<commit_message>
Added: labs and cursach new files
</commit_message>
<xml_diff>
--- a/дмм/СМ11-61Б_ИонинДА_РПЗ.docx
+++ b/дмм/СМ11-61Б_ИонинДА_РПЗ.docx
@@ -5761,14 +5761,7 @@
               <w:rFonts w:ascii="Cambria Math" w:hAnsi="Cambria Math"/>
               <w:lang w:val="en-US"/>
             </w:rPr>
-            <m:t>=</m:t>
-          </m:r>
-          <m:r>
-            <w:rPr>
-              <w:rFonts w:ascii="Cambria Math" w:hAnsi="Cambria Math"/>
-              <w:lang w:val="en-US"/>
-            </w:rPr>
-            <m:t>1.5</m:t>
+            <m:t>=1.5</m:t>
           </m:r>
           <m:f>
             <m:fPr>
@@ -5883,35 +5876,7 @@
               <w:rFonts w:ascii="Cambria Math" w:eastAsiaTheme="minorEastAsia" w:hAnsi="Cambria Math"/>
               <w:lang w:val="en-US"/>
             </w:rPr>
-            <m:t>⋅</m:t>
-          </m:r>
-          <m:r>
-            <w:rPr>
-              <w:rFonts w:ascii="Cambria Math" w:eastAsiaTheme="minorEastAsia" w:hAnsi="Cambria Math"/>
-              <w:lang w:val="en-US"/>
-            </w:rPr>
-            <m:t>1.5</m:t>
-          </m:r>
-          <m:r>
-            <w:rPr>
-              <w:rFonts w:ascii="Cambria Math" w:eastAsiaTheme="minorEastAsia" w:hAnsi="Cambria Math"/>
-              <w:lang w:val="en-US"/>
-            </w:rPr>
-            <m:t xml:space="preserve">= </m:t>
-          </m:r>
-          <m:r>
-            <w:rPr>
-              <w:rFonts w:ascii="Cambria Math" w:eastAsiaTheme="minorEastAsia" w:hAnsi="Cambria Math"/>
-              <w:lang w:val="en-US"/>
-            </w:rPr>
-            <m:t>1.2</m:t>
-          </m:r>
-          <m:r>
-            <w:rPr>
-              <w:rFonts w:ascii="Cambria Math" w:eastAsiaTheme="minorEastAsia" w:hAnsi="Cambria Math"/>
-              <w:lang w:val="en-US"/>
-            </w:rPr>
-            <m:t xml:space="preserve"> Вт</m:t>
+            <m:t>⋅1.5= 1.2 Вт</m:t>
           </m:r>
         </m:oMath>
       </m:oMathPara>
@@ -6196,14 +6161,7 @@
                   <w:rFonts w:ascii="Cambria Math" w:hAnsi="Cambria Math"/>
                   <w:lang w:val="en-US"/>
                 </w:rPr>
-                <m:t>ξ</m:t>
-              </m:r>
-              <m:r>
-                <w:rPr>
-                  <w:rFonts w:ascii="Cambria Math" w:hAnsi="Cambria Math"/>
-                  <w:lang w:val="en-US"/>
-                </w:rPr>
-                <m:t>⋅</m:t>
+                <m:t>ξ⋅</m:t>
               </m:r>
               <m:sSub>
                 <m:sSubPr>
@@ -6314,21 +6272,7 @@
               <w:rFonts w:ascii="Cambria Math" w:hAnsi="Cambria Math"/>
               <w:lang w:val="en-US"/>
             </w:rPr>
-            <m:t>=</m:t>
-          </m:r>
-          <m:r>
-            <w:rPr>
-              <w:rFonts w:ascii="Cambria Math" w:hAnsi="Cambria Math"/>
-              <w:lang w:val="en-US"/>
-            </w:rPr>
-            <m:t>2.55</m:t>
-          </m:r>
-          <m:r>
-            <w:rPr>
-              <w:rFonts w:ascii="Cambria Math" w:hAnsi="Cambria Math"/>
-              <w:lang w:val="en-US"/>
-            </w:rPr>
-            <m:t xml:space="preserve">  </m:t>
+            <m:t xml:space="preserve">=2.55  </m:t>
           </m:r>
           <m:r>
             <w:rPr>
@@ -6352,10 +6296,19 @@
         <w:t xml:space="preserve">Учитывая разброс температур, характер работы, мощность, срок службы выберем </w:t>
       </w:r>
       <w:r>
-        <w:t>ДПР-72-Ф1</w:t>
-      </w:r>
-      <w:r>
-        <w:t>-03</w:t>
+        <w:t>ДПР-</w:t>
+      </w:r>
+      <w:r>
+        <w:t>5</w:t>
+      </w:r>
+      <w:r>
+        <w:t>2-Ф1</w:t>
+      </w:r>
+      <w:r>
+        <w:t>-0</w:t>
+      </w:r>
+      <w:r>
+        <w:t>4</w:t>
       </w:r>
       <w:r>
         <w:t xml:space="preserve"> </w:t>
@@ -7687,8 +7640,10 @@
                   <w:rFonts w:ascii="Cambria Math" w:hAnsi="Cambria Math"/>
                   <w:lang w:val="en-US"/>
                 </w:rPr>
-                <m:t>2</m:t>
-              </m:r>
+                <m:t>2500</m:t>
+              </m:r>
+            </m:num>
+            <m:den>
               <m:r>
                 <m:rPr>
                   <m:sty m:val="p"/>
@@ -7697,18 +7652,6 @@
                   <w:rFonts w:ascii="Cambria Math" w:hAnsi="Cambria Math"/>
                   <w:lang w:val="en-US"/>
                 </w:rPr>
-                <m:t>500</m:t>
-              </m:r>
-            </m:num>
-            <m:den>
-              <m:r>
-                <m:rPr>
-                  <m:sty m:val="p"/>
-                </m:rPr>
-                <w:rPr>
-                  <w:rFonts w:ascii="Cambria Math" w:hAnsi="Cambria Math"/>
-                  <w:lang w:val="en-US"/>
-                </w:rPr>
                 <m:t>1.5</m:t>
               </m:r>
             </m:den>
@@ -7721,27 +7664,7 @@
               <w:rFonts w:ascii="Cambria Math" w:hAnsi="Cambria Math"/>
               <w:lang w:val="en-US"/>
             </w:rPr>
-            <m:t>=</m:t>
-          </m:r>
-          <m:r>
-            <m:rPr>
-              <m:sty m:val="p"/>
-            </m:rPr>
-            <w:rPr>
-              <w:rFonts w:ascii="Cambria Math" w:hAnsi="Cambria Math"/>
-              <w:lang w:val="en-US"/>
-            </w:rPr>
-            <m:t xml:space="preserve"> </m:t>
-          </m:r>
-          <m:r>
-            <m:rPr>
-              <m:sty m:val="p"/>
-            </m:rPr>
-            <w:rPr>
-              <w:rFonts w:ascii="Cambria Math" w:hAnsi="Cambria Math"/>
-              <w:lang w:val="en-US"/>
-            </w:rPr>
-            <m:t>1666</m:t>
+            <m:t>= 1666</m:t>
           </m:r>
         </m:oMath>
       </m:oMathPara>
@@ -7950,27 +7873,7 @@
                   <w:rFonts w:ascii="Cambria Math" w:hAnsi="Cambria Math"/>
                   <w:lang w:val="en-US"/>
                 </w:rPr>
-                <m:t>1666</m:t>
-              </m:r>
-              <m:r>
-                <m:rPr>
-                  <m:sty m:val="p"/>
-                </m:rPr>
-                <w:rPr>
-                  <w:rFonts w:ascii="Cambria Math" w:hAnsi="Cambria Math"/>
-                  <w:lang w:val="en-US"/>
-                </w:rPr>
-                <m:t>⋅</m:t>
-              </m:r>
-              <m:r>
-                <m:rPr>
-                  <m:sty m:val="p"/>
-                </m:rPr>
-                <w:rPr>
-                  <w:rFonts w:ascii="Cambria Math" w:hAnsi="Cambria Math"/>
-                  <w:lang w:val="en-US"/>
-                </w:rPr>
-                <m:t>0.8</m:t>
+                <m:t>1666⋅0.8</m:t>
               </m:r>
             </m:den>
           </m:f>
@@ -7982,27 +7885,7 @@
               <w:rFonts w:ascii="Cambria Math" w:hAnsi="Cambria Math"/>
               <w:lang w:val="en-US"/>
             </w:rPr>
-            <m:t>=0.000</m:t>
-          </m:r>
-          <m:r>
-            <m:rPr>
-              <m:sty m:val="p"/>
-            </m:rPr>
-            <w:rPr>
-              <w:rFonts w:ascii="Cambria Math" w:hAnsi="Cambria Math"/>
-              <w:lang w:val="en-US"/>
-            </w:rPr>
-            <m:t>23</m:t>
-          </m:r>
-          <m:r>
-            <m:rPr>
-              <m:sty m:val="p"/>
-            </m:rPr>
-            <w:rPr>
-              <w:rFonts w:ascii="Cambria Math" w:hAnsi="Cambria Math"/>
-              <w:lang w:val="en-US"/>
-            </w:rPr>
-            <m:t xml:space="preserve"> </m:t>
+            <m:t xml:space="preserve">=0.00023 </m:t>
           </m:r>
           <m:r>
             <m:rPr>
@@ -8666,17 +8549,7 @@
             <w:rFonts w:ascii="Cambria Math" w:eastAsiaTheme="minorEastAsia" w:hAnsi="Cambria Math"/>
             <w:lang w:val="en-US"/>
           </w:rPr>
-          <m:t xml:space="preserve"> </m:t>
-        </m:r>
-        <m:r>
-          <m:rPr>
-            <m:sty m:val="p"/>
-          </m:rPr>
-          <w:rPr>
-            <w:rFonts w:ascii="Cambria Math" w:eastAsiaTheme="minorEastAsia" w:hAnsi="Cambria Math"/>
-            <w:lang w:val="en-US"/>
-          </w:rPr>
-          <m:t>1666</m:t>
+          <m:t xml:space="preserve"> 1666</m:t>
         </m:r>
         <m:r>
           <w:rPr>
@@ -8738,14 +8611,7 @@
                 <w:rFonts w:ascii="Cambria Math" w:eastAsia="Cambria Math" w:hAnsi="Cambria Math" w:cs="Cambria Math"/>
                 <w:lang w:val="en-US"/>
               </w:rPr>
-              <m:t>1.7</m:t>
-            </m:r>
-            <m:r>
-              <w:rPr>
-                <w:rFonts w:ascii="Cambria Math" w:eastAsia="Cambria Math" w:hAnsi="Cambria Math" w:cs="Cambria Math"/>
-                <w:lang w:val="en-US"/>
-              </w:rPr>
-              <m:t>⋅</m:t>
+              <m:t>1.7⋅</m:t>
             </m:r>
             <m:sSup>
               <m:sSupPr>
@@ -8772,14 +8638,7 @@
                     <w:rFonts w:ascii="Cambria Math" w:eastAsia="Cambria Math" w:hAnsi="Cambria Math" w:cs="Cambria Math"/>
                     <w:lang w:val="en-US"/>
                   </w:rPr>
-                  <m:t>-</m:t>
-                </m:r>
-                <m:r>
-                  <w:rPr>
-                    <w:rFonts w:ascii="Cambria Math" w:eastAsia="Cambria Math" w:hAnsi="Cambria Math" w:cs="Cambria Math"/>
-                    <w:lang w:val="en-US"/>
-                  </w:rPr>
-                  <m:t>6</m:t>
+                  <m:t>-6</m:t>
                 </m:r>
               </m:sup>
             </m:sSup>
@@ -8861,21 +8720,7 @@
             <w:rFonts w:ascii="Cambria Math" w:eastAsia="Cambria Math" w:hAnsi="Cambria Math" w:cs="Cambria Math"/>
             <w:lang w:val="en-US"/>
           </w:rPr>
-          <m:t>.</m:t>
-        </m:r>
-        <m:r>
-          <w:rPr>
-            <w:rFonts w:ascii="Cambria Math" w:eastAsia="Cambria Math" w:hAnsi="Cambria Math" w:cs="Cambria Math"/>
-            <w:lang w:val="en-US"/>
-          </w:rPr>
-          <m:t>025</m:t>
-        </m:r>
-        <m:r>
-          <w:rPr>
-            <w:rFonts w:ascii="Cambria Math" w:eastAsia="Cambria Math" w:hAnsi="Cambria Math" w:cs="Cambria Math"/>
-            <w:lang w:val="en-US"/>
-          </w:rPr>
-          <m:t xml:space="preserve"> </m:t>
+          <m:t xml:space="preserve">.025 </m:t>
         </m:r>
         <m:r>
           <m:rPr>
@@ -8937,21 +8782,7 @@
               <w:rFonts w:ascii="Cambria Math" w:hAnsi="Cambria Math"/>
               <w:lang w:val="en-US"/>
             </w:rPr>
-            <m:t>0.0</m:t>
-          </m:r>
-          <m:r>
-            <w:rPr>
-              <w:rFonts w:ascii="Cambria Math" w:hAnsi="Cambria Math"/>
-              <w:lang w:val="en-US"/>
-            </w:rPr>
-            <m:t>098</m:t>
-          </m:r>
-          <m:r>
-            <w:rPr>
-              <w:rFonts w:ascii="Cambria Math" w:hAnsi="Cambria Math"/>
-              <w:lang w:val="en-US"/>
-            </w:rPr>
-            <m:t xml:space="preserve"> НМ≥</m:t>
+            <m:t>0.0098 НМ≥</m:t>
           </m:r>
           <m:r>
             <m:rPr>
@@ -8961,49 +8792,29 @@
               <w:rFonts w:ascii="Cambria Math" w:hAnsi="Cambria Math"/>
               <w:lang w:val="en-US"/>
             </w:rPr>
-            <m:t>0.000</m:t>
+            <m:t>0.00023 НМ</m:t>
           </m:r>
           <m:r>
             <m:rPr>
               <m:sty m:val="p"/>
             </m:rPr>
             <w:rPr>
+              <w:rFonts w:ascii="Cambria Math" w:eastAsiaTheme="minorEastAsia" w:hAnsi="Cambria Math"/>
+              <w:lang w:val="en-US"/>
+            </w:rPr>
+            <m:t xml:space="preserve"> </m:t>
+          </m:r>
+          <m:r>
+            <w:rPr>
               <w:rFonts w:ascii="Cambria Math" w:hAnsi="Cambria Math"/>
-              <w:lang w:val="en-US"/>
-            </w:rPr>
-            <m:t>23</m:t>
+            </w:rPr>
+            <m:t>+</m:t>
           </m:r>
           <m:r>
             <m:rPr>
               <m:sty m:val="p"/>
             </m:rPr>
             <w:rPr>
-              <w:rFonts w:ascii="Cambria Math" w:hAnsi="Cambria Math"/>
-              <w:lang w:val="en-US"/>
-            </w:rPr>
-            <m:t xml:space="preserve"> НМ</m:t>
-          </m:r>
-          <m:r>
-            <m:rPr>
-              <m:sty m:val="p"/>
-            </m:rPr>
-            <w:rPr>
-              <w:rFonts w:ascii="Cambria Math" w:eastAsiaTheme="minorEastAsia" w:hAnsi="Cambria Math"/>
-              <w:lang w:val="en-US"/>
-            </w:rPr>
-            <m:t xml:space="preserve"> </m:t>
-          </m:r>
-          <m:r>
-            <w:rPr>
-              <w:rFonts w:ascii="Cambria Math" w:hAnsi="Cambria Math"/>
-            </w:rPr>
-            <m:t>+</m:t>
-          </m:r>
-          <m:r>
-            <m:rPr>
-              <m:sty m:val="p"/>
-            </m:rPr>
-            <w:rPr>
               <w:rFonts w:ascii="Cambria Math" w:eastAsia="Cambria Math" w:hAnsi="Cambria Math" w:cs="Cambria Math"/>
             </w:rPr>
             <m:t>0</m:t>
@@ -9013,21 +8824,7 @@
               <w:rFonts w:ascii="Cambria Math" w:eastAsia="Cambria Math" w:hAnsi="Cambria Math" w:cs="Cambria Math"/>
               <w:lang w:val="en-US"/>
             </w:rPr>
-            <m:t>.0</m:t>
-          </m:r>
-          <m:r>
-            <w:rPr>
-              <w:rFonts w:ascii="Cambria Math" w:eastAsia="Cambria Math" w:hAnsi="Cambria Math" w:cs="Cambria Math"/>
-              <w:lang w:val="en-US"/>
-            </w:rPr>
-            <m:t>25</m:t>
-          </m:r>
-          <m:r>
-            <w:rPr>
-              <w:rFonts w:ascii="Cambria Math" w:eastAsia="Cambria Math" w:hAnsi="Cambria Math" w:cs="Cambria Math"/>
-              <w:lang w:val="en-US"/>
-            </w:rPr>
-            <m:t xml:space="preserve"> НМ</m:t>
+            <m:t>.025 НМ</m:t>
           </m:r>
         </m:oMath>
       </m:oMathPara>
@@ -9300,8 +9097,10 @@
                   <w:rFonts w:ascii="Cambria Math" w:hAnsi="Cambria Math"/>
                   <w:lang w:val="en-US"/>
                 </w:rPr>
-                <m:t>2</m:t>
-              </m:r>
+                <m:t>2500</m:t>
+              </m:r>
+            </m:num>
+            <m:den>
               <m:r>
                 <m:rPr>
                   <m:sty m:val="p"/>
@@ -9310,18 +9109,6 @@
                   <w:rFonts w:ascii="Cambria Math" w:hAnsi="Cambria Math"/>
                   <w:lang w:val="en-US"/>
                 </w:rPr>
-                <m:t>500</m:t>
-              </m:r>
-            </m:num>
-            <m:den>
-              <m:r>
-                <m:rPr>
-                  <m:sty m:val="p"/>
-                </m:rPr>
-                <w:rPr>
-                  <w:rFonts w:ascii="Cambria Math" w:hAnsi="Cambria Math"/>
-                  <w:lang w:val="en-US"/>
-                </w:rPr>
                 <m:t>1.5</m:t>
               </m:r>
             </m:den>
@@ -9334,17 +9121,7 @@
               <w:rFonts w:ascii="Cambria Math" w:hAnsi="Cambria Math"/>
               <w:lang w:val="en-US"/>
             </w:rPr>
-            <m:t xml:space="preserve">= </m:t>
-          </m:r>
-          <m:r>
-            <m:rPr>
-              <m:sty m:val="p"/>
-            </m:rPr>
-            <w:rPr>
-              <w:rFonts w:ascii="Cambria Math" w:hAnsi="Cambria Math"/>
-              <w:lang w:val="en-US"/>
-            </w:rPr>
-            <m:t>1666</m:t>
+            <m:t>= 1666</m:t>
           </m:r>
           <m:r>
             <w:rPr>
@@ -9409,13 +9186,7 @@
                 <w:rPr>
                   <w:rFonts w:ascii="Cambria Math" w:hAnsi="Cambria Math"/>
                 </w:rPr>
-                <m:t>n</m:t>
-              </m:r>
-              <m:r>
-                <w:rPr>
-                  <w:rFonts w:ascii="Cambria Math" w:hAnsi="Cambria Math"/>
-                </w:rPr>
-                <m:t xml:space="preserve"> =</m:t>
+                <m:t>n =</m:t>
               </m:r>
               <m:f>
                 <m:fPr>
@@ -9793,13 +9564,7 @@
                   <w:rPr>
                     <w:rFonts w:ascii="Cambria Math" w:hAnsi="Cambria Math"/>
                   </w:rPr>
-                  <m:t>1666</m:t>
-                </m:r>
-                <m:r>
-                  <w:rPr>
-                    <w:rFonts w:ascii="Cambria Math" w:hAnsi="Cambria Math"/>
-                  </w:rPr>
-                  <m:t xml:space="preserve"> </m:t>
+                  <m:t xml:space="preserve">1666 </m:t>
                 </m:r>
               </m:e>
             </m:func>
@@ -9842,37 +9607,7 @@
           <w:rPr>
             <w:rFonts w:ascii="Cambria Math" w:hAnsi="Cambria Math"/>
           </w:rPr>
-          <m:t>=</m:t>
-        </m:r>
-        <m:r>
-          <w:rPr>
-            <w:rFonts w:ascii="Cambria Math" w:hAnsi="Cambria Math"/>
-          </w:rPr>
-          <m:t>3</m:t>
-        </m:r>
-        <m:r>
-          <w:rPr>
-            <w:rFonts w:ascii="Cambria Math" w:hAnsi="Cambria Math"/>
-          </w:rPr>
-          <m:t>.</m:t>
-        </m:r>
-        <m:r>
-          <w:rPr>
-            <w:rFonts w:ascii="Cambria Math" w:hAnsi="Cambria Math"/>
-          </w:rPr>
-          <m:t>5</m:t>
-        </m:r>
-        <m:r>
-          <w:rPr>
-            <w:rFonts w:ascii="Cambria Math" w:hAnsi="Cambria Math"/>
-          </w:rPr>
-          <m:t>6 ≈</m:t>
-        </m:r>
-        <m:r>
-          <w:rPr>
-            <w:rFonts w:ascii="Cambria Math" w:hAnsi="Cambria Math"/>
-          </w:rPr>
-          <m:t>4</m:t>
+          <m:t>=3.56 ≈4</m:t>
         </m:r>
       </m:oMath>
       <w:r>
@@ -10065,7 +9800,6 @@
                 <m:r>
                   <w:rPr>
                     <w:rFonts w:ascii="Cambria Math" w:hAnsi="Cambria Math"/>
-                    <w:lang w:val="en-US"/>
                   </w:rPr>
                   <m:t>78</m:t>
                 </m:r>
@@ -10458,13 +10192,7 @@
           <w:rPr>
             <w:rFonts w:ascii="Cambria Math" w:hAnsi="Cambria Math"/>
           </w:rPr>
-          <m:t>=2</m:t>
-        </m:r>
-        <m:r>
-          <w:rPr>
-            <w:rFonts w:ascii="Cambria Math" w:hAnsi="Cambria Math"/>
-          </w:rPr>
-          <m:t>5</m:t>
+          <m:t>=25</m:t>
         </m:r>
       </m:oMath>
       <w:r>
@@ -11856,8 +11584,10 @@
                 <w:rPr>
                   <w:rFonts w:ascii="Cambria Math" w:hAnsi="Cambria Math"/>
                 </w:rPr>
-                <m:t>1</m:t>
-              </m:r>
+                <m:t>100</m:t>
+              </m:r>
+            </m:num>
+            <m:den>
               <m:r>
                 <m:rPr>
                   <m:sty m:val="p"/>
@@ -11865,10 +11595,28 @@
                 <w:rPr>
                   <w:rFonts w:ascii="Cambria Math" w:hAnsi="Cambria Math"/>
                 </w:rPr>
-                <m:t>00</m:t>
-              </m:r>
-            </m:num>
-            <m:den>
+                <m:t>25</m:t>
+              </m:r>
+            </m:den>
+          </m:f>
+          <m:r>
+            <m:rPr>
+              <m:sty m:val="p"/>
+            </m:rPr>
+            <w:rPr>
+              <w:rFonts w:ascii="Cambria Math" w:hAnsi="Cambria Math"/>
+            </w:rPr>
+            <m:t>⋅</m:t>
+          </m:r>
+          <m:f>
+            <m:fPr>
+              <m:ctrlPr>
+                <w:rPr>
+                  <w:rFonts w:ascii="Cambria Math" w:hAnsi="Cambria Math"/>
+                </w:rPr>
+              </m:ctrlPr>
+            </m:fPr>
+            <m:num>
               <m:r>
                 <m:rPr>
                   <m:sty m:val="p"/>
@@ -11876,8 +11624,10 @@
                 <w:rPr>
                   <w:rFonts w:ascii="Cambria Math" w:hAnsi="Cambria Math"/>
                 </w:rPr>
-                <m:t>2</m:t>
-              </m:r>
+                <m:t>150</m:t>
+              </m:r>
+            </m:num>
+            <m:den>
               <m:r>
                 <m:rPr>
                   <m:sty m:val="p"/>
@@ -11885,7 +11635,7 @@
                 <w:rPr>
                   <w:rFonts w:ascii="Cambria Math" w:hAnsi="Cambria Math"/>
                 </w:rPr>
-                <m:t>5</m:t>
+                <m:t>25</m:t>
               </m:r>
             </m:den>
           </m:f>
@@ -11914,8 +11664,10 @@
                 <w:rPr>
                   <w:rFonts w:ascii="Cambria Math" w:hAnsi="Cambria Math"/>
                 </w:rPr>
-                <m:t>15</m:t>
-              </m:r>
+                <m:t>200</m:t>
+              </m:r>
+            </m:num>
+            <m:den>
               <m:r>
                 <m:rPr>
                   <m:sty m:val="p"/>
@@ -11923,10 +11675,28 @@
                 <w:rPr>
                   <w:rFonts w:ascii="Cambria Math" w:hAnsi="Cambria Math"/>
                 </w:rPr>
-                <m:t>0</m:t>
-              </m:r>
-            </m:num>
-            <m:den>
+                <m:t>25</m:t>
+              </m:r>
+            </m:den>
+          </m:f>
+          <m:r>
+            <m:rPr>
+              <m:sty m:val="p"/>
+            </m:rPr>
+            <w:rPr>
+              <w:rFonts w:ascii="Cambria Math" w:hAnsi="Cambria Math"/>
+            </w:rPr>
+            <m:t>⋅</m:t>
+          </m:r>
+          <m:f>
+            <m:fPr>
+              <m:ctrlPr>
+                <w:rPr>
+                  <w:rFonts w:ascii="Cambria Math" w:hAnsi="Cambria Math"/>
+                </w:rPr>
+              </m:ctrlPr>
+            </m:fPr>
+            <m:num>
               <m:r>
                 <m:rPr>
                   <m:sty m:val="p"/>
@@ -11934,8 +11704,10 @@
                 <w:rPr>
                   <w:rFonts w:ascii="Cambria Math" w:hAnsi="Cambria Math"/>
                 </w:rPr>
-                <m:t>2</m:t>
-              </m:r>
+                <m:t>200</m:t>
+              </m:r>
+            </m:num>
+            <m:den>
               <m:r>
                 <m:rPr>
                   <m:sty m:val="p"/>
@@ -11943,7 +11715,7 @@
                 <w:rPr>
                   <w:rFonts w:ascii="Cambria Math" w:hAnsi="Cambria Math"/>
                 </w:rPr>
-                <m:t>5</m:t>
+                <m:t>25</m:t>
               </m:r>
             </m:den>
           </m:f>
@@ -11954,114 +11726,7 @@
             <w:rPr>
               <w:rFonts w:ascii="Cambria Math" w:hAnsi="Cambria Math"/>
             </w:rPr>
-            <m:t>⋅</m:t>
-          </m:r>
-          <m:f>
-            <m:fPr>
-              <m:ctrlPr>
-                <w:rPr>
-                  <w:rFonts w:ascii="Cambria Math" w:hAnsi="Cambria Math"/>
-                </w:rPr>
-              </m:ctrlPr>
-            </m:fPr>
-            <m:num>
-              <m:r>
-                <m:rPr>
-                  <m:sty m:val="p"/>
-                </m:rPr>
-                <w:rPr>
-                  <w:rFonts w:ascii="Cambria Math" w:hAnsi="Cambria Math"/>
-                </w:rPr>
-                <m:t>200</m:t>
-              </m:r>
-            </m:num>
-            <m:den>
-              <m:r>
-                <m:rPr>
-                  <m:sty m:val="p"/>
-                </m:rPr>
-                <w:rPr>
-                  <w:rFonts w:ascii="Cambria Math" w:hAnsi="Cambria Math"/>
-                </w:rPr>
-                <m:t>2</m:t>
-              </m:r>
-              <m:r>
-                <m:rPr>
-                  <m:sty m:val="p"/>
-                </m:rPr>
-                <w:rPr>
-                  <w:rFonts w:ascii="Cambria Math" w:hAnsi="Cambria Math"/>
-                </w:rPr>
-                <m:t>5</m:t>
-              </m:r>
-            </m:den>
-          </m:f>
-          <m:r>
-            <m:rPr>
-              <m:sty m:val="p"/>
-            </m:rPr>
-            <w:rPr>
-              <w:rFonts w:ascii="Cambria Math" w:hAnsi="Cambria Math"/>
-            </w:rPr>
-            <m:t>⋅</m:t>
-          </m:r>
-          <m:f>
-            <m:fPr>
-              <m:ctrlPr>
-                <w:rPr>
-                  <w:rFonts w:ascii="Cambria Math" w:hAnsi="Cambria Math"/>
-                </w:rPr>
-              </m:ctrlPr>
-            </m:fPr>
-            <m:num>
-              <m:r>
-                <m:rPr>
-                  <m:sty m:val="p"/>
-                </m:rPr>
-                <w:rPr>
-                  <w:rFonts w:ascii="Cambria Math" w:hAnsi="Cambria Math"/>
-                </w:rPr>
-                <m:t>200</m:t>
-              </m:r>
-            </m:num>
-            <m:den>
-              <m:r>
-                <m:rPr>
-                  <m:sty m:val="p"/>
-                </m:rPr>
-                <w:rPr>
-                  <w:rFonts w:ascii="Cambria Math" w:hAnsi="Cambria Math"/>
-                </w:rPr>
-                <m:t>2</m:t>
-              </m:r>
-              <m:r>
-                <m:rPr>
-                  <m:sty m:val="p"/>
-                </m:rPr>
-                <w:rPr>
-                  <w:rFonts w:ascii="Cambria Math" w:hAnsi="Cambria Math"/>
-                </w:rPr>
-                <m:t>5</m:t>
-              </m:r>
-            </m:den>
-          </m:f>
-          <m:r>
-            <m:rPr>
-              <m:sty m:val="p"/>
-            </m:rPr>
-            <w:rPr>
-              <w:rFonts w:ascii="Cambria Math" w:hAnsi="Cambria Math"/>
-            </w:rPr>
-            <m:t>=</m:t>
-          </m:r>
-          <m:r>
-            <m:rPr>
-              <m:sty m:val="p"/>
-            </m:rPr>
-            <w:rPr>
-              <w:rFonts w:ascii="Cambria Math" w:hAnsi="Cambria Math"/>
-            </w:rPr>
-            <m:t>1536</m:t>
+            <m:t>=1536</m:t>
           </m:r>
         </m:oMath>
       </m:oMathPara>
@@ -12151,27 +11816,7 @@
                       <w:rFonts w:ascii="Cambria Math" w:hAnsi="Cambria Math"/>
                       <w:lang w:val="en-US"/>
                     </w:rPr>
-                    <m:t>1666</m:t>
-                  </m:r>
-                  <m:r>
-                    <m:rPr>
-                      <m:sty m:val="p"/>
-                    </m:rPr>
-                    <w:rPr>
-                      <w:rFonts w:ascii="Cambria Math" w:hAnsi="Cambria Math"/>
-                      <w:lang w:val="en-US"/>
-                    </w:rPr>
-                    <m:t>-</m:t>
-                  </m:r>
-                  <m:r>
-                    <m:rPr>
-                      <m:sty m:val="p"/>
-                    </m:rPr>
-                    <w:rPr>
-                      <w:rFonts w:ascii="Cambria Math" w:hAnsi="Cambria Math"/>
-                      <w:lang w:val="en-US"/>
-                    </w:rPr>
-                    <m:t>1536</m:t>
+                    <m:t>1666-1536</m:t>
                   </m:r>
                 </m:e>
               </m:d>
@@ -12197,27 +11842,7 @@
               <w:rFonts w:ascii="Cambria Math" w:hAnsi="Cambria Math"/>
               <w:lang w:val="en-US"/>
             </w:rPr>
-            <m:t>=</m:t>
-          </m:r>
-          <m:r>
-            <m:rPr>
-              <m:sty m:val="p"/>
-            </m:rPr>
-            <w:rPr>
-              <w:rFonts w:ascii="Cambria Math" w:hAnsi="Cambria Math"/>
-              <w:lang w:val="en-US"/>
-            </w:rPr>
-            <m:t>8</m:t>
-          </m:r>
-          <m:r>
-            <m:rPr>
-              <m:sty m:val="p"/>
-            </m:rPr>
-            <w:rPr>
-              <w:rFonts w:ascii="Cambria Math" w:hAnsi="Cambria Math"/>
-              <w:lang w:val="en-US"/>
-            </w:rPr>
-            <m:t>.4</m:t>
+            <m:t>=8.4</m:t>
           </m:r>
           <m:r>
             <m:rPr>
@@ -13452,14 +13077,7 @@
                   <w:rFonts w:ascii="Cambria Math" w:eastAsia="Calibri" w:hAnsi="Cambria Math"/>
                   <w:lang w:val="en-US"/>
                 </w:rPr>
-                <m:t>I</m:t>
-              </m:r>
-              <m:r>
-                <w:rPr>
-                  <w:rFonts w:ascii="Cambria Math" w:eastAsia="Calibri" w:hAnsi="Cambria Math"/>
-                  <w:lang w:val="en-US"/>
-                </w:rPr>
-                <m:t>V</m:t>
+                <m:t>IV</m:t>
               </m:r>
               <m:r>
                 <w:rPr>
@@ -13678,13 +13296,7 @@
                 <w:rPr>
                   <w:rFonts w:ascii="Cambria Math" w:eastAsia="Times New Roman" w:hAnsi="Cambria Math"/>
                 </w:rPr>
-                <m:t>8</m:t>
-              </m:r>
-              <m:r>
-                <w:rPr>
-                  <w:rFonts w:ascii="Cambria Math" w:eastAsia="Times New Roman" w:hAnsi="Cambria Math"/>
-                </w:rPr>
-                <m:t>⋅0.98⋅0.99</m:t>
+                <m:t>8⋅0.98⋅0.99</m:t>
               </m:r>
             </m:den>
           </m:f>
@@ -13692,31 +13304,7 @@
             <w:rPr>
               <w:rFonts w:ascii="Cambria Math" w:eastAsia="Times New Roman" w:hAnsi="Cambria Math"/>
             </w:rPr>
-            <m:t>=0.</m:t>
-          </m:r>
-          <m:r>
-            <w:rPr>
-              <w:rFonts w:ascii="Cambria Math" w:eastAsia="Times New Roman" w:hAnsi="Cambria Math"/>
-            </w:rPr>
-            <m:t>108</m:t>
-          </m:r>
-          <m:r>
-            <w:rPr>
-              <w:rFonts w:ascii="Cambria Math" w:eastAsia="Times New Roman" w:hAnsi="Cambria Math"/>
-            </w:rPr>
-            <m:t xml:space="preserve"> НМ=</m:t>
-          </m:r>
-          <m:r>
-            <w:rPr>
-              <w:rFonts w:ascii="Cambria Math" w:eastAsia="Times New Roman" w:hAnsi="Cambria Math"/>
-            </w:rPr>
-            <m:t>108</m:t>
-          </m:r>
-          <m:r>
-            <w:rPr>
-              <w:rFonts w:ascii="Cambria Math" w:eastAsia="Times New Roman" w:hAnsi="Cambria Math"/>
-            </w:rPr>
-            <m:t xml:space="preserve"> Нмм</m:t>
+            <m:t>=0.108 НМ=108 Нмм</m:t>
           </m:r>
         </m:oMath>
       </m:oMathPara>
@@ -13974,13 +13562,7 @@
                 <w:rPr>
                   <w:rFonts w:ascii="Cambria Math" w:eastAsia="Times New Roman" w:hAnsi="Cambria Math"/>
                 </w:rPr>
-                <m:t>0.</m:t>
-              </m:r>
-              <m:r>
-                <w:rPr>
-                  <w:rFonts w:ascii="Cambria Math" w:eastAsia="Times New Roman" w:hAnsi="Cambria Math"/>
-                </w:rPr>
-                <m:t>108</m:t>
+                <m:t>0.108</m:t>
               </m:r>
             </m:num>
             <m:den>
@@ -13988,13 +13570,7 @@
                 <w:rPr>
                   <w:rFonts w:ascii="Cambria Math" w:eastAsia="Times New Roman" w:hAnsi="Cambria Math"/>
                 </w:rPr>
-                <m:t>8</m:t>
-              </m:r>
-              <m:r>
-                <w:rPr>
-                  <w:rFonts w:ascii="Cambria Math" w:eastAsia="Times New Roman" w:hAnsi="Cambria Math"/>
-                </w:rPr>
-                <m:t>⋅0.98⋅0.99</m:t>
+                <m:t>8⋅0.98⋅0.99</m:t>
               </m:r>
             </m:den>
           </m:f>
@@ -14002,31 +13578,7 @@
             <w:rPr>
               <w:rFonts w:ascii="Cambria Math" w:eastAsia="Times New Roman" w:hAnsi="Cambria Math"/>
             </w:rPr>
-            <m:t>=0.0</m:t>
-          </m:r>
-          <m:r>
-            <w:rPr>
-              <w:rFonts w:ascii="Cambria Math" w:eastAsia="Times New Roman" w:hAnsi="Cambria Math"/>
-            </w:rPr>
-            <m:t>14</m:t>
-          </m:r>
-          <m:r>
-            <w:rPr>
-              <w:rFonts w:ascii="Cambria Math" w:eastAsia="Times New Roman" w:hAnsi="Cambria Math"/>
-            </w:rPr>
-            <m:t xml:space="preserve"> НМ=</m:t>
-          </m:r>
-          <m:r>
-            <w:rPr>
-              <w:rFonts w:ascii="Cambria Math" w:eastAsia="Times New Roman" w:hAnsi="Cambria Math"/>
-            </w:rPr>
-            <m:t>14</m:t>
-          </m:r>
-          <m:r>
-            <w:rPr>
-              <w:rFonts w:ascii="Cambria Math" w:eastAsia="Times New Roman" w:hAnsi="Cambria Math"/>
-            </w:rPr>
-            <m:t xml:space="preserve"> Нмм</m:t>
+            <m:t>=0.014 НМ=14 Нмм</m:t>
           </m:r>
         </m:oMath>
       </m:oMathPara>
@@ -14290,13 +13842,7 @@
                 <w:rPr>
                   <w:rFonts w:ascii="Cambria Math" w:eastAsia="Times New Roman" w:hAnsi="Cambria Math"/>
                 </w:rPr>
-                <m:t>0.0</m:t>
-              </m:r>
-              <m:r>
-                <w:rPr>
-                  <w:rFonts w:ascii="Cambria Math" w:eastAsia="Times New Roman" w:hAnsi="Cambria Math"/>
-                </w:rPr>
-                <m:t>14</m:t>
+                <m:t>0.014</m:t>
               </m:r>
             </m:num>
             <m:den>
@@ -14304,13 +13850,7 @@
                 <w:rPr>
                   <w:rFonts w:ascii="Cambria Math" w:eastAsia="Times New Roman" w:hAnsi="Cambria Math"/>
                 </w:rPr>
-                <m:t>6</m:t>
-              </m:r>
-              <m:r>
-                <w:rPr>
-                  <w:rFonts w:ascii="Cambria Math" w:eastAsia="Times New Roman" w:hAnsi="Cambria Math"/>
-                </w:rPr>
-                <m:t>⋅0.98⋅0.99</m:t>
+                <m:t>6⋅0.98⋅0.99</m:t>
               </m:r>
             </m:den>
           </m:f>
@@ -14318,31 +13858,7 @@
             <w:rPr>
               <w:rFonts w:ascii="Cambria Math" w:eastAsia="Times New Roman" w:hAnsi="Cambria Math"/>
             </w:rPr>
-            <m:t>=0.0</m:t>
-          </m:r>
-          <m:r>
-            <w:rPr>
-              <w:rFonts w:ascii="Cambria Math" w:eastAsia="Times New Roman" w:hAnsi="Cambria Math"/>
-            </w:rPr>
-            <m:t>024</m:t>
-          </m:r>
-          <m:r>
-            <w:rPr>
-              <w:rFonts w:ascii="Cambria Math" w:eastAsia="Times New Roman" w:hAnsi="Cambria Math"/>
-            </w:rPr>
-            <m:t xml:space="preserve"> НМ=</m:t>
-          </m:r>
-          <m:r>
-            <w:rPr>
-              <w:rFonts w:ascii="Cambria Math" w:eastAsia="Times New Roman" w:hAnsi="Cambria Math"/>
-            </w:rPr>
-            <m:t>2.4</m:t>
-          </m:r>
-          <m:r>
-            <w:rPr>
-              <w:rFonts w:ascii="Cambria Math" w:eastAsia="Times New Roman" w:hAnsi="Cambria Math"/>
-            </w:rPr>
-            <m:t xml:space="preserve"> Нмм</m:t>
+            <m:t>=0.0024 НМ=2.4 Нмм</m:t>
           </m:r>
         </m:oMath>
       </m:oMathPara>
@@ -14597,13 +14113,7 @@
                 <w:rPr>
                   <w:rFonts w:ascii="Cambria Math" w:eastAsia="Times New Roman" w:hAnsi="Cambria Math"/>
                 </w:rPr>
-                <m:t>0.0</m:t>
-              </m:r>
-              <m:r>
-                <w:rPr>
-                  <w:rFonts w:ascii="Cambria Math" w:eastAsia="Times New Roman" w:hAnsi="Cambria Math"/>
-                </w:rPr>
-                <m:t>024</m:t>
+                <m:t>0.0024</m:t>
               </m:r>
             </m:num>
             <m:den>
@@ -14611,13 +14121,7 @@
                 <w:rPr>
                   <w:rFonts w:ascii="Cambria Math" w:eastAsia="Times New Roman" w:hAnsi="Cambria Math"/>
                 </w:rPr>
-                <m:t>4</m:t>
-              </m:r>
-              <m:r>
-                <w:rPr>
-                  <w:rFonts w:ascii="Cambria Math" w:eastAsia="Times New Roman" w:hAnsi="Cambria Math"/>
-                </w:rPr>
-                <m:t>⋅0.98⋅0.99</m:t>
+                <m:t>4⋅0.98⋅0.99</m:t>
               </m:r>
             </m:den>
           </m:f>
@@ -14625,31 +14129,7 @@
             <w:rPr>
               <w:rFonts w:ascii="Cambria Math" w:eastAsia="Times New Roman" w:hAnsi="Cambria Math"/>
             </w:rPr>
-            <m:t>=0.00</m:t>
-          </m:r>
-          <m:r>
-            <w:rPr>
-              <w:rFonts w:ascii="Cambria Math" w:eastAsia="Times New Roman" w:hAnsi="Cambria Math"/>
-            </w:rPr>
-            <m:t>06</m:t>
-          </m:r>
-          <m:r>
-            <w:rPr>
-              <w:rFonts w:ascii="Cambria Math" w:eastAsia="Times New Roman" w:hAnsi="Cambria Math"/>
-            </w:rPr>
-            <m:t xml:space="preserve"> НМ=</m:t>
-          </m:r>
-          <m:r>
-            <w:rPr>
-              <w:rFonts w:ascii="Cambria Math" w:eastAsia="Times New Roman" w:hAnsi="Cambria Math"/>
-            </w:rPr>
-            <m:t>0.6</m:t>
-          </m:r>
-          <m:r>
-            <w:rPr>
-              <w:rFonts w:ascii="Cambria Math" w:eastAsia="Times New Roman" w:hAnsi="Cambria Math"/>
-            </w:rPr>
-            <m:t xml:space="preserve"> Нмм</m:t>
+            <m:t>=0.0006 НМ=0.6 Нмм</m:t>
           </m:r>
         </m:oMath>
       </m:oMathPara>
@@ -15710,42 +15190,7 @@
               <w:rFonts w:ascii="Cambria Math" w:eastAsia="Times New Roman" w:hAnsi="Cambria Math"/>
               <w:lang w:val="en-US"/>
             </w:rPr>
-            <m:t>=60⋅</m:t>
-          </m:r>
-          <m:r>
-            <w:rPr>
-              <w:rFonts w:ascii="Cambria Math" w:eastAsia="Times New Roman" w:hAnsi="Cambria Math"/>
-              <w:lang w:val="en-US"/>
-            </w:rPr>
-            <m:t>n</m:t>
-          </m:r>
-          <m:r>
-            <w:rPr>
-              <w:rFonts w:ascii="Cambria Math" w:eastAsia="Times New Roman" w:hAnsi="Cambria Math"/>
-              <w:lang w:val="en-US"/>
-            </w:rPr>
-            <m:t>⋅</m:t>
-          </m:r>
-          <m:r>
-            <w:rPr>
-              <w:rFonts w:ascii="Cambria Math" w:eastAsia="Times New Roman" w:hAnsi="Cambria Math"/>
-              <w:lang w:val="en-US"/>
-            </w:rPr>
-            <m:t>c</m:t>
-          </m:r>
-          <m:r>
-            <w:rPr>
-              <w:rFonts w:ascii="Cambria Math" w:eastAsia="Times New Roman" w:hAnsi="Cambria Math"/>
-              <w:lang w:val="en-US"/>
-            </w:rPr>
-            <m:t>⋅</m:t>
-          </m:r>
-          <m:r>
-            <w:rPr>
-              <w:rFonts w:ascii="Cambria Math" w:eastAsia="Times New Roman" w:hAnsi="Cambria Math"/>
-              <w:lang w:val="en-US"/>
-            </w:rPr>
-            <m:t>L</m:t>
+            <m:t>=60⋅n⋅c⋅L</m:t>
           </m:r>
         </m:oMath>
       </m:oMathPara>
@@ -15855,35 +15300,7 @@
               <w:rFonts w:ascii="Cambria Math" w:eastAsia="Times New Roman" w:hAnsi="Cambria Math"/>
               <w:lang w:val="en-US"/>
             </w:rPr>
-            <m:t>=60⋅</m:t>
-          </m:r>
-          <m:r>
-            <w:rPr>
-              <w:rFonts w:ascii="Cambria Math" w:eastAsia="Times New Roman" w:hAnsi="Cambria Math"/>
-              <w:lang w:val="en-US"/>
-            </w:rPr>
-            <m:t>2</m:t>
-          </m:r>
-          <m:r>
-            <w:rPr>
-              <w:rFonts w:ascii="Cambria Math" w:eastAsia="Times New Roman" w:hAnsi="Cambria Math"/>
-              <w:lang w:val="en-US"/>
-            </w:rPr>
-            <m:t>500⋅1⋅500=</m:t>
-          </m:r>
-          <m:r>
-            <w:rPr>
-              <w:rFonts w:ascii="Cambria Math" w:eastAsia="Times New Roman" w:hAnsi="Cambria Math"/>
-              <w:lang w:val="en-US"/>
-            </w:rPr>
-            <m:t>7.5</m:t>
-          </m:r>
-          <m:r>
-            <w:rPr>
-              <w:rFonts w:ascii="Cambria Math" w:eastAsia="Times New Roman" w:hAnsi="Cambria Math"/>
-              <w:lang w:val="en-US"/>
-            </w:rPr>
-            <m:t>⋅</m:t>
+            <m:t>=60⋅2500⋅1⋅500=7.5⋅</m:t>
           </m:r>
           <m:sSup>
             <m:sSupPr>
@@ -16020,22 +15437,15 @@
                   <w:rFonts w:ascii="Cambria Math" w:eastAsia="Times New Roman" w:hAnsi="Cambria Math"/>
                   <w:lang w:val="en-US"/>
                 </w:rPr>
-                <m:t>2</m:t>
-              </m:r>
+                <m:t>2500</m:t>
+              </m:r>
+            </m:num>
+            <m:den>
               <m:r>
                 <w:rPr>
                   <w:rFonts w:ascii="Cambria Math" w:eastAsia="Times New Roman" w:hAnsi="Cambria Math"/>
                   <w:lang w:val="en-US"/>
                 </w:rPr>
-                <m:t>500</m:t>
-              </m:r>
-            </m:num>
-            <m:den>
-              <m:r>
-                <w:rPr>
-                  <w:rFonts w:ascii="Cambria Math" w:eastAsia="Times New Roman" w:hAnsi="Cambria Math"/>
-                  <w:lang w:val="en-US"/>
-                </w:rPr>
                 <m:t>8</m:t>
               </m:r>
             </m:den>
@@ -16045,21 +15455,7 @@
               <w:rFonts w:ascii="Cambria Math" w:eastAsia="Times New Roman" w:hAnsi="Cambria Math"/>
               <w:lang w:val="en-US"/>
             </w:rPr>
-            <m:t>⋅1⋅500=</m:t>
-          </m:r>
-          <m:r>
-            <w:rPr>
-              <w:rFonts w:ascii="Cambria Math" w:eastAsia="Times New Roman" w:hAnsi="Cambria Math"/>
-              <w:lang w:val="en-US"/>
-            </w:rPr>
-            <m:t>9.4</m:t>
-          </m:r>
-          <m:r>
-            <w:rPr>
-              <w:rFonts w:ascii="Cambria Math" w:eastAsia="Times New Roman" w:hAnsi="Cambria Math"/>
-              <w:lang w:val="en-US"/>
-            </w:rPr>
-            <m:t>⋅</m:t>
+            <m:t>⋅1⋅500=9.4⋅</m:t>
           </m:r>
           <m:sSup>
             <m:sSupPr>
@@ -16196,30 +15592,16 @@
                   <w:rFonts w:ascii="Cambria Math" w:eastAsia="Times New Roman" w:hAnsi="Cambria Math"/>
                   <w:lang w:val="en-US"/>
                 </w:rPr>
-                <m:t>2</m:t>
-              </m:r>
+                <m:t>2500</m:t>
+              </m:r>
+            </m:num>
+            <m:den>
               <m:r>
                 <w:rPr>
                   <w:rFonts w:ascii="Cambria Math" w:eastAsia="Times New Roman" w:hAnsi="Cambria Math"/>
                   <w:lang w:val="en-US"/>
                 </w:rPr>
-                <m:t>500</m:t>
-              </m:r>
-            </m:num>
-            <m:den>
-              <m:r>
-                <w:rPr>
-                  <w:rFonts w:ascii="Cambria Math" w:eastAsia="Times New Roman" w:hAnsi="Cambria Math"/>
-                  <w:lang w:val="en-US"/>
-                </w:rPr>
-                <m:t>8</m:t>
-              </m:r>
-              <m:r>
-                <w:rPr>
-                  <w:rFonts w:ascii="Cambria Math" w:eastAsia="Times New Roman" w:hAnsi="Cambria Math"/>
-                  <w:lang w:val="en-US"/>
-                </w:rPr>
-                <m:t>⋅8</m:t>
+                <m:t>8⋅8</m:t>
               </m:r>
             </m:den>
           </m:f>
@@ -16228,28 +15610,7 @@
               <w:rFonts w:ascii="Cambria Math" w:eastAsia="Times New Roman" w:hAnsi="Cambria Math"/>
               <w:lang w:val="en-US"/>
             </w:rPr>
-            <m:t>⋅1</m:t>
-          </m:r>
-          <m:r>
-            <w:rPr>
-              <w:rFonts w:ascii="Cambria Math" w:eastAsia="Times New Roman" w:hAnsi="Cambria Math"/>
-              <w:lang w:val="en-US"/>
-            </w:rPr>
-            <m:t>⋅500=</m:t>
-          </m:r>
-          <m:r>
-            <w:rPr>
-              <w:rFonts w:ascii="Cambria Math" w:eastAsia="Times New Roman" w:hAnsi="Cambria Math"/>
-              <w:lang w:val="en-US"/>
-            </w:rPr>
-            <m:t>1.1</m:t>
-          </m:r>
-          <m:r>
-            <w:rPr>
-              <w:rFonts w:ascii="Cambria Math" w:eastAsia="Times New Roman" w:hAnsi="Cambria Math"/>
-              <w:lang w:val="en-US"/>
-            </w:rPr>
-            <m:t>⋅</m:t>
+            <m:t>⋅1⋅500=1.1⋅</m:t>
           </m:r>
           <m:sSup>
             <m:sSupPr>
@@ -16399,21 +15760,7 @@
               <w:rFonts w:ascii="Cambria Math" w:eastAsia="Times New Roman" w:hAnsi="Cambria Math"/>
               <w:lang w:val="en-US"/>
             </w:rPr>
-            <m:t>⋅1⋅500=</m:t>
-          </m:r>
-          <m:r>
-            <w:rPr>
-              <w:rFonts w:ascii="Cambria Math" w:eastAsia="Times New Roman" w:hAnsi="Cambria Math"/>
-              <w:lang w:val="en-US"/>
-            </w:rPr>
-            <m:t>1.9</m:t>
-          </m:r>
-          <m:r>
-            <w:rPr>
-              <w:rFonts w:ascii="Cambria Math" w:eastAsia="Times New Roman" w:hAnsi="Cambria Math"/>
-              <w:lang w:val="en-US"/>
-            </w:rPr>
-            <m:t>⋅</m:t>
+            <m:t>⋅1⋅500=1.9⋅</m:t>
           </m:r>
           <m:sSup>
             <m:sSupPr>
@@ -16517,14 +15864,7 @@
                   <w:rFonts w:ascii="Cambria Math" w:eastAsia="Times New Roman" w:hAnsi="Cambria Math"/>
                   <w:lang w:val="en-US"/>
                 </w:rPr>
-                <m:t xml:space="preserve">4⋅ </m:t>
-              </m:r>
-              <m:r>
-                <w:rPr>
-                  <w:rFonts w:ascii="Cambria Math" w:eastAsia="Times New Roman" w:hAnsi="Cambria Math"/>
-                  <w:lang w:val="en-US"/>
-                </w:rPr>
-                <m:t>6⋅8⋅10</m:t>
+                <m:t>4⋅ 6⋅8⋅10</m:t>
               </m:r>
             </m:den>
           </m:f>
@@ -16533,21 +15873,7 @@
               <w:rFonts w:ascii="Cambria Math" w:eastAsia="Times New Roman" w:hAnsi="Cambria Math"/>
               <w:lang w:val="en-US"/>
             </w:rPr>
-            <m:t>⋅1⋅500=</m:t>
-          </m:r>
-          <m:r>
-            <w:rPr>
-              <w:rFonts w:ascii="Cambria Math" w:eastAsia="Times New Roman" w:hAnsi="Cambria Math"/>
-              <w:lang w:val="en-US"/>
-            </w:rPr>
-            <m:t>4</m:t>
-          </m:r>
-          <m:r>
-            <w:rPr>
-              <w:rFonts w:ascii="Cambria Math" w:eastAsia="Times New Roman" w:hAnsi="Cambria Math"/>
-              <w:lang w:val="en-US"/>
-            </w:rPr>
-            <m:t>.9⋅</m:t>
+            <m:t>⋅1⋅500=4.9⋅</m:t>
           </m:r>
           <m:sSup>
             <m:sSupPr>
@@ -17203,7 +16529,6 @@
             <w:rPr>
               <w:rFonts w:ascii="Cambria Math" w:eastAsiaTheme="minorEastAsia" w:hAnsi="Cambria Math"/>
               <w:vertAlign w:val="subscript"/>
-              <w:lang w:val="en-US"/>
             </w:rPr>
             <m:t>7</m:t>
           </m:r>
@@ -17311,13 +16636,7 @@
                     <w:rPr>
                       <w:rFonts w:ascii="Cambria Math" w:eastAsiaTheme="minorEastAsia" w:hAnsi="Cambria Math"/>
                     </w:rPr>
-                    <m:t>1.9</m:t>
-                  </m:r>
-                  <m:r>
-                    <w:rPr>
-                      <w:rFonts w:ascii="Cambria Math" w:eastAsiaTheme="minorEastAsia" w:hAnsi="Cambria Math"/>
-                    </w:rPr>
-                    <m:t>⋅</m:t>
+                    <m:t>1.9⋅</m:t>
                   </m:r>
                   <m:sSup>
                     <m:sSupPr>
@@ -17354,14 +16673,7 @@
               <w:rFonts w:ascii="Cambria Math" w:eastAsiaTheme="minorEastAsia" w:hAnsi="Cambria Math"/>
               <w:vertAlign w:val="subscript"/>
             </w:rPr>
-            <m:t>=1.</m:t>
-          </m:r>
-          <m:r>
-            <w:rPr>
-              <w:rFonts w:ascii="Cambria Math" w:eastAsiaTheme="minorEastAsia" w:hAnsi="Cambria Math"/>
-              <w:vertAlign w:val="subscript"/>
-            </w:rPr>
-            <m:t>66</m:t>
+            <m:t>=1.66</m:t>
           </m:r>
         </m:oMath>
       </m:oMathPara>
@@ -17405,7 +16717,6 @@
             <w:rPr>
               <w:rFonts w:ascii="Cambria Math" w:eastAsiaTheme="minorEastAsia" w:hAnsi="Cambria Math"/>
               <w:vertAlign w:val="subscript"/>
-              <w:lang w:val="en-US"/>
             </w:rPr>
             <m:t>8</m:t>
           </m:r>
@@ -17513,13 +16824,7 @@
                     <w:rPr>
                       <w:rFonts w:ascii="Cambria Math" w:eastAsiaTheme="minorEastAsia" w:hAnsi="Cambria Math"/>
                     </w:rPr>
-                    <m:t>4.9</m:t>
-                  </m:r>
-                  <m:r>
-                    <w:rPr>
-                      <w:rFonts w:ascii="Cambria Math" w:eastAsiaTheme="minorEastAsia" w:hAnsi="Cambria Math"/>
-                    </w:rPr>
-                    <m:t>⋅</m:t>
+                    <m:t>4.9⋅</m:t>
                   </m:r>
                   <m:sSup>
                     <m:sSupPr>
@@ -17556,14 +16861,7 @@
               <w:rFonts w:ascii="Cambria Math" w:eastAsiaTheme="minorEastAsia" w:hAnsi="Cambria Math"/>
               <w:vertAlign w:val="subscript"/>
             </w:rPr>
-            <m:t>=</m:t>
-          </m:r>
-          <m:r>
-            <w:rPr>
-              <w:rFonts w:ascii="Cambria Math" w:eastAsiaTheme="minorEastAsia" w:hAnsi="Cambria Math"/>
-              <w:vertAlign w:val="subscript"/>
-            </w:rPr>
-            <m:t>2.08</m:t>
+            <m:t>=2.08</m:t>
           </m:r>
         </m:oMath>
       </m:oMathPara>
@@ -18583,21 +17881,7 @@
               <w:rFonts w:ascii="Cambria Math" w:eastAsiaTheme="minorEastAsia" w:hAnsi="Cambria Math"/>
               <w:vertAlign w:val="subscript"/>
             </w:rPr>
-            <m:t>=111.8 М</m:t>
-          </m:r>
-          <m:r>
-            <w:rPr>
-              <w:rFonts w:ascii="Cambria Math" w:eastAsiaTheme="minorEastAsia" w:hAnsi="Cambria Math"/>
-              <w:vertAlign w:val="subscript"/>
-            </w:rPr>
-            <m:t>п</m:t>
-          </m:r>
-          <m:r>
-            <w:rPr>
-              <w:rFonts w:ascii="Cambria Math" w:eastAsiaTheme="minorEastAsia" w:hAnsi="Cambria Math"/>
-              <w:vertAlign w:val="subscript"/>
-            </w:rPr>
-            <m:t>а</m:t>
+            <m:t>=111.8 Мпа</m:t>
           </m:r>
         </m:oMath>
       </m:oMathPara>
@@ -18711,22 +17995,15 @@
                   <w:rFonts w:ascii="Cambria Math" w:eastAsiaTheme="minorEastAsia" w:hAnsi="Cambria Math"/>
                   <w:vertAlign w:val="subscript"/>
                 </w:rPr>
-                <m:t>390.6⋅0.65⋅1</m:t>
-              </m:r>
+                <m:t>390.6⋅0.65⋅1.66</m:t>
+              </m:r>
+            </m:num>
+            <m:den>
               <m:r>
                 <w:rPr>
                   <w:rFonts w:ascii="Cambria Math" w:eastAsiaTheme="minorEastAsia" w:hAnsi="Cambria Math"/>
                   <w:vertAlign w:val="subscript"/>
                 </w:rPr>
-                <m:t>.66</m:t>
-              </m:r>
-            </m:num>
-            <m:den>
-              <m:r>
-                <w:rPr>
-                  <w:rFonts w:ascii="Cambria Math" w:eastAsiaTheme="minorEastAsia" w:hAnsi="Cambria Math"/>
-                  <w:vertAlign w:val="subscript"/>
-                </w:rPr>
                 <m:t>2.2</m:t>
               </m:r>
             </m:den>
@@ -18736,35 +18013,7 @@
               <w:rFonts w:ascii="Cambria Math" w:eastAsiaTheme="minorEastAsia" w:hAnsi="Cambria Math"/>
               <w:vertAlign w:val="subscript"/>
             </w:rPr>
-            <m:t>=1</m:t>
-          </m:r>
-          <m:r>
-            <w:rPr>
-              <w:rFonts w:ascii="Cambria Math" w:eastAsiaTheme="minorEastAsia" w:hAnsi="Cambria Math"/>
-              <w:vertAlign w:val="subscript"/>
-            </w:rPr>
-            <m:t>9</m:t>
-          </m:r>
-          <m:r>
-            <w:rPr>
-              <w:rFonts w:ascii="Cambria Math" w:eastAsiaTheme="minorEastAsia" w:hAnsi="Cambria Math"/>
-              <w:vertAlign w:val="subscript"/>
-            </w:rPr>
-            <m:t>1.</m:t>
-          </m:r>
-          <m:r>
-            <w:rPr>
-              <w:rFonts w:ascii="Cambria Math" w:eastAsiaTheme="minorEastAsia" w:hAnsi="Cambria Math"/>
-              <w:vertAlign w:val="subscript"/>
-            </w:rPr>
-            <m:t>6</m:t>
-          </m:r>
-          <m:r>
-            <w:rPr>
-              <w:rFonts w:ascii="Cambria Math" w:eastAsiaTheme="minorEastAsia" w:hAnsi="Cambria Math"/>
-              <w:vertAlign w:val="subscript"/>
-            </w:rPr>
-            <m:t xml:space="preserve"> МПа</m:t>
+            <m:t>=191.6 МПа</m:t>
           </m:r>
         </m:oMath>
       </m:oMathPara>
@@ -19115,22 +18364,14 @@
                   <w:vertAlign w:val="subscript"/>
                   <w:lang w:val="en-US"/>
                 </w:rPr>
-                <m:t>.</m:t>
-              </m:r>
+                <m:t>.66</m:t>
+              </m:r>
+            </m:num>
+            <m:den>
               <m:r>
                 <w:rPr>
                   <w:rFonts w:ascii="Cambria Math" w:eastAsiaTheme="minorEastAsia" w:hAnsi="Cambria Math"/>
                   <w:vertAlign w:val="subscript"/>
-                  <w:lang w:val="en-US"/>
-                </w:rPr>
-                <m:t>66</m:t>
-              </m:r>
-            </m:num>
-            <m:den>
-              <m:r>
-                <w:rPr>
-                  <w:rFonts w:ascii="Cambria Math" w:eastAsiaTheme="minorEastAsia" w:hAnsi="Cambria Math"/>
-                  <w:vertAlign w:val="subscript"/>
                 </w:rPr>
                 <m:t>2.2</m:t>
               </m:r>
@@ -19141,35 +18382,7 @@
               <w:rFonts w:ascii="Cambria Math" w:eastAsiaTheme="minorEastAsia" w:hAnsi="Cambria Math"/>
               <w:vertAlign w:val="subscript"/>
             </w:rPr>
-            <m:t>=</m:t>
-          </m:r>
-          <m:r>
-            <w:rPr>
-              <w:rFonts w:ascii="Cambria Math" w:eastAsiaTheme="minorEastAsia" w:hAnsi="Cambria Math"/>
-              <w:vertAlign w:val="subscript"/>
-            </w:rPr>
-            <m:t>182</m:t>
-          </m:r>
-          <m:r>
-            <w:rPr>
-              <w:rFonts w:ascii="Cambria Math" w:eastAsiaTheme="minorEastAsia" w:hAnsi="Cambria Math"/>
-              <w:vertAlign w:val="subscript"/>
-            </w:rPr>
-            <m:t>.</m:t>
-          </m:r>
-          <m:r>
-            <w:rPr>
-              <w:rFonts w:ascii="Cambria Math" w:eastAsiaTheme="minorEastAsia" w:hAnsi="Cambria Math"/>
-              <w:vertAlign w:val="subscript"/>
-            </w:rPr>
-            <m:t>7</m:t>
-          </m:r>
-          <m:r>
-            <w:rPr>
-              <w:rFonts w:ascii="Cambria Math" w:eastAsiaTheme="minorEastAsia" w:hAnsi="Cambria Math"/>
-              <w:vertAlign w:val="subscript"/>
-            </w:rPr>
-            <m:t xml:space="preserve"> МПа </m:t>
+            <m:t xml:space="preserve">=182.7 МПа </m:t>
           </m:r>
         </m:oMath>
       </m:oMathPara>
@@ -19283,22 +18496,15 @@
                   <w:rFonts w:ascii="Cambria Math" w:eastAsiaTheme="minorEastAsia" w:hAnsi="Cambria Math"/>
                   <w:vertAlign w:val="subscript"/>
                 </w:rPr>
-                <m:t>372.6⋅0.65⋅</m:t>
-              </m:r>
+                <m:t>372.6⋅0.65⋅2.08</m:t>
+              </m:r>
+            </m:num>
+            <m:den>
               <m:r>
                 <w:rPr>
                   <w:rFonts w:ascii="Cambria Math" w:eastAsiaTheme="minorEastAsia" w:hAnsi="Cambria Math"/>
                   <w:vertAlign w:val="subscript"/>
                 </w:rPr>
-                <m:t>2.08</m:t>
-              </m:r>
-            </m:num>
-            <m:den>
-              <m:r>
-                <w:rPr>
-                  <w:rFonts w:ascii="Cambria Math" w:eastAsiaTheme="minorEastAsia" w:hAnsi="Cambria Math"/>
-                  <w:vertAlign w:val="subscript"/>
-                </w:rPr>
                 <m:t>2.2</m:t>
               </m:r>
             </m:den>
@@ -19308,35 +18514,7 @@
               <w:rFonts w:ascii="Cambria Math" w:eastAsiaTheme="minorEastAsia" w:hAnsi="Cambria Math"/>
               <w:vertAlign w:val="subscript"/>
             </w:rPr>
-            <m:t>=</m:t>
-          </m:r>
-          <m:r>
-            <w:rPr>
-              <w:rFonts w:ascii="Cambria Math" w:eastAsiaTheme="minorEastAsia" w:hAnsi="Cambria Math"/>
-              <w:vertAlign w:val="subscript"/>
-            </w:rPr>
-            <m:t>228</m:t>
-          </m:r>
-          <m:r>
-            <w:rPr>
-              <w:rFonts w:ascii="Cambria Math" w:eastAsiaTheme="minorEastAsia" w:hAnsi="Cambria Math"/>
-              <w:vertAlign w:val="subscript"/>
-            </w:rPr>
-            <m:t>.</m:t>
-          </m:r>
-          <m:r>
-            <w:rPr>
-              <w:rFonts w:ascii="Cambria Math" w:eastAsiaTheme="minorEastAsia" w:hAnsi="Cambria Math"/>
-              <w:vertAlign w:val="subscript"/>
-            </w:rPr>
-            <m:t>9</m:t>
-          </m:r>
-          <m:r>
-            <w:rPr>
-              <w:rFonts w:ascii="Cambria Math" w:eastAsiaTheme="minorEastAsia" w:hAnsi="Cambria Math"/>
-              <w:vertAlign w:val="subscript"/>
-            </w:rPr>
-            <m:t xml:space="preserve"> МПа </m:t>
+            <m:t xml:space="preserve">=228.9 МПа </m:t>
           </m:r>
         </m:oMath>
       </m:oMathPara>
@@ -20248,13 +19426,7 @@
                   <w:rPr>
                     <w:rFonts w:ascii="Cambria Math" w:hAnsi="Cambria Math"/>
                   </w:rPr>
-                  <m:t>==0.03</m:t>
-                </m:r>
-                <m:r>
-                  <w:rPr>
-                    <w:rFonts w:ascii="Cambria Math" w:hAnsi="Cambria Math"/>
-                  </w:rPr>
-                  <m:t>56</m:t>
+                  <m:t>==0.0356</m:t>
                 </m:r>
               </m:oMath>
             </m:oMathPara>
@@ -20354,13 +19526,7 @@
                   <w:rPr>
                     <w:rFonts w:ascii="Cambria Math" w:hAnsi="Cambria Math"/>
                   </w:rPr>
-                  <m:t>==0.03</m:t>
-                </m:r>
-                <m:r>
-                  <w:rPr>
-                    <w:rFonts w:ascii="Cambria Math" w:hAnsi="Cambria Math"/>
-                  </w:rPr>
-                  <m:t>56</m:t>
+                  <m:t>==0.0356</m:t>
                 </m:r>
               </m:oMath>
             </m:oMathPara>
@@ -20464,13 +19630,7 @@
                   <w:rPr>
                     <w:rFonts w:ascii="Cambria Math" w:hAnsi="Cambria Math"/>
                   </w:rPr>
-                  <m:t>==0.03</m:t>
-                </m:r>
-                <m:r>
-                  <w:rPr>
-                    <w:rFonts w:ascii="Cambria Math" w:hAnsi="Cambria Math"/>
-                  </w:rPr>
-                  <m:t>56</m:t>
+                  <m:t>==0.0356</m:t>
                 </m:r>
               </m:oMath>
             </m:oMathPara>
@@ -20520,13 +19680,7 @@
                   <w:rPr>
                     <w:rFonts w:ascii="Cambria Math" w:hAnsi="Cambria Math"/>
                   </w:rPr>
-                  <m:t>==0.0</m:t>
-                </m:r>
-                <m:r>
-                  <w:rPr>
-                    <w:rFonts w:ascii="Cambria Math" w:hAnsi="Cambria Math"/>
-                  </w:rPr>
-                  <m:t>205</m:t>
+                  <m:t>==0.0205</m:t>
                 </m:r>
               </m:oMath>
             </m:oMathPara>
@@ -20572,25 +19726,7 @@
                       <w:rPr>
                         <w:rFonts w:ascii="Cambria Math" w:hAnsi="Cambria Math"/>
                       </w:rPr>
-                      <m:t>1</m:t>
-                    </m:r>
-                    <m:r>
-                      <w:rPr>
-                        <w:rFonts w:ascii="Cambria Math" w:hAnsi="Cambria Math"/>
-                      </w:rPr>
-                      <m:t>9</m:t>
-                    </m:r>
-                    <m:r>
-                      <w:rPr>
-                        <w:rFonts w:ascii="Cambria Math" w:hAnsi="Cambria Math"/>
-                      </w:rPr>
-                      <m:t>1.</m:t>
-                    </m:r>
-                    <m:r>
-                      <w:rPr>
-                        <w:rFonts w:ascii="Cambria Math" w:hAnsi="Cambria Math"/>
-                      </w:rPr>
-                      <m:t>6</m:t>
+                      <m:t>191.6</m:t>
                     </m:r>
                   </m:den>
                 </m:f>
@@ -20598,13 +19734,7 @@
                   <w:rPr>
                     <w:rFonts w:ascii="Cambria Math" w:hAnsi="Cambria Math"/>
                   </w:rPr>
-                  <m:t>==0.0</m:t>
-                </m:r>
-                <m:r>
-                  <w:rPr>
-                    <w:rFonts w:ascii="Cambria Math" w:hAnsi="Cambria Math"/>
-                  </w:rPr>
-                  <m:t>208</m:t>
+                  <m:t>==0.0208</m:t>
                 </m:r>
               </m:oMath>
             </m:oMathPara>
@@ -20642,17 +19772,7 @@
                         <w:rFonts w:ascii="Cambria Math" w:hAnsi="Cambria Math"/>
                         <w:lang w:val="en-US"/>
                       </w:rPr>
-                      <m:t>3.</m:t>
-                    </m:r>
-                    <m:r>
-                      <m:rPr>
-                        <m:sty m:val="p"/>
-                      </m:rPr>
-                      <w:rPr>
-                        <w:rFonts w:ascii="Cambria Math" w:hAnsi="Cambria Math"/>
-                        <w:lang w:val="en-US"/>
-                      </w:rPr>
-                      <m:t>75</m:t>
+                      <m:t>3.75</m:t>
                     </m:r>
                   </m:num>
                   <m:den>
@@ -20660,19 +19780,7 @@
                       <w:rPr>
                         <w:rFonts w:ascii="Cambria Math" w:hAnsi="Cambria Math"/>
                       </w:rPr>
-                      <m:t>228</m:t>
-                    </m:r>
-                    <m:r>
-                      <w:rPr>
-                        <w:rFonts w:ascii="Cambria Math" w:hAnsi="Cambria Math"/>
-                      </w:rPr>
-                      <m:t>.</m:t>
-                    </m:r>
-                    <m:r>
-                      <w:rPr>
-                        <w:rFonts w:ascii="Cambria Math" w:hAnsi="Cambria Math"/>
-                      </w:rPr>
-                      <m:t>9</m:t>
+                      <m:t>228.9</m:t>
                     </m:r>
                   </m:den>
                 </m:f>
@@ -20680,13 +19788,7 @@
                   <w:rPr>
                     <w:rFonts w:ascii="Cambria Math" w:hAnsi="Cambria Math"/>
                   </w:rPr>
-                  <m:t>==0.0</m:t>
-                </m:r>
-                <m:r>
-                  <w:rPr>
-                    <w:rFonts w:ascii="Cambria Math" w:hAnsi="Cambria Math"/>
-                  </w:rPr>
-                  <m:t>163</m:t>
+                  <m:t>==0.0163</m:t>
                 </m:r>
               </m:oMath>
             </m:oMathPara>
@@ -20896,18 +19998,7 @@
                       <w:vertAlign w:val="subscript"/>
                       <w:lang w:val="en-US"/>
                     </w:rPr>
-                    <m:t>2</m:t>
-                  </m:r>
-                  <m:r>
-                    <m:rPr>
-                      <m:sty m:val="p"/>
-                    </m:rPr>
-                    <w:rPr>
-                      <w:rFonts w:ascii="Cambria Math" w:eastAsiaTheme="minorEastAsia" w:hAnsi="Cambria Math"/>
-                      <w:vertAlign w:val="subscript"/>
-                      <w:lang w:val="en-US"/>
-                    </w:rPr>
-                    <m:t>5</m:t>
+                    <m:t>25</m:t>
                   </m:r>
                   <m:r>
                     <m:rPr>
@@ -20955,21 +20046,7 @@
               <w:rFonts w:ascii="Cambria Math" w:eastAsiaTheme="minorEastAsia" w:hAnsi="Cambria Math"/>
               <w:vertAlign w:val="subscript"/>
             </w:rPr>
-            <m:t>=0.</m:t>
-          </m:r>
-          <m:r>
-            <w:rPr>
-              <w:rFonts w:ascii="Cambria Math" w:eastAsiaTheme="minorEastAsia" w:hAnsi="Cambria Math"/>
-              <w:vertAlign w:val="subscript"/>
-            </w:rPr>
-            <m:t>06</m:t>
-          </m:r>
-          <m:r>
-            <w:rPr>
-              <w:rFonts w:ascii="Cambria Math" w:eastAsiaTheme="minorEastAsia" w:hAnsi="Cambria Math"/>
-              <w:vertAlign w:val="subscript"/>
-            </w:rPr>
-            <m:t xml:space="preserve"> мм</m:t>
+            <m:t>=0.06 мм</m:t>
           </m:r>
         </m:oMath>
       </m:oMathPara>
@@ -21125,18 +20202,7 @@
                       <w:vertAlign w:val="subscript"/>
                       <w:lang w:val="en-US"/>
                     </w:rPr>
-                    <m:t>2</m:t>
-                  </m:r>
-                  <m:r>
-                    <m:rPr>
-                      <m:sty m:val="p"/>
-                    </m:rPr>
-                    <w:rPr>
-                      <w:rFonts w:ascii="Cambria Math" w:eastAsiaTheme="minorEastAsia" w:hAnsi="Cambria Math"/>
-                      <w:vertAlign w:val="subscript"/>
-                      <w:lang w:val="en-US"/>
-                    </w:rPr>
-                    <m:t>5</m:t>
+                    <m:t>25</m:t>
                   </m:r>
                   <m:r>
                     <m:rPr>
@@ -21184,21 +20250,7 @@
               <w:rFonts w:ascii="Cambria Math" w:eastAsiaTheme="minorEastAsia" w:hAnsi="Cambria Math"/>
               <w:vertAlign w:val="subscript"/>
             </w:rPr>
-            <m:t>=0.1</m:t>
-          </m:r>
-          <m:r>
-            <w:rPr>
-              <w:rFonts w:ascii="Cambria Math" w:eastAsiaTheme="minorEastAsia" w:hAnsi="Cambria Math"/>
-              <w:vertAlign w:val="subscript"/>
-            </w:rPr>
-            <m:t>0</m:t>
-          </m:r>
-          <m:r>
-            <w:rPr>
-              <w:rFonts w:ascii="Cambria Math" w:eastAsiaTheme="minorEastAsia" w:hAnsi="Cambria Math"/>
-              <w:vertAlign w:val="subscript"/>
-            </w:rPr>
-            <m:t xml:space="preserve"> мм</m:t>
+            <m:t>=0.10 мм</m:t>
           </m:r>
         </m:oMath>
       </m:oMathPara>
@@ -21306,27 +20358,7 @@
                       <w:rFonts w:ascii="Cambria Math" w:eastAsiaTheme="minorEastAsia" w:hAnsi="Cambria Math"/>
                       <w:lang w:val="en-US"/>
                     </w:rPr>
-                    <m:t>·</m:t>
-                  </m:r>
-                  <m:r>
-                    <m:rPr>
-                      <m:sty m:val="p"/>
-                    </m:rPr>
-                    <w:rPr>
-                      <w:rFonts w:ascii="Cambria Math" w:eastAsiaTheme="minorEastAsia" w:hAnsi="Cambria Math"/>
-                      <w:lang w:val="en-US"/>
-                    </w:rPr>
-                    <m:t>3.98</m:t>
-                  </m:r>
-                  <m:r>
-                    <m:rPr>
-                      <m:sty m:val="p"/>
-                    </m:rPr>
-                    <w:rPr>
-                      <w:rFonts w:ascii="Cambria Math" w:eastAsiaTheme="minorEastAsia" w:hAnsi="Cambria Math"/>
-                      <w:lang w:val="en-US"/>
-                    </w:rPr>
-                    <m:t>·</m:t>
+                    <m:t>·3.98·</m:t>
                   </m:r>
                   <m:r>
                     <m:rPr>
@@ -21350,18 +20382,7 @@
                       <w:vertAlign w:val="subscript"/>
                       <w:lang w:val="en-US"/>
                     </w:rPr>
-                    <m:t>2</m:t>
-                  </m:r>
-                  <m:r>
-                    <m:rPr>
-                      <m:sty m:val="p"/>
-                    </m:rPr>
-                    <w:rPr>
-                      <w:rFonts w:ascii="Cambria Math" w:eastAsiaTheme="minorEastAsia" w:hAnsi="Cambria Math"/>
-                      <w:vertAlign w:val="subscript"/>
-                      <w:lang w:val="en-US"/>
-                    </w:rPr>
-                    <m:t>5</m:t>
+                    <m:t>25</m:t>
                   </m:r>
                   <m:r>
                     <m:rPr>
@@ -21409,21 +20430,7 @@
               <w:rFonts w:ascii="Cambria Math" w:eastAsiaTheme="minorEastAsia" w:hAnsi="Cambria Math"/>
               <w:vertAlign w:val="subscript"/>
             </w:rPr>
-            <m:t>=0.</m:t>
-          </m:r>
-          <m:r>
-            <w:rPr>
-              <w:rFonts w:ascii="Cambria Math" w:eastAsiaTheme="minorEastAsia" w:hAnsi="Cambria Math"/>
-              <w:vertAlign w:val="subscript"/>
-            </w:rPr>
-            <m:t>18</m:t>
-          </m:r>
-          <m:r>
-            <w:rPr>
-              <w:rFonts w:ascii="Cambria Math" w:eastAsiaTheme="minorEastAsia" w:hAnsi="Cambria Math"/>
-              <w:vertAlign w:val="subscript"/>
-            </w:rPr>
-            <m:t xml:space="preserve"> мм</m:t>
+            <m:t>=0.18 мм</m:t>
           </m:r>
         </m:oMath>
       </m:oMathPara>
@@ -21684,13 +20691,7 @@
               <w:rPr>
                 <w:rFonts w:ascii="Cambria Math" w:eastAsiaTheme="minorEastAsia" w:hAnsi="Cambria Math"/>
               </w:rPr>
-              <m:t>м</m:t>
-            </m:r>
-            <m:r>
-              <w:rPr>
-                <w:rFonts w:ascii="Cambria Math" w:eastAsiaTheme="minorEastAsia" w:hAnsi="Cambria Math"/>
-              </w:rPr>
-              <m:t>in</m:t>
+              <m:t>мin</m:t>
             </m:r>
           </m:sub>
         </m:sSub>
@@ -21698,13 +20699,7 @@
           <w:rPr>
             <w:rFonts w:ascii="Cambria Math" w:eastAsiaTheme="minorEastAsia" w:hAnsi="Cambria Math"/>
           </w:rPr>
-          <m:t>=0,</m:t>
-        </m:r>
-        <m:r>
-          <w:rPr>
-            <w:rFonts w:ascii="Cambria Math" w:eastAsiaTheme="minorEastAsia" w:hAnsi="Cambria Math"/>
-          </w:rPr>
-          <m:t>4</m:t>
+          <m:t>=0,4</m:t>
         </m:r>
       </m:oMath>
       <w:r>
@@ -21848,28 +20843,7 @@
               <w:rFonts w:ascii="Cambria Math" w:eastAsiaTheme="minorEastAsia" w:hAnsi="Cambria Math"/>
               <w:lang w:val="en-US"/>
             </w:rPr>
-            <m:t>=</m:t>
-          </m:r>
-          <m:r>
-            <w:rPr>
-              <w:rFonts w:ascii="Cambria Math" w:eastAsiaTheme="minorEastAsia" w:hAnsi="Cambria Math"/>
-              <w:lang w:val="en-US"/>
-            </w:rPr>
-            <m:t>0.</m:t>
-          </m:r>
-          <m:r>
-            <w:rPr>
-              <w:rFonts w:ascii="Cambria Math" w:eastAsiaTheme="minorEastAsia" w:hAnsi="Cambria Math"/>
-              <w:lang w:val="en-US"/>
-            </w:rPr>
-            <m:t>4</m:t>
-          </m:r>
-          <m:r>
-            <w:rPr>
-              <w:rFonts w:ascii="Cambria Math" w:eastAsiaTheme="minorEastAsia" w:hAnsi="Cambria Math"/>
-              <w:lang w:val="en-US"/>
-            </w:rPr>
-            <m:t xml:space="preserve"> </m:t>
+            <m:t xml:space="preserve">=0.4 </m:t>
           </m:r>
           <m:r>
             <w:rPr>
@@ -22439,56 +21413,7 @@
               <w:rFonts w:ascii="Cambria Math" w:eastAsiaTheme="minorEastAsia" w:hAnsi="Cambria Math"/>
               <w:lang w:val="en-US"/>
             </w:rPr>
-            <m:t>=</m:t>
-          </m:r>
-          <m:r>
-            <w:rPr>
-              <w:rFonts w:ascii="Cambria Math" w:eastAsiaTheme="minorEastAsia" w:hAnsi="Cambria Math"/>
-              <w:lang w:val="en-US"/>
-            </w:rPr>
-            <m:t>0.</m:t>
-          </m:r>
-          <m:r>
-            <w:rPr>
-              <w:rFonts w:ascii="Cambria Math" w:eastAsiaTheme="minorEastAsia" w:hAnsi="Cambria Math"/>
-              <w:lang w:val="en-US"/>
-            </w:rPr>
-            <m:t>4</m:t>
-          </m:r>
-          <m:r>
-            <w:rPr>
-              <w:rFonts w:ascii="Cambria Math" w:eastAsiaTheme="minorEastAsia" w:hAnsi="Cambria Math"/>
-              <w:lang w:val="en-US"/>
-            </w:rPr>
-            <m:t>⋅</m:t>
-          </m:r>
-          <m:r>
-            <w:rPr>
-              <w:rFonts w:ascii="Cambria Math" w:eastAsiaTheme="minorEastAsia" w:hAnsi="Cambria Math"/>
-              <w:lang w:val="en-US"/>
-            </w:rPr>
-            <m:t>2</m:t>
-          </m:r>
-          <m:r>
-            <w:rPr>
-              <w:rFonts w:ascii="Cambria Math" w:eastAsiaTheme="minorEastAsia" w:hAnsi="Cambria Math"/>
-              <w:lang w:val="en-US"/>
-            </w:rPr>
-            <m:t>5</m:t>
-          </m:r>
-          <m:r>
-            <w:rPr>
-              <w:rFonts w:ascii="Cambria Math" w:eastAsiaTheme="minorEastAsia" w:hAnsi="Cambria Math"/>
-              <w:lang w:val="en-US"/>
-            </w:rPr>
-            <m:t>=</m:t>
-          </m:r>
-          <m:r>
-            <w:rPr>
-              <w:rFonts w:ascii="Cambria Math" w:eastAsiaTheme="minorEastAsia" w:hAnsi="Cambria Math"/>
-              <w:lang w:val="en-US"/>
-            </w:rPr>
-            <m:t>8</m:t>
+            <m:t>=0.4⋅25=8</m:t>
           </m:r>
           <m:r>
             <w:rPr>
@@ -22543,63 +21468,7 @@
               <w:rFonts w:ascii="Cambria Math" w:eastAsiaTheme="minorEastAsia" w:hAnsi="Cambria Math"/>
               <w:lang w:val="en-US"/>
             </w:rPr>
-            <m:t>=0.</m:t>
-          </m:r>
-          <m:r>
-            <w:rPr>
-              <w:rFonts w:ascii="Cambria Math" w:eastAsiaTheme="minorEastAsia" w:hAnsi="Cambria Math"/>
-              <w:lang w:val="en-US"/>
-            </w:rPr>
-            <m:t>4</m:t>
-          </m:r>
-          <m:r>
-            <w:rPr>
-              <w:rFonts w:ascii="Cambria Math" w:eastAsiaTheme="minorEastAsia" w:hAnsi="Cambria Math"/>
-              <w:lang w:val="en-US"/>
-            </w:rPr>
-            <m:t>⋅</m:t>
-          </m:r>
-          <m:r>
-            <w:rPr>
-              <w:rFonts w:ascii="Cambria Math" w:eastAsiaTheme="minorEastAsia" w:hAnsi="Cambria Math"/>
-              <w:lang w:val="en-US"/>
-            </w:rPr>
-            <m:t>1</m:t>
-          </m:r>
-          <m:r>
-            <w:rPr>
-              <w:rFonts w:ascii="Cambria Math" w:eastAsiaTheme="minorEastAsia" w:hAnsi="Cambria Math"/>
-              <w:lang w:val="en-US"/>
-            </w:rPr>
-            <m:t>00</m:t>
-          </m:r>
-          <m:r>
-            <w:rPr>
-              <w:rFonts w:ascii="Cambria Math" w:eastAsiaTheme="minorEastAsia" w:hAnsi="Cambria Math"/>
-              <w:lang w:val="en-US"/>
-            </w:rPr>
-            <m:t>=</m:t>
-          </m:r>
-          <m:r>
-            <w:rPr>
-              <w:rFonts w:ascii="Cambria Math" w:eastAsiaTheme="minorEastAsia" w:hAnsi="Cambria Math"/>
-              <w:lang w:val="en-US"/>
-            </w:rPr>
-            <m:t>4</m:t>
-          </m:r>
-          <m:r>
-            <w:rPr>
-              <w:rFonts w:ascii="Cambria Math" w:eastAsiaTheme="minorEastAsia" w:hAnsi="Cambria Math"/>
-              <w:lang w:val="en-US"/>
-            </w:rPr>
-            <m:t>0</m:t>
-          </m:r>
-          <m:r>
-            <w:rPr>
-              <w:rFonts w:ascii="Cambria Math" w:eastAsiaTheme="minorEastAsia" w:hAnsi="Cambria Math"/>
-              <w:lang w:val="en-US"/>
-            </w:rPr>
-            <m:t xml:space="preserve"> </m:t>
+            <m:t xml:space="preserve">=0.4⋅100=40 </m:t>
           </m:r>
           <m:r>
             <w:rPr>
@@ -22667,49 +21536,7 @@
               <w:rFonts w:ascii="Cambria Math" w:eastAsiaTheme="minorEastAsia" w:hAnsi="Cambria Math"/>
               <w:lang w:val="en-US"/>
             </w:rPr>
-            <m:t>=0.</m:t>
-          </m:r>
-          <m:r>
-            <w:rPr>
-              <w:rFonts w:ascii="Cambria Math" w:eastAsiaTheme="minorEastAsia" w:hAnsi="Cambria Math"/>
-              <w:lang w:val="en-US"/>
-            </w:rPr>
-            <m:t>4</m:t>
-          </m:r>
-          <m:r>
-            <w:rPr>
-              <w:rFonts w:ascii="Cambria Math" w:eastAsiaTheme="minorEastAsia" w:hAnsi="Cambria Math"/>
-              <w:lang w:val="en-US"/>
-            </w:rPr>
-            <m:t>⋅1</m:t>
-          </m:r>
-          <m:r>
-            <w:rPr>
-              <w:rFonts w:ascii="Cambria Math" w:eastAsiaTheme="minorEastAsia" w:hAnsi="Cambria Math"/>
-              <w:lang w:val="en-US"/>
-            </w:rPr>
-            <m:t>5</m:t>
-          </m:r>
-          <m:r>
-            <w:rPr>
-              <w:rFonts w:ascii="Cambria Math" w:eastAsiaTheme="minorEastAsia" w:hAnsi="Cambria Math"/>
-              <w:lang w:val="en-US"/>
-            </w:rPr>
-            <m:t>0=</m:t>
-          </m:r>
-          <m:r>
-            <w:rPr>
-              <w:rFonts w:ascii="Cambria Math" w:eastAsiaTheme="minorEastAsia" w:hAnsi="Cambria Math"/>
-              <w:lang w:val="en-US"/>
-            </w:rPr>
-            <m:t>60</m:t>
-          </m:r>
-          <m:r>
-            <w:rPr>
-              <w:rFonts w:ascii="Cambria Math" w:eastAsiaTheme="minorEastAsia" w:hAnsi="Cambria Math"/>
-              <w:lang w:val="en-US"/>
-            </w:rPr>
-            <m:t xml:space="preserve"> </m:t>
+            <m:t xml:space="preserve">=0.4⋅150=60 </m:t>
           </m:r>
           <m:r>
             <w:rPr>
@@ -22764,56 +21591,7 @@
               <w:rFonts w:ascii="Cambria Math" w:eastAsiaTheme="minorEastAsia" w:hAnsi="Cambria Math"/>
               <w:lang w:val="en-US"/>
             </w:rPr>
-            <m:t>=0.</m:t>
-          </m:r>
-          <m:r>
-            <w:rPr>
-              <w:rFonts w:ascii="Cambria Math" w:eastAsiaTheme="minorEastAsia" w:hAnsi="Cambria Math"/>
-              <w:lang w:val="en-US"/>
-            </w:rPr>
-            <m:t>4</m:t>
-          </m:r>
-          <m:r>
-            <w:rPr>
-              <w:rFonts w:ascii="Cambria Math" w:eastAsiaTheme="minorEastAsia" w:hAnsi="Cambria Math"/>
-              <w:lang w:val="en-US"/>
-            </w:rPr>
-            <m:t xml:space="preserve"> ⋅20</m:t>
-          </m:r>
-          <m:r>
-            <w:rPr>
-              <w:rFonts w:ascii="Cambria Math" w:eastAsiaTheme="minorEastAsia" w:hAnsi="Cambria Math"/>
-              <w:lang w:val="en-US"/>
-            </w:rPr>
-            <m:t>0</m:t>
-          </m:r>
-          <m:r>
-            <w:rPr>
-              <w:rFonts w:ascii="Cambria Math" w:eastAsiaTheme="minorEastAsia" w:hAnsi="Cambria Math"/>
-              <w:lang w:val="en-US"/>
-            </w:rPr>
-            <m:t>=</m:t>
-          </m:r>
-          <m:r>
-            <w:rPr>
-              <w:rFonts w:ascii="Cambria Math" w:eastAsiaTheme="minorEastAsia" w:hAnsi="Cambria Math"/>
-              <w:lang w:val="en-US"/>
-            </w:rPr>
-            <m:t>8</m:t>
-          </m:r>
-          <m:r>
-            <w:rPr>
-              <w:rFonts w:ascii="Cambria Math" w:eastAsiaTheme="minorEastAsia" w:hAnsi="Cambria Math"/>
-              <w:lang w:val="en-US"/>
-            </w:rPr>
-            <m:t>0</m:t>
-          </m:r>
-          <m:r>
-            <w:rPr>
-              <w:rFonts w:ascii="Cambria Math" w:eastAsiaTheme="minorEastAsia" w:hAnsi="Cambria Math"/>
-              <w:lang w:val="en-US"/>
-            </w:rPr>
-            <m:t xml:space="preserve"> </m:t>
+            <m:t xml:space="preserve">=0.4 ⋅200=80 </m:t>
           </m:r>
           <m:r>
             <w:rPr>
@@ -23492,7 +22270,18 @@
               <w:rFonts w:ascii="Cambria Math" w:eastAsiaTheme="minorEastAsia" w:hAnsi="Cambria Math"/>
               <w:lang w:val="en-US"/>
             </w:rPr>
-            <m:t>=</m:t>
+            <m:t>=d</m:t>
+          </m:r>
+          <m:r>
+            <m:rPr>
+              <m:nor/>
+            </m:rPr>
+            <w:rPr>
+              <w:rFonts w:ascii="Cambria Math" w:eastAsiaTheme="minorEastAsia" w:hAnsi="Cambria Math"/>
+              <w:vertAlign w:val="subscript"/>
+              <w:lang w:val="en-US"/>
+            </w:rPr>
+            <m:t>a5</m:t>
           </m:r>
           <m:r>
             <m:rPr>
@@ -23502,7 +22291,7 @@
               <w:rFonts w:ascii="Cambria Math" w:eastAsiaTheme="minorEastAsia" w:hAnsi="Cambria Math"/>
               <w:lang w:val="en-US"/>
             </w:rPr>
-            <m:t>d</m:t>
+            <m:t>=d</m:t>
           </m:r>
           <m:r>
             <m:rPr>
@@ -23513,7 +22302,56 @@
               <w:vertAlign w:val="subscript"/>
               <w:lang w:val="en-US"/>
             </w:rPr>
-            <m:t>a</m:t>
+            <m:t>a7</m:t>
+          </m:r>
+          <m:r>
+            <m:rPr>
+              <m:sty m:val="p"/>
+            </m:rPr>
+            <w:rPr>
+              <w:rFonts w:ascii="Cambria Math" w:eastAsiaTheme="minorEastAsia" w:hAnsi="Cambria Math"/>
+              <w:lang w:val="en-US"/>
+            </w:rPr>
+            <m:t>=8</m:t>
+          </m:r>
+          <m:r>
+            <w:rPr>
+              <w:rFonts w:ascii="Cambria Math" w:eastAsiaTheme="minorEastAsia" w:hAnsi="Cambria Math"/>
+              <w:lang w:val="en-US"/>
+            </w:rPr>
+            <m:t>+2</m:t>
+          </m:r>
+          <m:r>
+            <m:rPr>
+              <m:sty m:val="p"/>
+            </m:rPr>
+            <w:rPr>
+              <w:rFonts w:ascii="Cambria Math" w:eastAsiaTheme="minorEastAsia" w:hAnsi="Cambria Math"/>
+              <w:lang w:val="en-US"/>
+            </w:rPr>
+            <m:t>⋅0.4⋅1=8.8 мм</m:t>
+          </m:r>
+        </m:oMath>
+      </m:oMathPara>
+    </w:p>
+    <w:p>
+      <w:pPr>
+        <w:rPr>
+          <w:rFonts w:eastAsiaTheme="minorEastAsia"/>
+          <w:lang w:val="en-US"/>
+        </w:rPr>
+      </w:pPr>
+      <m:oMathPara>
+        <m:oMath>
+          <m:r>
+            <m:rPr>
+              <m:sty m:val="p"/>
+            </m:rPr>
+            <w:rPr>
+              <w:rFonts w:ascii="Cambria Math" w:eastAsiaTheme="minorEastAsia" w:hAnsi="Cambria Math"/>
+              <w:lang w:val="en-US"/>
+            </w:rPr>
+            <m:t>d</m:t>
           </m:r>
           <m:r>
             <m:rPr>
@@ -23524,7 +22362,7 @@
               <w:vertAlign w:val="subscript"/>
               <w:lang w:val="en-US"/>
             </w:rPr>
-            <m:t>5</m:t>
+            <m:t>a2</m:t>
           </m:r>
           <m:r>
             <m:rPr>
@@ -23537,6 +22375,13 @@
             <m:t>=</m:t>
           </m:r>
           <m:r>
+            <w:rPr>
+              <w:rFonts w:ascii="Cambria Math" w:eastAsiaTheme="minorEastAsia" w:hAnsi="Cambria Math"/>
+              <w:lang w:val="en-US"/>
+            </w:rPr>
+            <m:t>40+2</m:t>
+          </m:r>
+          <m:r>
             <m:rPr>
               <m:sty m:val="p"/>
             </m:rPr>
@@ -23544,6 +22389,28 @@
               <w:rFonts w:ascii="Cambria Math" w:eastAsiaTheme="minorEastAsia" w:hAnsi="Cambria Math"/>
               <w:lang w:val="en-US"/>
             </w:rPr>
+            <m:t>⋅0.4⋅1=40.8 мм</m:t>
+          </m:r>
+        </m:oMath>
+      </m:oMathPara>
+    </w:p>
+    <w:p>
+      <w:pPr>
+        <w:rPr>
+          <w:rFonts w:eastAsiaTheme="minorEastAsia"/>
+          <w:lang w:val="en-US"/>
+        </w:rPr>
+      </w:pPr>
+      <m:oMathPara>
+        <m:oMath>
+          <m:r>
+            <m:rPr>
+              <m:sty m:val="p"/>
+            </m:rPr>
+            <w:rPr>
+              <w:rFonts w:ascii="Cambria Math" w:eastAsiaTheme="minorEastAsia" w:hAnsi="Cambria Math"/>
+              <w:lang w:val="en-US"/>
+            </w:rPr>
             <m:t>d</m:t>
           </m:r>
           <m:r>
@@ -23555,18 +22422,7 @@
               <w:vertAlign w:val="subscript"/>
               <w:lang w:val="en-US"/>
             </w:rPr>
-            <m:t>a</m:t>
-          </m:r>
-          <m:r>
-            <m:rPr>
-              <m:nor/>
-            </m:rPr>
-            <w:rPr>
-              <w:rFonts w:ascii="Cambria Math" w:eastAsiaTheme="minorEastAsia" w:hAnsi="Cambria Math"/>
-              <w:vertAlign w:val="subscript"/>
-              <w:lang w:val="en-US"/>
-            </w:rPr>
-            <m:t>7</m:t>
+            <m:t>a4</m:t>
           </m:r>
           <m:r>
             <m:rPr>
@@ -23579,6 +22435,13 @@
             <m:t>=</m:t>
           </m:r>
           <m:r>
+            <w:rPr>
+              <w:rFonts w:ascii="Cambria Math" w:eastAsiaTheme="minorEastAsia" w:hAnsi="Cambria Math"/>
+              <w:lang w:val="en-US"/>
+            </w:rPr>
+            <m:t>60+2</m:t>
+          </m:r>
+          <m:r>
             <m:rPr>
               <m:sty m:val="p"/>
             </m:rPr>
@@ -23586,298 +22449,7 @@
               <w:rFonts w:ascii="Cambria Math" w:eastAsiaTheme="minorEastAsia" w:hAnsi="Cambria Math"/>
               <w:lang w:val="en-US"/>
             </w:rPr>
-            <m:t>8</m:t>
-          </m:r>
-          <m:r>
-            <w:rPr>
-              <w:rFonts w:ascii="Cambria Math" w:eastAsiaTheme="minorEastAsia" w:hAnsi="Cambria Math"/>
-              <w:lang w:val="en-US"/>
-            </w:rPr>
-            <m:t>+2</m:t>
-          </m:r>
-          <m:r>
-            <m:rPr>
-              <m:sty m:val="p"/>
-            </m:rPr>
-            <w:rPr>
-              <w:rFonts w:ascii="Cambria Math" w:eastAsiaTheme="minorEastAsia" w:hAnsi="Cambria Math"/>
-              <w:lang w:val="en-US"/>
-            </w:rPr>
-            <m:t>⋅0.</m:t>
-          </m:r>
-          <m:r>
-            <m:rPr>
-              <m:sty m:val="p"/>
-            </m:rPr>
-            <w:rPr>
-              <w:rFonts w:ascii="Cambria Math" w:eastAsiaTheme="minorEastAsia" w:hAnsi="Cambria Math"/>
-              <w:lang w:val="en-US"/>
-            </w:rPr>
-            <m:t>4</m:t>
-          </m:r>
-          <m:r>
-            <m:rPr>
-              <m:sty m:val="p"/>
-            </m:rPr>
-            <w:rPr>
-              <w:rFonts w:ascii="Cambria Math" w:eastAsiaTheme="minorEastAsia" w:hAnsi="Cambria Math"/>
-              <w:lang w:val="en-US"/>
-            </w:rPr>
-            <m:t>⋅1=</m:t>
-          </m:r>
-          <m:r>
-            <m:rPr>
-              <m:sty m:val="p"/>
-            </m:rPr>
-            <w:rPr>
-              <w:rFonts w:ascii="Cambria Math" w:eastAsiaTheme="minorEastAsia" w:hAnsi="Cambria Math"/>
-              <w:lang w:val="en-US"/>
-            </w:rPr>
-            <m:t>8.8</m:t>
-          </m:r>
-          <m:r>
-            <m:rPr>
-              <m:sty m:val="p"/>
-            </m:rPr>
-            <w:rPr>
-              <w:rFonts w:ascii="Cambria Math" w:eastAsiaTheme="minorEastAsia" w:hAnsi="Cambria Math"/>
-              <w:lang w:val="en-US"/>
-            </w:rPr>
-            <m:t xml:space="preserve"> мм</m:t>
-          </m:r>
-        </m:oMath>
-      </m:oMathPara>
-    </w:p>
-    <w:p>
-      <w:pPr>
-        <w:rPr>
-          <w:rFonts w:eastAsiaTheme="minorEastAsia"/>
-          <w:lang w:val="en-US"/>
-        </w:rPr>
-      </w:pPr>
-      <m:oMathPara>
-        <m:oMath>
-          <m:r>
-            <m:rPr>
-              <m:sty m:val="p"/>
-            </m:rPr>
-            <w:rPr>
-              <w:rFonts w:ascii="Cambria Math" w:eastAsiaTheme="minorEastAsia" w:hAnsi="Cambria Math"/>
-              <w:lang w:val="en-US"/>
-            </w:rPr>
-            <m:t>d</m:t>
-          </m:r>
-          <m:r>
-            <m:rPr>
-              <m:nor/>
-            </m:rPr>
-            <w:rPr>
-              <w:rFonts w:ascii="Cambria Math" w:eastAsiaTheme="minorEastAsia" w:hAnsi="Cambria Math"/>
-              <w:vertAlign w:val="subscript"/>
-              <w:lang w:val="en-US"/>
-            </w:rPr>
-            <m:t>a2</m:t>
-          </m:r>
-          <m:r>
-            <m:rPr>
-              <m:sty m:val="p"/>
-            </m:rPr>
-            <w:rPr>
-              <w:rFonts w:ascii="Cambria Math" w:eastAsiaTheme="minorEastAsia" w:hAnsi="Cambria Math"/>
-              <w:lang w:val="en-US"/>
-            </w:rPr>
-            <m:t>=</m:t>
-          </m:r>
-          <m:r>
-            <w:rPr>
-              <w:rFonts w:ascii="Cambria Math" w:eastAsiaTheme="minorEastAsia" w:hAnsi="Cambria Math"/>
-              <w:lang w:val="en-US"/>
-            </w:rPr>
-            <m:t>40</m:t>
-          </m:r>
-          <m:r>
-            <w:rPr>
-              <w:rFonts w:ascii="Cambria Math" w:eastAsiaTheme="minorEastAsia" w:hAnsi="Cambria Math"/>
-              <w:lang w:val="en-US"/>
-            </w:rPr>
-            <m:t>+2</m:t>
-          </m:r>
-          <m:r>
-            <m:rPr>
-              <m:sty m:val="p"/>
-            </m:rPr>
-            <w:rPr>
-              <w:rFonts w:ascii="Cambria Math" w:eastAsiaTheme="minorEastAsia" w:hAnsi="Cambria Math"/>
-              <w:lang w:val="en-US"/>
-            </w:rPr>
-            <m:t>⋅0.</m:t>
-          </m:r>
-          <m:r>
-            <m:rPr>
-              <m:sty m:val="p"/>
-            </m:rPr>
-            <w:rPr>
-              <w:rFonts w:ascii="Cambria Math" w:eastAsiaTheme="minorEastAsia" w:hAnsi="Cambria Math"/>
-              <w:lang w:val="en-US"/>
-            </w:rPr>
-            <m:t>4</m:t>
-          </m:r>
-          <m:r>
-            <m:rPr>
-              <m:sty m:val="p"/>
-            </m:rPr>
-            <w:rPr>
-              <w:rFonts w:ascii="Cambria Math" w:eastAsiaTheme="minorEastAsia" w:hAnsi="Cambria Math"/>
-              <w:lang w:val="en-US"/>
-            </w:rPr>
-            <m:t>⋅1=</m:t>
-          </m:r>
-          <m:r>
-            <m:rPr>
-              <m:sty m:val="p"/>
-            </m:rPr>
-            <w:rPr>
-              <w:rFonts w:ascii="Cambria Math" w:eastAsiaTheme="minorEastAsia" w:hAnsi="Cambria Math"/>
-              <w:lang w:val="en-US"/>
-            </w:rPr>
-            <m:t>40</m:t>
-          </m:r>
-          <m:r>
-            <m:rPr>
-              <m:sty m:val="p"/>
-            </m:rPr>
-            <w:rPr>
-              <w:rFonts w:ascii="Cambria Math" w:eastAsiaTheme="minorEastAsia" w:hAnsi="Cambria Math"/>
-              <w:lang w:val="en-US"/>
-            </w:rPr>
-            <m:t>.</m:t>
-          </m:r>
-          <m:r>
-            <m:rPr>
-              <m:sty m:val="p"/>
-            </m:rPr>
-            <w:rPr>
-              <w:rFonts w:ascii="Cambria Math" w:eastAsiaTheme="minorEastAsia" w:hAnsi="Cambria Math"/>
-              <w:lang w:val="en-US"/>
-            </w:rPr>
-            <m:t>8</m:t>
-          </m:r>
-          <m:r>
-            <m:rPr>
-              <m:sty m:val="p"/>
-            </m:rPr>
-            <w:rPr>
-              <w:rFonts w:ascii="Cambria Math" w:eastAsiaTheme="minorEastAsia" w:hAnsi="Cambria Math"/>
-              <w:lang w:val="en-US"/>
-            </w:rPr>
-            <m:t xml:space="preserve"> мм</m:t>
-          </m:r>
-        </m:oMath>
-      </m:oMathPara>
-    </w:p>
-    <w:p>
-      <w:pPr>
-        <w:rPr>
-          <w:rFonts w:eastAsiaTheme="minorEastAsia"/>
-          <w:lang w:val="en-US"/>
-        </w:rPr>
-      </w:pPr>
-      <m:oMathPara>
-        <m:oMath>
-          <m:r>
-            <m:rPr>
-              <m:sty m:val="p"/>
-            </m:rPr>
-            <w:rPr>
-              <w:rFonts w:ascii="Cambria Math" w:eastAsiaTheme="minorEastAsia" w:hAnsi="Cambria Math"/>
-              <w:lang w:val="en-US"/>
-            </w:rPr>
-            <m:t>d</m:t>
-          </m:r>
-          <m:r>
-            <m:rPr>
-              <m:nor/>
-            </m:rPr>
-            <w:rPr>
-              <w:rFonts w:ascii="Cambria Math" w:eastAsiaTheme="minorEastAsia" w:hAnsi="Cambria Math"/>
-              <w:vertAlign w:val="subscript"/>
-              <w:lang w:val="en-US"/>
-            </w:rPr>
-            <m:t>a4</m:t>
-          </m:r>
-          <m:r>
-            <m:rPr>
-              <m:sty m:val="p"/>
-            </m:rPr>
-            <w:rPr>
-              <w:rFonts w:ascii="Cambria Math" w:eastAsiaTheme="minorEastAsia" w:hAnsi="Cambria Math"/>
-              <w:lang w:val="en-US"/>
-            </w:rPr>
-            <m:t>=</m:t>
-          </m:r>
-          <m:r>
-            <w:rPr>
-              <w:rFonts w:ascii="Cambria Math" w:eastAsiaTheme="minorEastAsia" w:hAnsi="Cambria Math"/>
-              <w:lang w:val="en-US"/>
-            </w:rPr>
-            <m:t>60</m:t>
-          </m:r>
-          <m:r>
-            <w:rPr>
-              <w:rFonts w:ascii="Cambria Math" w:eastAsiaTheme="minorEastAsia" w:hAnsi="Cambria Math"/>
-              <w:lang w:val="en-US"/>
-            </w:rPr>
-            <m:t>+2</m:t>
-          </m:r>
-          <m:r>
-            <m:rPr>
-              <m:sty m:val="p"/>
-            </m:rPr>
-            <w:rPr>
-              <w:rFonts w:ascii="Cambria Math" w:eastAsiaTheme="minorEastAsia" w:hAnsi="Cambria Math"/>
-              <w:lang w:val="en-US"/>
-            </w:rPr>
-            <m:t>⋅0.</m:t>
-          </m:r>
-          <m:r>
-            <m:rPr>
-              <m:sty m:val="p"/>
-            </m:rPr>
-            <w:rPr>
-              <w:rFonts w:ascii="Cambria Math" w:eastAsiaTheme="minorEastAsia" w:hAnsi="Cambria Math"/>
-              <w:lang w:val="en-US"/>
-            </w:rPr>
-            <m:t>4</m:t>
-          </m:r>
-          <m:r>
-            <m:rPr>
-              <m:sty m:val="p"/>
-            </m:rPr>
-            <w:rPr>
-              <w:rFonts w:ascii="Cambria Math" w:eastAsiaTheme="minorEastAsia" w:hAnsi="Cambria Math"/>
-              <w:lang w:val="en-US"/>
-            </w:rPr>
-            <m:t>⋅1=</m:t>
-          </m:r>
-          <m:r>
-            <m:rPr>
-              <m:sty m:val="p"/>
-            </m:rPr>
-            <w:rPr>
-              <w:rFonts w:ascii="Cambria Math" w:eastAsiaTheme="minorEastAsia" w:hAnsi="Cambria Math"/>
-              <w:lang w:val="en-US"/>
-            </w:rPr>
-            <m:t>60.8</m:t>
-          </m:r>
-          <m:r>
-            <m:rPr>
-              <m:sty m:val="p"/>
-            </m:rPr>
-            <w:rPr>
-              <w:rFonts w:ascii="Cambria Math" w:eastAsiaTheme="minorEastAsia" w:hAnsi="Cambria Math"/>
-              <w:lang w:val="en-US"/>
-            </w:rPr>
-            <m:t xml:space="preserve"> </m:t>
+            <m:t xml:space="preserve">⋅0.4⋅1=60.8 </m:t>
           </m:r>
           <m:r>
             <m:rPr>
@@ -23930,7 +22502,62 @@
               <w:vertAlign w:val="subscript"/>
               <w:lang w:val="en-US"/>
             </w:rPr>
-            <m:t>a</m:t>
+            <m:t>a6</m:t>
+          </m:r>
+          <m:r>
+            <m:rPr>
+              <m:sty m:val="p"/>
+            </m:rPr>
+            <w:rPr>
+              <w:rFonts w:ascii="Cambria Math" w:eastAsiaTheme="minorEastAsia" w:hAnsi="Cambria Math"/>
+              <w:lang w:val="en-US"/>
+            </w:rPr>
+            <m:t>=</m:t>
+          </m:r>
+          <m:r>
+            <w:rPr>
+              <w:rFonts w:ascii="Cambria Math" w:eastAsiaTheme="minorEastAsia" w:hAnsi="Cambria Math"/>
+              <w:lang w:val="en-US"/>
+            </w:rPr>
+            <m:t>80+2</m:t>
+          </m:r>
+          <m:r>
+            <m:rPr>
+              <m:sty m:val="p"/>
+            </m:rPr>
+            <w:rPr>
+              <w:rFonts w:ascii="Cambria Math" w:eastAsiaTheme="minorEastAsia" w:hAnsi="Cambria Math"/>
+              <w:lang w:val="en-US"/>
+            </w:rPr>
+            <m:t xml:space="preserve">⋅0.4⋅1=80.8 </m:t>
+          </m:r>
+          <m:r>
+            <w:rPr>
+              <w:rFonts w:ascii="Cambria Math" w:eastAsiaTheme="minorEastAsia" w:hAnsi="Cambria Math"/>
+            </w:rPr>
+            <m:t>мм</m:t>
+          </m:r>
+        </m:oMath>
+      </m:oMathPara>
+    </w:p>
+    <w:p>
+      <w:pPr>
+        <w:rPr>
+          <w:rFonts w:eastAsiaTheme="minorEastAsia"/>
+          <w:lang w:val="en-US"/>
+        </w:rPr>
+      </w:pPr>
+      <m:oMathPara>
+        <m:oMath>
+          <m:r>
+            <m:rPr>
+              <m:sty m:val="p"/>
+            </m:rPr>
+            <w:rPr>
+              <w:rFonts w:ascii="Cambria Math" w:eastAsiaTheme="minorEastAsia" w:hAnsi="Cambria Math"/>
+              <w:lang w:val="en-US"/>
+            </w:rPr>
+            <m:t>d</m:t>
           </m:r>
           <m:r>
             <m:rPr>
@@ -23942,7 +22569,7 @@
               <w:vertAlign w:val="subscript"/>
               <w:lang w:val="en-US"/>
             </w:rPr>
-            <m:t>6</m:t>
+            <m:t>a8</m:t>
           </m:r>
           <m:r>
             <m:rPr>
@@ -23984,82 +22611,8 @@
       <w:pPr>
         <w:rPr>
           <w:rFonts w:eastAsiaTheme="minorEastAsia"/>
-        </w:rPr>
-      </w:pPr>
-      <m:oMathPara>
-        <m:oMath>
-          <m:r>
-            <m:rPr>
-              <m:sty m:val="p"/>
-            </m:rPr>
-            <w:rPr>
-              <w:rFonts w:ascii="Cambria Math" w:eastAsiaTheme="minorEastAsia" w:hAnsi="Cambria Math"/>
-              <w:lang w:val="en-US"/>
-            </w:rPr>
-            <m:t>d</m:t>
-          </m:r>
-          <m:r>
-            <m:rPr>
-              <m:nor/>
-            </m:rPr>
-            <w:rPr>
-              <w:rFonts w:ascii="Cambria Math" w:eastAsiaTheme="minorEastAsia" w:hAnsi="Cambria Math"/>
-              <w:bCs/>
-              <w:vertAlign w:val="subscript"/>
-              <w:lang w:val="en-US"/>
-            </w:rPr>
-            <m:t>a</m:t>
-          </m:r>
-          <m:r>
-            <m:rPr>
-              <m:nor/>
-            </m:rPr>
-            <w:rPr>
-              <w:rFonts w:ascii="Cambria Math" w:eastAsiaTheme="minorEastAsia" w:hAnsi="Cambria Math"/>
-              <w:bCs/>
-              <w:vertAlign w:val="subscript"/>
-              <w:lang w:val="en-US"/>
-            </w:rPr>
-            <m:t>8</m:t>
-          </m:r>
-          <m:r>
-            <m:rPr>
-              <m:sty m:val="p"/>
-            </m:rPr>
-            <w:rPr>
-              <w:rFonts w:ascii="Cambria Math" w:eastAsiaTheme="minorEastAsia" w:hAnsi="Cambria Math"/>
-            </w:rPr>
-            <m:t>=</m:t>
-          </m:r>
-          <m:r>
-            <w:rPr>
-              <w:rFonts w:ascii="Cambria Math" w:eastAsiaTheme="minorEastAsia" w:hAnsi="Cambria Math"/>
-            </w:rPr>
-            <m:t>80+2</m:t>
-          </m:r>
-          <m:r>
-            <m:rPr>
-              <m:sty m:val="p"/>
-            </m:rPr>
-            <w:rPr>
-              <w:rFonts w:ascii="Cambria Math" w:eastAsiaTheme="minorEastAsia" w:hAnsi="Cambria Math"/>
-            </w:rPr>
-            <m:t xml:space="preserve">⋅0.4⋅1=80.8 </m:t>
-          </m:r>
-          <m:r>
-            <w:rPr>
-              <w:rFonts w:ascii="Cambria Math" w:eastAsiaTheme="minorEastAsia" w:hAnsi="Cambria Math"/>
-            </w:rPr>
-            <m:t>мм</m:t>
-          </m:r>
-        </m:oMath>
-      </m:oMathPara>
-    </w:p>
-    <w:p>
-      <w:pPr>
-        <w:rPr>
-          <w:rFonts w:eastAsiaTheme="minorEastAsia"/>
           <w:bCs/>
+          <w:lang w:val="en-US"/>
         </w:rPr>
       </w:pPr>
     </w:p>
@@ -24667,6 +23220,24 @@
               <w:rFonts w:ascii="Cambria Math" w:eastAsiaTheme="minorEastAsia" w:hAnsi="Cambria Math"/>
               <w:lang w:val="en-US"/>
             </w:rPr>
+            <m:t>=d</m:t>
+          </m:r>
+          <m:r>
+            <m:rPr>
+              <m:nor/>
+            </m:rPr>
+            <w:rPr>
+              <w:rFonts w:ascii="Cambria Math" w:eastAsiaTheme="minorEastAsia" w:hAnsi="Cambria Math"/>
+              <w:vertAlign w:val="subscript"/>
+              <w:lang w:val="en-US"/>
+            </w:rPr>
+            <m:t xml:space="preserve">f5 </m:t>
+          </m:r>
+          <m:r>
+            <w:rPr>
+              <w:rFonts w:ascii="Cambria Math" w:eastAsiaTheme="minorEastAsia" w:hAnsi="Cambria Math"/>
+              <w:lang w:val="en-US"/>
+            </w:rPr>
             <m:t>=</m:t>
           </m:r>
           <m:r>
@@ -24688,14 +23259,14 @@
               <w:vertAlign w:val="subscript"/>
               <w:lang w:val="en-US"/>
             </w:rPr>
-            <m:t xml:space="preserve">f5 </m:t>
+            <m:t>f7</m:t>
           </m:r>
           <m:r>
             <w:rPr>
               <w:rFonts w:ascii="Cambria Math" w:eastAsiaTheme="minorEastAsia" w:hAnsi="Cambria Math"/>
               <w:lang w:val="en-US"/>
             </w:rPr>
-            <m:t>=</m:t>
+            <m:t>=8-2</m:t>
           </m:r>
           <m:r>
             <m:rPr>
@@ -24705,6 +23276,73 @@
               <w:rFonts w:ascii="Cambria Math" w:eastAsiaTheme="minorEastAsia" w:hAnsi="Cambria Math"/>
               <w:lang w:val="en-US"/>
             </w:rPr>
+            <m:t>⋅0.4⋅</m:t>
+          </m:r>
+          <m:d>
+            <m:dPr>
+              <m:ctrlPr>
+                <w:rPr>
+                  <w:rFonts w:ascii="Cambria Math" w:eastAsiaTheme="minorEastAsia" w:hAnsi="Cambria Math"/>
+                  <w:lang w:val="en-US"/>
+                </w:rPr>
+              </m:ctrlPr>
+            </m:dPr>
+            <m:e>
+              <m:r>
+                <m:rPr>
+                  <m:sty m:val="p"/>
+                </m:rPr>
+                <w:rPr>
+                  <w:rFonts w:ascii="Cambria Math" w:eastAsiaTheme="minorEastAsia" w:hAnsi="Cambria Math"/>
+                  <w:lang w:val="en-US"/>
+                </w:rPr>
+                <m:t>1+0</m:t>
+              </m:r>
+              <m:r>
+                <w:rPr>
+                  <w:rFonts w:ascii="Cambria Math" w:eastAsiaTheme="minorEastAsia" w:hAnsi="Cambria Math"/>
+                  <w:lang w:val="en-US"/>
+                </w:rPr>
+                <m:t>.35</m:t>
+              </m:r>
+            </m:e>
+          </m:d>
+          <m:r>
+            <m:rPr>
+              <m:sty m:val="p"/>
+            </m:rPr>
+            <w:rPr>
+              <w:rFonts w:ascii="Cambria Math" w:eastAsiaTheme="minorEastAsia" w:hAnsi="Cambria Math"/>
+              <w:lang w:val="en-US"/>
+            </w:rPr>
+            <m:t xml:space="preserve">=6.92 </m:t>
+          </m:r>
+          <m:r>
+            <w:rPr>
+              <w:rFonts w:ascii="Cambria Math" w:eastAsiaTheme="minorEastAsia" w:hAnsi="Cambria Math"/>
+            </w:rPr>
+            <m:t>мм</m:t>
+          </m:r>
+        </m:oMath>
+      </m:oMathPara>
+    </w:p>
+    <w:p>
+      <w:pPr>
+        <w:rPr>
+          <w:rFonts w:eastAsiaTheme="minorEastAsia"/>
+          <w:lang w:val="en-US"/>
+        </w:rPr>
+      </w:pPr>
+      <m:oMathPara>
+        <m:oMath>
+          <m:r>
+            <m:rPr>
+              <m:sty m:val="p"/>
+            </m:rPr>
+            <w:rPr>
+              <w:rFonts w:ascii="Cambria Math" w:eastAsiaTheme="minorEastAsia" w:hAnsi="Cambria Math"/>
+              <w:lang w:val="en-US"/>
+            </w:rPr>
             <m:t>d</m:t>
           </m:r>
           <m:r>
@@ -24716,7 +23354,95 @@
               <w:vertAlign w:val="subscript"/>
               <w:lang w:val="en-US"/>
             </w:rPr>
-            <m:t>f</m:t>
+            <m:t>f2</m:t>
+          </m:r>
+          <m:r>
+            <m:rPr>
+              <m:sty m:val="p"/>
+            </m:rPr>
+            <w:rPr>
+              <w:rFonts w:ascii="Cambria Math" w:eastAsiaTheme="minorEastAsia" w:hAnsi="Cambria Math"/>
+              <w:lang w:val="en-US"/>
+            </w:rPr>
+            <m:t>=</m:t>
+          </m:r>
+          <m:r>
+            <w:rPr>
+              <w:rFonts w:ascii="Cambria Math" w:eastAsiaTheme="minorEastAsia" w:hAnsi="Cambria Math"/>
+              <w:lang w:val="en-US"/>
+            </w:rPr>
+            <m:t>40-2</m:t>
+          </m:r>
+          <m:r>
+            <m:rPr>
+              <m:sty m:val="p"/>
+            </m:rPr>
+            <w:rPr>
+              <w:rFonts w:ascii="Cambria Math" w:eastAsiaTheme="minorEastAsia" w:hAnsi="Cambria Math"/>
+              <w:lang w:val="en-US"/>
+            </w:rPr>
+            <m:t>⋅0.3⋅</m:t>
+          </m:r>
+          <m:d>
+            <m:dPr>
+              <m:ctrlPr>
+                <w:rPr>
+                  <w:rFonts w:ascii="Cambria Math" w:eastAsiaTheme="minorEastAsia" w:hAnsi="Cambria Math"/>
+                  <w:lang w:val="en-US"/>
+                </w:rPr>
+              </m:ctrlPr>
+            </m:dPr>
+            <m:e>
+              <m:r>
+                <m:rPr>
+                  <m:sty m:val="p"/>
+                </m:rPr>
+                <w:rPr>
+                  <w:rFonts w:ascii="Cambria Math" w:eastAsiaTheme="minorEastAsia" w:hAnsi="Cambria Math"/>
+                  <w:lang w:val="en-US"/>
+                </w:rPr>
+                <m:t>1+0</m:t>
+              </m:r>
+              <m:r>
+                <w:rPr>
+                  <w:rFonts w:ascii="Cambria Math" w:eastAsiaTheme="minorEastAsia" w:hAnsi="Cambria Math"/>
+                  <w:lang w:val="en-US"/>
+                </w:rPr>
+                <m:t>.35</m:t>
+              </m:r>
+            </m:e>
+          </m:d>
+          <m:r>
+            <m:rPr>
+              <m:sty m:val="p"/>
+            </m:rPr>
+            <w:rPr>
+              <w:rFonts w:ascii="Cambria Math" w:eastAsiaTheme="minorEastAsia" w:hAnsi="Cambria Math"/>
+              <w:lang w:val="en-US"/>
+            </w:rPr>
+            <m:t>=38.92 мм</m:t>
+          </m:r>
+        </m:oMath>
+      </m:oMathPara>
+    </w:p>
+    <w:p>
+      <w:pPr>
+        <w:rPr>
+          <w:rFonts w:eastAsiaTheme="minorEastAsia"/>
+          <w:lang w:val="en-US"/>
+        </w:rPr>
+      </w:pPr>
+      <m:oMathPara>
+        <m:oMath>
+          <m:r>
+            <m:rPr>
+              <m:sty m:val="p"/>
+            </m:rPr>
+            <w:rPr>
+              <w:rFonts w:ascii="Cambria Math" w:eastAsiaTheme="minorEastAsia" w:hAnsi="Cambria Math"/>
+              <w:lang w:val="en-US"/>
+            </w:rPr>
+            <m:t>d</m:t>
           </m:r>
           <m:r>
             <m:rPr>
@@ -24727,21 +23453,7 @@
               <w:vertAlign w:val="subscript"/>
               <w:lang w:val="en-US"/>
             </w:rPr>
-            <m:t>7</m:t>
-          </m:r>
-          <m:r>
-            <w:rPr>
-              <w:rFonts w:ascii="Cambria Math" w:eastAsiaTheme="minorEastAsia" w:hAnsi="Cambria Math"/>
-              <w:lang w:val="en-US"/>
-            </w:rPr>
-            <m:t>=8-</m:t>
-          </m:r>
-          <m:r>
-            <w:rPr>
-              <w:rFonts w:ascii="Cambria Math" w:eastAsiaTheme="minorEastAsia" w:hAnsi="Cambria Math"/>
-              <w:lang w:val="en-US"/>
-            </w:rPr>
-            <m:t>2</m:t>
+            <m:t>f4</m:t>
           </m:r>
           <m:r>
             <m:rPr>
@@ -24751,7 +23463,14 @@
               <w:rFonts w:ascii="Cambria Math" w:eastAsiaTheme="minorEastAsia" w:hAnsi="Cambria Math"/>
               <w:lang w:val="en-US"/>
             </w:rPr>
-            <m:t>⋅0.</m:t>
+            <m:t>=</m:t>
+          </m:r>
+          <m:r>
+            <w:rPr>
+              <w:rFonts w:ascii="Cambria Math" w:eastAsiaTheme="minorEastAsia" w:hAnsi="Cambria Math"/>
+              <w:lang w:val="en-US"/>
+            </w:rPr>
+            <m:t>60-2</m:t>
           </m:r>
           <m:r>
             <m:rPr>
@@ -24761,8 +23480,37 @@
               <w:rFonts w:ascii="Cambria Math" w:eastAsiaTheme="minorEastAsia" w:hAnsi="Cambria Math"/>
               <w:lang w:val="en-US"/>
             </w:rPr>
-            <m:t>4</m:t>
-          </m:r>
+            <m:t>⋅0.3⋅</m:t>
+          </m:r>
+          <m:d>
+            <m:dPr>
+              <m:ctrlPr>
+                <w:rPr>
+                  <w:rFonts w:ascii="Cambria Math" w:eastAsiaTheme="minorEastAsia" w:hAnsi="Cambria Math"/>
+                  <w:lang w:val="en-US"/>
+                </w:rPr>
+              </m:ctrlPr>
+            </m:dPr>
+            <m:e>
+              <m:r>
+                <m:rPr>
+                  <m:sty m:val="p"/>
+                </m:rPr>
+                <w:rPr>
+                  <w:rFonts w:ascii="Cambria Math" w:eastAsiaTheme="minorEastAsia" w:hAnsi="Cambria Math"/>
+                  <w:lang w:val="en-US"/>
+                </w:rPr>
+                <m:t>1+0</m:t>
+              </m:r>
+              <m:r>
+                <w:rPr>
+                  <w:rFonts w:ascii="Cambria Math" w:eastAsiaTheme="minorEastAsia" w:hAnsi="Cambria Math"/>
+                  <w:lang w:val="en-US"/>
+                </w:rPr>
+                <m:t>.5</m:t>
+              </m:r>
+            </m:e>
+          </m:d>
           <m:r>
             <m:rPr>
               <m:sty m:val="p"/>
@@ -24771,14 +23519,73 @@
               <w:rFonts w:ascii="Cambria Math" w:eastAsiaTheme="minorEastAsia" w:hAnsi="Cambria Math"/>
               <w:lang w:val="en-US"/>
             </w:rPr>
-            <m:t>⋅</m:t>
+            <m:t xml:space="preserve">=58.92 мм </m:t>
+          </m:r>
+        </m:oMath>
+      </m:oMathPara>
+    </w:p>
+    <w:p>
+      <w:pPr>
+        <w:rPr>
+          <w:rFonts w:eastAsiaTheme="minorEastAsia"/>
+          <w:lang w:val="en-US"/>
+        </w:rPr>
+      </w:pPr>
+      <m:oMathPara>
+        <m:oMath>
+          <m:r>
+            <m:rPr>
+              <m:sty m:val="p"/>
+            </m:rPr>
+            <w:rPr>
+              <w:rFonts w:ascii="Cambria Math" w:eastAsiaTheme="minorEastAsia" w:hAnsi="Cambria Math"/>
+              <w:lang w:val="en-US"/>
+            </w:rPr>
+            <m:t>d</m:t>
+          </m:r>
+          <m:r>
+            <m:rPr>
+              <m:nor/>
+            </m:rPr>
+            <w:rPr>
+              <w:rFonts w:ascii="Cambria Math" w:eastAsiaTheme="minorEastAsia" w:hAnsi="Cambria Math"/>
+              <w:vertAlign w:val="subscript"/>
+              <w:lang w:val="en-US"/>
+            </w:rPr>
+            <m:t>f6</m:t>
+          </m:r>
+          <m:r>
+            <m:rPr>
+              <m:sty m:val="p"/>
+            </m:rPr>
+            <w:rPr>
+              <w:rFonts w:ascii="Cambria Math" w:eastAsiaTheme="minorEastAsia" w:hAnsi="Cambria Math"/>
+              <w:lang w:val="en-US"/>
+            </w:rPr>
+            <m:t>=</m:t>
+          </m:r>
+          <m:r>
+            <w:rPr>
+              <w:rFonts w:ascii="Cambria Math" w:eastAsiaTheme="minorEastAsia" w:hAnsi="Cambria Math"/>
+              <w:lang w:val="en-US"/>
+            </w:rPr>
+            <m:t>80-2</m:t>
+          </m:r>
+          <m:r>
+            <m:rPr>
+              <m:sty m:val="p"/>
+            </m:rPr>
+            <w:rPr>
+              <w:rFonts w:ascii="Cambria Math" w:eastAsiaTheme="minorEastAsia" w:hAnsi="Cambria Math"/>
+              <w:lang w:val="en-US"/>
+            </w:rPr>
+            <m:t>⋅0.4⋅</m:t>
           </m:r>
           <m:d>
             <m:dPr>
               <m:ctrlPr>
                 <w:rPr>
                   <w:rFonts w:ascii="Cambria Math" w:eastAsiaTheme="minorEastAsia" w:hAnsi="Cambria Math"/>
-                  <w:lang w:val="en-US"/>
                 </w:rPr>
               </m:ctrlPr>
             </m:dPr>
@@ -24810,8 +23617,26 @@
               <w:rFonts w:ascii="Cambria Math" w:eastAsiaTheme="minorEastAsia" w:hAnsi="Cambria Math"/>
               <w:lang w:val="en-US"/>
             </w:rPr>
-            <m:t>=</m:t>
-          </m:r>
+            <m:t xml:space="preserve">=78.92 </m:t>
+          </m:r>
+          <m:r>
+            <w:rPr>
+              <w:rFonts w:ascii="Cambria Math" w:eastAsiaTheme="minorEastAsia" w:hAnsi="Cambria Math"/>
+            </w:rPr>
+            <m:t>мм</m:t>
+          </m:r>
+        </m:oMath>
+      </m:oMathPara>
+    </w:p>
+    <w:p>
+      <w:pPr>
+        <w:rPr>
+          <w:rFonts w:eastAsiaTheme="minorEastAsia"/>
+          <w:lang w:val="en-US"/>
+        </w:rPr>
+      </w:pPr>
+      <m:oMathPara>
+        <m:oMath>
           <m:r>
             <m:rPr>
               <m:sty m:val="p"/>
@@ -24820,26 +23645,19 @@
               <w:rFonts w:ascii="Cambria Math" w:eastAsiaTheme="minorEastAsia" w:hAnsi="Cambria Math"/>
               <w:lang w:val="en-US"/>
             </w:rPr>
-            <m:t xml:space="preserve">6.92 </m:t>
-          </m:r>
-          <m:r>
+            <m:t>d</m:t>
+          </m:r>
+          <m:r>
+            <m:rPr>
+              <m:nor/>
+            </m:rPr>
             <w:rPr>
               <w:rFonts w:ascii="Cambria Math" w:eastAsiaTheme="minorEastAsia" w:hAnsi="Cambria Math"/>
-            </w:rPr>
-            <m:t>мм</m:t>
-          </m:r>
-        </m:oMath>
-      </m:oMathPara>
-    </w:p>
-    <w:p>
-      <w:pPr>
-        <w:rPr>
-          <w:rFonts w:eastAsiaTheme="minorEastAsia"/>
-          <w:lang w:val="en-US"/>
-        </w:rPr>
-      </w:pPr>
-      <m:oMathPara>
-        <m:oMath>
+              <w:vertAlign w:val="subscript"/>
+              <w:lang w:val="en-US"/>
+            </w:rPr>
+            <m:t>f8</m:t>
+          </m:r>
           <m:r>
             <m:rPr>
               <m:sty m:val="p"/>
@@ -24848,18 +23666,14 @@
               <w:rFonts w:ascii="Cambria Math" w:eastAsiaTheme="minorEastAsia" w:hAnsi="Cambria Math"/>
               <w:lang w:val="en-US"/>
             </w:rPr>
-            <m:t>d</m:t>
-          </m:r>
-          <m:r>
-            <m:rPr>
-              <m:nor/>
-            </m:rPr>
+            <m:t>=</m:t>
+          </m:r>
+          <m:r>
             <w:rPr>
               <w:rFonts w:ascii="Cambria Math" w:eastAsiaTheme="minorEastAsia" w:hAnsi="Cambria Math"/>
-              <w:vertAlign w:val="subscript"/>
               <w:lang w:val="en-US"/>
             </w:rPr>
-            <m:t>f2</m:t>
+            <m:t>80-2</m:t>
           </m:r>
           <m:r>
             <m:rPr>
@@ -24869,22 +23683,36 @@
               <w:rFonts w:ascii="Cambria Math" w:eastAsiaTheme="minorEastAsia" w:hAnsi="Cambria Math"/>
               <w:lang w:val="en-US"/>
             </w:rPr>
-            <m:t>=</m:t>
-          </m:r>
-          <m:r>
-            <w:rPr>
-              <w:rFonts w:ascii="Cambria Math" w:eastAsiaTheme="minorEastAsia" w:hAnsi="Cambria Math"/>
-              <w:lang w:val="en-US"/>
-            </w:rPr>
-            <m:t>40</m:t>
-          </m:r>
-          <m:r>
-            <w:rPr>
-              <w:rFonts w:ascii="Cambria Math" w:eastAsiaTheme="minorEastAsia" w:hAnsi="Cambria Math"/>
-              <w:lang w:val="en-US"/>
-            </w:rPr>
-            <m:t>-2</m:t>
-          </m:r>
+            <m:t>⋅0.4⋅</m:t>
+          </m:r>
+          <m:d>
+            <m:dPr>
+              <m:ctrlPr>
+                <w:rPr>
+                  <w:rFonts w:ascii="Cambria Math" w:eastAsiaTheme="minorEastAsia" w:hAnsi="Cambria Math"/>
+                </w:rPr>
+              </m:ctrlPr>
+            </m:dPr>
+            <m:e>
+              <m:r>
+                <m:rPr>
+                  <m:sty m:val="p"/>
+                </m:rPr>
+                <w:rPr>
+                  <w:rFonts w:ascii="Cambria Math" w:eastAsiaTheme="minorEastAsia" w:hAnsi="Cambria Math"/>
+                  <w:lang w:val="en-US"/>
+                </w:rPr>
+                <m:t>1+0</m:t>
+              </m:r>
+              <m:r>
+                <w:rPr>
+                  <w:rFonts w:ascii="Cambria Math" w:eastAsiaTheme="minorEastAsia" w:hAnsi="Cambria Math"/>
+                  <w:lang w:val="en-US"/>
+                </w:rPr>
+                <m:t>.35</m:t>
+              </m:r>
+            </m:e>
+          </m:d>
           <m:r>
             <m:rPr>
               <m:sty m:val="p"/>
@@ -24893,472 +23721,16 @@
               <w:rFonts w:ascii="Cambria Math" w:eastAsiaTheme="minorEastAsia" w:hAnsi="Cambria Math"/>
               <w:lang w:val="en-US"/>
             </w:rPr>
-            <m:t>⋅0.3⋅</m:t>
-          </m:r>
-          <m:d>
-            <m:dPr>
-              <m:ctrlPr>
-                <w:rPr>
-                  <w:rFonts w:ascii="Cambria Math" w:eastAsiaTheme="minorEastAsia" w:hAnsi="Cambria Math"/>
-                  <w:lang w:val="en-US"/>
-                </w:rPr>
-              </m:ctrlPr>
-            </m:dPr>
-            <m:e>
-              <m:r>
-                <m:rPr>
-                  <m:sty m:val="p"/>
-                </m:rPr>
-                <w:rPr>
-                  <w:rFonts w:ascii="Cambria Math" w:eastAsiaTheme="minorEastAsia" w:hAnsi="Cambria Math"/>
-                  <w:lang w:val="en-US"/>
-                </w:rPr>
-                <m:t>1+0</m:t>
-              </m:r>
-              <m:r>
-                <w:rPr>
-                  <w:rFonts w:ascii="Cambria Math" w:eastAsiaTheme="minorEastAsia" w:hAnsi="Cambria Math"/>
-                  <w:lang w:val="en-US"/>
-                </w:rPr>
-                <m:t>.35</m:t>
-              </m:r>
-            </m:e>
-          </m:d>
+            <m:t xml:space="preserve">=78.92 </m:t>
+          </m:r>
           <m:r>
             <m:rPr>
               <m:sty m:val="p"/>
             </m:rPr>
             <w:rPr>
               <w:rFonts w:ascii="Cambria Math" w:eastAsiaTheme="minorEastAsia" w:hAnsi="Cambria Math"/>
-              <w:lang w:val="en-US"/>
-            </w:rPr>
-            <m:t>=3</m:t>
-          </m:r>
-          <m:r>
-            <m:rPr>
-              <m:sty m:val="p"/>
-            </m:rPr>
-            <w:rPr>
-              <w:rFonts w:ascii="Cambria Math" w:eastAsiaTheme="minorEastAsia" w:hAnsi="Cambria Math"/>
-              <w:lang w:val="en-US"/>
-            </w:rPr>
-            <m:t>8</m:t>
-          </m:r>
-          <m:r>
-            <m:rPr>
-              <m:sty m:val="p"/>
-            </m:rPr>
-            <w:rPr>
-              <w:rFonts w:ascii="Cambria Math" w:eastAsiaTheme="minorEastAsia" w:hAnsi="Cambria Math"/>
-              <w:lang w:val="en-US"/>
-            </w:rPr>
-            <m:t>.</m:t>
-          </m:r>
-          <m:r>
-            <m:rPr>
-              <m:sty m:val="p"/>
-            </m:rPr>
-            <w:rPr>
-              <w:rFonts w:ascii="Cambria Math" w:eastAsiaTheme="minorEastAsia" w:hAnsi="Cambria Math"/>
-              <w:lang w:val="en-US"/>
-            </w:rPr>
-            <m:t>92</m:t>
-          </m:r>
-          <m:r>
-            <m:rPr>
-              <m:sty m:val="p"/>
-            </m:rPr>
-            <w:rPr>
-              <w:rFonts w:ascii="Cambria Math" w:eastAsiaTheme="minorEastAsia" w:hAnsi="Cambria Math"/>
-              <w:lang w:val="en-US"/>
-            </w:rPr>
-            <m:t xml:space="preserve"> мм</m:t>
-          </m:r>
-        </m:oMath>
-      </m:oMathPara>
-    </w:p>
-    <w:p>
-      <w:pPr>
-        <w:rPr>
-          <w:rFonts w:eastAsiaTheme="minorEastAsia"/>
-          <w:lang w:val="en-US"/>
-        </w:rPr>
-      </w:pPr>
-      <m:oMathPara>
-        <m:oMath>
-          <m:r>
-            <m:rPr>
-              <m:sty m:val="p"/>
-            </m:rPr>
-            <w:rPr>
-              <w:rFonts w:ascii="Cambria Math" w:eastAsiaTheme="minorEastAsia" w:hAnsi="Cambria Math"/>
-              <w:lang w:val="en-US"/>
-            </w:rPr>
-            <m:t>d</m:t>
-          </m:r>
-          <m:r>
-            <m:rPr>
-              <m:nor/>
-            </m:rPr>
-            <w:rPr>
-              <w:rFonts w:ascii="Cambria Math" w:eastAsiaTheme="minorEastAsia" w:hAnsi="Cambria Math"/>
-              <w:vertAlign w:val="subscript"/>
-              <w:lang w:val="en-US"/>
-            </w:rPr>
-            <m:t>f4</m:t>
-          </m:r>
-          <m:r>
-            <m:rPr>
-              <m:sty m:val="p"/>
-            </m:rPr>
-            <w:rPr>
-              <w:rFonts w:ascii="Cambria Math" w:eastAsiaTheme="minorEastAsia" w:hAnsi="Cambria Math"/>
-              <w:lang w:val="en-US"/>
-            </w:rPr>
-            <m:t>=</m:t>
-          </m:r>
-          <m:r>
-            <w:rPr>
-              <w:rFonts w:ascii="Cambria Math" w:eastAsiaTheme="minorEastAsia" w:hAnsi="Cambria Math"/>
-              <w:lang w:val="en-US"/>
-            </w:rPr>
-            <m:t>60</m:t>
-          </m:r>
-          <m:r>
-            <w:rPr>
-              <w:rFonts w:ascii="Cambria Math" w:eastAsiaTheme="minorEastAsia" w:hAnsi="Cambria Math"/>
-              <w:lang w:val="en-US"/>
-            </w:rPr>
-            <m:t>-2</m:t>
-          </m:r>
-          <m:r>
-            <m:rPr>
-              <m:sty m:val="p"/>
-            </m:rPr>
-            <w:rPr>
-              <w:rFonts w:ascii="Cambria Math" w:eastAsiaTheme="minorEastAsia" w:hAnsi="Cambria Math"/>
-              <w:lang w:val="en-US"/>
-            </w:rPr>
-            <m:t>⋅0.3⋅</m:t>
-          </m:r>
-          <m:d>
-            <m:dPr>
-              <m:ctrlPr>
-                <w:rPr>
-                  <w:rFonts w:ascii="Cambria Math" w:eastAsiaTheme="minorEastAsia" w:hAnsi="Cambria Math"/>
-                  <w:lang w:val="en-US"/>
-                </w:rPr>
-              </m:ctrlPr>
-            </m:dPr>
-            <m:e>
-              <m:r>
-                <m:rPr>
-                  <m:sty m:val="p"/>
-                </m:rPr>
-                <w:rPr>
-                  <w:rFonts w:ascii="Cambria Math" w:eastAsiaTheme="minorEastAsia" w:hAnsi="Cambria Math"/>
-                  <w:lang w:val="en-US"/>
-                </w:rPr>
-                <m:t>1+0</m:t>
-              </m:r>
-              <m:r>
-                <w:rPr>
-                  <w:rFonts w:ascii="Cambria Math" w:eastAsiaTheme="minorEastAsia" w:hAnsi="Cambria Math"/>
-                  <w:lang w:val="en-US"/>
-                </w:rPr>
-                <m:t>.5</m:t>
-              </m:r>
-            </m:e>
-          </m:d>
-          <m:r>
-            <m:rPr>
-              <m:sty m:val="p"/>
-            </m:rPr>
-            <w:rPr>
-              <w:rFonts w:ascii="Cambria Math" w:eastAsiaTheme="minorEastAsia" w:hAnsi="Cambria Math"/>
-              <w:lang w:val="en-US"/>
-            </w:rPr>
-            <m:t>=</m:t>
-          </m:r>
-          <m:r>
-            <m:rPr>
-              <m:sty m:val="p"/>
-            </m:rPr>
-            <w:rPr>
-              <w:rFonts w:ascii="Cambria Math" w:eastAsiaTheme="minorEastAsia" w:hAnsi="Cambria Math"/>
-              <w:lang w:val="en-US"/>
-            </w:rPr>
-            <m:t>58</m:t>
-          </m:r>
-          <m:r>
-            <m:rPr>
-              <m:sty m:val="p"/>
-            </m:rPr>
-            <w:rPr>
-              <w:rFonts w:ascii="Cambria Math" w:eastAsiaTheme="minorEastAsia" w:hAnsi="Cambria Math"/>
-              <w:lang w:val="en-US"/>
-            </w:rPr>
-            <m:t>.</m:t>
-          </m:r>
-          <m:r>
-            <m:rPr>
-              <m:sty m:val="p"/>
-            </m:rPr>
-            <w:rPr>
-              <w:rFonts w:ascii="Cambria Math" w:eastAsiaTheme="minorEastAsia" w:hAnsi="Cambria Math"/>
-              <w:lang w:val="en-US"/>
-            </w:rPr>
-            <m:t>92</m:t>
-          </m:r>
-          <m:r>
-            <m:rPr>
-              <m:sty m:val="p"/>
-            </m:rPr>
-            <w:rPr>
-              <w:rFonts w:ascii="Cambria Math" w:eastAsiaTheme="minorEastAsia" w:hAnsi="Cambria Math"/>
-              <w:lang w:val="en-US"/>
-            </w:rPr>
-            <m:t xml:space="preserve"> мм </m:t>
-          </m:r>
-        </m:oMath>
-      </m:oMathPara>
-    </w:p>
-    <w:p>
-      <w:pPr>
-        <w:rPr>
-          <w:rFonts w:eastAsiaTheme="minorEastAsia"/>
-        </w:rPr>
-      </w:pPr>
-      <m:oMathPara>
-        <m:oMath>
-          <m:r>
-            <m:rPr>
-              <m:sty m:val="p"/>
-            </m:rPr>
-            <w:rPr>
-              <w:rFonts w:ascii="Cambria Math" w:eastAsiaTheme="minorEastAsia" w:hAnsi="Cambria Math"/>
-              <w:lang w:val="en-US"/>
-            </w:rPr>
-            <m:t>d</m:t>
-          </m:r>
-          <m:r>
-            <m:rPr>
-              <m:nor/>
-            </m:rPr>
-            <w:rPr>
-              <w:rFonts w:ascii="Cambria Math" w:eastAsiaTheme="minorEastAsia" w:hAnsi="Cambria Math"/>
-              <w:vertAlign w:val="subscript"/>
-              <w:lang w:val="en-US"/>
-            </w:rPr>
-            <m:t>f</m:t>
-          </m:r>
-          <m:r>
-            <m:rPr>
-              <m:nor/>
-            </m:rPr>
-            <w:rPr>
-              <w:rFonts w:ascii="Cambria Math" w:eastAsiaTheme="minorEastAsia" w:hAnsi="Cambria Math"/>
-              <w:vertAlign w:val="subscript"/>
-              <w:lang w:val="en-US"/>
-            </w:rPr>
-            <m:t>6</m:t>
-          </m:r>
-          <m:r>
-            <m:rPr>
-              <m:sty m:val="p"/>
-            </m:rPr>
-            <w:rPr>
-              <w:rFonts w:ascii="Cambria Math" w:eastAsiaTheme="minorEastAsia" w:hAnsi="Cambria Math"/>
-            </w:rPr>
-            <m:t>=</m:t>
-          </m:r>
-          <m:r>
-            <w:rPr>
-              <w:rFonts w:ascii="Cambria Math" w:eastAsiaTheme="minorEastAsia" w:hAnsi="Cambria Math"/>
-            </w:rPr>
-            <m:t>8</m:t>
-          </m:r>
-          <m:r>
-            <w:rPr>
-              <w:rFonts w:ascii="Cambria Math" w:eastAsiaTheme="minorEastAsia" w:hAnsi="Cambria Math"/>
-            </w:rPr>
-            <m:t>0</m:t>
-          </m:r>
-          <m:r>
-            <w:rPr>
-              <w:rFonts w:ascii="Cambria Math" w:eastAsiaTheme="minorEastAsia" w:hAnsi="Cambria Math"/>
-            </w:rPr>
-            <m:t>-2</m:t>
-          </m:r>
-          <m:r>
-            <m:rPr>
-              <m:sty m:val="p"/>
-            </m:rPr>
-            <w:rPr>
-              <w:rFonts w:ascii="Cambria Math" w:eastAsiaTheme="minorEastAsia" w:hAnsi="Cambria Math"/>
-            </w:rPr>
-            <m:t>⋅0.4⋅</m:t>
-          </m:r>
-          <m:d>
-            <m:dPr>
-              <m:ctrlPr>
-                <w:rPr>
-                  <w:rFonts w:ascii="Cambria Math" w:eastAsiaTheme="minorEastAsia" w:hAnsi="Cambria Math"/>
-                </w:rPr>
-              </m:ctrlPr>
-            </m:dPr>
-            <m:e>
-              <m:r>
-                <m:rPr>
-                  <m:sty m:val="p"/>
-                </m:rPr>
-                <w:rPr>
-                  <w:rFonts w:ascii="Cambria Math" w:eastAsiaTheme="minorEastAsia" w:hAnsi="Cambria Math"/>
-                </w:rPr>
-                <m:t>1+0</m:t>
-              </m:r>
-              <m:r>
-                <w:rPr>
-                  <w:rFonts w:ascii="Cambria Math" w:eastAsiaTheme="minorEastAsia" w:hAnsi="Cambria Math"/>
-                </w:rPr>
-                <m:t>.35</m:t>
-              </m:r>
-            </m:e>
-          </m:d>
-          <m:r>
-            <m:rPr>
-              <m:sty m:val="p"/>
-            </m:rPr>
-            <w:rPr>
-              <w:rFonts w:ascii="Cambria Math" w:eastAsiaTheme="minorEastAsia" w:hAnsi="Cambria Math"/>
-            </w:rPr>
-            <m:t>=</m:t>
-          </m:r>
-          <m:r>
-            <m:rPr>
-              <m:sty m:val="p"/>
-            </m:rPr>
-            <w:rPr>
-              <w:rFonts w:ascii="Cambria Math" w:eastAsiaTheme="minorEastAsia" w:hAnsi="Cambria Math"/>
-            </w:rPr>
-            <m:t>78.92</m:t>
-          </m:r>
-          <m:r>
-            <m:rPr>
-              <m:sty m:val="p"/>
-            </m:rPr>
-            <w:rPr>
-              <w:rFonts w:ascii="Cambria Math" w:eastAsiaTheme="minorEastAsia" w:hAnsi="Cambria Math"/>
-            </w:rPr>
-            <m:t xml:space="preserve"> </m:t>
-          </m:r>
-          <m:r>
-            <w:rPr>
-              <w:rFonts w:ascii="Cambria Math" w:eastAsiaTheme="minorEastAsia" w:hAnsi="Cambria Math"/>
             </w:rPr>
             <m:t>мм</m:t>
-          </m:r>
-        </m:oMath>
-      </m:oMathPara>
-    </w:p>
-    <w:p>
-      <w:pPr>
-        <w:rPr>
-          <w:rFonts w:eastAsiaTheme="minorEastAsia"/>
-        </w:rPr>
-      </w:pPr>
-      <m:oMathPara>
-        <m:oMath>
-          <m:r>
-            <m:rPr>
-              <m:sty m:val="p"/>
-            </m:rPr>
-            <w:rPr>
-              <w:rFonts w:ascii="Cambria Math" w:eastAsiaTheme="minorEastAsia" w:hAnsi="Cambria Math"/>
-              <w:lang w:val="en-US"/>
-            </w:rPr>
-            <m:t>d</m:t>
-          </m:r>
-          <m:r>
-            <m:rPr>
-              <m:nor/>
-            </m:rPr>
-            <w:rPr>
-              <w:rFonts w:ascii="Cambria Math" w:eastAsiaTheme="minorEastAsia" w:hAnsi="Cambria Math"/>
-              <w:vertAlign w:val="subscript"/>
-              <w:lang w:val="en-US"/>
-            </w:rPr>
-            <m:t>f</m:t>
-          </m:r>
-          <m:r>
-            <m:rPr>
-              <m:nor/>
-            </m:rPr>
-            <w:rPr>
-              <w:rFonts w:ascii="Cambria Math" w:eastAsiaTheme="minorEastAsia" w:hAnsi="Cambria Math"/>
-              <w:vertAlign w:val="subscript"/>
-              <w:lang w:val="en-US"/>
-            </w:rPr>
-            <m:t>8</m:t>
-          </m:r>
-          <m:r>
-            <m:rPr>
-              <m:sty m:val="p"/>
-            </m:rPr>
-            <w:rPr>
-              <w:rFonts w:ascii="Cambria Math" w:eastAsiaTheme="minorEastAsia" w:hAnsi="Cambria Math"/>
-            </w:rPr>
-            <m:t>=</m:t>
-          </m:r>
-          <m:r>
-            <w:rPr>
-              <w:rFonts w:ascii="Cambria Math" w:eastAsiaTheme="minorEastAsia" w:hAnsi="Cambria Math"/>
-            </w:rPr>
-            <m:t>80-2</m:t>
-          </m:r>
-          <m:r>
-            <m:rPr>
-              <m:sty m:val="p"/>
-            </m:rPr>
-            <w:rPr>
-              <w:rFonts w:ascii="Cambria Math" w:eastAsiaTheme="minorEastAsia" w:hAnsi="Cambria Math"/>
-            </w:rPr>
-            <m:t>⋅0.4⋅</m:t>
-          </m:r>
-          <m:d>
-            <m:dPr>
-              <m:ctrlPr>
-                <w:rPr>
-                  <w:rFonts w:ascii="Cambria Math" w:eastAsiaTheme="minorEastAsia" w:hAnsi="Cambria Math"/>
-                </w:rPr>
-              </m:ctrlPr>
-            </m:dPr>
-            <m:e>
-              <m:r>
-                <m:rPr>
-                  <m:sty m:val="p"/>
-                </m:rPr>
-                <w:rPr>
-                  <w:rFonts w:ascii="Cambria Math" w:eastAsiaTheme="minorEastAsia" w:hAnsi="Cambria Math"/>
-                </w:rPr>
-                <m:t>1+0</m:t>
-              </m:r>
-              <m:r>
-                <w:rPr>
-                  <w:rFonts w:ascii="Cambria Math" w:eastAsiaTheme="minorEastAsia" w:hAnsi="Cambria Math"/>
-                </w:rPr>
-                <m:t>.35</m:t>
-              </m:r>
-            </m:e>
-          </m:d>
-          <m:r>
-            <m:rPr>
-              <m:sty m:val="p"/>
-            </m:rPr>
-            <w:rPr>
-              <w:rFonts w:ascii="Cambria Math" w:eastAsiaTheme="minorEastAsia" w:hAnsi="Cambria Math"/>
-            </w:rPr>
-            <m:t>=78.92 мм</m:t>
           </m:r>
         </m:oMath>
       </m:oMathPara>
@@ -25649,16 +24021,7 @@
           <w:rPr>
             <w:rFonts w:ascii="Cambria Math" w:eastAsiaTheme="minorEastAsia" w:hAnsi="Cambria Math"/>
           </w:rPr>
-          <m:t>=</m:t>
-        </m:r>
-        <m:r>
-          <m:rPr>
-            <m:sty m:val="p"/>
-          </m:rPr>
-          <w:rPr>
-            <w:rFonts w:ascii="Cambria Math" w:eastAsiaTheme="minorEastAsia" w:hAnsi="Cambria Math"/>
-          </w:rPr>
-          <m:t>0</m:t>
+          <m:t>=0</m:t>
         </m:r>
         <m:r>
           <w:rPr>
@@ -25837,12 +24200,18 @@
         <w:rPr>
           <w:rFonts w:eastAsiaTheme="minorEastAsia"/>
         </w:rPr>
-        <w:t>5</w:t>
+        <w:t>1</w:t>
       </w:r>
       <w:r>
         <w:rPr>
           <w:rFonts w:eastAsiaTheme="minorEastAsia"/>
         </w:rPr>
+        <w:t>0</w:t>
+      </w:r>
+      <w:r>
+        <w:rPr>
+          <w:rFonts w:eastAsiaTheme="minorEastAsia"/>
+        </w:rPr>
         <w:t xml:space="preserve"> —</w:t>
       </w:r>
       <w:r>
@@ -25861,6 +24230,9 @@
       <w:proofErr w:type="gramEnd"/>
       <w:r>
         <w:t xml:space="preserve">16; </w:t>
+      </w:r>
+      <w:r>
+        <w:t>С данным числом ЗК лучше всего установится на вал двигателя.</w:t>
       </w:r>
       <w:r>
         <w:t>[</w:t>
@@ -26048,25 +24420,13 @@
             <w:rPr>
               <w:rFonts w:ascii="Cambria Math" w:eastAsiaTheme="minorEastAsia" w:hAnsi="Cambria Math"/>
             </w:rPr>
-            <m:t>5</m:t>
+            <m:t>10</m:t>
           </m:r>
           <m:r>
             <w:rPr>
               <w:rFonts w:ascii="Cambria Math" w:eastAsiaTheme="minorEastAsia" w:hAnsi="Cambria Math"/>
             </w:rPr>
-            <m:t>⋅</m:t>
-          </m:r>
-          <m:r>
-            <w:rPr>
-              <w:rFonts w:ascii="Cambria Math" w:eastAsiaTheme="minorEastAsia" w:hAnsi="Cambria Math"/>
-            </w:rPr>
-            <m:t>0.</m:t>
-          </m:r>
-          <m:r>
-            <w:rPr>
-              <w:rFonts w:ascii="Cambria Math" w:eastAsiaTheme="minorEastAsia" w:hAnsi="Cambria Math"/>
-            </w:rPr>
-            <m:t>4</m:t>
+            <m:t>⋅0.4</m:t>
           </m:r>
           <m:r>
             <w:rPr>
@@ -26080,7 +24440,7 @@
               <w:rFonts w:ascii="Cambria Math" w:eastAsiaTheme="minorEastAsia" w:hAnsi="Cambria Math"/>
               <w:lang w:val="en-US"/>
             </w:rPr>
-            <m:t>2</m:t>
+            <m:t>4</m:t>
           </m:r>
           <m:r>
             <w:rPr>
@@ -26125,7 +24485,6 @@
         <w:rPr>
           <w:rFonts w:eastAsiaTheme="minorEastAsia"/>
         </w:rPr>
-        <w:lastRenderedPageBreak/>
         <w:t>Ширина шестерни определяется по формуле:</w:t>
       </w:r>
     </w:p>
@@ -26361,19 +24720,13 @@
             <w:rPr>
               <w:rFonts w:ascii="Cambria Math" w:eastAsiaTheme="minorEastAsia" w:hAnsi="Cambria Math"/>
             </w:rPr>
-            <m:t>2</m:t>
+            <m:t>4</m:t>
           </m:r>
           <m:r>
             <w:rPr>
               <w:rFonts w:ascii="Cambria Math" w:eastAsiaTheme="minorEastAsia" w:hAnsi="Cambria Math"/>
             </w:rPr>
-            <m:t>+0.</m:t>
-          </m:r>
-          <m:r>
-            <w:rPr>
-              <w:rFonts w:ascii="Cambria Math" w:eastAsiaTheme="minorEastAsia" w:hAnsi="Cambria Math"/>
-            </w:rPr>
-            <m:t>4</m:t>
+            <m:t>+0.4</m:t>
           </m:r>
           <m:r>
             <w:rPr>
@@ -26387,14 +24740,14 @@
               <w:rFonts w:ascii="Cambria Math" w:eastAsiaTheme="minorEastAsia" w:hAnsi="Cambria Math"/>
               <w:lang w:val="en-US"/>
             </w:rPr>
-            <m:t>2.4</m:t>
+            <m:t>4</m:t>
           </m:r>
           <m:r>
             <w:rPr>
               <w:rFonts w:ascii="Cambria Math" w:eastAsiaTheme="minorEastAsia" w:hAnsi="Cambria Math"/>
               <w:lang w:val="en-US"/>
             </w:rPr>
-            <m:t xml:space="preserve"> </m:t>
+            <m:t xml:space="preserve">.4 </m:t>
           </m:r>
           <m:r>
             <w:rPr>
@@ -26654,19 +25007,7 @@
             <w:rPr>
               <w:rFonts w:ascii="Cambria Math" w:eastAsiaTheme="minorEastAsia" w:hAnsi="Cambria Math"/>
             </w:rPr>
-            <m:t>0</m:t>
-          </m:r>
-          <m:r>
-            <w:rPr>
-              <w:rFonts w:ascii="Cambria Math" w:eastAsiaTheme="minorEastAsia" w:hAnsi="Cambria Math"/>
-            </w:rPr>
-            <m:t>.</m:t>
-          </m:r>
-          <m:r>
-            <w:rPr>
-              <w:rFonts w:ascii="Cambria Math" w:eastAsiaTheme="minorEastAsia" w:hAnsi="Cambria Math"/>
-            </w:rPr>
-            <m:t>5·</m:t>
+            <m:t>0.5·</m:t>
           </m:r>
           <m:r>
             <m:rPr>
@@ -26675,25 +25016,7 @@
             <w:rPr>
               <w:rFonts w:ascii="Cambria Math" w:eastAsiaTheme="minorEastAsia" w:hAnsi="Cambria Math"/>
             </w:rPr>
-            <m:t>0.</m:t>
-          </m:r>
-          <m:r>
-            <m:rPr>
-              <m:sty m:val="p"/>
-            </m:rPr>
-            <w:rPr>
-              <w:rFonts w:ascii="Cambria Math" w:eastAsiaTheme="minorEastAsia" w:hAnsi="Cambria Math"/>
-            </w:rPr>
-            <m:t>4</m:t>
-          </m:r>
-          <m:r>
-            <m:rPr>
-              <m:sty m:val="p"/>
-            </m:rPr>
-            <w:rPr>
-              <w:rFonts w:ascii="Cambria Math" w:eastAsiaTheme="minorEastAsia" w:hAnsi="Cambria Math"/>
-            </w:rPr>
-            <m:t>·</m:t>
+            <m:t>0.4·</m:t>
           </m:r>
           <m:d>
             <m:dPr>
@@ -26739,19 +25062,7 @@
             <w:rPr>
               <w:rFonts w:ascii="Cambria Math" w:eastAsiaTheme="minorEastAsia" w:hAnsi="Cambria Math"/>
             </w:rPr>
-            <m:t>=</m:t>
-          </m:r>
-          <m:r>
-            <w:rPr>
-              <w:rFonts w:ascii="Cambria Math" w:eastAsiaTheme="minorEastAsia" w:hAnsi="Cambria Math"/>
-            </w:rPr>
-            <m:t>9.6</m:t>
-          </m:r>
-          <m:r>
-            <w:rPr>
-              <w:rFonts w:ascii="Cambria Math" w:eastAsiaTheme="minorEastAsia" w:hAnsi="Cambria Math"/>
-            </w:rPr>
-            <m:t xml:space="preserve"> мм</m:t>
+            <m:t>=9.6 мм</m:t>
           </m:r>
         </m:oMath>
       </m:oMathPara>
@@ -26821,19 +25132,7 @@
             <w:rPr>
               <w:rFonts w:ascii="Cambria Math" w:eastAsiaTheme="minorEastAsia" w:hAnsi="Cambria Math"/>
             </w:rPr>
-            <m:t>0</m:t>
-          </m:r>
-          <m:r>
-            <w:rPr>
-              <w:rFonts w:ascii="Cambria Math" w:eastAsiaTheme="minorEastAsia" w:hAnsi="Cambria Math"/>
-            </w:rPr>
-            <m:t>.</m:t>
-          </m:r>
-          <m:r>
-            <w:rPr>
-              <w:rFonts w:ascii="Cambria Math" w:eastAsiaTheme="minorEastAsia" w:hAnsi="Cambria Math"/>
-            </w:rPr>
-            <m:t>5·</m:t>
+            <m:t>0.5·</m:t>
           </m:r>
           <m:r>
             <m:rPr>
@@ -26842,25 +25141,7 @@
             <w:rPr>
               <w:rFonts w:ascii="Cambria Math" w:eastAsiaTheme="minorEastAsia" w:hAnsi="Cambria Math"/>
             </w:rPr>
-            <m:t>0.</m:t>
-          </m:r>
-          <m:r>
-            <m:rPr>
-              <m:sty m:val="p"/>
-            </m:rPr>
-            <w:rPr>
-              <w:rFonts w:ascii="Cambria Math" w:eastAsiaTheme="minorEastAsia" w:hAnsi="Cambria Math"/>
-            </w:rPr>
-            <m:t>4</m:t>
-          </m:r>
-          <m:r>
-            <m:rPr>
-              <m:sty m:val="p"/>
-            </m:rPr>
-            <w:rPr>
-              <w:rFonts w:ascii="Cambria Math" w:eastAsiaTheme="minorEastAsia" w:hAnsi="Cambria Math"/>
-            </w:rPr>
-            <m:t>·</m:t>
+            <m:t>0.4·</m:t>
           </m:r>
           <m:d>
             <m:dPr>
@@ -26906,19 +25187,7 @@
             <w:rPr>
               <w:rFonts w:ascii="Cambria Math" w:eastAsiaTheme="minorEastAsia" w:hAnsi="Cambria Math"/>
             </w:rPr>
-            <m:t>=</m:t>
-          </m:r>
-          <m:r>
-            <w:rPr>
-              <w:rFonts w:ascii="Cambria Math" w:eastAsiaTheme="minorEastAsia" w:hAnsi="Cambria Math"/>
-            </w:rPr>
-            <m:t>13.6</m:t>
-          </m:r>
-          <m:r>
-            <w:rPr>
-              <w:rFonts w:ascii="Cambria Math" w:eastAsiaTheme="minorEastAsia" w:hAnsi="Cambria Math"/>
-            </w:rPr>
-            <m:t xml:space="preserve"> мм</m:t>
+            <m:t>=13.6 мм</m:t>
           </m:r>
         </m:oMath>
       </m:oMathPara>
@@ -26988,19 +25257,7 @@
             <w:rPr>
               <w:rFonts w:ascii="Cambria Math" w:eastAsiaTheme="minorEastAsia" w:hAnsi="Cambria Math"/>
             </w:rPr>
-            <m:t>0</m:t>
-          </m:r>
-          <m:r>
-            <w:rPr>
-              <w:rFonts w:ascii="Cambria Math" w:eastAsiaTheme="minorEastAsia" w:hAnsi="Cambria Math"/>
-            </w:rPr>
-            <m:t>.</m:t>
-          </m:r>
-          <m:r>
-            <w:rPr>
-              <w:rFonts w:ascii="Cambria Math" w:eastAsiaTheme="minorEastAsia" w:hAnsi="Cambria Math"/>
-            </w:rPr>
-            <m:t>5·</m:t>
+            <m:t>0.5·</m:t>
           </m:r>
           <m:r>
             <m:rPr>
@@ -27055,19 +25312,7 @@
             <w:rPr>
               <w:rFonts w:ascii="Cambria Math" w:eastAsiaTheme="minorEastAsia" w:hAnsi="Cambria Math"/>
             </w:rPr>
-            <m:t>=</m:t>
-          </m:r>
-          <m:r>
-            <w:rPr>
-              <w:rFonts w:ascii="Cambria Math" w:eastAsiaTheme="minorEastAsia" w:hAnsi="Cambria Math"/>
-            </w:rPr>
-            <m:t>17.6</m:t>
-          </m:r>
-          <m:r>
-            <w:rPr>
-              <w:rFonts w:ascii="Cambria Math" w:eastAsiaTheme="minorEastAsia" w:hAnsi="Cambria Math"/>
-            </w:rPr>
-            <m:t xml:space="preserve"> мм</m:t>
+            <m:t>=17.6 мм</m:t>
           </m:r>
         </m:oMath>
       </m:oMathPara>
@@ -27137,19 +25382,7 @@
             <w:rPr>
               <w:rFonts w:ascii="Cambria Math" w:eastAsiaTheme="minorEastAsia" w:hAnsi="Cambria Math"/>
             </w:rPr>
-            <m:t>0</m:t>
-          </m:r>
-          <m:r>
-            <w:rPr>
-              <w:rFonts w:ascii="Cambria Math" w:eastAsiaTheme="minorEastAsia" w:hAnsi="Cambria Math"/>
-            </w:rPr>
-            <m:t>.</m:t>
-          </m:r>
-          <m:r>
-            <w:rPr>
-              <w:rFonts w:ascii="Cambria Math" w:eastAsiaTheme="minorEastAsia" w:hAnsi="Cambria Math"/>
-            </w:rPr>
-            <m:t>5·</m:t>
+            <m:t>0.5·</m:t>
           </m:r>
           <m:r>
             <m:rPr>
@@ -27204,19 +25437,7 @@
             <w:rPr>
               <w:rFonts w:ascii="Cambria Math" w:eastAsiaTheme="minorEastAsia" w:hAnsi="Cambria Math"/>
             </w:rPr>
-            <m:t>=</m:t>
-          </m:r>
-          <m:r>
-            <w:rPr>
-              <w:rFonts w:ascii="Cambria Math" w:eastAsiaTheme="minorEastAsia" w:hAnsi="Cambria Math"/>
-            </w:rPr>
-            <m:t>17.6</m:t>
-          </m:r>
-          <m:r>
-            <w:rPr>
-              <w:rFonts w:ascii="Cambria Math" w:eastAsiaTheme="minorEastAsia" w:hAnsi="Cambria Math"/>
-            </w:rPr>
-            <m:t xml:space="preserve"> мм</m:t>
+            <m:t>=17.6 мм</m:t>
           </m:r>
         </m:oMath>
       </m:oMathPara>
@@ -27595,10 +25816,10 @@
                   <v:path o:extrusionok="f" gradientshapeok="t" o:connecttype="rect"/>
                   <o:lock v:ext="edit" aspectratio="t"/>
                 </v:shapetype>
-                <v:shape id="_x0000_i1025" type="#_x0000_t75" alt="" style="width:12.55pt;height:19.8pt;mso-width-percent:0;mso-height-percent:0;mso-width-percent:0;mso-height-percent:0" o:ole="">
+                <v:shape id="_x0000_i1025" type="#_x0000_t75" alt="" style="width:12.35pt;height:19.9pt;mso-width-percent:0;mso-height-percent:0;mso-width-percent:0;mso-height-percent:0" o:ole="">
                   <v:imagedata r:id="rId14" o:title=""/>
                 </v:shape>
-                <o:OLEObject Type="Embed" ProgID="Equation.3" ShapeID="_x0000_i1025" DrawAspect="Content" ObjectID="_1772784484" r:id="rId15"/>
+                <o:OLEObject Type="Embed" ProgID="Equation.3" ShapeID="_x0000_i1025" DrawAspect="Content" ObjectID="_1773171083" r:id="rId15"/>
               </w:object>
             </w:r>
             <w:r>
@@ -27722,15 +25943,9 @@
           <w:p>
             <w:pPr>
               <w:pStyle w:val="af2"/>
-              <w:rPr>
-                <w:lang w:val="en-US"/>
-              </w:rPr>
             </w:pPr>
             <w:r>
-              <w:rPr>
-                <w:lang w:val="en-US"/>
-              </w:rPr>
-              <w:t>2</w:t>
+              <w:t>4</w:t>
             </w:r>
           </w:p>
         </w:tc>
@@ -27869,10 +26084,13 @@
               </w:rPr>
             </w:pPr>
             <w:r>
+              <w:t>4</w:t>
+            </w:r>
+            <w:r>
               <w:rPr>
                 <w:lang w:val="en-US"/>
               </w:rPr>
-              <w:t>2.4</w:t>
+              <w:t>.4</w:t>
             </w:r>
           </w:p>
         </w:tc>
@@ -27997,15 +26215,9 @@
           <w:p>
             <w:pPr>
               <w:pStyle w:val="af2"/>
-              <w:rPr>
-                <w:lang w:val="en-US"/>
-              </w:rPr>
             </w:pPr>
             <w:r>
-              <w:rPr>
-                <w:lang w:val="en-US"/>
-              </w:rPr>
-              <w:t>2</w:t>
+              <w:t>4</w:t>
             </w:r>
           </w:p>
         </w:tc>
@@ -28147,10 +26359,13 @@
               </w:rPr>
             </w:pPr>
             <w:r>
+              <w:t>4</w:t>
+            </w:r>
+            <w:r>
               <w:rPr>
                 <w:lang w:val="en-US"/>
               </w:rPr>
-              <w:t>2.4</w:t>
+              <w:t>.4</w:t>
             </w:r>
           </w:p>
         </w:tc>
@@ -28278,15 +26493,9 @@
           <w:p>
             <w:pPr>
               <w:pStyle w:val="af2"/>
-              <w:rPr>
-                <w:lang w:val="en-US"/>
-              </w:rPr>
             </w:pPr>
             <w:r>
-              <w:rPr>
-                <w:lang w:val="en-US"/>
-              </w:rPr>
-              <w:t>2</w:t>
+              <w:t>4</w:t>
             </w:r>
           </w:p>
         </w:tc>
@@ -28413,10 +26622,13 @@
               </w:rPr>
             </w:pPr>
             <w:r>
+              <w:t>4</w:t>
+            </w:r>
+            <w:r>
               <w:rPr>
                 <w:lang w:val="en-US"/>
               </w:rPr>
-              <w:t>2.4</w:t>
+              <w:t>.4</w:t>
             </w:r>
           </w:p>
         </w:tc>
@@ -28541,15 +26753,9 @@
           <w:p>
             <w:pPr>
               <w:pStyle w:val="af2"/>
-              <w:rPr>
-                <w:lang w:val="en-US"/>
-              </w:rPr>
             </w:pPr>
             <w:r>
-              <w:rPr>
-                <w:lang w:val="en-US"/>
-              </w:rPr>
-              <w:t>2</w:t>
+              <w:t>4</w:t>
             </w:r>
           </w:p>
         </w:tc>
@@ -28688,10 +26894,13 @@
               </w:rPr>
             </w:pPr>
             <w:r>
+              <w:t>4</w:t>
+            </w:r>
+            <w:r>
               <w:rPr>
                 <w:lang w:val="en-US"/>
               </w:rPr>
-              <w:t>2.4</w:t>
+              <w:t>.4</w:t>
             </w:r>
           </w:p>
         </w:tc>
@@ -28731,6 +26940,7 @@
         <w:pStyle w:val="afc"/>
         <w:rPr>
           <w:rFonts w:eastAsiaTheme="minorEastAsia"/>
+          <w:lang w:val="en-US"/>
         </w:rPr>
       </w:pPr>
       <w:r>
@@ -29524,25 +27734,7 @@
                     <w:rPr>
                       <w:rFonts w:ascii="Cambria Math" w:eastAsiaTheme="minorEastAsia" w:hAnsi="Cambria Math"/>
                     </w:rPr>
-                    <m:t>0</m:t>
-                  </m:r>
-                  <m:r>
-                    <m:rPr>
-                      <m:sty m:val="p"/>
-                    </m:rPr>
-                    <w:rPr>
-                      <w:rFonts w:ascii="Cambria Math" w:eastAsiaTheme="minorEastAsia" w:hAnsi="Cambria Math"/>
-                    </w:rPr>
-                    <m:t>.</m:t>
-                  </m:r>
-                  <m:r>
-                    <m:rPr>
-                      <m:sty m:val="p"/>
-                    </m:rPr>
-                    <w:rPr>
-                      <w:rFonts w:ascii="Cambria Math" w:eastAsiaTheme="minorEastAsia" w:hAnsi="Cambria Math"/>
-                    </w:rPr>
-                    <m:t>2⋅</m:t>
+                    <m:t>0.2⋅</m:t>
                   </m:r>
                   <m:r>
                     <w:rPr>
@@ -29560,21 +27752,7 @@
               <w:rFonts w:ascii="Cambria Math" w:eastAsiaTheme="minorEastAsia" w:hAnsi="Cambria Math"/>
               <w:lang w:val="en-US"/>
             </w:rPr>
-            <m:t>=</m:t>
-          </m:r>
-          <m:r>
-            <w:rPr>
-              <w:rFonts w:ascii="Cambria Math" w:eastAsiaTheme="minorEastAsia" w:hAnsi="Cambria Math"/>
-              <w:lang w:val="en-US"/>
-            </w:rPr>
-            <m:t>0.56</m:t>
-          </m:r>
-          <m:r>
-            <w:rPr>
-              <w:rFonts w:ascii="Cambria Math" w:eastAsiaTheme="minorEastAsia" w:hAnsi="Cambria Math"/>
-              <w:lang w:val="en-US"/>
-            </w:rPr>
-            <m:t xml:space="preserve"> </m:t>
+            <m:t xml:space="preserve">=0.56 </m:t>
           </m:r>
           <m:r>
             <w:rPr>
@@ -29674,25 +27852,7 @@
                     <w:rPr>
                       <w:rFonts w:ascii="Cambria Math" w:eastAsiaTheme="minorEastAsia" w:hAnsi="Cambria Math"/>
                     </w:rPr>
-                    <m:t>0</m:t>
-                  </m:r>
-                  <m:r>
-                    <m:rPr>
-                      <m:sty m:val="p"/>
-                    </m:rPr>
-                    <w:rPr>
-                      <w:rFonts w:ascii="Cambria Math" w:eastAsiaTheme="minorEastAsia" w:hAnsi="Cambria Math"/>
-                    </w:rPr>
-                    <m:t>.</m:t>
-                  </m:r>
-                  <m:r>
-                    <m:rPr>
-                      <m:sty m:val="p"/>
-                    </m:rPr>
-                    <w:rPr>
-                      <w:rFonts w:ascii="Cambria Math" w:eastAsiaTheme="minorEastAsia" w:hAnsi="Cambria Math"/>
-                    </w:rPr>
-                    <m:t>2⋅</m:t>
+                    <m:t>0.2⋅</m:t>
                   </m:r>
                   <m:r>
                     <w:rPr>
@@ -29716,14 +27876,7 @@
               <w:rFonts w:ascii="Cambria Math" w:eastAsiaTheme="minorEastAsia" w:hAnsi="Cambria Math"/>
               <w:lang w:val="en-US"/>
             </w:rPr>
-            <m:t>1</m:t>
-          </m:r>
-          <m:r>
-            <w:rPr>
-              <w:rFonts w:ascii="Cambria Math" w:eastAsiaTheme="minorEastAsia" w:hAnsi="Cambria Math"/>
-              <w:lang w:val="en-US"/>
-            </w:rPr>
-            <m:t xml:space="preserve"> </m:t>
+            <m:t xml:space="preserve">1 </m:t>
           </m:r>
           <m:r>
             <w:rPr>
@@ -29823,25 +27976,7 @@
                     <w:rPr>
                       <w:rFonts w:ascii="Cambria Math" w:eastAsiaTheme="minorEastAsia" w:hAnsi="Cambria Math"/>
                     </w:rPr>
-                    <m:t>0</m:t>
-                  </m:r>
-                  <m:r>
-                    <m:rPr>
-                      <m:sty m:val="p"/>
-                    </m:rPr>
-                    <w:rPr>
-                      <w:rFonts w:ascii="Cambria Math" w:eastAsiaTheme="minorEastAsia" w:hAnsi="Cambria Math"/>
-                    </w:rPr>
-                    <m:t>.</m:t>
-                  </m:r>
-                  <m:r>
-                    <m:rPr>
-                      <m:sty m:val="p"/>
-                    </m:rPr>
-                    <w:rPr>
-                      <w:rFonts w:ascii="Cambria Math" w:eastAsiaTheme="minorEastAsia" w:hAnsi="Cambria Math"/>
-                    </w:rPr>
-                    <m:t>2⋅</m:t>
+                    <m:t>0.2⋅</m:t>
                   </m:r>
                   <m:r>
                     <w:rPr>
@@ -29858,31 +27993,7 @@
             <w:rPr>
               <w:rFonts w:ascii="Cambria Math" w:eastAsiaTheme="minorEastAsia" w:hAnsi="Cambria Math"/>
             </w:rPr>
-            <m:t>=</m:t>
-          </m:r>
-          <m:r>
-            <w:rPr>
-              <w:rFonts w:ascii="Cambria Math" w:eastAsiaTheme="minorEastAsia" w:hAnsi="Cambria Math"/>
-            </w:rPr>
-            <m:t>1</m:t>
-          </m:r>
-          <m:r>
-            <w:rPr>
-              <w:rFonts w:ascii="Cambria Math" w:eastAsiaTheme="minorEastAsia" w:hAnsi="Cambria Math"/>
-            </w:rPr>
-            <m:t>.</m:t>
-          </m:r>
-          <m:r>
-            <w:rPr>
-              <w:rFonts w:ascii="Cambria Math" w:eastAsiaTheme="minorEastAsia" w:hAnsi="Cambria Math"/>
-            </w:rPr>
-            <m:t>98</m:t>
-          </m:r>
-          <m:r>
-            <w:rPr>
-              <w:rFonts w:ascii="Cambria Math" w:eastAsiaTheme="minorEastAsia" w:hAnsi="Cambria Math"/>
-            </w:rPr>
-            <m:t xml:space="preserve"> мм</m:t>
+            <m:t>=1.98 мм</m:t>
           </m:r>
         </m:oMath>
       </m:oMathPara>
@@ -29983,25 +28094,7 @@
                     <w:rPr>
                       <w:rFonts w:ascii="Cambria Math" w:eastAsiaTheme="minorEastAsia" w:hAnsi="Cambria Math"/>
                     </w:rPr>
-                    <m:t>0</m:t>
-                  </m:r>
-                  <m:r>
-                    <m:rPr>
-                      <m:sty m:val="p"/>
-                    </m:rPr>
-                    <w:rPr>
-                      <w:rFonts w:ascii="Cambria Math" w:eastAsiaTheme="minorEastAsia" w:hAnsi="Cambria Math"/>
-                    </w:rPr>
-                    <m:t>.</m:t>
-                  </m:r>
-                  <m:r>
-                    <m:rPr>
-                      <m:sty m:val="p"/>
-                    </m:rPr>
-                    <w:rPr>
-                      <w:rFonts w:ascii="Cambria Math" w:eastAsiaTheme="minorEastAsia" w:hAnsi="Cambria Math"/>
-                    </w:rPr>
-                    <m:t>2⋅</m:t>
+                    <m:t>0.2⋅</m:t>
                   </m:r>
                   <m:r>
                     <w:rPr>
@@ -30018,19 +28111,7 @@
             <w:rPr>
               <w:rFonts w:ascii="Cambria Math" w:eastAsiaTheme="minorEastAsia" w:hAnsi="Cambria Math"/>
             </w:rPr>
-            <m:t>=3</m:t>
-          </m:r>
-          <m:r>
-            <w:rPr>
-              <w:rFonts w:ascii="Cambria Math" w:eastAsiaTheme="minorEastAsia" w:hAnsi="Cambria Math"/>
-            </w:rPr>
-            <m:t xml:space="preserve">89 </m:t>
-          </m:r>
-          <m:r>
-            <w:rPr>
-              <w:rFonts w:ascii="Cambria Math" w:eastAsiaTheme="minorEastAsia" w:hAnsi="Cambria Math"/>
-            </w:rPr>
-            <m:t>мм</m:t>
+            <m:t>=389 мм</m:t>
           </m:r>
         </m:oMath>
       </m:oMathPara>

</xml_diff>

<commit_message>
Updated: dmm:some new 3-d models
</commit_message>
<xml_diff>
--- a/дмм/СМ11-61Б_ИонинДА_РПЗ.docx
+++ b/дмм/СМ11-61Б_ИонинДА_РПЗ.docx
@@ -20699,7 +20699,13 @@
           <w:rPr>
             <w:rFonts w:ascii="Cambria Math" w:eastAsiaTheme="minorEastAsia" w:hAnsi="Cambria Math"/>
           </w:rPr>
-          <m:t>=0,4</m:t>
+          <m:t>=0</m:t>
+        </m:r>
+        <m:r>
+          <w:rPr>
+            <w:rFonts w:ascii="Cambria Math" w:eastAsiaTheme="minorEastAsia" w:hAnsi="Cambria Math"/>
+          </w:rPr>
+          <m:t>.5</m:t>
         </m:r>
       </m:oMath>
       <w:r>
@@ -20733,6 +20739,7 @@
         <w:rPr>
           <w:rFonts w:eastAsiaTheme="minorEastAsia"/>
           <w:i/>
+          <w:lang w:val="en-US"/>
         </w:rPr>
       </w:pPr>
       <m:oMathPara>
@@ -20843,27 +20850,8 @@
               <w:rFonts w:ascii="Cambria Math" w:eastAsiaTheme="minorEastAsia" w:hAnsi="Cambria Math"/>
               <w:lang w:val="en-US"/>
             </w:rPr>
-            <m:t xml:space="preserve">=0.4 </m:t>
-          </m:r>
-          <m:r>
-            <w:rPr>
-              <w:rFonts w:ascii="Cambria Math" w:eastAsiaTheme="minorEastAsia" w:hAnsi="Cambria Math"/>
-            </w:rPr>
-            <m:t>мм</m:t>
-          </m:r>
-        </m:oMath>
-      </m:oMathPara>
-    </w:p>
-    <w:p>
-      <w:pPr>
-        <w:rPr>
-          <w:rFonts w:eastAsiaTheme="minorEastAsia"/>
-          <w:i/>
-          <w:lang w:val="en-US"/>
-        </w:rPr>
-      </w:pPr>
-      <m:oMathPara>
-        <m:oMath>
+            <m:t>=</m:t>
+          </m:r>
           <m:sSub>
             <m:sSubPr>
               <m:ctrlPr>
@@ -20898,7 +20886,28 @@
               <w:rFonts w:ascii="Cambria Math" w:eastAsiaTheme="minorEastAsia" w:hAnsi="Cambria Math"/>
               <w:lang w:val="en-US"/>
             </w:rPr>
-            <m:t>=0.4  </m:t>
+            <m:t>=</m:t>
+          </m:r>
+          <m:r>
+            <w:rPr>
+              <w:rFonts w:ascii="Cambria Math" w:eastAsiaTheme="minorEastAsia" w:hAnsi="Cambria Math"/>
+              <w:lang w:val="en-US"/>
+            </w:rPr>
+            <m:t>0.</m:t>
+          </m:r>
+          <m:r>
+            <w:rPr>
+              <w:rFonts w:ascii="Cambria Math" w:eastAsiaTheme="minorEastAsia" w:hAnsi="Cambria Math"/>
+              <w:lang w:val="en-US"/>
+            </w:rPr>
+            <m:t>5</m:t>
+          </m:r>
+          <m:r>
+            <w:rPr>
+              <w:rFonts w:ascii="Cambria Math" w:eastAsiaTheme="minorEastAsia" w:hAnsi="Cambria Math"/>
+              <w:lang w:val="en-US"/>
+            </w:rPr>
+            <m:t xml:space="preserve"> </m:t>
           </m:r>
           <m:r>
             <w:rPr>
@@ -21413,7 +21422,28 @@
               <w:rFonts w:ascii="Cambria Math" w:eastAsiaTheme="minorEastAsia" w:hAnsi="Cambria Math"/>
               <w:lang w:val="en-US"/>
             </w:rPr>
-            <m:t>=0.4⋅25=8</m:t>
+            <m:t>=0.</m:t>
+          </m:r>
+          <m:r>
+            <w:rPr>
+              <w:rFonts w:ascii="Cambria Math" w:eastAsiaTheme="minorEastAsia" w:hAnsi="Cambria Math"/>
+              <w:lang w:val="en-US"/>
+            </w:rPr>
+            <m:t>5</m:t>
+          </m:r>
+          <m:r>
+            <w:rPr>
+              <w:rFonts w:ascii="Cambria Math" w:eastAsiaTheme="minorEastAsia" w:hAnsi="Cambria Math"/>
+              <w:lang w:val="en-US"/>
+            </w:rPr>
+            <m:t>⋅25=</m:t>
+          </m:r>
+          <m:r>
+            <w:rPr>
+              <w:rFonts w:ascii="Cambria Math" w:eastAsiaTheme="minorEastAsia" w:hAnsi="Cambria Math"/>
+              <w:lang w:val="en-US"/>
+            </w:rPr>
+            <m:t>12.5</m:t>
           </m:r>
           <m:r>
             <w:rPr>
@@ -21468,7 +21498,35 @@
               <w:rFonts w:ascii="Cambria Math" w:eastAsiaTheme="minorEastAsia" w:hAnsi="Cambria Math"/>
               <w:lang w:val="en-US"/>
             </w:rPr>
-            <m:t xml:space="preserve">=0.4⋅100=40 </m:t>
+            <m:t>=0.</m:t>
+          </m:r>
+          <m:r>
+            <w:rPr>
+              <w:rFonts w:ascii="Cambria Math" w:eastAsiaTheme="minorEastAsia" w:hAnsi="Cambria Math"/>
+              <w:lang w:val="en-US"/>
+            </w:rPr>
+            <m:t>5</m:t>
+          </m:r>
+          <m:r>
+            <w:rPr>
+              <w:rFonts w:ascii="Cambria Math" w:eastAsiaTheme="minorEastAsia" w:hAnsi="Cambria Math"/>
+              <w:lang w:val="en-US"/>
+            </w:rPr>
+            <m:t>⋅100=</m:t>
+          </m:r>
+          <m:r>
+            <w:rPr>
+              <w:rFonts w:ascii="Cambria Math" w:eastAsiaTheme="minorEastAsia" w:hAnsi="Cambria Math"/>
+              <w:lang w:val="en-US"/>
+            </w:rPr>
+            <m:t>5</m:t>
+          </m:r>
+          <m:r>
+            <w:rPr>
+              <w:rFonts w:ascii="Cambria Math" w:eastAsiaTheme="minorEastAsia" w:hAnsi="Cambria Math"/>
+              <w:lang w:val="en-US"/>
+            </w:rPr>
+            <m:t xml:space="preserve">0 </m:t>
           </m:r>
           <m:r>
             <w:rPr>
@@ -21536,7 +21594,35 @@
               <w:rFonts w:ascii="Cambria Math" w:eastAsiaTheme="minorEastAsia" w:hAnsi="Cambria Math"/>
               <w:lang w:val="en-US"/>
             </w:rPr>
-            <m:t xml:space="preserve">=0.4⋅150=60 </m:t>
+            <m:t>=0.</m:t>
+          </m:r>
+          <m:r>
+            <w:rPr>
+              <w:rFonts w:ascii="Cambria Math" w:eastAsiaTheme="minorEastAsia" w:hAnsi="Cambria Math"/>
+              <w:lang w:val="en-US"/>
+            </w:rPr>
+            <m:t>5</m:t>
+          </m:r>
+          <m:r>
+            <w:rPr>
+              <w:rFonts w:ascii="Cambria Math" w:eastAsiaTheme="minorEastAsia" w:hAnsi="Cambria Math"/>
+              <w:lang w:val="en-US"/>
+            </w:rPr>
+            <m:t>⋅150=</m:t>
+          </m:r>
+          <m:r>
+            <w:rPr>
+              <w:rFonts w:ascii="Cambria Math" w:eastAsiaTheme="minorEastAsia" w:hAnsi="Cambria Math"/>
+              <w:lang w:val="en-US"/>
+            </w:rPr>
+            <m:t>75</m:t>
+          </m:r>
+          <m:r>
+            <w:rPr>
+              <w:rFonts w:ascii="Cambria Math" w:eastAsiaTheme="minorEastAsia" w:hAnsi="Cambria Math"/>
+              <w:lang w:val="en-US"/>
+            </w:rPr>
+            <m:t xml:space="preserve"> </m:t>
           </m:r>
           <m:r>
             <w:rPr>
@@ -21591,7 +21677,35 @@
               <w:rFonts w:ascii="Cambria Math" w:eastAsiaTheme="minorEastAsia" w:hAnsi="Cambria Math"/>
               <w:lang w:val="en-US"/>
             </w:rPr>
-            <m:t xml:space="preserve">=0.4 ⋅200=80 </m:t>
+            <m:t>=0.</m:t>
+          </m:r>
+          <m:r>
+            <w:rPr>
+              <w:rFonts w:ascii="Cambria Math" w:eastAsiaTheme="minorEastAsia" w:hAnsi="Cambria Math"/>
+              <w:lang w:val="en-US"/>
+            </w:rPr>
+            <m:t>5</m:t>
+          </m:r>
+          <m:r>
+            <w:rPr>
+              <w:rFonts w:ascii="Cambria Math" w:eastAsiaTheme="minorEastAsia" w:hAnsi="Cambria Math"/>
+              <w:lang w:val="en-US"/>
+            </w:rPr>
+            <m:t xml:space="preserve"> ⋅200=</m:t>
+          </m:r>
+          <m:r>
+            <w:rPr>
+              <w:rFonts w:ascii="Cambria Math" w:eastAsiaTheme="minorEastAsia" w:hAnsi="Cambria Math"/>
+              <w:lang w:val="en-US"/>
+            </w:rPr>
+            <m:t>10</m:t>
+          </m:r>
+          <m:r>
+            <w:rPr>
+              <w:rFonts w:ascii="Cambria Math" w:eastAsiaTheme="minorEastAsia" w:hAnsi="Cambria Math"/>
+              <w:lang w:val="en-US"/>
+            </w:rPr>
+            <m:t xml:space="preserve">0 </m:t>
           </m:r>
           <m:r>
             <w:rPr>
@@ -21652,7 +21766,35 @@
               <w:rFonts w:ascii="Cambria Math" w:eastAsiaTheme="minorEastAsia" w:hAnsi="Cambria Math"/>
               <w:lang w:val="en-US"/>
             </w:rPr>
-            <m:t xml:space="preserve">= 0.4⋅200=80 </m:t>
+            <m:t>= 0.</m:t>
+          </m:r>
+          <m:r>
+            <w:rPr>
+              <w:rFonts w:ascii="Cambria Math" w:eastAsiaTheme="minorEastAsia" w:hAnsi="Cambria Math"/>
+              <w:lang w:val="en-US"/>
+            </w:rPr>
+            <m:t>5</m:t>
+          </m:r>
+          <m:r>
+            <w:rPr>
+              <w:rFonts w:ascii="Cambria Math" w:eastAsiaTheme="minorEastAsia" w:hAnsi="Cambria Math"/>
+              <w:lang w:val="en-US"/>
+            </w:rPr>
+            <m:t>⋅200=</m:t>
+          </m:r>
+          <m:r>
+            <w:rPr>
+              <w:rFonts w:ascii="Cambria Math" w:eastAsiaTheme="minorEastAsia" w:hAnsi="Cambria Math"/>
+              <w:lang w:val="en-US"/>
+            </w:rPr>
+            <m:t>10</m:t>
+          </m:r>
+          <m:r>
+            <w:rPr>
+              <w:rFonts w:ascii="Cambria Math" w:eastAsiaTheme="minorEastAsia" w:hAnsi="Cambria Math"/>
+              <w:lang w:val="en-US"/>
+            </w:rPr>
+            <m:t xml:space="preserve">0 </m:t>
           </m:r>
           <m:r>
             <w:rPr>
@@ -22312,14 +22454,7 @@
               <w:rFonts w:ascii="Cambria Math" w:eastAsiaTheme="minorEastAsia" w:hAnsi="Cambria Math"/>
               <w:lang w:val="en-US"/>
             </w:rPr>
-            <m:t>=8</m:t>
-          </m:r>
-          <m:r>
-            <w:rPr>
-              <w:rFonts w:ascii="Cambria Math" w:eastAsiaTheme="minorEastAsia" w:hAnsi="Cambria Math"/>
-              <w:lang w:val="en-US"/>
-            </w:rPr>
-            <m:t>+2</m:t>
+            <m:t>=</m:t>
           </m:r>
           <m:r>
             <m:rPr>
@@ -22329,20 +22464,15 @@
               <w:rFonts w:ascii="Cambria Math" w:eastAsiaTheme="minorEastAsia" w:hAnsi="Cambria Math"/>
               <w:lang w:val="en-US"/>
             </w:rPr>
-            <m:t>⋅0.4⋅1=8.8 мм</m:t>
-          </m:r>
-        </m:oMath>
-      </m:oMathPara>
-    </w:p>
-    <w:p>
-      <w:pPr>
-        <w:rPr>
-          <w:rFonts w:eastAsiaTheme="minorEastAsia"/>
-          <w:lang w:val="en-US"/>
-        </w:rPr>
-      </w:pPr>
-      <m:oMathPara>
-        <m:oMath>
+            <m:t>12.5</m:t>
+          </m:r>
+          <m:r>
+            <w:rPr>
+              <w:rFonts w:ascii="Cambria Math" w:eastAsiaTheme="minorEastAsia" w:hAnsi="Cambria Math"/>
+              <w:lang w:val="en-US"/>
+            </w:rPr>
+            <m:t>+2</m:t>
+          </m:r>
           <m:r>
             <m:rPr>
               <m:sty m:val="p"/>
@@ -22351,6 +22481,68 @@
               <w:rFonts w:ascii="Cambria Math" w:eastAsiaTheme="minorEastAsia" w:hAnsi="Cambria Math"/>
               <w:lang w:val="en-US"/>
             </w:rPr>
+            <m:t>⋅0.</m:t>
+          </m:r>
+          <m:r>
+            <m:rPr>
+              <m:sty m:val="p"/>
+            </m:rPr>
+            <w:rPr>
+              <w:rFonts w:ascii="Cambria Math" w:eastAsiaTheme="minorEastAsia" w:hAnsi="Cambria Math"/>
+              <w:lang w:val="en-US"/>
+            </w:rPr>
+            <m:t>5</m:t>
+          </m:r>
+          <m:r>
+            <m:rPr>
+              <m:sty m:val="p"/>
+            </m:rPr>
+            <w:rPr>
+              <w:rFonts w:ascii="Cambria Math" w:eastAsiaTheme="minorEastAsia" w:hAnsi="Cambria Math"/>
+              <w:lang w:val="en-US"/>
+            </w:rPr>
+            <m:t>⋅1=</m:t>
+          </m:r>
+          <m:r>
+            <m:rPr>
+              <m:sty m:val="p"/>
+            </m:rPr>
+            <w:rPr>
+              <w:rFonts w:ascii="Cambria Math" w:eastAsiaTheme="minorEastAsia" w:hAnsi="Cambria Math"/>
+              <w:lang w:val="en-US"/>
+            </w:rPr>
+            <m:t>13.5</m:t>
+          </m:r>
+          <m:r>
+            <m:rPr>
+              <m:sty m:val="p"/>
+            </m:rPr>
+            <w:rPr>
+              <w:rFonts w:ascii="Cambria Math" w:eastAsiaTheme="minorEastAsia" w:hAnsi="Cambria Math"/>
+              <w:lang w:val="en-US"/>
+            </w:rPr>
+            <m:t xml:space="preserve"> мм</m:t>
+          </m:r>
+        </m:oMath>
+      </m:oMathPara>
+    </w:p>
+    <w:p>
+      <w:pPr>
+        <w:rPr>
+          <w:rFonts w:eastAsiaTheme="minorEastAsia"/>
+          <w:lang w:val="en-US"/>
+        </w:rPr>
+      </w:pPr>
+      <m:oMathPara>
+        <m:oMath>
+          <m:r>
+            <m:rPr>
+              <m:sty m:val="p"/>
+            </m:rPr>
+            <w:rPr>
+              <w:rFonts w:ascii="Cambria Math" w:eastAsiaTheme="minorEastAsia" w:hAnsi="Cambria Math"/>
+              <w:lang w:val="en-US"/>
+            </w:rPr>
             <m:t>d</m:t>
           </m:r>
           <m:r>
@@ -22379,7 +22571,14 @@
               <w:rFonts w:ascii="Cambria Math" w:eastAsiaTheme="minorEastAsia" w:hAnsi="Cambria Math"/>
               <w:lang w:val="en-US"/>
             </w:rPr>
-            <m:t>40+2</m:t>
+            <m:t>50</m:t>
+          </m:r>
+          <m:r>
+            <w:rPr>
+              <w:rFonts w:ascii="Cambria Math" w:eastAsiaTheme="minorEastAsia" w:hAnsi="Cambria Math"/>
+              <w:lang w:val="en-US"/>
+            </w:rPr>
+            <m:t>+2</m:t>
           </m:r>
           <m:r>
             <m:rPr>
@@ -22389,20 +22588,8 @@
               <w:rFonts w:ascii="Cambria Math" w:eastAsiaTheme="minorEastAsia" w:hAnsi="Cambria Math"/>
               <w:lang w:val="en-US"/>
             </w:rPr>
-            <m:t>⋅0.4⋅1=40.8 мм</m:t>
-          </m:r>
-        </m:oMath>
-      </m:oMathPara>
-    </w:p>
-    <w:p>
-      <w:pPr>
-        <w:rPr>
-          <w:rFonts w:eastAsiaTheme="minorEastAsia"/>
-          <w:lang w:val="en-US"/>
-        </w:rPr>
-      </w:pPr>
-      <m:oMathPara>
-        <m:oMath>
+            <m:t>⋅0.</m:t>
+          </m:r>
           <m:r>
             <m:rPr>
               <m:sty m:val="p"/>
@@ -22411,6 +22598,58 @@
               <w:rFonts w:ascii="Cambria Math" w:eastAsiaTheme="minorEastAsia" w:hAnsi="Cambria Math"/>
               <w:lang w:val="en-US"/>
             </w:rPr>
+            <m:t>5</m:t>
+          </m:r>
+          <m:r>
+            <m:rPr>
+              <m:sty m:val="p"/>
+            </m:rPr>
+            <w:rPr>
+              <w:rFonts w:ascii="Cambria Math" w:eastAsiaTheme="minorEastAsia" w:hAnsi="Cambria Math"/>
+              <w:lang w:val="en-US"/>
+            </w:rPr>
+            <m:t>⋅1=</m:t>
+          </m:r>
+          <m:r>
+            <m:rPr>
+              <m:sty m:val="p"/>
+            </m:rPr>
+            <w:rPr>
+              <w:rFonts w:ascii="Cambria Math" w:eastAsiaTheme="minorEastAsia" w:hAnsi="Cambria Math"/>
+              <w:lang w:val="en-US"/>
+            </w:rPr>
+            <m:t>51</m:t>
+          </m:r>
+          <m:r>
+            <m:rPr>
+              <m:sty m:val="p"/>
+            </m:rPr>
+            <w:rPr>
+              <w:rFonts w:ascii="Cambria Math" w:eastAsiaTheme="minorEastAsia" w:hAnsi="Cambria Math"/>
+              <w:lang w:val="en-US"/>
+            </w:rPr>
+            <m:t xml:space="preserve"> мм</m:t>
+          </m:r>
+        </m:oMath>
+      </m:oMathPara>
+    </w:p>
+    <w:p>
+      <w:pPr>
+        <w:rPr>
+          <w:rFonts w:eastAsiaTheme="minorEastAsia"/>
+          <w:lang w:val="en-US"/>
+        </w:rPr>
+      </w:pPr>
+      <m:oMathPara>
+        <m:oMath>
+          <m:r>
+            <m:rPr>
+              <m:sty m:val="p"/>
+            </m:rPr>
+            <w:rPr>
+              <w:rFonts w:ascii="Cambria Math" w:eastAsiaTheme="minorEastAsia" w:hAnsi="Cambria Math"/>
+              <w:lang w:val="en-US"/>
+            </w:rPr>
             <m:t>d</m:t>
           </m:r>
           <m:r>
@@ -22439,7 +22678,14 @@
               <w:rFonts w:ascii="Cambria Math" w:eastAsiaTheme="minorEastAsia" w:hAnsi="Cambria Math"/>
               <w:lang w:val="en-US"/>
             </w:rPr>
-            <m:t>60+2</m:t>
+            <m:t>75</m:t>
+          </m:r>
+          <m:r>
+            <w:rPr>
+              <w:rFonts w:ascii="Cambria Math" w:eastAsiaTheme="minorEastAsia" w:hAnsi="Cambria Math"/>
+              <w:lang w:val="en-US"/>
+            </w:rPr>
+            <m:t>+2</m:t>
           </m:r>
           <m:r>
             <m:rPr>
@@ -22449,7 +22695,47 @@
               <w:rFonts w:ascii="Cambria Math" w:eastAsiaTheme="minorEastAsia" w:hAnsi="Cambria Math"/>
               <w:lang w:val="en-US"/>
             </w:rPr>
-            <m:t xml:space="preserve">⋅0.4⋅1=60.8 </m:t>
+            <m:t>⋅0.</m:t>
+          </m:r>
+          <m:r>
+            <m:rPr>
+              <m:sty m:val="p"/>
+            </m:rPr>
+            <w:rPr>
+              <w:rFonts w:ascii="Cambria Math" w:eastAsiaTheme="minorEastAsia" w:hAnsi="Cambria Math"/>
+              <w:lang w:val="en-US"/>
+            </w:rPr>
+            <m:t>5</m:t>
+          </m:r>
+          <m:r>
+            <m:rPr>
+              <m:sty m:val="p"/>
+            </m:rPr>
+            <w:rPr>
+              <w:rFonts w:ascii="Cambria Math" w:eastAsiaTheme="minorEastAsia" w:hAnsi="Cambria Math"/>
+              <w:lang w:val="en-US"/>
+            </w:rPr>
+            <m:t>⋅1=</m:t>
+          </m:r>
+          <m:r>
+            <m:rPr>
+              <m:sty m:val="p"/>
+            </m:rPr>
+            <w:rPr>
+              <w:rFonts w:ascii="Cambria Math" w:eastAsiaTheme="minorEastAsia" w:hAnsi="Cambria Math"/>
+              <w:lang w:val="en-US"/>
+            </w:rPr>
+            <m:t>76</m:t>
+          </m:r>
+          <m:r>
+            <m:rPr>
+              <m:sty m:val="p"/>
+            </m:rPr>
+            <w:rPr>
+              <w:rFonts w:ascii="Cambria Math" w:eastAsiaTheme="minorEastAsia" w:hAnsi="Cambria Math"/>
+              <w:lang w:val="en-US"/>
+            </w:rPr>
+            <m:t xml:space="preserve"> </m:t>
           </m:r>
           <m:r>
             <m:rPr>
@@ -22519,7 +22805,14 @@
               <w:rFonts w:ascii="Cambria Math" w:eastAsiaTheme="minorEastAsia" w:hAnsi="Cambria Math"/>
               <w:lang w:val="en-US"/>
             </w:rPr>
-            <m:t>80+2</m:t>
+            <m:t>10</m:t>
+          </m:r>
+          <m:r>
+            <w:rPr>
+              <w:rFonts w:ascii="Cambria Math" w:eastAsiaTheme="minorEastAsia" w:hAnsi="Cambria Math"/>
+              <w:lang w:val="en-US"/>
+            </w:rPr>
+            <m:t>0+2</m:t>
           </m:r>
           <m:r>
             <m:rPr>
@@ -22529,7 +22822,47 @@
               <w:rFonts w:ascii="Cambria Math" w:eastAsiaTheme="minorEastAsia" w:hAnsi="Cambria Math"/>
               <w:lang w:val="en-US"/>
             </w:rPr>
-            <m:t xml:space="preserve">⋅0.4⋅1=80.8 </m:t>
+            <m:t>⋅0.</m:t>
+          </m:r>
+          <m:r>
+            <m:rPr>
+              <m:sty m:val="p"/>
+            </m:rPr>
+            <w:rPr>
+              <w:rFonts w:ascii="Cambria Math" w:eastAsiaTheme="minorEastAsia" w:hAnsi="Cambria Math"/>
+              <w:lang w:val="en-US"/>
+            </w:rPr>
+            <m:t>5</m:t>
+          </m:r>
+          <m:r>
+            <m:rPr>
+              <m:sty m:val="p"/>
+            </m:rPr>
+            <w:rPr>
+              <w:rFonts w:ascii="Cambria Math" w:eastAsiaTheme="minorEastAsia" w:hAnsi="Cambria Math"/>
+              <w:lang w:val="en-US"/>
+            </w:rPr>
+            <m:t>⋅1=</m:t>
+          </m:r>
+          <m:r>
+            <m:rPr>
+              <m:sty m:val="p"/>
+            </m:rPr>
+            <w:rPr>
+              <w:rFonts w:ascii="Cambria Math" w:eastAsiaTheme="minorEastAsia" w:hAnsi="Cambria Math"/>
+              <w:lang w:val="en-US"/>
+            </w:rPr>
+            <m:t>101</m:t>
+          </m:r>
+          <m:r>
+            <m:rPr>
+              <m:sty m:val="p"/>
+            </m:rPr>
+            <w:rPr>
+              <w:rFonts w:ascii="Cambria Math" w:eastAsiaTheme="minorEastAsia" w:hAnsi="Cambria Math"/>
+              <w:lang w:val="en-US"/>
+            </w:rPr>
+            <m:t xml:space="preserve"> </m:t>
           </m:r>
           <m:r>
             <w:rPr>
@@ -22586,7 +22919,14 @@
               <w:rFonts w:ascii="Cambria Math" w:eastAsiaTheme="minorEastAsia" w:hAnsi="Cambria Math"/>
               <w:lang w:val="en-US"/>
             </w:rPr>
-            <m:t>80+2</m:t>
+            <m:t>10</m:t>
+          </m:r>
+          <m:r>
+            <w:rPr>
+              <w:rFonts w:ascii="Cambria Math" w:eastAsiaTheme="minorEastAsia" w:hAnsi="Cambria Math"/>
+              <w:lang w:val="en-US"/>
+            </w:rPr>
+            <m:t>0+2</m:t>
           </m:r>
           <m:r>
             <m:rPr>
@@ -22596,7 +22936,47 @@
               <w:rFonts w:ascii="Cambria Math" w:eastAsiaTheme="minorEastAsia" w:hAnsi="Cambria Math"/>
               <w:lang w:val="en-US"/>
             </w:rPr>
-            <m:t xml:space="preserve">⋅0.4⋅1=80.8 </m:t>
+            <m:t>⋅0.</m:t>
+          </m:r>
+          <m:r>
+            <m:rPr>
+              <m:sty m:val="p"/>
+            </m:rPr>
+            <w:rPr>
+              <w:rFonts w:ascii="Cambria Math" w:eastAsiaTheme="minorEastAsia" w:hAnsi="Cambria Math"/>
+              <w:lang w:val="en-US"/>
+            </w:rPr>
+            <m:t>5</m:t>
+          </m:r>
+          <m:r>
+            <m:rPr>
+              <m:sty m:val="p"/>
+            </m:rPr>
+            <w:rPr>
+              <w:rFonts w:ascii="Cambria Math" w:eastAsiaTheme="minorEastAsia" w:hAnsi="Cambria Math"/>
+              <w:lang w:val="en-US"/>
+            </w:rPr>
+            <m:t>⋅1=</m:t>
+          </m:r>
+          <m:r>
+            <m:rPr>
+              <m:sty m:val="p"/>
+            </m:rPr>
+            <w:rPr>
+              <w:rFonts w:ascii="Cambria Math" w:eastAsiaTheme="minorEastAsia" w:hAnsi="Cambria Math"/>
+              <w:lang w:val="en-US"/>
+            </w:rPr>
+            <m:t>101</m:t>
+          </m:r>
+          <m:r>
+            <m:rPr>
+              <m:sty m:val="p"/>
+            </m:rPr>
+            <w:rPr>
+              <w:rFonts w:ascii="Cambria Math" w:eastAsiaTheme="minorEastAsia" w:hAnsi="Cambria Math"/>
+              <w:lang w:val="en-US"/>
+            </w:rPr>
+            <m:t xml:space="preserve"> </m:t>
           </m:r>
           <m:r>
             <w:rPr>
@@ -23266,7 +23646,21 @@
               <w:rFonts w:ascii="Cambria Math" w:eastAsiaTheme="minorEastAsia" w:hAnsi="Cambria Math"/>
               <w:lang w:val="en-US"/>
             </w:rPr>
-            <m:t>=8-2</m:t>
+            <m:t>=</m:t>
+          </m:r>
+          <m:r>
+            <w:rPr>
+              <w:rFonts w:ascii="Cambria Math" w:eastAsiaTheme="minorEastAsia" w:hAnsi="Cambria Math"/>
+              <w:lang w:val="en-US"/>
+            </w:rPr>
+            <m:t>12.5</m:t>
+          </m:r>
+          <m:r>
+            <w:rPr>
+              <w:rFonts w:ascii="Cambria Math" w:eastAsiaTheme="minorEastAsia" w:hAnsi="Cambria Math"/>
+              <w:lang w:val="en-US"/>
+            </w:rPr>
+            <m:t>-2</m:t>
           </m:r>
           <m:r>
             <m:rPr>
@@ -23276,7 +23670,27 @@
               <w:rFonts w:ascii="Cambria Math" w:eastAsiaTheme="minorEastAsia" w:hAnsi="Cambria Math"/>
               <w:lang w:val="en-US"/>
             </w:rPr>
-            <m:t>⋅0.4⋅</m:t>
+            <m:t>⋅0.</m:t>
+          </m:r>
+          <m:r>
+            <m:rPr>
+              <m:sty m:val="p"/>
+            </m:rPr>
+            <w:rPr>
+              <w:rFonts w:ascii="Cambria Math" w:eastAsiaTheme="minorEastAsia" w:hAnsi="Cambria Math"/>
+              <w:lang w:val="en-US"/>
+            </w:rPr>
+            <m:t>5</m:t>
+          </m:r>
+          <m:r>
+            <m:rPr>
+              <m:sty m:val="p"/>
+            </m:rPr>
+            <w:rPr>
+              <w:rFonts w:ascii="Cambria Math" w:eastAsiaTheme="minorEastAsia" w:hAnsi="Cambria Math"/>
+              <w:lang w:val="en-US"/>
+            </w:rPr>
+            <m:t>⋅</m:t>
           </m:r>
           <m:d>
             <m:dPr>
@@ -23303,7 +23717,14 @@
                   <w:rFonts w:ascii="Cambria Math" w:eastAsiaTheme="minorEastAsia" w:hAnsi="Cambria Math"/>
                   <w:lang w:val="en-US"/>
                 </w:rPr>
-                <m:t>.35</m:t>
+                <m:t>.</m:t>
+              </m:r>
+              <m:r>
+                <w:rPr>
+                  <w:rFonts w:ascii="Cambria Math" w:eastAsiaTheme="minorEastAsia" w:hAnsi="Cambria Math"/>
+                  <w:lang w:val="en-US"/>
+                </w:rPr>
+                <m:t>5</m:t>
               </m:r>
             </m:e>
           </m:d>
@@ -23315,26 +23736,8 @@
               <w:rFonts w:ascii="Cambria Math" w:eastAsiaTheme="minorEastAsia" w:hAnsi="Cambria Math"/>
               <w:lang w:val="en-US"/>
             </w:rPr>
-            <m:t xml:space="preserve">=6.92 </m:t>
-          </m:r>
-          <m:r>
-            <w:rPr>
-              <w:rFonts w:ascii="Cambria Math" w:eastAsiaTheme="minorEastAsia" w:hAnsi="Cambria Math"/>
-            </w:rPr>
-            <m:t>мм</m:t>
-          </m:r>
-        </m:oMath>
-      </m:oMathPara>
-    </w:p>
-    <w:p>
-      <w:pPr>
-        <w:rPr>
-          <w:rFonts w:eastAsiaTheme="minorEastAsia"/>
-          <w:lang w:val="en-US"/>
-        </w:rPr>
-      </w:pPr>
-      <m:oMathPara>
-        <m:oMath>
+            <m:t>=</m:t>
+          </m:r>
           <m:r>
             <m:rPr>
               <m:sty m:val="p"/>
@@ -23343,6 +23746,44 @@
               <w:rFonts w:ascii="Cambria Math" w:eastAsiaTheme="minorEastAsia" w:hAnsi="Cambria Math"/>
               <w:lang w:val="en-US"/>
             </w:rPr>
+            <m:t xml:space="preserve">11 </m:t>
+          </m:r>
+          <m:r>
+            <m:rPr>
+              <m:sty m:val="p"/>
+            </m:rPr>
+            <w:rPr>
+              <w:rFonts w:ascii="Cambria Math" w:eastAsiaTheme="minorEastAsia" w:hAnsi="Cambria Math"/>
+              <w:lang w:val="en-US"/>
+            </w:rPr>
+            <m:t xml:space="preserve"> </m:t>
+          </m:r>
+          <m:r>
+            <w:rPr>
+              <w:rFonts w:ascii="Cambria Math" w:eastAsiaTheme="minorEastAsia" w:hAnsi="Cambria Math"/>
+            </w:rPr>
+            <m:t>мм</m:t>
+          </m:r>
+        </m:oMath>
+      </m:oMathPara>
+    </w:p>
+    <w:p>
+      <w:pPr>
+        <w:rPr>
+          <w:rFonts w:eastAsiaTheme="minorEastAsia"/>
+          <w:lang w:val="en-US"/>
+        </w:rPr>
+      </w:pPr>
+      <m:oMathPara>
+        <m:oMath>
+          <m:r>
+            <m:rPr>
+              <m:sty m:val="p"/>
+            </m:rPr>
+            <w:rPr>
+              <w:rFonts w:ascii="Cambria Math" w:eastAsiaTheme="minorEastAsia" w:hAnsi="Cambria Math"/>
+              <w:lang w:val="en-US"/>
+            </w:rPr>
             <m:t>d</m:t>
           </m:r>
           <m:r>
@@ -23371,7 +23812,14 @@
               <w:rFonts w:ascii="Cambria Math" w:eastAsiaTheme="minorEastAsia" w:hAnsi="Cambria Math"/>
               <w:lang w:val="en-US"/>
             </w:rPr>
-            <m:t>40-2</m:t>
+            <m:t>50</m:t>
+          </m:r>
+          <m:r>
+            <w:rPr>
+              <w:rFonts w:ascii="Cambria Math" w:eastAsiaTheme="minorEastAsia" w:hAnsi="Cambria Math"/>
+              <w:lang w:val="en-US"/>
+            </w:rPr>
+            <m:t>-2</m:t>
           </m:r>
           <m:r>
             <m:rPr>
@@ -23381,7 +23829,27 @@
               <w:rFonts w:ascii="Cambria Math" w:eastAsiaTheme="minorEastAsia" w:hAnsi="Cambria Math"/>
               <w:lang w:val="en-US"/>
             </w:rPr>
-            <m:t>⋅0.3⋅</m:t>
+            <m:t>⋅0.</m:t>
+          </m:r>
+          <m:r>
+            <m:rPr>
+              <m:sty m:val="p"/>
+            </m:rPr>
+            <w:rPr>
+              <w:rFonts w:ascii="Cambria Math" w:eastAsiaTheme="minorEastAsia" w:hAnsi="Cambria Math"/>
+              <w:lang w:val="en-US"/>
+            </w:rPr>
+            <m:t>5</m:t>
+          </m:r>
+          <m:r>
+            <m:rPr>
+              <m:sty m:val="p"/>
+            </m:rPr>
+            <w:rPr>
+              <w:rFonts w:ascii="Cambria Math" w:eastAsiaTheme="minorEastAsia" w:hAnsi="Cambria Math"/>
+              <w:lang w:val="en-US"/>
+            </w:rPr>
+            <m:t>⋅</m:t>
           </m:r>
           <m:d>
             <m:dPr>
@@ -23408,7 +23876,14 @@
                   <w:rFonts w:ascii="Cambria Math" w:eastAsiaTheme="minorEastAsia" w:hAnsi="Cambria Math"/>
                   <w:lang w:val="en-US"/>
                 </w:rPr>
-                <m:t>.35</m:t>
+                <m:t>.</m:t>
+              </m:r>
+              <m:r>
+                <w:rPr>
+                  <w:rFonts w:ascii="Cambria Math" w:eastAsiaTheme="minorEastAsia" w:hAnsi="Cambria Math"/>
+                  <w:lang w:val="en-US"/>
+                </w:rPr>
+                <m:t>5</m:t>
               </m:r>
             </m:e>
           </m:d>
@@ -23420,20 +23895,8 @@
               <w:rFonts w:ascii="Cambria Math" w:eastAsiaTheme="minorEastAsia" w:hAnsi="Cambria Math"/>
               <w:lang w:val="en-US"/>
             </w:rPr>
-            <m:t>=38.92 мм</m:t>
-          </m:r>
-        </m:oMath>
-      </m:oMathPara>
-    </w:p>
-    <w:p>
-      <w:pPr>
-        <w:rPr>
-          <w:rFonts w:eastAsiaTheme="minorEastAsia"/>
-          <w:lang w:val="en-US"/>
-        </w:rPr>
-      </w:pPr>
-      <m:oMathPara>
-        <m:oMath>
+            <m:t>=</m:t>
+          </m:r>
           <m:r>
             <m:rPr>
               <m:sty m:val="p"/>
@@ -23442,6 +23905,38 @@
               <w:rFonts w:ascii="Cambria Math" w:eastAsiaTheme="minorEastAsia" w:hAnsi="Cambria Math"/>
               <w:lang w:val="en-US"/>
             </w:rPr>
+            <m:t>48.5</m:t>
+          </m:r>
+          <m:r>
+            <m:rPr>
+              <m:sty m:val="p"/>
+            </m:rPr>
+            <w:rPr>
+              <w:rFonts w:ascii="Cambria Math" w:eastAsiaTheme="minorEastAsia" w:hAnsi="Cambria Math"/>
+              <w:lang w:val="en-US"/>
+            </w:rPr>
+            <m:t xml:space="preserve"> мм</m:t>
+          </m:r>
+        </m:oMath>
+      </m:oMathPara>
+    </w:p>
+    <w:p>
+      <w:pPr>
+        <w:rPr>
+          <w:rFonts w:eastAsiaTheme="minorEastAsia"/>
+          <w:lang w:val="en-US"/>
+        </w:rPr>
+      </w:pPr>
+      <m:oMathPara>
+        <m:oMath>
+          <m:r>
+            <m:rPr>
+              <m:sty m:val="p"/>
+            </m:rPr>
+            <w:rPr>
+              <w:rFonts w:ascii="Cambria Math" w:eastAsiaTheme="minorEastAsia" w:hAnsi="Cambria Math"/>
+              <w:lang w:val="en-US"/>
+            </w:rPr>
             <m:t>d</m:t>
           </m:r>
           <m:r>
@@ -23470,7 +23965,14 @@
               <w:rFonts w:ascii="Cambria Math" w:eastAsiaTheme="minorEastAsia" w:hAnsi="Cambria Math"/>
               <w:lang w:val="en-US"/>
             </w:rPr>
-            <m:t>60-2</m:t>
+            <m:t>75</m:t>
+          </m:r>
+          <m:r>
+            <w:rPr>
+              <w:rFonts w:ascii="Cambria Math" w:eastAsiaTheme="minorEastAsia" w:hAnsi="Cambria Math"/>
+              <w:lang w:val="en-US"/>
+            </w:rPr>
+            <m:t>-2</m:t>
           </m:r>
           <m:r>
             <m:rPr>
@@ -23480,7 +23982,27 @@
               <w:rFonts w:ascii="Cambria Math" w:eastAsiaTheme="minorEastAsia" w:hAnsi="Cambria Math"/>
               <w:lang w:val="en-US"/>
             </w:rPr>
-            <m:t>⋅0.3⋅</m:t>
+            <m:t>⋅0.</m:t>
+          </m:r>
+          <m:r>
+            <m:rPr>
+              <m:sty m:val="p"/>
+            </m:rPr>
+            <w:rPr>
+              <w:rFonts w:ascii="Cambria Math" w:eastAsiaTheme="minorEastAsia" w:hAnsi="Cambria Math"/>
+              <w:lang w:val="en-US"/>
+            </w:rPr>
+            <m:t>5</m:t>
+          </m:r>
+          <m:r>
+            <m:rPr>
+              <m:sty m:val="p"/>
+            </m:rPr>
+            <w:rPr>
+              <w:rFonts w:ascii="Cambria Math" w:eastAsiaTheme="minorEastAsia" w:hAnsi="Cambria Math"/>
+              <w:lang w:val="en-US"/>
+            </w:rPr>
+            <m:t>⋅</m:t>
           </m:r>
           <m:d>
             <m:dPr>
@@ -23519,20 +24041,8 @@
               <w:rFonts w:ascii="Cambria Math" w:eastAsiaTheme="minorEastAsia" w:hAnsi="Cambria Math"/>
               <w:lang w:val="en-US"/>
             </w:rPr>
-            <m:t xml:space="preserve">=58.92 мм </m:t>
-          </m:r>
-        </m:oMath>
-      </m:oMathPara>
-    </w:p>
-    <w:p>
-      <w:pPr>
-        <w:rPr>
-          <w:rFonts w:eastAsiaTheme="minorEastAsia"/>
-          <w:lang w:val="en-US"/>
-        </w:rPr>
-      </w:pPr>
-      <m:oMathPara>
-        <m:oMath>
+            <m:t>=</m:t>
+          </m:r>
           <m:r>
             <m:rPr>
               <m:sty m:val="p"/>
@@ -23541,6 +24051,58 @@
               <w:rFonts w:ascii="Cambria Math" w:eastAsiaTheme="minorEastAsia" w:hAnsi="Cambria Math"/>
               <w:lang w:val="en-US"/>
             </w:rPr>
+            <m:t>73</m:t>
+          </m:r>
+          <m:r>
+            <m:rPr>
+              <m:sty m:val="p"/>
+            </m:rPr>
+            <w:rPr>
+              <w:rFonts w:ascii="Cambria Math" w:eastAsiaTheme="minorEastAsia" w:hAnsi="Cambria Math"/>
+              <w:lang w:val="en-US"/>
+            </w:rPr>
+            <m:t>.</m:t>
+          </m:r>
+          <m:r>
+            <m:rPr>
+              <m:sty m:val="p"/>
+            </m:rPr>
+            <w:rPr>
+              <w:rFonts w:ascii="Cambria Math" w:eastAsiaTheme="minorEastAsia" w:hAnsi="Cambria Math"/>
+              <w:lang w:val="en-US"/>
+            </w:rPr>
+            <m:t>5</m:t>
+          </m:r>
+          <m:r>
+            <m:rPr>
+              <m:sty m:val="p"/>
+            </m:rPr>
+            <w:rPr>
+              <w:rFonts w:ascii="Cambria Math" w:eastAsiaTheme="minorEastAsia" w:hAnsi="Cambria Math"/>
+              <w:lang w:val="en-US"/>
+            </w:rPr>
+            <m:t xml:space="preserve"> мм </m:t>
+          </m:r>
+        </m:oMath>
+      </m:oMathPara>
+    </w:p>
+    <w:p>
+      <w:pPr>
+        <w:rPr>
+          <w:rFonts w:eastAsiaTheme="minorEastAsia"/>
+          <w:lang w:val="en-US"/>
+        </w:rPr>
+      </w:pPr>
+      <m:oMathPara>
+        <m:oMath>
+          <m:r>
+            <m:rPr>
+              <m:sty m:val="p"/>
+            </m:rPr>
+            <w:rPr>
+              <w:rFonts w:ascii="Cambria Math" w:eastAsiaTheme="minorEastAsia" w:hAnsi="Cambria Math"/>
+              <w:lang w:val="en-US"/>
+            </w:rPr>
             <m:t>d</m:t>
           </m:r>
           <m:r>
@@ -23569,7 +24131,14 @@
               <w:rFonts w:ascii="Cambria Math" w:eastAsiaTheme="minorEastAsia" w:hAnsi="Cambria Math"/>
               <w:lang w:val="en-US"/>
             </w:rPr>
-            <m:t>80-2</m:t>
+            <m:t>100</m:t>
+          </m:r>
+          <m:r>
+            <w:rPr>
+              <w:rFonts w:ascii="Cambria Math" w:eastAsiaTheme="minorEastAsia" w:hAnsi="Cambria Math"/>
+              <w:lang w:val="en-US"/>
+            </w:rPr>
+            <m:t>-2</m:t>
           </m:r>
           <m:r>
             <m:rPr>
@@ -23579,7 +24148,27 @@
               <w:rFonts w:ascii="Cambria Math" w:eastAsiaTheme="minorEastAsia" w:hAnsi="Cambria Math"/>
               <w:lang w:val="en-US"/>
             </w:rPr>
-            <m:t>⋅0.4⋅</m:t>
+            <m:t>⋅0.</m:t>
+          </m:r>
+          <m:r>
+            <m:rPr>
+              <m:sty m:val="p"/>
+            </m:rPr>
+            <w:rPr>
+              <w:rFonts w:ascii="Cambria Math" w:eastAsiaTheme="minorEastAsia" w:hAnsi="Cambria Math"/>
+              <w:lang w:val="en-US"/>
+            </w:rPr>
+            <m:t>5</m:t>
+          </m:r>
+          <m:r>
+            <m:rPr>
+              <m:sty m:val="p"/>
+            </m:rPr>
+            <w:rPr>
+              <w:rFonts w:ascii="Cambria Math" w:eastAsiaTheme="minorEastAsia" w:hAnsi="Cambria Math"/>
+              <w:lang w:val="en-US"/>
+            </w:rPr>
+            <m:t>⋅</m:t>
           </m:r>
           <m:d>
             <m:dPr>
@@ -23605,7 +24194,14 @@
                   <w:rFonts w:ascii="Cambria Math" w:eastAsiaTheme="minorEastAsia" w:hAnsi="Cambria Math"/>
                   <w:lang w:val="en-US"/>
                 </w:rPr>
-                <m:t>.35</m:t>
+                <m:t>.</m:t>
+              </m:r>
+              <m:r>
+                <w:rPr>
+                  <w:rFonts w:ascii="Cambria Math" w:eastAsiaTheme="minorEastAsia" w:hAnsi="Cambria Math"/>
+                  <w:lang w:val="en-US"/>
+                </w:rPr>
+                <m:t>5</m:t>
               </m:r>
             </m:e>
           </m:d>
@@ -23617,26 +24213,8 @@
               <w:rFonts w:ascii="Cambria Math" w:eastAsiaTheme="minorEastAsia" w:hAnsi="Cambria Math"/>
               <w:lang w:val="en-US"/>
             </w:rPr>
-            <m:t xml:space="preserve">=78.92 </m:t>
-          </m:r>
-          <m:r>
-            <w:rPr>
-              <w:rFonts w:ascii="Cambria Math" w:eastAsiaTheme="minorEastAsia" w:hAnsi="Cambria Math"/>
-            </w:rPr>
-            <m:t>мм</m:t>
-          </m:r>
-        </m:oMath>
-      </m:oMathPara>
-    </w:p>
-    <w:p>
-      <w:pPr>
-        <w:rPr>
-          <w:rFonts w:eastAsiaTheme="minorEastAsia"/>
-          <w:lang w:val="en-US"/>
-        </w:rPr>
-      </w:pPr>
-      <m:oMathPara>
-        <m:oMath>
+            <m:t>=</m:t>
+          </m:r>
           <m:r>
             <m:rPr>
               <m:sty m:val="p"/>
@@ -23645,6 +24223,64 @@
               <w:rFonts w:ascii="Cambria Math" w:eastAsiaTheme="minorEastAsia" w:hAnsi="Cambria Math"/>
               <w:lang w:val="en-US"/>
             </w:rPr>
+            <m:t>9</m:t>
+          </m:r>
+          <m:r>
+            <m:rPr>
+              <m:sty m:val="p"/>
+            </m:rPr>
+            <w:rPr>
+              <w:rFonts w:ascii="Cambria Math" w:eastAsiaTheme="minorEastAsia" w:hAnsi="Cambria Math"/>
+              <w:lang w:val="en-US"/>
+            </w:rPr>
+            <m:t>8.</m:t>
+          </m:r>
+          <m:r>
+            <m:rPr>
+              <m:sty m:val="p"/>
+            </m:rPr>
+            <w:rPr>
+              <w:rFonts w:ascii="Cambria Math" w:eastAsiaTheme="minorEastAsia" w:hAnsi="Cambria Math"/>
+              <w:lang w:val="en-US"/>
+            </w:rPr>
+            <m:t>5</m:t>
+          </m:r>
+          <m:r>
+            <m:rPr>
+              <m:sty m:val="p"/>
+            </m:rPr>
+            <w:rPr>
+              <w:rFonts w:ascii="Cambria Math" w:eastAsiaTheme="minorEastAsia" w:hAnsi="Cambria Math"/>
+              <w:lang w:val="en-US"/>
+            </w:rPr>
+            <m:t xml:space="preserve"> </m:t>
+          </m:r>
+          <m:r>
+            <w:rPr>
+              <w:rFonts w:ascii="Cambria Math" w:eastAsiaTheme="minorEastAsia" w:hAnsi="Cambria Math"/>
+            </w:rPr>
+            <m:t>мм</m:t>
+          </m:r>
+        </m:oMath>
+      </m:oMathPara>
+    </w:p>
+    <w:p>
+      <w:pPr>
+        <w:rPr>
+          <w:rFonts w:eastAsiaTheme="minorEastAsia"/>
+          <w:lang w:val="en-US"/>
+        </w:rPr>
+      </w:pPr>
+      <m:oMathPara>
+        <m:oMath>
+          <m:r>
+            <m:rPr>
+              <m:sty m:val="p"/>
+            </m:rPr>
+            <w:rPr>
+              <w:rFonts w:ascii="Cambria Math" w:eastAsiaTheme="minorEastAsia" w:hAnsi="Cambria Math"/>
+              <w:lang w:val="en-US"/>
+            </w:rPr>
             <m:t>d</m:t>
           </m:r>
           <m:r>
@@ -23673,7 +24309,14 @@
               <w:rFonts w:ascii="Cambria Math" w:eastAsiaTheme="minorEastAsia" w:hAnsi="Cambria Math"/>
               <w:lang w:val="en-US"/>
             </w:rPr>
-            <m:t>80-2</m:t>
+            <m:t>100</m:t>
+          </m:r>
+          <m:r>
+            <w:rPr>
+              <w:rFonts w:ascii="Cambria Math" w:eastAsiaTheme="minorEastAsia" w:hAnsi="Cambria Math"/>
+              <w:lang w:val="en-US"/>
+            </w:rPr>
+            <m:t>-2</m:t>
           </m:r>
           <m:r>
             <m:rPr>
@@ -23683,7 +24326,27 @@
               <w:rFonts w:ascii="Cambria Math" w:eastAsiaTheme="minorEastAsia" w:hAnsi="Cambria Math"/>
               <w:lang w:val="en-US"/>
             </w:rPr>
-            <m:t>⋅0.4⋅</m:t>
+            <m:t>⋅0.</m:t>
+          </m:r>
+          <m:r>
+            <m:rPr>
+              <m:sty m:val="p"/>
+            </m:rPr>
+            <w:rPr>
+              <w:rFonts w:ascii="Cambria Math" w:eastAsiaTheme="minorEastAsia" w:hAnsi="Cambria Math"/>
+              <w:lang w:val="en-US"/>
+            </w:rPr>
+            <m:t>5</m:t>
+          </m:r>
+          <m:r>
+            <m:rPr>
+              <m:sty m:val="p"/>
+            </m:rPr>
+            <w:rPr>
+              <w:rFonts w:ascii="Cambria Math" w:eastAsiaTheme="minorEastAsia" w:hAnsi="Cambria Math"/>
+              <w:lang w:val="en-US"/>
+            </w:rPr>
+            <m:t>⋅</m:t>
           </m:r>
           <m:d>
             <m:dPr>
@@ -23709,7 +24372,14 @@
                   <w:rFonts w:ascii="Cambria Math" w:eastAsiaTheme="minorEastAsia" w:hAnsi="Cambria Math"/>
                   <w:lang w:val="en-US"/>
                 </w:rPr>
-                <m:t>.35</m:t>
+                <m:t>.</m:t>
+              </m:r>
+              <m:r>
+                <w:rPr>
+                  <w:rFonts w:ascii="Cambria Math" w:eastAsiaTheme="minorEastAsia" w:hAnsi="Cambria Math"/>
+                  <w:lang w:val="en-US"/>
+                </w:rPr>
+                <m:t>5</m:t>
               </m:r>
             </m:e>
           </m:d>
@@ -23721,7 +24391,7 @@
               <w:rFonts w:ascii="Cambria Math" w:eastAsiaTheme="minorEastAsia" w:hAnsi="Cambria Math"/>
               <w:lang w:val="en-US"/>
             </w:rPr>
-            <m:t xml:space="preserve">=78.92 </m:t>
+            <m:t>=</m:t>
           </m:r>
           <m:r>
             <m:rPr>
@@ -23729,35 +24399,10 @@
             </m:rPr>
             <w:rPr>
               <w:rFonts w:ascii="Cambria Math" w:eastAsiaTheme="minorEastAsia" w:hAnsi="Cambria Math"/>
-            </w:rPr>
-            <m:t>мм</m:t>
-          </m:r>
-        </m:oMath>
-      </m:oMathPara>
-    </w:p>
-    <w:p>
-      <w:pPr>
-        <w:pStyle w:val="afc"/>
-        <w:rPr>
-          <w:rFonts w:eastAsiaTheme="minorEastAsia"/>
-        </w:rPr>
-      </w:pPr>
-      <w:r>
-        <w:rPr>
-          <w:rFonts w:eastAsiaTheme="minorEastAsia"/>
-        </w:rPr>
-        <w:t>Окружной шаг определяется по формуле:</w:t>
-      </w:r>
-    </w:p>
-    <w:p>
-      <w:pPr>
-        <w:pStyle w:val="afc"/>
-        <w:rPr>
-          <w:rFonts w:eastAsiaTheme="minorEastAsia"/>
-        </w:rPr>
-      </w:pPr>
-      <m:oMathPara>
-        <m:oMath>
+              <w:lang w:val="en-US"/>
+            </w:rPr>
+            <m:t>9</m:t>
+          </m:r>
           <m:r>
             <m:rPr>
               <m:sty m:val="p"/>
@@ -23766,7 +24411,7 @@
               <w:rFonts w:ascii="Cambria Math" w:eastAsiaTheme="minorEastAsia" w:hAnsi="Cambria Math"/>
               <w:lang w:val="en-US"/>
             </w:rPr>
-            <m:t>p</m:t>
+            <m:t>8.</m:t>
           </m:r>
           <m:r>
             <m:rPr>
@@ -23774,8 +24419,9 @@
             </m:rPr>
             <w:rPr>
               <w:rFonts w:ascii="Cambria Math" w:eastAsiaTheme="minorEastAsia" w:hAnsi="Cambria Math"/>
-            </w:rPr>
-            <m:t>=</m:t>
+              <w:lang w:val="en-US"/>
+            </w:rPr>
+            <m:t>5</m:t>
           </m:r>
           <m:r>
             <m:rPr>
@@ -23785,7 +24431,7 @@
               <w:rFonts w:ascii="Cambria Math" w:eastAsiaTheme="minorEastAsia" w:hAnsi="Cambria Math"/>
               <w:lang w:val="en-US"/>
             </w:rPr>
-            <m:t>m</m:t>
+            <m:t xml:space="preserve"> </m:t>
           </m:r>
           <m:r>
             <m:rPr>
@@ -23794,7 +24440,7 @@
             <w:rPr>
               <w:rFonts w:ascii="Cambria Math" w:eastAsiaTheme="minorEastAsia" w:hAnsi="Cambria Math"/>
             </w:rPr>
-            <m:t>·π</m:t>
+            <m:t>мм</m:t>
           </m:r>
         </m:oMath>
       </m:oMathPara>
@@ -23810,258 +24456,12 @@
         <w:rPr>
           <w:rFonts w:eastAsiaTheme="minorEastAsia"/>
         </w:rPr>
-        <w:t xml:space="preserve">где </w:t>
-      </w:r>
-      <w:r>
-        <w:rPr>
-          <w:rFonts w:eastAsiaTheme="minorEastAsia"/>
-          <w:lang w:val="en-US"/>
-        </w:rPr>
-        <w:t>p</w:t>
-      </w:r>
-      <w:r>
-        <w:rPr>
-          <w:rFonts w:eastAsiaTheme="minorEastAsia"/>
-        </w:rPr>
-        <w:t xml:space="preserve"> — окружной шаг;</w:t>
+        <w:t>Окружной шаг определяется по формуле:</w:t>
       </w:r>
     </w:p>
     <w:p>
       <w:pPr>
         <w:pStyle w:val="afc"/>
-        <w:rPr>
-          <w:rFonts w:eastAsiaTheme="minorEastAsia"/>
-        </w:rPr>
-      </w:pPr>
-      <w:r>
-        <w:rPr>
-          <w:rFonts w:eastAsiaTheme="minorEastAsia"/>
-          <w:lang w:val="en-US"/>
-        </w:rPr>
-        <w:t>m</w:t>
-      </w:r>
-      <w:r>
-        <w:rPr>
-          <w:rFonts w:eastAsiaTheme="minorEastAsia"/>
-        </w:rPr>
-        <w:t xml:space="preserve"> — модуль зацепления рассчитываемой пары колёс.</w:t>
-      </w:r>
-    </w:p>
-    <w:p>
-      <w:pPr>
-        <w:pStyle w:val="afc"/>
-        <w:rPr>
-          <w:rFonts w:eastAsiaTheme="minorEastAsia"/>
-        </w:rPr>
-      </w:pPr>
-      <m:oMath>
-        <m:sSub>
-          <m:sSubPr>
-            <m:ctrlPr>
-              <w:rPr>
-                <w:rFonts w:ascii="Cambria Math" w:eastAsiaTheme="minorEastAsia" w:hAnsi="Cambria Math"/>
-                <w:lang w:val="en-US"/>
-              </w:rPr>
-            </m:ctrlPr>
-          </m:sSubPr>
-          <m:e>
-            <m:r>
-              <m:rPr>
-                <m:sty m:val="p"/>
-              </m:rPr>
-              <w:rPr>
-                <w:rFonts w:ascii="Cambria Math" w:eastAsiaTheme="minorEastAsia" w:hAnsi="Cambria Math"/>
-                <w:lang w:val="en-US"/>
-              </w:rPr>
-              <m:t>p</m:t>
-            </m:r>
-          </m:e>
-          <m:sub>
-            <m:r>
-              <m:rPr>
-                <m:sty m:val="p"/>
-              </m:rPr>
-              <w:rPr>
-                <w:rFonts w:ascii="Cambria Math" w:eastAsiaTheme="minorEastAsia" w:hAnsi="Cambria Math"/>
-              </w:rPr>
-              <m:t>12</m:t>
-            </m:r>
-          </m:sub>
-        </m:sSub>
-        <m:r>
-          <m:rPr>
-            <m:sty m:val="p"/>
-          </m:rPr>
-          <w:rPr>
-            <w:rFonts w:ascii="Cambria Math" w:eastAsiaTheme="minorEastAsia" w:hAnsi="Cambria Math"/>
-          </w:rPr>
-          <m:t>=</m:t>
-        </m:r>
-        <m:sSub>
-          <m:sSubPr>
-            <m:ctrlPr>
-              <w:rPr>
-                <w:rFonts w:ascii="Cambria Math" w:eastAsiaTheme="minorEastAsia" w:hAnsi="Cambria Math"/>
-                <w:lang w:val="en-US"/>
-              </w:rPr>
-            </m:ctrlPr>
-          </m:sSubPr>
-          <m:e>
-            <m:r>
-              <m:rPr>
-                <m:sty m:val="p"/>
-              </m:rPr>
-              <w:rPr>
-                <w:rFonts w:ascii="Cambria Math" w:eastAsiaTheme="minorEastAsia" w:hAnsi="Cambria Math"/>
-                <w:lang w:val="en-US"/>
-              </w:rPr>
-              <m:t>p</m:t>
-            </m:r>
-          </m:e>
-          <m:sub>
-            <m:r>
-              <m:rPr>
-                <m:sty m:val="p"/>
-              </m:rPr>
-              <w:rPr>
-                <w:rFonts w:ascii="Cambria Math" w:eastAsiaTheme="minorEastAsia" w:hAnsi="Cambria Math"/>
-              </w:rPr>
-              <m:t>34</m:t>
-            </m:r>
-          </m:sub>
-        </m:sSub>
-        <m:r>
-          <m:rPr>
-            <m:sty m:val="p"/>
-          </m:rPr>
-          <w:rPr>
-            <w:rFonts w:ascii="Cambria Math" w:eastAsiaTheme="minorEastAsia" w:hAnsi="Cambria Math"/>
-          </w:rPr>
-          <m:t>=</m:t>
-        </m:r>
-        <m:sSub>
-          <m:sSubPr>
-            <m:ctrlPr>
-              <w:rPr>
-                <w:rFonts w:ascii="Cambria Math" w:eastAsiaTheme="minorEastAsia" w:hAnsi="Cambria Math"/>
-                <w:lang w:val="en-US"/>
-              </w:rPr>
-            </m:ctrlPr>
-          </m:sSubPr>
-          <m:e>
-            <m:r>
-              <m:rPr>
-                <m:sty m:val="p"/>
-              </m:rPr>
-              <w:rPr>
-                <w:rFonts w:ascii="Cambria Math" w:eastAsiaTheme="minorEastAsia" w:hAnsi="Cambria Math"/>
-                <w:lang w:val="en-US"/>
-              </w:rPr>
-              <m:t>p</m:t>
-            </m:r>
-          </m:e>
-          <m:sub>
-            <m:r>
-              <m:rPr>
-                <m:sty m:val="p"/>
-              </m:rPr>
-              <w:rPr>
-                <w:rFonts w:ascii="Cambria Math" w:eastAsiaTheme="minorEastAsia" w:hAnsi="Cambria Math"/>
-              </w:rPr>
-              <m:t>56</m:t>
-            </m:r>
-          </m:sub>
-        </m:sSub>
-        <m:r>
-          <m:rPr>
-            <m:sty m:val="p"/>
-          </m:rPr>
-          <w:rPr>
-            <w:rFonts w:ascii="Cambria Math" w:eastAsiaTheme="minorEastAsia" w:hAnsi="Cambria Math"/>
-          </w:rPr>
-          <m:t>=</m:t>
-        </m:r>
-        <m:sSub>
-          <m:sSubPr>
-            <m:ctrlPr>
-              <w:rPr>
-                <w:rFonts w:ascii="Cambria Math" w:eastAsiaTheme="minorEastAsia" w:hAnsi="Cambria Math"/>
-                <w:lang w:val="en-US"/>
-              </w:rPr>
-            </m:ctrlPr>
-          </m:sSubPr>
-          <m:e>
-            <m:r>
-              <m:rPr>
-                <m:sty m:val="p"/>
-              </m:rPr>
-              <w:rPr>
-                <w:rFonts w:ascii="Cambria Math" w:eastAsiaTheme="minorEastAsia" w:hAnsi="Cambria Math"/>
-                <w:lang w:val="en-US"/>
-              </w:rPr>
-              <m:t>p</m:t>
-            </m:r>
-          </m:e>
-          <m:sub>
-            <m:r>
-              <m:rPr>
-                <m:sty m:val="p"/>
-              </m:rPr>
-              <w:rPr>
-                <w:rFonts w:ascii="Cambria Math" w:eastAsiaTheme="minorEastAsia" w:hAnsi="Cambria Math"/>
-              </w:rPr>
-              <m:t>78</m:t>
-            </m:r>
-          </m:sub>
-        </m:sSub>
-        <m:r>
-          <m:rPr>
-            <m:sty m:val="p"/>
-          </m:rPr>
-          <w:rPr>
-            <w:rFonts w:ascii="Cambria Math" w:eastAsiaTheme="minorEastAsia" w:hAnsi="Cambria Math"/>
-          </w:rPr>
-          <m:t>=0</m:t>
-        </m:r>
-        <m:r>
-          <w:rPr>
-            <w:rFonts w:ascii="Cambria Math" w:eastAsiaTheme="minorEastAsia" w:hAnsi="Cambria Math"/>
-          </w:rPr>
-          <m:t>.4</m:t>
-        </m:r>
-        <m:r>
-          <m:rPr>
-            <m:sty m:val="p"/>
-          </m:rPr>
-          <w:rPr>
-            <w:rFonts w:ascii="Cambria Math" w:eastAsiaTheme="minorEastAsia" w:hAnsi="Cambria Math"/>
-          </w:rPr>
-          <m:t>·π=1.26</m:t>
-        </m:r>
-      </m:oMath>
-      <w:r>
-        <w:rPr>
-          <w:rFonts w:eastAsiaTheme="minorEastAsia"/>
-        </w:rPr>
-        <w:t>,</w:t>
-      </w:r>
-    </w:p>
-    <w:p>
-      <w:pPr>
-        <w:pStyle w:val="afc"/>
-        <w:rPr>
-          <w:rFonts w:eastAsiaTheme="minorEastAsia"/>
-        </w:rPr>
-      </w:pPr>
-      <w:r>
-        <w:rPr>
-          <w:rFonts w:eastAsiaTheme="minorEastAsia"/>
-        </w:rPr>
-        <w:t>Ширина колеса определяется по формуле:</w:t>
-      </w:r>
-    </w:p>
-    <w:p>
-      <w:pPr>
         <w:rPr>
           <w:rFonts w:eastAsiaTheme="minorEastAsia"/>
         </w:rPr>
@@ -24076,17 +24476,7 @@
               <w:rFonts w:ascii="Cambria Math" w:eastAsiaTheme="minorEastAsia" w:hAnsi="Cambria Math"/>
               <w:lang w:val="en-US"/>
             </w:rPr>
-            <m:t>b</m:t>
-          </m:r>
-          <m:r>
-            <m:rPr>
-              <m:nor/>
-            </m:rPr>
-            <w:rPr>
-              <w:rFonts w:ascii="Cambria Math" w:eastAsiaTheme="minorEastAsia" w:hAnsi="Cambria Math"/>
-              <w:vertAlign w:val="subscript"/>
-            </w:rPr>
-            <m:t>к</m:t>
+            <m:t>p</m:t>
           </m:r>
           <m:r>
             <m:rPr>
@@ -24102,17 +24492,7 @@
               <m:sty m:val="p"/>
             </m:rPr>
             <w:rPr>
-              <w:rFonts w:ascii="Cambria Math" w:hAnsi="Cambria Math"/>
-            </w:rPr>
-            <m:t>ψ</m:t>
-          </m:r>
-          <m:r>
-            <m:rPr>
-              <m:nor/>
-            </m:rPr>
-            <w:rPr>
-              <w:rFonts w:ascii="Cambria Math" w:hAnsi="Cambria Math"/>
-              <w:vertAlign w:val="subscript"/>
+              <w:rFonts w:ascii="Cambria Math" w:eastAsiaTheme="minorEastAsia" w:hAnsi="Cambria Math"/>
               <w:lang w:val="en-US"/>
             </w:rPr>
             <m:t>m</m:t>
@@ -24124,17 +24504,7 @@
             <w:rPr>
               <w:rFonts w:ascii="Cambria Math" w:eastAsiaTheme="minorEastAsia" w:hAnsi="Cambria Math"/>
             </w:rPr>
-            <m:t>·</m:t>
-          </m:r>
-          <m:r>
-            <m:rPr>
-              <m:sty m:val="p"/>
-            </m:rPr>
-            <w:rPr>
-              <w:rFonts w:ascii="Cambria Math" w:eastAsiaTheme="minorEastAsia" w:hAnsi="Cambria Math"/>
-              <w:lang w:val="en-US"/>
-            </w:rPr>
-            <m:t>m</m:t>
+            <m:t>·π</m:t>
           </m:r>
         </m:oMath>
       </m:oMathPara>
@@ -24157,91 +24527,13 @@
           <w:rFonts w:eastAsiaTheme="minorEastAsia"/>
           <w:lang w:val="en-US"/>
         </w:rPr>
-        <w:t>b</w:t>
+        <w:t>p</w:t>
       </w:r>
       <w:r>
         <w:rPr>
           <w:rFonts w:eastAsiaTheme="minorEastAsia"/>
-          <w:vertAlign w:val="subscript"/>
-        </w:rPr>
-        <w:t>к</w:t>
-      </w:r>
-      <w:r>
-        <w:rPr>
-          <w:rFonts w:eastAsiaTheme="minorEastAsia"/>
-        </w:rPr>
-        <w:t xml:space="preserve"> — ширина колеса;</w:t>
-      </w:r>
-    </w:p>
-    <w:p>
-      <w:pPr>
-        <w:pStyle w:val="afc"/>
-        <w:rPr>
-          <w:rFonts w:eastAsiaTheme="minorEastAsia"/>
-        </w:rPr>
-      </w:pPr>
-      <w:r>
-        <w:t>ψ</w:t>
-      </w:r>
-      <w:r>
-        <w:rPr>
-          <w:vertAlign w:val="subscript"/>
-          <w:lang w:val="en-US"/>
-        </w:rPr>
-        <w:t>m</w:t>
-      </w:r>
-      <w:r>
-        <w:rPr>
-          <w:rFonts w:eastAsiaTheme="minorEastAsia"/>
-        </w:rPr>
-        <w:t xml:space="preserve"> выберем равным </w:t>
-      </w:r>
-      <w:r>
-        <w:rPr>
-          <w:rFonts w:eastAsiaTheme="minorEastAsia"/>
-        </w:rPr>
-        <w:t>1</w:t>
-      </w:r>
-      <w:r>
-        <w:rPr>
-          <w:rFonts w:eastAsiaTheme="minorEastAsia"/>
-        </w:rPr>
-        <w:t>0</w:t>
-      </w:r>
-      <w:r>
-        <w:rPr>
-          <w:rFonts w:eastAsiaTheme="minorEastAsia"/>
-        </w:rPr>
-        <w:t xml:space="preserve"> —</w:t>
-      </w:r>
-      <w:r>
-        <w:t xml:space="preserve"> </w:t>
-      </w:r>
-      <w:r>
-        <w:t xml:space="preserve">коэффициент ширины зубчатого венца для мелкомодульных передач </w:t>
-      </w:r>
-      <w:r>
-        <w:t xml:space="preserve">из рекомендуемого диапазона </w:t>
-      </w:r>
-      <w:proofErr w:type="gramStart"/>
-      <w:r>
-        <w:t>3..</w:t>
-      </w:r>
-      <w:proofErr w:type="gramEnd"/>
-      <w:r>
-        <w:t xml:space="preserve">16; </w:t>
-      </w:r>
-      <w:r>
-        <w:t>С данным числом ЗК лучше всего установится на вал двигателя.</w:t>
-      </w:r>
-      <w:r>
-        <w:t>[</w:t>
-      </w:r>
-      <w:r>
-        <w:t>1</w:t>
-      </w:r>
-      <w:r>
-        <w:t>]</w:t>
+        </w:rPr>
+        <w:t xml:space="preserve"> — окружной шаг;</w:t>
       </w:r>
     </w:p>
     <w:p>
@@ -24268,19 +24560,6 @@
     <w:p>
       <w:pPr>
         <w:pStyle w:val="afc"/>
-        <w:rPr>
-          <w:rFonts w:eastAsiaTheme="minorEastAsia"/>
-        </w:rPr>
-      </w:pPr>
-      <w:r>
-        <w:rPr>
-          <w:rFonts w:eastAsiaTheme="minorEastAsia"/>
-        </w:rPr>
-        <w:t>Тогда ширина колёс будет равна:</w:t>
-      </w:r>
-    </w:p>
-    <w:p>
-      <w:pPr>
         <w:rPr>
           <w:rFonts w:eastAsiaTheme="minorEastAsia"/>
           <w:i/>
@@ -24293,28 +24572,38 @@
               <m:ctrlPr>
                 <w:rPr>
                   <w:rFonts w:ascii="Cambria Math" w:eastAsiaTheme="minorEastAsia" w:hAnsi="Cambria Math"/>
-                  <w:i/>
+                  <w:lang w:val="en-US"/>
                 </w:rPr>
               </m:ctrlPr>
             </m:sSubPr>
             <m:e>
               <m:r>
+                <m:rPr>
+                  <m:sty m:val="p"/>
+                </m:rPr>
                 <w:rPr>
                   <w:rFonts w:ascii="Cambria Math" w:eastAsiaTheme="minorEastAsia" w:hAnsi="Cambria Math"/>
-                </w:rPr>
-                <m:t>b</m:t>
+                  <w:lang w:val="en-US"/>
+                </w:rPr>
+                <m:t>p</m:t>
               </m:r>
             </m:e>
             <m:sub>
               <m:r>
+                <m:rPr>
+                  <m:sty m:val="p"/>
+                </m:rPr>
                 <w:rPr>
                   <w:rFonts w:ascii="Cambria Math" w:eastAsiaTheme="minorEastAsia" w:hAnsi="Cambria Math"/>
                 </w:rPr>
-                <m:t>2</m:t>
+                <m:t>12</m:t>
               </m:r>
             </m:sub>
           </m:sSub>
           <m:r>
+            <m:rPr>
+              <m:sty m:val="p"/>
+            </m:rPr>
             <w:rPr>
               <w:rFonts w:ascii="Cambria Math" w:eastAsiaTheme="minorEastAsia" w:hAnsi="Cambria Math"/>
             </w:rPr>
@@ -24325,28 +24614,38 @@
               <m:ctrlPr>
                 <w:rPr>
                   <w:rFonts w:ascii="Cambria Math" w:eastAsiaTheme="minorEastAsia" w:hAnsi="Cambria Math"/>
-                  <w:i/>
+                  <w:lang w:val="en-US"/>
                 </w:rPr>
               </m:ctrlPr>
             </m:sSubPr>
             <m:e>
               <m:r>
+                <m:rPr>
+                  <m:sty m:val="p"/>
+                </m:rPr>
                 <w:rPr>
                   <w:rFonts w:ascii="Cambria Math" w:eastAsiaTheme="minorEastAsia" w:hAnsi="Cambria Math"/>
-                </w:rPr>
-                <m:t>b</m:t>
+                  <w:lang w:val="en-US"/>
+                </w:rPr>
+                <m:t>p</m:t>
               </m:r>
             </m:e>
             <m:sub>
               <m:r>
+                <m:rPr>
+                  <m:sty m:val="p"/>
+                </m:rPr>
                 <w:rPr>
                   <w:rFonts w:ascii="Cambria Math" w:eastAsiaTheme="minorEastAsia" w:hAnsi="Cambria Math"/>
                 </w:rPr>
-                <m:t>4</m:t>
+                <m:t>34</m:t>
               </m:r>
             </m:sub>
           </m:sSub>
           <m:r>
+            <m:rPr>
+              <m:sty m:val="p"/>
+            </m:rPr>
             <w:rPr>
               <w:rFonts w:ascii="Cambria Math" w:eastAsiaTheme="minorEastAsia" w:hAnsi="Cambria Math"/>
             </w:rPr>
@@ -24357,28 +24656,38 @@
               <m:ctrlPr>
                 <w:rPr>
                   <w:rFonts w:ascii="Cambria Math" w:eastAsiaTheme="minorEastAsia" w:hAnsi="Cambria Math"/>
-                  <w:i/>
+                  <w:lang w:val="en-US"/>
                 </w:rPr>
               </m:ctrlPr>
             </m:sSubPr>
             <m:e>
               <m:r>
+                <m:rPr>
+                  <m:sty m:val="p"/>
+                </m:rPr>
                 <w:rPr>
                   <w:rFonts w:ascii="Cambria Math" w:eastAsiaTheme="minorEastAsia" w:hAnsi="Cambria Math"/>
-                </w:rPr>
-                <m:t>b</m:t>
+                  <w:lang w:val="en-US"/>
+                </w:rPr>
+                <m:t>p</m:t>
               </m:r>
             </m:e>
             <m:sub>
               <m:r>
+                <m:rPr>
+                  <m:sty m:val="p"/>
+                </m:rPr>
                 <w:rPr>
                   <w:rFonts w:ascii="Cambria Math" w:eastAsiaTheme="minorEastAsia" w:hAnsi="Cambria Math"/>
                 </w:rPr>
-                <m:t>6</m:t>
+                <m:t>56</m:t>
               </m:r>
             </m:sub>
           </m:sSub>
           <m:r>
+            <m:rPr>
+              <m:sty m:val="p"/>
+            </m:rPr>
             <w:rPr>
               <w:rFonts w:ascii="Cambria Math" w:eastAsiaTheme="minorEastAsia" w:hAnsi="Cambria Math"/>
             </w:rPr>
@@ -24389,119 +24698,110 @@
               <m:ctrlPr>
                 <w:rPr>
                   <w:rFonts w:ascii="Cambria Math" w:eastAsiaTheme="minorEastAsia" w:hAnsi="Cambria Math"/>
-                  <w:i/>
+                  <w:lang w:val="en-US"/>
                 </w:rPr>
               </m:ctrlPr>
             </m:sSubPr>
             <m:e>
               <m:r>
+                <m:rPr>
+                  <m:sty m:val="p"/>
+                </m:rPr>
                 <w:rPr>
                   <w:rFonts w:ascii="Cambria Math" w:eastAsiaTheme="minorEastAsia" w:hAnsi="Cambria Math"/>
-                </w:rPr>
-                <m:t>b</m:t>
+                  <w:lang w:val="en-US"/>
+                </w:rPr>
+                <m:t>p</m:t>
               </m:r>
             </m:e>
             <m:sub>
               <m:r>
+                <m:rPr>
+                  <m:sty m:val="p"/>
+                </m:rPr>
                 <w:rPr>
                   <w:rFonts w:ascii="Cambria Math" w:eastAsiaTheme="minorEastAsia" w:hAnsi="Cambria Math"/>
                 </w:rPr>
-                <m:t>8</m:t>
+                <m:t>78</m:t>
               </m:r>
             </m:sub>
           </m:sSub>
-          <m:r>
-            <w:rPr>
-              <w:rFonts w:ascii="Cambria Math" w:eastAsiaTheme="minorEastAsia" w:hAnsi="Cambria Math"/>
-            </w:rPr>
-            <m:t>=</m:t>
-          </m:r>
-          <m:r>
-            <w:rPr>
-              <w:rFonts w:ascii="Cambria Math" w:eastAsiaTheme="minorEastAsia" w:hAnsi="Cambria Math"/>
-            </w:rPr>
-            <m:t>10</m:t>
-          </m:r>
-          <m:r>
-            <w:rPr>
-              <w:rFonts w:ascii="Cambria Math" w:eastAsiaTheme="minorEastAsia" w:hAnsi="Cambria Math"/>
-            </w:rPr>
-            <m:t>⋅0.4</m:t>
-          </m:r>
-          <m:r>
-            <w:rPr>
-              <w:rFonts w:ascii="Cambria Math" w:eastAsiaTheme="minorEastAsia" w:hAnsi="Cambria Math"/>
-              <w:lang w:val="en-US"/>
-            </w:rPr>
-            <m:t xml:space="preserve"> =</m:t>
-          </m:r>
-          <m:r>
-            <w:rPr>
-              <w:rFonts w:ascii="Cambria Math" w:eastAsiaTheme="minorEastAsia" w:hAnsi="Cambria Math"/>
-              <w:lang w:val="en-US"/>
-            </w:rPr>
-            <m:t>4</m:t>
-          </m:r>
-          <m:r>
-            <w:rPr>
-              <w:rFonts w:ascii="Cambria Math" w:eastAsiaTheme="minorEastAsia" w:hAnsi="Cambria Math"/>
-              <w:lang w:val="en-US"/>
-            </w:rPr>
-            <m:t xml:space="preserve"> </m:t>
-          </m:r>
-          <m:r>
-            <w:rPr>
-              <w:rFonts w:ascii="Cambria Math" w:eastAsiaTheme="minorEastAsia" w:hAnsi="Cambria Math"/>
-            </w:rPr>
-            <m:t>мм</m:t>
-          </m:r>
-        </m:oMath>
-      </m:oMathPara>
-    </w:p>
-    <w:p>
-      <w:pPr>
-        <w:pStyle w:val="afc"/>
-        <w:rPr>
-          <w:rFonts w:eastAsiaTheme="minorEastAsia"/>
-        </w:rPr>
-      </w:pPr>
-    </w:p>
-    <w:p>
-      <w:pPr>
-        <w:pStyle w:val="afc"/>
-        <w:rPr>
-          <w:rFonts w:eastAsiaTheme="minorEastAsia"/>
-        </w:rPr>
-      </w:pPr>
-    </w:p>
-    <w:p>
-      <w:pPr>
-        <w:pStyle w:val="afc"/>
-        <w:rPr>
-          <w:rFonts w:eastAsiaTheme="minorEastAsia"/>
-        </w:rPr>
-      </w:pPr>
-      <w:r>
-        <w:rPr>
-          <w:rFonts w:eastAsiaTheme="minorEastAsia"/>
-        </w:rPr>
-        <w:t>Ширина шестерни определяется по формуле:</w:t>
-      </w:r>
-    </w:p>
-    <w:p>
-      <w:pPr>
-        <w:rPr>
-          <w:rFonts w:eastAsiaTheme="minorEastAsia"/>
-        </w:rPr>
-      </w:pPr>
-      <m:oMathPara>
-        <m:oMath>
           <m:r>
             <m:rPr>
               <m:sty m:val="p"/>
             </m:rPr>
             <w:rPr>
               <w:rFonts w:ascii="Cambria Math" w:eastAsiaTheme="minorEastAsia" w:hAnsi="Cambria Math"/>
+            </w:rPr>
+            <m:t>=0</m:t>
+          </m:r>
+          <m:r>
+            <w:rPr>
+              <w:rFonts w:ascii="Cambria Math" w:eastAsiaTheme="minorEastAsia" w:hAnsi="Cambria Math"/>
+            </w:rPr>
+            <m:t>.</m:t>
+          </m:r>
+          <m:r>
+            <w:rPr>
+              <w:rFonts w:ascii="Cambria Math" w:eastAsiaTheme="minorEastAsia" w:hAnsi="Cambria Math"/>
+            </w:rPr>
+            <m:t>5</m:t>
+          </m:r>
+          <m:r>
+            <m:rPr>
+              <m:sty m:val="p"/>
+            </m:rPr>
+            <w:rPr>
+              <w:rFonts w:ascii="Cambria Math" w:eastAsiaTheme="minorEastAsia" w:hAnsi="Cambria Math"/>
+            </w:rPr>
+            <m:t>·π=1.</m:t>
+          </m:r>
+          <m:r>
+            <m:rPr>
+              <m:sty m:val="p"/>
+            </m:rPr>
+            <w:rPr>
+              <w:rFonts w:ascii="Cambria Math" w:eastAsiaTheme="minorEastAsia" w:hAnsi="Cambria Math"/>
+            </w:rPr>
+            <m:t>5</m:t>
+          </m:r>
+          <m:r>
+            <w:rPr>
+              <w:rFonts w:ascii="Cambria Math" w:eastAsiaTheme="minorEastAsia" w:hAnsi="Cambria Math"/>
+            </w:rPr>
+            <m:t>7</m:t>
+          </m:r>
+        </m:oMath>
+      </m:oMathPara>
+    </w:p>
+    <w:p>
+      <w:pPr>
+        <w:pStyle w:val="afc"/>
+        <w:rPr>
+          <w:rFonts w:eastAsiaTheme="minorEastAsia"/>
+        </w:rPr>
+      </w:pPr>
+      <w:r>
+        <w:rPr>
+          <w:rFonts w:eastAsiaTheme="minorEastAsia"/>
+        </w:rPr>
+        <w:t>Ширина колеса определяется по формуле:</w:t>
+      </w:r>
+    </w:p>
+    <w:p>
+      <w:pPr>
+        <w:rPr>
+          <w:rFonts w:eastAsiaTheme="minorEastAsia"/>
+        </w:rPr>
+      </w:pPr>
+      <m:oMathPara>
+        <m:oMath>
+          <m:r>
+            <m:rPr>
+              <m:sty m:val="p"/>
+            </m:rPr>
+            <w:rPr>
+              <w:rFonts w:ascii="Cambria Math" w:eastAsiaTheme="minorEastAsia" w:hAnsi="Cambria Math"/>
               <w:lang w:val="en-US"/>
             </w:rPr>
             <m:t>b</m:t>
@@ -24514,7 +24814,7 @@
               <w:rFonts w:ascii="Cambria Math" w:eastAsiaTheme="minorEastAsia" w:hAnsi="Cambria Math"/>
               <w:vertAlign w:val="subscript"/>
             </w:rPr>
-            <m:t>ш</m:t>
+            <m:t>к</m:t>
           </m:r>
           <m:r>
             <m:rPr>
@@ -24530,27 +24830,20 @@
               <m:sty m:val="p"/>
             </m:rPr>
             <w:rPr>
-              <w:rFonts w:ascii="Cambria Math" w:eastAsiaTheme="minorEastAsia" w:hAnsi="Cambria Math"/>
-              <w:lang w:val="en-US"/>
-            </w:rPr>
-            <m:t>b</m:t>
+              <w:rFonts w:ascii="Cambria Math" w:hAnsi="Cambria Math"/>
+            </w:rPr>
+            <m:t>ψ</m:t>
           </m:r>
           <m:r>
             <m:rPr>
               <m:nor/>
             </m:rPr>
             <w:rPr>
-              <w:rFonts w:ascii="Cambria Math" w:eastAsiaTheme="minorEastAsia" w:hAnsi="Cambria Math"/>
+              <w:rFonts w:ascii="Cambria Math" w:hAnsi="Cambria Math"/>
               <w:vertAlign w:val="subscript"/>
-            </w:rPr>
-            <m:t>к</m:t>
-          </m:r>
-          <m:r>
-            <w:rPr>
-              <w:rFonts w:ascii="Cambria Math" w:eastAsiaTheme="minorEastAsia" w:hAnsi="Cambria Math"/>
-              <w:vertAlign w:val="subscript"/>
-            </w:rPr>
-            <m:t>+</m:t>
+              <w:lang w:val="en-US"/>
+            </w:rPr>
+            <m:t>m</m:t>
           </m:r>
           <m:r>
             <m:rPr>
@@ -24558,7 +24851,15 @@
             </m:rPr>
             <w:rPr>
               <w:rFonts w:ascii="Cambria Math" w:eastAsiaTheme="minorEastAsia" w:hAnsi="Cambria Math"/>
-              <w:vertAlign w:val="subscript"/>
+            </w:rPr>
+            <m:t>·</m:t>
+          </m:r>
+          <m:r>
+            <m:rPr>
+              <m:sty m:val="p"/>
+            </m:rPr>
+            <w:rPr>
+              <w:rFonts w:ascii="Cambria Math" w:eastAsiaTheme="minorEastAsia" w:hAnsi="Cambria Math"/>
               <w:lang w:val="en-US"/>
             </w:rPr>
             <m:t>m</m:t>
@@ -24577,13 +24878,134 @@
         <w:rPr>
           <w:rFonts w:eastAsiaTheme="minorEastAsia"/>
         </w:rPr>
-        <w:t>Тогда ширина шестерней будет равна:</w:t>
-      </w:r>
-    </w:p>
-    <w:p>
-      <w:pPr>
+        <w:t xml:space="preserve">где </w:t>
+      </w:r>
+      <w:r>
         <w:rPr>
           <w:rFonts w:eastAsiaTheme="minorEastAsia"/>
+          <w:lang w:val="en-US"/>
+        </w:rPr>
+        <w:t>b</w:t>
+      </w:r>
+      <w:r>
+        <w:rPr>
+          <w:rFonts w:eastAsiaTheme="minorEastAsia"/>
+          <w:vertAlign w:val="subscript"/>
+        </w:rPr>
+        <w:t>к</w:t>
+      </w:r>
+      <w:r>
+        <w:rPr>
+          <w:rFonts w:eastAsiaTheme="minorEastAsia"/>
+        </w:rPr>
+        <w:t xml:space="preserve"> — ширина колеса;</w:t>
+      </w:r>
+    </w:p>
+    <w:p>
+      <w:pPr>
+        <w:pStyle w:val="afc"/>
+        <w:rPr>
+          <w:rFonts w:eastAsiaTheme="minorEastAsia"/>
+        </w:rPr>
+      </w:pPr>
+      <w:r>
+        <w:t>ψ</w:t>
+      </w:r>
+      <w:r>
+        <w:rPr>
+          <w:vertAlign w:val="subscript"/>
+          <w:lang w:val="en-US"/>
+        </w:rPr>
+        <w:t>m</w:t>
+      </w:r>
+      <w:r>
+        <w:rPr>
+          <w:rFonts w:eastAsiaTheme="minorEastAsia"/>
+        </w:rPr>
+        <w:t xml:space="preserve"> выберем равным </w:t>
+      </w:r>
+      <w:r>
+        <w:rPr>
+          <w:rFonts w:eastAsiaTheme="minorEastAsia"/>
+        </w:rPr>
+        <w:t>6</w:t>
+      </w:r>
+      <w:r>
+        <w:rPr>
+          <w:rFonts w:eastAsiaTheme="minorEastAsia"/>
+        </w:rPr>
+        <w:t xml:space="preserve"> —</w:t>
+      </w:r>
+      <w:r>
+        <w:t xml:space="preserve"> </w:t>
+      </w:r>
+      <w:r>
+        <w:t xml:space="preserve">коэффициент ширины зубчатого венца для мелкомодульных передач </w:t>
+      </w:r>
+      <w:r>
+        <w:t xml:space="preserve">из рекомендуемого диапазона </w:t>
+      </w:r>
+      <w:proofErr w:type="gramStart"/>
+      <w:r>
+        <w:t>3..</w:t>
+      </w:r>
+      <w:proofErr w:type="gramEnd"/>
+      <w:r>
+        <w:t xml:space="preserve">16; </w:t>
+      </w:r>
+      <w:r>
+        <w:t>С данным числом ЗК лучше всего установится на вал двигателя.</w:t>
+      </w:r>
+      <w:r>
+        <w:t>[</w:t>
+      </w:r>
+      <w:r>
+        <w:t>1</w:t>
+      </w:r>
+      <w:r>
+        <w:t>]</w:t>
+      </w:r>
+    </w:p>
+    <w:p>
+      <w:pPr>
+        <w:pStyle w:val="afc"/>
+        <w:rPr>
+          <w:rFonts w:eastAsiaTheme="minorEastAsia"/>
+        </w:rPr>
+      </w:pPr>
+      <w:r>
+        <w:rPr>
+          <w:rFonts w:eastAsiaTheme="minorEastAsia"/>
+          <w:lang w:val="en-US"/>
+        </w:rPr>
+        <w:t>m</w:t>
+      </w:r>
+      <w:r>
+        <w:rPr>
+          <w:rFonts w:eastAsiaTheme="minorEastAsia"/>
+        </w:rPr>
+        <w:t xml:space="preserve"> — модуль зацепления рассчитываемой пары колёс.</w:t>
+      </w:r>
+    </w:p>
+    <w:p>
+      <w:pPr>
+        <w:pStyle w:val="afc"/>
+        <w:rPr>
+          <w:rFonts w:eastAsiaTheme="minorEastAsia"/>
+        </w:rPr>
+      </w:pPr>
+      <w:r>
+        <w:rPr>
+          <w:rFonts w:eastAsiaTheme="minorEastAsia"/>
+        </w:rPr>
+        <w:t>Тогда ширина колёс будет равна:</w:t>
+      </w:r>
+    </w:p>
+    <w:p>
+      <w:pPr>
+        <w:rPr>
+          <w:rFonts w:eastAsiaTheme="minorEastAsia"/>
+          <w:i/>
         </w:rPr>
       </w:pPr>
       <m:oMathPara>
@@ -24610,7 +25032,7 @@
                 <w:rPr>
                   <w:rFonts w:ascii="Cambria Math" w:eastAsiaTheme="minorEastAsia" w:hAnsi="Cambria Math"/>
                 </w:rPr>
-                <m:t>1</m:t>
+                <m:t>2</m:t>
               </m:r>
             </m:sub>
           </m:sSub>
@@ -24642,7 +25064,7 @@
                 <w:rPr>
                   <w:rFonts w:ascii="Cambria Math" w:eastAsiaTheme="minorEastAsia" w:hAnsi="Cambria Math"/>
                 </w:rPr>
-                <m:t>3</m:t>
+                <m:t>4</m:t>
               </m:r>
             </m:sub>
           </m:sSub>
@@ -24674,7 +25096,7 @@
                 <w:rPr>
                   <w:rFonts w:ascii="Cambria Math" w:eastAsiaTheme="minorEastAsia" w:hAnsi="Cambria Math"/>
                 </w:rPr>
-                <m:t>5</m:t>
+                <m:t>6</m:t>
               </m:r>
             </m:sub>
           </m:sSub>
@@ -24706,7 +25128,7 @@
                 <w:rPr>
                   <w:rFonts w:ascii="Cambria Math" w:eastAsiaTheme="minorEastAsia" w:hAnsi="Cambria Math"/>
                 </w:rPr>
-                <m:t>7</m:t>
+                <m:t>8</m:t>
               </m:r>
             </m:sub>
           </m:sSub>
@@ -24720,34 +25142,346 @@
             <w:rPr>
               <w:rFonts w:ascii="Cambria Math" w:eastAsiaTheme="minorEastAsia" w:hAnsi="Cambria Math"/>
             </w:rPr>
-            <m:t>4</m:t>
+            <m:t>6</m:t>
           </m:r>
           <m:r>
             <w:rPr>
               <w:rFonts w:ascii="Cambria Math" w:eastAsiaTheme="minorEastAsia" w:hAnsi="Cambria Math"/>
             </w:rPr>
-            <m:t>+0.4</m:t>
+            <m:t>⋅0.</m:t>
+          </m:r>
+          <m:r>
+            <w:rPr>
+              <w:rFonts w:ascii="Cambria Math" w:eastAsiaTheme="minorEastAsia" w:hAnsi="Cambria Math"/>
+            </w:rPr>
+            <m:t>5</m:t>
           </m:r>
           <m:r>
             <w:rPr>
               <w:rFonts w:ascii="Cambria Math" w:eastAsiaTheme="minorEastAsia" w:hAnsi="Cambria Math"/>
               <w:lang w:val="en-US"/>
             </w:rPr>
-            <m:t>=</m:t>
+            <m:t xml:space="preserve"> =</m:t>
           </m:r>
           <m:r>
             <w:rPr>
               <w:rFonts w:ascii="Cambria Math" w:eastAsiaTheme="minorEastAsia" w:hAnsi="Cambria Math"/>
               <w:lang w:val="en-US"/>
             </w:rPr>
-            <m:t>4</m:t>
+            <m:t>3</m:t>
           </m:r>
           <m:r>
             <w:rPr>
               <w:rFonts w:ascii="Cambria Math" w:eastAsiaTheme="minorEastAsia" w:hAnsi="Cambria Math"/>
               <w:lang w:val="en-US"/>
             </w:rPr>
-            <m:t xml:space="preserve">.4 </m:t>
+            <m:t xml:space="preserve"> </m:t>
+          </m:r>
+          <m:r>
+            <w:rPr>
+              <w:rFonts w:ascii="Cambria Math" w:eastAsiaTheme="minorEastAsia" w:hAnsi="Cambria Math"/>
+            </w:rPr>
+            <m:t>мм</m:t>
+          </m:r>
+        </m:oMath>
+      </m:oMathPara>
+    </w:p>
+    <w:p>
+      <w:pPr>
+        <w:pStyle w:val="afc"/>
+        <w:rPr>
+          <w:rFonts w:eastAsiaTheme="minorEastAsia"/>
+        </w:rPr>
+      </w:pPr>
+    </w:p>
+    <w:p>
+      <w:pPr>
+        <w:pStyle w:val="afc"/>
+        <w:rPr>
+          <w:rFonts w:eastAsiaTheme="minorEastAsia"/>
+        </w:rPr>
+      </w:pPr>
+    </w:p>
+    <w:p>
+      <w:pPr>
+        <w:pStyle w:val="afc"/>
+        <w:rPr>
+          <w:rFonts w:eastAsiaTheme="minorEastAsia"/>
+        </w:rPr>
+      </w:pPr>
+      <w:r>
+        <w:rPr>
+          <w:rFonts w:eastAsiaTheme="minorEastAsia"/>
+        </w:rPr>
+        <w:t>Ширина шестерни определяется по формуле:</w:t>
+      </w:r>
+    </w:p>
+    <w:p>
+      <w:pPr>
+        <w:rPr>
+          <w:rFonts w:eastAsiaTheme="minorEastAsia"/>
+        </w:rPr>
+      </w:pPr>
+      <m:oMathPara>
+        <m:oMath>
+          <m:r>
+            <m:rPr>
+              <m:sty m:val="p"/>
+            </m:rPr>
+            <w:rPr>
+              <w:rFonts w:ascii="Cambria Math" w:eastAsiaTheme="minorEastAsia" w:hAnsi="Cambria Math"/>
+              <w:lang w:val="en-US"/>
+            </w:rPr>
+            <m:t>b</m:t>
+          </m:r>
+          <m:r>
+            <m:rPr>
+              <m:nor/>
+            </m:rPr>
+            <w:rPr>
+              <w:rFonts w:ascii="Cambria Math" w:eastAsiaTheme="minorEastAsia" w:hAnsi="Cambria Math"/>
+              <w:vertAlign w:val="subscript"/>
+            </w:rPr>
+            <m:t>ш</m:t>
+          </m:r>
+          <m:r>
+            <m:rPr>
+              <m:sty m:val="p"/>
+            </m:rPr>
+            <w:rPr>
+              <w:rFonts w:ascii="Cambria Math" w:eastAsiaTheme="minorEastAsia" w:hAnsi="Cambria Math"/>
+            </w:rPr>
+            <m:t>=</m:t>
+          </m:r>
+          <m:r>
+            <m:rPr>
+              <m:sty m:val="p"/>
+            </m:rPr>
+            <w:rPr>
+              <w:rFonts w:ascii="Cambria Math" w:eastAsiaTheme="minorEastAsia" w:hAnsi="Cambria Math"/>
+              <w:lang w:val="en-US"/>
+            </w:rPr>
+            <m:t>b</m:t>
+          </m:r>
+          <m:r>
+            <m:rPr>
+              <m:nor/>
+            </m:rPr>
+            <w:rPr>
+              <w:rFonts w:ascii="Cambria Math" w:eastAsiaTheme="minorEastAsia" w:hAnsi="Cambria Math"/>
+              <w:vertAlign w:val="subscript"/>
+            </w:rPr>
+            <m:t>к</m:t>
+          </m:r>
+          <m:r>
+            <w:rPr>
+              <w:rFonts w:ascii="Cambria Math" w:eastAsiaTheme="minorEastAsia" w:hAnsi="Cambria Math"/>
+              <w:vertAlign w:val="subscript"/>
+            </w:rPr>
+            <m:t>+</m:t>
+          </m:r>
+          <m:r>
+            <m:rPr>
+              <m:sty m:val="p"/>
+            </m:rPr>
+            <w:rPr>
+              <w:rFonts w:ascii="Cambria Math" w:eastAsiaTheme="minorEastAsia" w:hAnsi="Cambria Math"/>
+              <w:vertAlign w:val="subscript"/>
+              <w:lang w:val="en-US"/>
+            </w:rPr>
+            <m:t>m</m:t>
+          </m:r>
+        </m:oMath>
+      </m:oMathPara>
+    </w:p>
+    <w:p>
+      <w:pPr>
+        <w:pStyle w:val="afc"/>
+        <w:rPr>
+          <w:rFonts w:eastAsiaTheme="minorEastAsia"/>
+        </w:rPr>
+      </w:pPr>
+      <w:r>
+        <w:rPr>
+          <w:rFonts w:eastAsiaTheme="minorEastAsia"/>
+        </w:rPr>
+        <w:t>Тогда ширина шестерней будет равна:</w:t>
+      </w:r>
+    </w:p>
+    <w:p>
+      <w:pPr>
+        <w:rPr>
+          <w:rFonts w:eastAsiaTheme="minorEastAsia"/>
+        </w:rPr>
+      </w:pPr>
+      <m:oMathPara>
+        <m:oMath>
+          <m:sSub>
+            <m:sSubPr>
+              <m:ctrlPr>
+                <w:rPr>
+                  <w:rFonts w:ascii="Cambria Math" w:eastAsiaTheme="minorEastAsia" w:hAnsi="Cambria Math"/>
+                  <w:i/>
+                </w:rPr>
+              </m:ctrlPr>
+            </m:sSubPr>
+            <m:e>
+              <m:r>
+                <w:rPr>
+                  <w:rFonts w:ascii="Cambria Math" w:eastAsiaTheme="minorEastAsia" w:hAnsi="Cambria Math"/>
+                </w:rPr>
+                <m:t>b</m:t>
+              </m:r>
+            </m:e>
+            <m:sub>
+              <m:r>
+                <w:rPr>
+                  <w:rFonts w:ascii="Cambria Math" w:eastAsiaTheme="minorEastAsia" w:hAnsi="Cambria Math"/>
+                </w:rPr>
+                <m:t>1</m:t>
+              </m:r>
+            </m:sub>
+          </m:sSub>
+          <m:r>
+            <w:rPr>
+              <w:rFonts w:ascii="Cambria Math" w:eastAsiaTheme="minorEastAsia" w:hAnsi="Cambria Math"/>
+            </w:rPr>
+            <m:t>=</m:t>
+          </m:r>
+          <m:sSub>
+            <m:sSubPr>
+              <m:ctrlPr>
+                <w:rPr>
+                  <w:rFonts w:ascii="Cambria Math" w:eastAsiaTheme="minorEastAsia" w:hAnsi="Cambria Math"/>
+                  <w:i/>
+                </w:rPr>
+              </m:ctrlPr>
+            </m:sSubPr>
+            <m:e>
+              <m:r>
+                <w:rPr>
+                  <w:rFonts w:ascii="Cambria Math" w:eastAsiaTheme="minorEastAsia" w:hAnsi="Cambria Math"/>
+                </w:rPr>
+                <m:t>b</m:t>
+              </m:r>
+            </m:e>
+            <m:sub>
+              <m:r>
+                <w:rPr>
+                  <w:rFonts w:ascii="Cambria Math" w:eastAsiaTheme="minorEastAsia" w:hAnsi="Cambria Math"/>
+                </w:rPr>
+                <m:t>3</m:t>
+              </m:r>
+            </m:sub>
+          </m:sSub>
+          <m:r>
+            <w:rPr>
+              <w:rFonts w:ascii="Cambria Math" w:eastAsiaTheme="minorEastAsia" w:hAnsi="Cambria Math"/>
+            </w:rPr>
+            <m:t>=</m:t>
+          </m:r>
+          <m:sSub>
+            <m:sSubPr>
+              <m:ctrlPr>
+                <w:rPr>
+                  <w:rFonts w:ascii="Cambria Math" w:eastAsiaTheme="minorEastAsia" w:hAnsi="Cambria Math"/>
+                  <w:i/>
+                </w:rPr>
+              </m:ctrlPr>
+            </m:sSubPr>
+            <m:e>
+              <m:r>
+                <w:rPr>
+                  <w:rFonts w:ascii="Cambria Math" w:eastAsiaTheme="minorEastAsia" w:hAnsi="Cambria Math"/>
+                </w:rPr>
+                <m:t>b</m:t>
+              </m:r>
+            </m:e>
+            <m:sub>
+              <m:r>
+                <w:rPr>
+                  <w:rFonts w:ascii="Cambria Math" w:eastAsiaTheme="minorEastAsia" w:hAnsi="Cambria Math"/>
+                </w:rPr>
+                <m:t>5</m:t>
+              </m:r>
+            </m:sub>
+          </m:sSub>
+          <m:r>
+            <w:rPr>
+              <w:rFonts w:ascii="Cambria Math" w:eastAsiaTheme="minorEastAsia" w:hAnsi="Cambria Math"/>
+            </w:rPr>
+            <m:t>=</m:t>
+          </m:r>
+          <m:sSub>
+            <m:sSubPr>
+              <m:ctrlPr>
+                <w:rPr>
+                  <w:rFonts w:ascii="Cambria Math" w:eastAsiaTheme="minorEastAsia" w:hAnsi="Cambria Math"/>
+                  <w:i/>
+                </w:rPr>
+              </m:ctrlPr>
+            </m:sSubPr>
+            <m:e>
+              <m:r>
+                <w:rPr>
+                  <w:rFonts w:ascii="Cambria Math" w:eastAsiaTheme="minorEastAsia" w:hAnsi="Cambria Math"/>
+                </w:rPr>
+                <m:t>b</m:t>
+              </m:r>
+            </m:e>
+            <m:sub>
+              <m:r>
+                <w:rPr>
+                  <w:rFonts w:ascii="Cambria Math" w:eastAsiaTheme="minorEastAsia" w:hAnsi="Cambria Math"/>
+                </w:rPr>
+                <m:t>7</m:t>
+              </m:r>
+            </m:sub>
+          </m:sSub>
+          <m:r>
+            <w:rPr>
+              <w:rFonts w:ascii="Cambria Math" w:eastAsiaTheme="minorEastAsia" w:hAnsi="Cambria Math"/>
+            </w:rPr>
+            <m:t>=</m:t>
+          </m:r>
+          <m:r>
+            <w:rPr>
+              <w:rFonts w:ascii="Cambria Math" w:eastAsiaTheme="minorEastAsia" w:hAnsi="Cambria Math"/>
+            </w:rPr>
+            <m:t>3</m:t>
+          </m:r>
+          <m:r>
+            <w:rPr>
+              <w:rFonts w:ascii="Cambria Math" w:eastAsiaTheme="minorEastAsia" w:hAnsi="Cambria Math"/>
+            </w:rPr>
+            <m:t>+0.</m:t>
+          </m:r>
+          <m:r>
+            <w:rPr>
+              <w:rFonts w:ascii="Cambria Math" w:eastAsiaTheme="minorEastAsia" w:hAnsi="Cambria Math"/>
+            </w:rPr>
+            <m:t>5</m:t>
+          </m:r>
+          <m:r>
+            <w:rPr>
+              <w:rFonts w:ascii="Cambria Math" w:eastAsiaTheme="minorEastAsia" w:hAnsi="Cambria Math"/>
+              <w:lang w:val="en-US"/>
+            </w:rPr>
+            <m:t>=</m:t>
+          </m:r>
+          <m:r>
+            <w:rPr>
+              <w:rFonts w:ascii="Cambria Math" w:eastAsiaTheme="minorEastAsia" w:hAnsi="Cambria Math"/>
+              <w:lang w:val="en-US"/>
+            </w:rPr>
+            <m:t>3.5</m:t>
+          </m:r>
+          <m:r>
+            <w:rPr>
+              <w:rFonts w:ascii="Cambria Math" w:eastAsiaTheme="minorEastAsia" w:hAnsi="Cambria Math"/>
+              <w:lang w:val="en-US"/>
+            </w:rPr>
+            <m:t xml:space="preserve"> </m:t>
           </m:r>
           <m:r>
             <w:rPr>
@@ -24946,7 +25680,6 @@
         <w:ind w:firstLine="425"/>
         <w:rPr>
           <w:rFonts w:eastAsiaTheme="minorEastAsia"/>
-          <w:i/>
         </w:rPr>
       </w:pPr>
       <m:oMathPara>
@@ -25003,66 +25736,103 @@
             </w:rPr>
             <m:t>=</m:t>
           </m:r>
-          <m:r>
-            <w:rPr>
-              <w:rFonts w:ascii="Cambria Math" w:eastAsiaTheme="minorEastAsia" w:hAnsi="Cambria Math"/>
-            </w:rPr>
-            <m:t>0.5·</m:t>
-          </m:r>
-          <m:r>
-            <m:rPr>
-              <m:sty m:val="p"/>
-            </m:rPr>
-            <w:rPr>
-              <w:rFonts w:ascii="Cambria Math" w:eastAsiaTheme="minorEastAsia" w:hAnsi="Cambria Math"/>
-            </w:rPr>
-            <m:t>0.4·</m:t>
-          </m:r>
-          <m:d>
-            <m:dPr>
+          <m:f>
+            <m:fPr>
               <m:ctrlPr>
                 <w:rPr>
                   <w:rFonts w:ascii="Cambria Math" w:eastAsiaTheme="minorEastAsia" w:hAnsi="Cambria Math"/>
+                  <w:i/>
                 </w:rPr>
               </m:ctrlPr>
-            </m:dPr>
-            <m:e>
+            </m:fPr>
+            <m:num>
+              <m:r>
+                <w:rPr>
+                  <w:rFonts w:ascii="Cambria Math" w:eastAsiaTheme="minorEastAsia" w:hAnsi="Cambria Math"/>
+                </w:rPr>
+                <m:t>0.5·</m:t>
+              </m:r>
               <m:r>
                 <m:rPr>
                   <m:sty m:val="p"/>
                 </m:rPr>
                 <w:rPr>
                   <w:rFonts w:ascii="Cambria Math" w:eastAsiaTheme="minorEastAsia" w:hAnsi="Cambria Math"/>
-                  <w:lang w:val="en-US"/>
-                </w:rPr>
-                <m:t>8</m:t>
-              </m:r>
-              <m:r>
-                <m:rPr>
-                  <m:sty m:val="p"/>
-                </m:rPr>
+                </w:rPr>
+                <m:t>0.5·</m:t>
+              </m:r>
+              <m:d>
+                <m:dPr>
+                  <m:ctrlPr>
+                    <w:rPr>
+                      <w:rFonts w:ascii="Cambria Math" w:eastAsiaTheme="minorEastAsia" w:hAnsi="Cambria Math"/>
+                    </w:rPr>
+                  </m:ctrlPr>
+                </m:dPr>
+                <m:e>
+                  <m:r>
+                    <m:rPr>
+                      <m:sty m:val="p"/>
+                    </m:rPr>
+                    <w:rPr>
+                      <w:rFonts w:ascii="Cambria Math" w:eastAsiaTheme="minorEastAsia" w:hAnsi="Cambria Math"/>
+                      <w:lang w:val="en-US"/>
+                    </w:rPr>
+                    <m:t>12.5</m:t>
+                  </m:r>
+                  <m:r>
+                    <m:rPr>
+                      <m:sty m:val="p"/>
+                    </m:rPr>
+                    <w:rPr>
+                      <w:rFonts w:ascii="Cambria Math" w:eastAsiaTheme="minorEastAsia" w:hAnsi="Cambria Math"/>
+                    </w:rPr>
+                    <m:t>+</m:t>
+                  </m:r>
+                  <m:r>
+                    <m:rPr>
+                      <m:sty m:val="p"/>
+                    </m:rPr>
+                    <w:rPr>
+                      <w:rFonts w:ascii="Cambria Math" w:eastAsiaTheme="minorEastAsia" w:hAnsi="Cambria Math"/>
+                      <w:lang w:val="en-US"/>
+                    </w:rPr>
+                    <m:t>50</m:t>
+                  </m:r>
+                </m:e>
+              </m:d>
+              <m:ctrlPr>
                 <w:rPr>
                   <w:rFonts w:ascii="Cambria Math" w:eastAsiaTheme="minorEastAsia" w:hAnsi="Cambria Math"/>
                 </w:rPr>
-                <m:t>+</m:t>
-              </m:r>
-              <m:r>
-                <m:rPr>
-                  <m:sty m:val="p"/>
-                </m:rPr>
+              </m:ctrlPr>
+            </m:num>
+            <m:den>
+              <m:r>
                 <w:rPr>
                   <w:rFonts w:ascii="Cambria Math" w:eastAsiaTheme="minorEastAsia" w:hAnsi="Cambria Math"/>
-                  <w:lang w:val="en-US"/>
-                </w:rPr>
-                <m:t>40</m:t>
-              </m:r>
-            </m:e>
-          </m:d>
+                </w:rPr>
+                <m:t>0.5</m:t>
+              </m:r>
+            </m:den>
+          </m:f>
           <m:r>
             <w:rPr>
               <w:rFonts w:ascii="Cambria Math" w:eastAsiaTheme="minorEastAsia" w:hAnsi="Cambria Math"/>
             </w:rPr>
-            <m:t>=9.6 мм</m:t>
+            <m:t>=</m:t>
+          </m:r>
+          <m:r>
+            <w:rPr>
+              <w:rFonts w:ascii="Cambria Math" w:eastAsiaTheme="minorEastAsia" w:hAnsi="Cambria Math"/>
+            </w:rPr>
+            <m:t xml:space="preserve">31.25 </m:t>
+          </m:r>
+          <m:r>
+            <w:rPr>
+              <w:rFonts w:ascii="Cambria Math" w:eastAsiaTheme="minorEastAsia" w:hAnsi="Cambria Math"/>
+            </w:rPr>
+            <m:t>мм</m:t>
           </m:r>
         </m:oMath>
       </m:oMathPara>
@@ -25128,66 +25898,103 @@
             </w:rPr>
             <m:t>=</m:t>
           </m:r>
-          <m:r>
-            <w:rPr>
-              <w:rFonts w:ascii="Cambria Math" w:eastAsiaTheme="minorEastAsia" w:hAnsi="Cambria Math"/>
-            </w:rPr>
-            <m:t>0.5·</m:t>
-          </m:r>
-          <m:r>
-            <m:rPr>
-              <m:sty m:val="p"/>
-            </m:rPr>
-            <w:rPr>
-              <w:rFonts w:ascii="Cambria Math" w:eastAsiaTheme="minorEastAsia" w:hAnsi="Cambria Math"/>
-            </w:rPr>
-            <m:t>0.4·</m:t>
-          </m:r>
-          <m:d>
-            <m:dPr>
+          <m:f>
+            <m:fPr>
               <m:ctrlPr>
                 <w:rPr>
                   <w:rFonts w:ascii="Cambria Math" w:eastAsiaTheme="minorEastAsia" w:hAnsi="Cambria Math"/>
+                  <w:i/>
                 </w:rPr>
               </m:ctrlPr>
-            </m:dPr>
-            <m:e>
+            </m:fPr>
+            <m:num>
+              <m:r>
+                <w:rPr>
+                  <w:rFonts w:ascii="Cambria Math" w:eastAsiaTheme="minorEastAsia" w:hAnsi="Cambria Math"/>
+                </w:rPr>
+                <m:t>0.5·</m:t>
+              </m:r>
               <m:r>
                 <m:rPr>
                   <m:sty m:val="p"/>
                 </m:rPr>
                 <w:rPr>
                   <w:rFonts w:ascii="Cambria Math" w:eastAsiaTheme="minorEastAsia" w:hAnsi="Cambria Math"/>
-                  <w:lang w:val="en-US"/>
-                </w:rPr>
-                <m:t>8</m:t>
-              </m:r>
-              <m:r>
-                <m:rPr>
-                  <m:sty m:val="p"/>
-                </m:rPr>
+                </w:rPr>
+                <m:t>0.5·</m:t>
+              </m:r>
+              <m:d>
+                <m:dPr>
+                  <m:ctrlPr>
+                    <w:rPr>
+                      <w:rFonts w:ascii="Cambria Math" w:eastAsiaTheme="minorEastAsia" w:hAnsi="Cambria Math"/>
+                    </w:rPr>
+                  </m:ctrlPr>
+                </m:dPr>
+                <m:e>
+                  <m:r>
+                    <m:rPr>
+                      <m:sty m:val="p"/>
+                    </m:rPr>
+                    <w:rPr>
+                      <w:rFonts w:ascii="Cambria Math" w:eastAsiaTheme="minorEastAsia" w:hAnsi="Cambria Math"/>
+                      <w:lang w:val="en-US"/>
+                    </w:rPr>
+                    <m:t>12.5</m:t>
+                  </m:r>
+                  <m:r>
+                    <m:rPr>
+                      <m:sty m:val="p"/>
+                    </m:rPr>
+                    <w:rPr>
+                      <w:rFonts w:ascii="Cambria Math" w:eastAsiaTheme="minorEastAsia" w:hAnsi="Cambria Math"/>
+                    </w:rPr>
+                    <m:t>+</m:t>
+                  </m:r>
+                  <m:r>
+                    <m:rPr>
+                      <m:sty m:val="p"/>
+                    </m:rPr>
+                    <w:rPr>
+                      <w:rFonts w:ascii="Cambria Math" w:eastAsiaTheme="minorEastAsia" w:hAnsi="Cambria Math"/>
+                      <w:lang w:val="en-US"/>
+                    </w:rPr>
+                    <m:t>75</m:t>
+                  </m:r>
+                </m:e>
+              </m:d>
+              <m:ctrlPr>
                 <w:rPr>
                   <w:rFonts w:ascii="Cambria Math" w:eastAsiaTheme="minorEastAsia" w:hAnsi="Cambria Math"/>
                 </w:rPr>
-                <m:t>+</m:t>
-              </m:r>
-              <m:r>
-                <m:rPr>
-                  <m:sty m:val="p"/>
-                </m:rPr>
+              </m:ctrlPr>
+            </m:num>
+            <m:den>
+              <m:r>
                 <w:rPr>
                   <w:rFonts w:ascii="Cambria Math" w:eastAsiaTheme="minorEastAsia" w:hAnsi="Cambria Math"/>
-                  <w:lang w:val="en-US"/>
-                </w:rPr>
-                <m:t>60</m:t>
-              </m:r>
-            </m:e>
-          </m:d>
+                </w:rPr>
+                <m:t>0.5</m:t>
+              </m:r>
+            </m:den>
+          </m:f>
           <m:r>
             <w:rPr>
               <w:rFonts w:ascii="Cambria Math" w:eastAsiaTheme="minorEastAsia" w:hAnsi="Cambria Math"/>
             </w:rPr>
-            <m:t>=13.6 мм</m:t>
+            <m:t>=</m:t>
+          </m:r>
+          <m:r>
+            <w:rPr>
+              <w:rFonts w:ascii="Cambria Math" w:eastAsiaTheme="minorEastAsia" w:hAnsi="Cambria Math"/>
+            </w:rPr>
+            <m:t>43.75</m:t>
+          </m:r>
+          <m:r>
+            <w:rPr>
+              <w:rFonts w:ascii="Cambria Math" w:eastAsiaTheme="minorEastAsia" w:hAnsi="Cambria Math"/>
+            </w:rPr>
+            <m:t xml:space="preserve"> мм</m:t>
           </m:r>
         </m:oMath>
       </m:oMathPara>
@@ -25253,12 +26060,39 @@
             </w:rPr>
             <m:t>=</m:t>
           </m:r>
-          <m:r>
-            <w:rPr>
-              <w:rFonts w:ascii="Cambria Math" w:eastAsiaTheme="minorEastAsia" w:hAnsi="Cambria Math"/>
-            </w:rPr>
-            <m:t>0.5·</m:t>
-          </m:r>
+          <m:sSub>
+            <m:sSubPr>
+              <m:ctrlPr>
+                <w:rPr>
+                  <w:rFonts w:ascii="Cambria Math" w:eastAsiaTheme="minorEastAsia" w:hAnsi="Cambria Math"/>
+                  <w:lang w:val="en-US"/>
+                </w:rPr>
+              </m:ctrlPr>
+            </m:sSubPr>
+            <m:e>
+              <m:r>
+                <m:rPr>
+                  <m:sty m:val="p"/>
+                </m:rPr>
+                <w:rPr>
+                  <w:rFonts w:ascii="Cambria Math" w:eastAsiaTheme="minorEastAsia" w:hAnsi="Cambria Math"/>
+                  <w:lang w:val="en-US"/>
+                </w:rPr>
+                <m:t>a</m:t>
+              </m:r>
+            </m:e>
+            <m:sub>
+              <m:r>
+                <m:rPr>
+                  <m:sty m:val="p"/>
+                </m:rPr>
+                <w:rPr>
+                  <w:rFonts w:ascii="Cambria Math" w:eastAsiaTheme="minorEastAsia" w:hAnsi="Cambria Math"/>
+                </w:rPr>
+                <m:t>78</m:t>
+              </m:r>
+            </m:sub>
+          </m:sSub>
           <m:r>
             <m:rPr>
               <m:sty m:val="p"/>
@@ -25266,189 +26100,130 @@
             <w:rPr>
               <w:rFonts w:ascii="Cambria Math" w:eastAsiaTheme="minorEastAsia" w:hAnsi="Cambria Math"/>
             </w:rPr>
-            <m:t>0.4·</m:t>
-          </m:r>
-          <m:d>
-            <m:dPr>
+            <m:t>=</m:t>
+          </m:r>
+          <m:f>
+            <m:fPr>
               <m:ctrlPr>
                 <w:rPr>
                   <w:rFonts w:ascii="Cambria Math" w:eastAsiaTheme="minorEastAsia" w:hAnsi="Cambria Math"/>
+                  <w:i/>
                 </w:rPr>
               </m:ctrlPr>
-            </m:dPr>
-            <m:e>
+            </m:fPr>
+            <m:num>
+              <m:r>
+                <w:rPr>
+                  <w:rFonts w:ascii="Cambria Math" w:eastAsiaTheme="minorEastAsia" w:hAnsi="Cambria Math"/>
+                </w:rPr>
+                <m:t>0.5·</m:t>
+              </m:r>
               <m:r>
                 <m:rPr>
                   <m:sty m:val="p"/>
                 </m:rPr>
                 <w:rPr>
                   <w:rFonts w:ascii="Cambria Math" w:eastAsiaTheme="minorEastAsia" w:hAnsi="Cambria Math"/>
-                  <w:lang w:val="en-US"/>
-                </w:rPr>
-                <m:t>8</m:t>
-              </m:r>
-              <m:r>
-                <m:rPr>
-                  <m:sty m:val="p"/>
-                </m:rPr>
+                </w:rPr>
+                <m:t>0.5·</m:t>
+              </m:r>
+              <m:d>
+                <m:dPr>
+                  <m:ctrlPr>
+                    <w:rPr>
+                      <w:rFonts w:ascii="Cambria Math" w:eastAsiaTheme="minorEastAsia" w:hAnsi="Cambria Math"/>
+                    </w:rPr>
+                  </m:ctrlPr>
+                </m:dPr>
+                <m:e>
+                  <m:r>
+                    <m:rPr>
+                      <m:sty m:val="p"/>
+                    </m:rPr>
+                    <w:rPr>
+                      <w:rFonts w:ascii="Cambria Math" w:eastAsiaTheme="minorEastAsia" w:hAnsi="Cambria Math"/>
+                      <w:lang w:val="en-US"/>
+                    </w:rPr>
+                    <m:t>12.5</m:t>
+                  </m:r>
+                  <m:r>
+                    <m:rPr>
+                      <m:sty m:val="p"/>
+                    </m:rPr>
+                    <w:rPr>
+                      <w:rFonts w:ascii="Cambria Math" w:eastAsiaTheme="minorEastAsia" w:hAnsi="Cambria Math"/>
+                    </w:rPr>
+                    <m:t>+</m:t>
+                  </m:r>
+                  <m:r>
+                    <m:rPr>
+                      <m:sty m:val="p"/>
+                    </m:rPr>
+                    <w:rPr>
+                      <w:rFonts w:ascii="Cambria Math" w:eastAsiaTheme="minorEastAsia" w:hAnsi="Cambria Math"/>
+                      <w:lang w:val="en-US"/>
+                    </w:rPr>
+                    <m:t>10</m:t>
+                  </m:r>
+                  <m:r>
+                    <m:rPr>
+                      <m:sty m:val="p"/>
+                    </m:rPr>
+                    <w:rPr>
+                      <w:rFonts w:ascii="Cambria Math" w:eastAsiaTheme="minorEastAsia" w:hAnsi="Cambria Math"/>
+                      <w:lang w:val="en-US"/>
+                    </w:rPr>
+                    <m:t>0</m:t>
+                  </m:r>
+                </m:e>
+              </m:d>
+              <m:ctrlPr>
                 <w:rPr>
                   <w:rFonts w:ascii="Cambria Math" w:eastAsiaTheme="minorEastAsia" w:hAnsi="Cambria Math"/>
                 </w:rPr>
-                <m:t>+</m:t>
-              </m:r>
-              <m:r>
-                <m:rPr>
-                  <m:sty m:val="p"/>
-                </m:rPr>
+              </m:ctrlPr>
+            </m:num>
+            <m:den>
+              <m:r>
                 <w:rPr>
                   <w:rFonts w:ascii="Cambria Math" w:eastAsiaTheme="minorEastAsia" w:hAnsi="Cambria Math"/>
-                  <w:lang w:val="en-US"/>
-                </w:rPr>
-                <m:t>80</m:t>
-              </m:r>
-            </m:e>
-          </m:d>
+                </w:rPr>
+                <m:t>0.5</m:t>
+              </m:r>
+            </m:den>
+          </m:f>
           <m:r>
             <w:rPr>
               <w:rFonts w:ascii="Cambria Math" w:eastAsiaTheme="minorEastAsia" w:hAnsi="Cambria Math"/>
             </w:rPr>
-            <m:t>=17.6 мм</m:t>
+            <m:t>=</m:t>
+          </m:r>
+          <m:r>
+            <w:rPr>
+              <w:rFonts w:ascii="Cambria Math" w:eastAsiaTheme="minorEastAsia" w:hAnsi="Cambria Math"/>
+            </w:rPr>
+            <m:t>56</m:t>
+          </m:r>
+          <m:r>
+            <w:rPr>
+              <w:rFonts w:ascii="Cambria Math" w:eastAsiaTheme="minorEastAsia" w:hAnsi="Cambria Math"/>
+            </w:rPr>
+            <m:t>.</m:t>
+          </m:r>
+          <m:r>
+            <w:rPr>
+              <w:rFonts w:ascii="Cambria Math" w:eastAsiaTheme="minorEastAsia" w:hAnsi="Cambria Math"/>
+            </w:rPr>
+            <m:t>25</m:t>
+          </m:r>
+          <m:r>
+            <w:rPr>
+              <w:rFonts w:ascii="Cambria Math" w:eastAsiaTheme="minorEastAsia" w:hAnsi="Cambria Math"/>
+            </w:rPr>
+            <m:t xml:space="preserve"> мм</m:t>
           </m:r>
         </m:oMath>
       </m:oMathPara>
-    </w:p>
-    <w:p>
-      <w:pPr>
-        <w:ind w:firstLine="425"/>
-        <w:rPr>
-          <w:rFonts w:eastAsiaTheme="minorEastAsia"/>
-        </w:rPr>
-      </w:pPr>
-      <m:oMathPara>
-        <m:oMath>
-          <m:sSub>
-            <m:sSubPr>
-              <m:ctrlPr>
-                <w:rPr>
-                  <w:rFonts w:ascii="Cambria Math" w:eastAsiaTheme="minorEastAsia" w:hAnsi="Cambria Math"/>
-                  <w:lang w:val="en-US"/>
-                </w:rPr>
-              </m:ctrlPr>
-            </m:sSubPr>
-            <m:e>
-              <m:r>
-                <m:rPr>
-                  <m:sty m:val="p"/>
-                </m:rPr>
-                <w:rPr>
-                  <w:rFonts w:ascii="Cambria Math" w:eastAsiaTheme="minorEastAsia" w:hAnsi="Cambria Math"/>
-                  <w:lang w:val="en-US"/>
-                </w:rPr>
-                <m:t>a</m:t>
-              </m:r>
-            </m:e>
-            <m:sub>
-              <m:r>
-                <m:rPr>
-                  <m:sty m:val="p"/>
-                </m:rPr>
-                <w:rPr>
-                  <w:rFonts w:ascii="Cambria Math" w:eastAsiaTheme="minorEastAsia" w:hAnsi="Cambria Math"/>
-                  <w:lang w:val="en-US"/>
-                </w:rPr>
-                <m:t>w</m:t>
-              </m:r>
-              <m:r>
-                <m:rPr>
-                  <m:sty m:val="p"/>
-                </m:rPr>
-                <w:rPr>
-                  <w:rFonts w:ascii="Cambria Math" w:eastAsiaTheme="minorEastAsia" w:hAnsi="Cambria Math"/>
-                </w:rPr>
-                <m:t>56</m:t>
-              </m:r>
-            </m:sub>
-          </m:sSub>
-          <m:r>
-            <m:rPr>
-              <m:sty m:val="p"/>
-            </m:rPr>
-            <w:rPr>
-              <w:rFonts w:ascii="Cambria Math" w:eastAsiaTheme="minorEastAsia" w:hAnsi="Cambria Math"/>
-            </w:rPr>
-            <m:t>=</m:t>
-          </m:r>
-          <m:r>
-            <w:rPr>
-              <w:rFonts w:ascii="Cambria Math" w:eastAsiaTheme="minorEastAsia" w:hAnsi="Cambria Math"/>
-            </w:rPr>
-            <m:t>0.5·</m:t>
-          </m:r>
-          <m:r>
-            <m:rPr>
-              <m:sty m:val="p"/>
-            </m:rPr>
-            <w:rPr>
-              <w:rFonts w:ascii="Cambria Math" w:eastAsiaTheme="minorEastAsia" w:hAnsi="Cambria Math"/>
-            </w:rPr>
-            <m:t>0.4·</m:t>
-          </m:r>
-          <m:d>
-            <m:dPr>
-              <m:ctrlPr>
-                <w:rPr>
-                  <w:rFonts w:ascii="Cambria Math" w:eastAsiaTheme="minorEastAsia" w:hAnsi="Cambria Math"/>
-                </w:rPr>
-              </m:ctrlPr>
-            </m:dPr>
-            <m:e>
-              <m:r>
-                <m:rPr>
-                  <m:sty m:val="p"/>
-                </m:rPr>
-                <w:rPr>
-                  <w:rFonts w:ascii="Cambria Math" w:eastAsiaTheme="minorEastAsia" w:hAnsi="Cambria Math"/>
-                  <w:lang w:val="en-US"/>
-                </w:rPr>
-                <m:t>8</m:t>
-              </m:r>
-              <m:r>
-                <m:rPr>
-                  <m:sty m:val="p"/>
-                </m:rPr>
-                <w:rPr>
-                  <w:rFonts w:ascii="Cambria Math" w:eastAsiaTheme="minorEastAsia" w:hAnsi="Cambria Math"/>
-                </w:rPr>
-                <m:t>+</m:t>
-              </m:r>
-              <m:r>
-                <m:rPr>
-                  <m:sty m:val="p"/>
-                </m:rPr>
-                <w:rPr>
-                  <w:rFonts w:ascii="Cambria Math" w:eastAsiaTheme="minorEastAsia" w:hAnsi="Cambria Math"/>
-                  <w:lang w:val="en-US"/>
-                </w:rPr>
-                <m:t>80</m:t>
-              </m:r>
-            </m:e>
-          </m:d>
-          <m:r>
-            <w:rPr>
-              <w:rFonts w:ascii="Cambria Math" w:eastAsiaTheme="minorEastAsia" w:hAnsi="Cambria Math"/>
-            </w:rPr>
-            <m:t>=17.6 мм</m:t>
-          </m:r>
-        </m:oMath>
-      </m:oMathPara>
-    </w:p>
-    <w:p>
-      <w:pPr>
-        <w:ind w:firstLine="425"/>
-        <w:rPr>
-          <w:rFonts w:eastAsiaTheme="minorEastAsia"/>
-        </w:rPr>
-      </w:pPr>
     </w:p>
     <w:p>
       <w:pPr>
@@ -25493,13 +26268,13 @@
         <w:tblLook w:val="0000" w:firstRow="0" w:lastRow="0" w:firstColumn="0" w:lastColumn="0" w:noHBand="0" w:noVBand="0"/>
       </w:tblPr>
       <w:tblGrid>
-        <w:gridCol w:w="1639"/>
-        <w:gridCol w:w="773"/>
-        <w:gridCol w:w="1728"/>
-        <w:gridCol w:w="1928"/>
-        <w:gridCol w:w="2302"/>
-        <w:gridCol w:w="1027"/>
-        <w:gridCol w:w="846"/>
+        <w:gridCol w:w="1637"/>
+        <w:gridCol w:w="772"/>
+        <w:gridCol w:w="1717"/>
+        <w:gridCol w:w="1915"/>
+        <w:gridCol w:w="2286"/>
+        <w:gridCol w:w="1022"/>
+        <w:gridCol w:w="894"/>
       </w:tblGrid>
       <w:tr>
         <w:trPr>
@@ -25816,10 +26591,10 @@
                   <v:path o:extrusionok="f" gradientshapeok="t" o:connecttype="rect"/>
                   <o:lock v:ext="edit" aspectratio="t"/>
                 </v:shapetype>
-                <v:shape id="_x0000_i1025" type="#_x0000_t75" alt="" style="width:12.35pt;height:19.9pt;mso-width-percent:0;mso-height-percent:0;mso-width-percent:0;mso-height-percent:0" o:ole="">
+                <v:shape id="_x0000_i1025" type="#_x0000_t75" alt="" style="width:12.5pt;height:20pt;mso-width-percent:0;mso-height-percent:0;mso-width-percent:0;mso-height-percent:0" o:ole="">
                   <v:imagedata r:id="rId14" o:title=""/>
                 </v:shape>
-                <o:OLEObject Type="Embed" ProgID="Equation.3" ShapeID="_x0000_i1025" DrawAspect="Content" ObjectID="_1773171083" r:id="rId15"/>
+                <o:OLEObject Type="Embed" ProgID="Equation.3" ShapeID="_x0000_i1025" DrawAspect="Content" ObjectID="_1773319580" r:id="rId15"/>
               </w:object>
             </w:r>
             <w:r>
@@ -25893,7 +26668,7 @@
               <w:rPr>
                 <w:lang w:val="en-US"/>
               </w:rPr>
-              <w:t>8</w:t>
+              <w:t>12.5</w:t>
             </w:r>
           </w:p>
         </w:tc>
@@ -25912,7 +26687,7 @@
               <w:rPr>
                 <w:lang w:val="en-US"/>
               </w:rPr>
-              <w:t>8.8</w:t>
+              <w:t>13.5</w:t>
             </w:r>
           </w:p>
         </w:tc>
@@ -25931,7 +26706,7 @@
               <w:rPr>
                 <w:lang w:val="en-US"/>
               </w:rPr>
-              <w:t>6.92</w:t>
+              <w:t>11</w:t>
             </w:r>
           </w:p>
         </w:tc>
@@ -25943,9 +26718,15 @@
           <w:p>
             <w:pPr>
               <w:pStyle w:val="af2"/>
+              <w:rPr>
+                <w:lang w:val="en-US"/>
+              </w:rPr>
             </w:pPr>
             <w:r>
-              <w:t>4</w:t>
+              <w:rPr>
+                <w:lang w:val="en-US"/>
+              </w:rPr>
+              <w:t>3</w:t>
             </w:r>
           </w:p>
         </w:tc>
@@ -25963,12 +26744,16 @@
                 <w:lang w:val="en-US"/>
               </w:rPr>
             </w:pPr>
-            <w:r>
-              <w:rPr>
-                <w:lang w:val="en-US"/>
-              </w:rPr>
-              <w:t>9.6</w:t>
-            </w:r>
+            <m:oMathPara>
+              <m:oMath>
+                <m:r>
+                  <w:rPr>
+                    <w:rFonts w:ascii="Cambria Math" w:eastAsiaTheme="minorEastAsia" w:hAnsi="Cambria Math"/>
+                  </w:rPr>
+                  <m:t>31.25</m:t>
+                </m:r>
+              </m:oMath>
+            </m:oMathPara>
           </w:p>
         </w:tc>
       </w:tr>
@@ -26029,7 +26814,7 @@
               <w:rPr>
                 <w:lang w:val="en-US"/>
               </w:rPr>
-              <w:t>40</w:t>
+              <w:t>50</w:t>
             </w:r>
           </w:p>
         </w:tc>
@@ -26048,7 +26833,7 @@
               <w:rPr>
                 <w:lang w:val="en-US"/>
               </w:rPr>
-              <w:t>40.8</w:t>
+              <w:t>51</w:t>
             </w:r>
           </w:p>
         </w:tc>
@@ -26063,12 +26848,20 @@
                 <w:lang w:val="en-US"/>
               </w:rPr>
             </w:pPr>
-            <w:r>
-              <w:rPr>
-                <w:lang w:val="en-US"/>
-              </w:rPr>
-              <w:t>38.92</w:t>
-            </w:r>
+            <m:oMathPara>
+              <m:oMath>
+                <m:r>
+                  <m:rPr>
+                    <m:sty m:val="p"/>
+                  </m:rPr>
+                  <w:rPr>
+                    <w:rFonts w:ascii="Cambria Math" w:eastAsiaTheme="minorEastAsia" w:hAnsi="Cambria Math"/>
+                    <w:lang w:val="en-US"/>
+                  </w:rPr>
+                  <m:t>48.5</m:t>
+                </m:r>
+              </m:oMath>
+            </m:oMathPara>
           </w:p>
         </w:tc>
         <w:tc>
@@ -26084,13 +26877,10 @@
               </w:rPr>
             </w:pPr>
             <w:r>
-              <w:t>4</w:t>
-            </w:r>
-            <w:r>
               <w:rPr>
                 <w:lang w:val="en-US"/>
               </w:rPr>
-              <w:t>.4</w:t>
+              <w:t>3.5</w:t>
             </w:r>
           </w:p>
         </w:tc>
@@ -26165,7 +26955,7 @@
               <w:rPr>
                 <w:lang w:val="en-US"/>
               </w:rPr>
-              <w:t>8</w:t>
+              <w:t>12.5</w:t>
             </w:r>
           </w:p>
         </w:tc>
@@ -26184,7 +26974,7 @@
               <w:rPr>
                 <w:lang w:val="en-US"/>
               </w:rPr>
-              <w:t>8.8</w:t>
+              <w:t>13.5</w:t>
             </w:r>
           </w:p>
         </w:tc>
@@ -26203,7 +26993,7 @@
               <w:rPr>
                 <w:lang w:val="en-US"/>
               </w:rPr>
-              <w:t>6.92</w:t>
+              <w:t>11</w:t>
             </w:r>
           </w:p>
         </w:tc>
@@ -26215,9 +27005,15 @@
           <w:p>
             <w:pPr>
               <w:pStyle w:val="af2"/>
+              <w:rPr>
+                <w:lang w:val="en-US"/>
+              </w:rPr>
             </w:pPr>
             <w:r>
-              <w:t>4</w:t>
+              <w:rPr>
+                <w:lang w:val="en-US"/>
+              </w:rPr>
+              <w:t>3</w:t>
             </w:r>
           </w:p>
         </w:tc>
@@ -26238,12 +27034,16 @@
                 <w:lang w:val="en-US"/>
               </w:rPr>
             </w:pPr>
-            <w:r>
-              <w:rPr>
-                <w:lang w:val="en-US"/>
-              </w:rPr>
-              <w:t>13.6</w:t>
-            </w:r>
+            <m:oMathPara>
+              <m:oMath>
+                <m:r>
+                  <w:rPr>
+                    <w:rFonts w:ascii="Cambria Math" w:eastAsiaTheme="minorEastAsia" w:hAnsi="Cambria Math"/>
+                  </w:rPr>
+                  <m:t>43.75</m:t>
+                </m:r>
+              </m:oMath>
+            </m:oMathPara>
           </w:p>
         </w:tc>
       </w:tr>
@@ -26304,7 +27104,7 @@
               <w:rPr>
                 <w:lang w:val="en-US"/>
               </w:rPr>
-              <w:t>60</w:t>
+              <w:t>75</w:t>
             </w:r>
           </w:p>
         </w:tc>
@@ -26323,7 +27123,7 @@
               <w:rPr>
                 <w:lang w:val="en-US"/>
               </w:rPr>
-              <w:t>60.8</w:t>
+              <w:t>76</w:t>
             </w:r>
           </w:p>
         </w:tc>
@@ -26338,12 +27138,20 @@
                 <w:lang w:val="en-US"/>
               </w:rPr>
             </w:pPr>
-            <w:r>
-              <w:rPr>
-                <w:lang w:val="en-US"/>
-              </w:rPr>
-              <w:t>58.92</w:t>
-            </w:r>
+            <m:oMathPara>
+              <m:oMath>
+                <m:r>
+                  <m:rPr>
+                    <m:sty m:val="p"/>
+                  </m:rPr>
+                  <w:rPr>
+                    <w:rFonts w:ascii="Cambria Math" w:eastAsiaTheme="minorEastAsia" w:hAnsi="Cambria Math"/>
+                    <w:lang w:val="en-US"/>
+                  </w:rPr>
+                  <m:t>73.5</m:t>
+                </m:r>
+              </m:oMath>
+            </m:oMathPara>
           </w:p>
         </w:tc>
         <w:tc>
@@ -26359,13 +27167,10 @@
               </w:rPr>
             </w:pPr>
             <w:r>
-              <w:t>4</w:t>
-            </w:r>
-            <w:r>
               <w:rPr>
                 <w:lang w:val="en-US"/>
               </w:rPr>
-              <w:t>.4</w:t>
+              <w:t>3.5</w:t>
             </w:r>
           </w:p>
         </w:tc>
@@ -26443,7 +27248,7 @@
               <w:rPr>
                 <w:lang w:val="en-US"/>
               </w:rPr>
-              <w:t>8</w:t>
+              <w:t>12.5</w:t>
             </w:r>
           </w:p>
         </w:tc>
@@ -26462,7 +27267,7 @@
               <w:rPr>
                 <w:lang w:val="en-US"/>
               </w:rPr>
-              <w:t>8.8</w:t>
+              <w:t>13.5</w:t>
             </w:r>
           </w:p>
         </w:tc>
@@ -26481,7 +27286,7 @@
               <w:rPr>
                 <w:lang w:val="en-US"/>
               </w:rPr>
-              <w:t>6.92</w:t>
+              <w:t>11</w:t>
             </w:r>
           </w:p>
         </w:tc>
@@ -26495,7 +27300,10 @@
               <w:pStyle w:val="af2"/>
             </w:pPr>
             <w:r>
-              <w:t>4</w:t>
+              <w:rPr>
+                <w:lang w:val="en-US"/>
+              </w:rPr>
+              <w:t>3</w:t>
             </w:r>
           </w:p>
         </w:tc>
@@ -26513,12 +27321,16 @@
                 <w:lang w:val="en-US"/>
               </w:rPr>
             </w:pPr>
-            <w:r>
-              <w:rPr>
-                <w:lang w:val="en-US"/>
-              </w:rPr>
-              <w:t>17.6</w:t>
-            </w:r>
+            <m:oMathPara>
+              <m:oMath>
+                <m:r>
+                  <w:rPr>
+                    <w:rFonts w:ascii="Cambria Math" w:eastAsiaTheme="minorEastAsia" w:hAnsi="Cambria Math"/>
+                  </w:rPr>
+                  <m:t>56.25</m:t>
+                </m:r>
+              </m:oMath>
+            </m:oMathPara>
           </w:p>
         </w:tc>
       </w:tr>
@@ -26567,7 +27379,7 @@
               <w:rPr>
                 <w:lang w:val="en-US"/>
               </w:rPr>
-              <w:t>80</w:t>
+              <w:t>100</w:t>
             </w:r>
           </w:p>
         </w:tc>
@@ -26586,7 +27398,7 @@
               <w:rPr>
                 <w:lang w:val="en-US"/>
               </w:rPr>
-              <w:t>80.8</w:t>
+              <w:t>101</w:t>
             </w:r>
           </w:p>
         </w:tc>
@@ -26605,7 +27417,7 @@
               <w:rPr>
                 <w:lang w:val="en-US"/>
               </w:rPr>
-              <w:t>78.92</w:t>
+              <w:t>98.5</w:t>
             </w:r>
           </w:p>
         </w:tc>
@@ -26622,13 +27434,10 @@
               </w:rPr>
             </w:pPr>
             <w:r>
-              <w:t>4</w:t>
-            </w:r>
-            <w:r>
               <w:rPr>
                 <w:lang w:val="en-US"/>
               </w:rPr>
-              <w:t>.4</w:t>
+              <w:t>3.5</w:t>
             </w:r>
           </w:p>
         </w:tc>
@@ -26703,7 +27512,7 @@
               <w:rPr>
                 <w:lang w:val="en-US"/>
               </w:rPr>
-              <w:t>8</w:t>
+              <w:t>12.5</w:t>
             </w:r>
           </w:p>
         </w:tc>
@@ -26722,7 +27531,7 @@
               <w:rPr>
                 <w:lang w:val="en-US"/>
               </w:rPr>
-              <w:t>8.8</w:t>
+              <w:t>13.5</w:t>
             </w:r>
           </w:p>
         </w:tc>
@@ -26741,7 +27550,7 @@
               <w:rPr>
                 <w:lang w:val="en-US"/>
               </w:rPr>
-              <w:t>6.92</w:t>
+              <w:t>11</w:t>
             </w:r>
           </w:p>
         </w:tc>
@@ -26753,9 +27562,15 @@
           <w:p>
             <w:pPr>
               <w:pStyle w:val="af2"/>
+              <w:rPr>
+                <w:lang w:val="en-US"/>
+              </w:rPr>
             </w:pPr>
             <w:r>
-              <w:t>4</w:t>
+              <w:rPr>
+                <w:lang w:val="en-US"/>
+              </w:rPr>
+              <w:t>3</w:t>
             </w:r>
           </w:p>
         </w:tc>
@@ -26773,12 +27588,16 @@
                 <w:lang w:val="en-US"/>
               </w:rPr>
             </w:pPr>
-            <w:r>
-              <w:rPr>
-                <w:lang w:val="en-US"/>
-              </w:rPr>
-              <w:t>17.6</w:t>
-            </w:r>
+            <m:oMathPara>
+              <m:oMath>
+                <m:r>
+                  <w:rPr>
+                    <w:rFonts w:ascii="Cambria Math" w:eastAsiaTheme="minorEastAsia" w:hAnsi="Cambria Math"/>
+                  </w:rPr>
+                  <m:t>56.25</m:t>
+                </m:r>
+              </m:oMath>
+            </m:oMathPara>
           </w:p>
         </w:tc>
       </w:tr>
@@ -26839,7 +27658,7 @@
               <w:rPr>
                 <w:lang w:val="en-US"/>
               </w:rPr>
-              <w:t>80</w:t>
+              <w:t>100</w:t>
             </w:r>
           </w:p>
         </w:tc>
@@ -26858,7 +27677,7 @@
               <w:rPr>
                 <w:lang w:val="en-US"/>
               </w:rPr>
-              <w:t>80.8</w:t>
+              <w:t>101</w:t>
             </w:r>
           </w:p>
         </w:tc>
@@ -26877,7 +27696,7 @@
               <w:rPr>
                 <w:lang w:val="en-US"/>
               </w:rPr>
-              <w:t>78.92</w:t>
+              <w:t>98.5</w:t>
             </w:r>
           </w:p>
         </w:tc>
@@ -26894,13 +27713,10 @@
               </w:rPr>
             </w:pPr>
             <w:r>
-              <w:t>4</w:t>
-            </w:r>
-            <w:r>
               <w:rPr>
                 <w:lang w:val="en-US"/>
               </w:rPr>
-              <w:t>.4</w:t>
+              <w:t>3.5</w:t>
             </w:r>
           </w:p>
         </w:tc>

</xml_diff>

<commit_message>
Dmm: added: new draws - 2
</commit_message>
<xml_diff>
--- a/дмм/СМ11-61Б_ИонинДА_РПЗ.docx
+++ b/дмм/СМ11-61Б_ИонинДА_РПЗ.docx
@@ -998,7 +998,7 @@
       <w:pPr>
         <w:pStyle w:val="af5"/>
       </w:pPr>
-      <w:bookmarkStart w:id="4" w:name="_Toc161177765"/>
+      <w:bookmarkStart w:id="4" w:name="_Toc162718493"/>
       <w:r>
         <w:lastRenderedPageBreak/>
         <w:t>ОГЛАВЛЕНИЕ</w:t>
@@ -1017,10 +1017,8 @@
           <w:rFonts w:asciiTheme="minorHAnsi" w:hAnsiTheme="minorHAnsi" w:cstheme="minorBidi"/>
           <w:b w:val="0"/>
           <w:caps w:val="0"/>
-          <w:kern w:val="2"/>
-          <w:sz w:val="24"/>
-          <w:szCs w:val="24"/>
-          <w14:ligatures w14:val="standardContextual"/>
+          <w:sz w:val="22"/>
+          <w:szCs w:val="22"/>
         </w:rPr>
       </w:pPr>
       <w:r>
@@ -1032,7 +1030,7 @@
       <w:r>
         <w:fldChar w:fldCharType="separate"/>
       </w:r>
-      <w:hyperlink w:anchor="_Toc161177765" w:history="1">
+      <w:hyperlink w:anchor="_Toc162718493" w:history="1">
         <w:r>
           <w:rPr>
             <w:rStyle w:val="a6"/>
@@ -1055,7 +1053,7 @@
           <w:rPr>
             <w:webHidden/>
           </w:rPr>
-          <w:instrText xml:space="preserve"> PAGEREF _Toc161177765 \h </w:instrText>
+          <w:instrText xml:space="preserve"> PAGEREF _Toc162718493 \h </w:instrText>
         </w:r>
         <w:r>
           <w:rPr>
@@ -1089,13 +1087,11 @@
           <w:rFonts w:asciiTheme="minorHAnsi" w:hAnsiTheme="minorHAnsi" w:cstheme="minorBidi"/>
           <w:b w:val="0"/>
           <w:caps w:val="0"/>
-          <w:kern w:val="2"/>
-          <w:sz w:val="24"/>
-          <w:szCs w:val="24"/>
-          <w14:ligatures w14:val="standardContextual"/>
-        </w:rPr>
-      </w:pPr>
-      <w:hyperlink w:anchor="_Toc161177766" w:history="1">
+          <w:sz w:val="22"/>
+          <w:szCs w:val="22"/>
+        </w:rPr>
+      </w:pPr>
+      <w:hyperlink w:anchor="_Toc162718494" w:history="1">
         <w:r>
           <w:rPr>
             <w:rStyle w:val="a6"/>
@@ -1118,7 +1114,7 @@
           <w:rPr>
             <w:webHidden/>
           </w:rPr>
-          <w:instrText xml:space="preserve"> PAGEREF _Toc161177766 \h </w:instrText>
+          <w:instrText xml:space="preserve"> PAGEREF _Toc162718494 \h </w:instrText>
         </w:r>
         <w:r>
           <w:rPr>
@@ -1155,13 +1151,11 @@
           <w:rFonts w:asciiTheme="minorHAnsi" w:hAnsiTheme="minorHAnsi" w:cstheme="minorBidi"/>
           <w:b w:val="0"/>
           <w:caps w:val="0"/>
-          <w:kern w:val="2"/>
-          <w:sz w:val="24"/>
-          <w:szCs w:val="24"/>
-          <w14:ligatures w14:val="standardContextual"/>
-        </w:rPr>
-      </w:pPr>
-      <w:hyperlink w:anchor="_Toc161177767" w:history="1">
+          <w:sz w:val="22"/>
+          <w:szCs w:val="22"/>
+        </w:rPr>
+      </w:pPr>
+      <w:hyperlink w:anchor="_Toc162718495" w:history="1">
         <w:r>
           <w:rPr>
             <w:rStyle w:val="a6"/>
@@ -1173,10 +1167,8 @@
             <w:rFonts w:asciiTheme="minorHAnsi" w:hAnsiTheme="minorHAnsi" w:cstheme="minorBidi"/>
             <w:b w:val="0"/>
             <w:caps w:val="0"/>
-            <w:kern w:val="2"/>
-            <w:sz w:val="24"/>
-            <w:szCs w:val="24"/>
-            <w14:ligatures w14:val="standardContextual"/>
+            <w:sz w:val="22"/>
+            <w:szCs w:val="22"/>
           </w:rPr>
           <w:tab/>
         </w:r>
@@ -1202,7 +1194,7 @@
           <w:rPr>
             <w:webHidden/>
           </w:rPr>
-          <w:instrText xml:space="preserve"> PAGEREF _Toc161177767 \h </w:instrText>
+          <w:instrText xml:space="preserve"> PAGEREF _Toc162718495 \h </w:instrText>
         </w:r>
         <w:r>
           <w:rPr>
@@ -1235,14 +1227,12 @@
         <w:rPr>
           <w:rFonts w:asciiTheme="minorHAnsi" w:eastAsiaTheme="minorEastAsia" w:hAnsiTheme="minorHAnsi" w:cstheme="minorBidi"/>
           <w:noProof/>
-          <w:kern w:val="2"/>
-          <w:sz w:val="24"/>
-          <w:szCs w:val="24"/>
+          <w:sz w:val="22"/>
+          <w:szCs w:val="22"/>
           <w:lang w:eastAsia="ru-RU"/>
-          <w14:ligatures w14:val="standardContextual"/>
-        </w:rPr>
-      </w:pPr>
-      <w:hyperlink w:anchor="_Toc161177768" w:history="1">
+        </w:rPr>
+      </w:pPr>
+      <w:hyperlink w:anchor="_Toc162718496" w:history="1">
         <w:r>
           <w:rPr>
             <w:rStyle w:val="a6"/>
@@ -1269,7 +1259,7 @@
             <w:noProof/>
             <w:webHidden/>
           </w:rPr>
-          <w:instrText xml:space="preserve"> PAGEREF _Toc161177768 \h </w:instrText>
+          <w:instrText xml:space="preserve"> PAGEREF _Toc162718496 \h </w:instrText>
         </w:r>
         <w:r>
           <w:rPr>
@@ -1306,14 +1296,12 @@
         <w:rPr>
           <w:rFonts w:asciiTheme="minorHAnsi" w:eastAsiaTheme="minorEastAsia" w:hAnsiTheme="minorHAnsi" w:cstheme="minorBidi"/>
           <w:noProof/>
-          <w:kern w:val="2"/>
-          <w:sz w:val="24"/>
-          <w:szCs w:val="24"/>
+          <w:sz w:val="22"/>
+          <w:szCs w:val="22"/>
           <w:lang w:eastAsia="ru-RU"/>
-          <w14:ligatures w14:val="standardContextual"/>
-        </w:rPr>
-      </w:pPr>
-      <w:hyperlink w:anchor="_Toc161177769" w:history="1">
+        </w:rPr>
+      </w:pPr>
+      <w:hyperlink w:anchor="_Toc162718497" w:history="1">
         <w:r>
           <w:rPr>
             <w:rStyle w:val="a6"/>
@@ -1340,7 +1328,7 @@
             <w:noProof/>
             <w:webHidden/>
           </w:rPr>
-          <w:instrText xml:space="preserve"> PAGEREF _Toc161177769 \h </w:instrText>
+          <w:instrText xml:space="preserve"> PAGEREF _Toc162718497 \h </w:instrText>
         </w:r>
         <w:r>
           <w:rPr>
@@ -1377,14 +1365,12 @@
         <w:rPr>
           <w:rFonts w:asciiTheme="minorHAnsi" w:eastAsiaTheme="minorEastAsia" w:hAnsiTheme="minorHAnsi" w:cstheme="minorBidi"/>
           <w:noProof/>
-          <w:kern w:val="2"/>
-          <w:sz w:val="24"/>
-          <w:szCs w:val="24"/>
+          <w:sz w:val="22"/>
+          <w:szCs w:val="22"/>
           <w:lang w:eastAsia="ru-RU"/>
-          <w14:ligatures w14:val="standardContextual"/>
-        </w:rPr>
-      </w:pPr>
-      <w:hyperlink w:anchor="_Toc161177770" w:history="1">
+        </w:rPr>
+      </w:pPr>
+      <w:hyperlink w:anchor="_Toc162718498" w:history="1">
         <w:r>
           <w:rPr>
             <w:rStyle w:val="a6"/>
@@ -1411,7 +1397,7 @@
             <w:noProof/>
             <w:webHidden/>
           </w:rPr>
-          <w:instrText xml:space="preserve"> PAGEREF _Toc161177770 \h </w:instrText>
+          <w:instrText xml:space="preserve"> PAGEREF _Toc162718498 \h </w:instrText>
         </w:r>
         <w:r>
           <w:rPr>
@@ -1448,14 +1434,12 @@
         <w:rPr>
           <w:rFonts w:asciiTheme="minorHAnsi" w:eastAsiaTheme="minorEastAsia" w:hAnsiTheme="minorHAnsi" w:cstheme="minorBidi"/>
           <w:noProof/>
-          <w:kern w:val="2"/>
-          <w:sz w:val="24"/>
-          <w:szCs w:val="24"/>
+          <w:sz w:val="22"/>
+          <w:szCs w:val="22"/>
           <w:lang w:eastAsia="ru-RU"/>
-          <w14:ligatures w14:val="standardContextual"/>
-        </w:rPr>
-      </w:pPr>
-      <w:hyperlink w:anchor="_Toc161177771" w:history="1">
+        </w:rPr>
+      </w:pPr>
+      <w:hyperlink w:anchor="_Toc162718499" w:history="1">
         <w:r>
           <w:rPr>
             <w:rStyle w:val="a6"/>
@@ -1482,7 +1466,7 @@
             <w:noProof/>
             <w:webHidden/>
           </w:rPr>
-          <w:instrText xml:space="preserve"> PAGEREF _Toc161177771 \h </w:instrText>
+          <w:instrText xml:space="preserve"> PAGEREF _Toc162718499 \h </w:instrText>
         </w:r>
         <w:r>
           <w:rPr>
@@ -1519,14 +1503,12 @@
         <w:rPr>
           <w:rFonts w:asciiTheme="minorHAnsi" w:eastAsiaTheme="minorEastAsia" w:hAnsiTheme="minorHAnsi" w:cstheme="minorBidi"/>
           <w:noProof/>
-          <w:kern w:val="2"/>
-          <w:sz w:val="24"/>
-          <w:szCs w:val="24"/>
+          <w:sz w:val="22"/>
+          <w:szCs w:val="22"/>
           <w:lang w:eastAsia="ru-RU"/>
-          <w14:ligatures w14:val="standardContextual"/>
-        </w:rPr>
-      </w:pPr>
-      <w:hyperlink w:anchor="_Toc161177772" w:history="1">
+        </w:rPr>
+      </w:pPr>
+      <w:hyperlink w:anchor="_Toc162718500" w:history="1">
         <w:r>
           <w:rPr>
             <w:rStyle w:val="a6"/>
@@ -1553,7 +1535,7 @@
             <w:noProof/>
             <w:webHidden/>
           </w:rPr>
-          <w:instrText xml:space="preserve"> PAGEREF _Toc161177772 \h </w:instrText>
+          <w:instrText xml:space="preserve"> PAGEREF _Toc162718500 \h </w:instrText>
         </w:r>
         <w:r>
           <w:rPr>
@@ -1594,13 +1576,11 @@
           <w:rFonts w:asciiTheme="minorHAnsi" w:hAnsiTheme="minorHAnsi" w:cstheme="minorBidi"/>
           <w:b w:val="0"/>
           <w:caps w:val="0"/>
-          <w:kern w:val="2"/>
-          <w:sz w:val="24"/>
-          <w:szCs w:val="24"/>
-          <w14:ligatures w14:val="standardContextual"/>
-        </w:rPr>
-      </w:pPr>
-      <w:hyperlink w:anchor="_Toc161177773" w:history="1">
+          <w:sz w:val="22"/>
+          <w:szCs w:val="22"/>
+        </w:rPr>
+      </w:pPr>
+      <w:hyperlink w:anchor="_Toc162718501" w:history="1">
         <w:r>
           <w:rPr>
             <w:rStyle w:val="a6"/>
@@ -1612,10 +1592,8 @@
             <w:rFonts w:asciiTheme="minorHAnsi" w:hAnsiTheme="minorHAnsi" w:cstheme="minorBidi"/>
             <w:b w:val="0"/>
             <w:caps w:val="0"/>
-            <w:kern w:val="2"/>
-            <w:sz w:val="24"/>
-            <w:szCs w:val="24"/>
-            <w14:ligatures w14:val="standardContextual"/>
+            <w:sz w:val="22"/>
+            <w:szCs w:val="22"/>
           </w:rPr>
           <w:tab/>
         </w:r>
@@ -1641,7 +1619,7 @@
           <w:rPr>
             <w:webHidden/>
           </w:rPr>
-          <w:instrText xml:space="preserve"> PAGEREF _Toc161177773 \h </w:instrText>
+          <w:instrText xml:space="preserve"> PAGEREF _Toc162718501 \h </w:instrText>
         </w:r>
         <w:r>
           <w:rPr>
@@ -1674,21 +1652,19 @@
         <w:rPr>
           <w:rFonts w:asciiTheme="minorHAnsi" w:eastAsiaTheme="minorEastAsia" w:hAnsiTheme="minorHAnsi" w:cstheme="minorBidi"/>
           <w:noProof/>
-          <w:kern w:val="2"/>
-          <w:sz w:val="24"/>
-          <w:szCs w:val="24"/>
+          <w:sz w:val="22"/>
+          <w:szCs w:val="22"/>
           <w:lang w:eastAsia="ru-RU"/>
-          <w14:ligatures w14:val="standardContextual"/>
-        </w:rPr>
-      </w:pPr>
-      <w:hyperlink w:anchor="_Toc161177774" w:history="1">
+        </w:rPr>
+      </w:pPr>
+      <w:hyperlink w:anchor="_Toc162718502" w:history="1">
         <w:r>
           <w:rPr>
             <w:rStyle w:val="a6"/>
             <w:rFonts w:eastAsia="Times New Roman"/>
             <w:noProof/>
           </w:rPr>
-          <w:t>Вывод: выбранный двигатель ДПР-72-Ф1-03 подходит по мощности.</w:t>
+          <w:t>Вывод: выбранный двигатель ДПР-52-Ф1-04 подходит по мощности.</w:t>
         </w:r>
         <w:r>
           <w:rPr>
@@ -1709,7 +1685,7 @@
             <w:noProof/>
             <w:webHidden/>
           </w:rPr>
-          <w:instrText xml:space="preserve"> PAGEREF _Toc161177774 \h </w:instrText>
+          <w:instrText xml:space="preserve"> PAGEREF _Toc162718502 \h </w:instrText>
         </w:r>
         <w:r>
           <w:rPr>
@@ -1746,14 +1722,12 @@
         <w:rPr>
           <w:rFonts w:asciiTheme="minorHAnsi" w:eastAsiaTheme="minorEastAsia" w:hAnsiTheme="minorHAnsi" w:cstheme="minorBidi"/>
           <w:noProof/>
-          <w:kern w:val="2"/>
-          <w:sz w:val="24"/>
-          <w:szCs w:val="24"/>
+          <w:sz w:val="22"/>
+          <w:szCs w:val="22"/>
           <w:lang w:eastAsia="ru-RU"/>
-          <w14:ligatures w14:val="standardContextual"/>
-        </w:rPr>
-      </w:pPr>
-      <w:hyperlink w:anchor="_Toc161177775" w:history="1">
+        </w:rPr>
+      </w:pPr>
+      <w:hyperlink w:anchor="_Toc162718503" w:history="1">
         <w:r>
           <w:rPr>
             <w:rStyle w:val="a6"/>
@@ -1767,7 +1741,7 @@
             <w:rFonts w:eastAsia="Times New Roman"/>
             <w:noProof/>
           </w:rPr>
-          <w:t xml:space="preserve">ДПР-72-Ф1-03 </w:t>
+          <w:t xml:space="preserve">ДПР-52-Ф1-04 </w:t>
         </w:r>
         <w:r>
           <w:rPr>
@@ -1795,7 +1769,7 @@
             <w:noProof/>
             <w:webHidden/>
           </w:rPr>
-          <w:instrText xml:space="preserve"> PAGEREF _Toc161177775 \h </w:instrText>
+          <w:instrText xml:space="preserve"> PAGEREF _Toc162718503 \h </w:instrText>
         </w:r>
         <w:r>
           <w:rPr>
@@ -1836,13 +1810,11 @@
           <w:rFonts w:asciiTheme="minorHAnsi" w:hAnsiTheme="minorHAnsi" w:cstheme="minorBidi"/>
           <w:b w:val="0"/>
           <w:caps w:val="0"/>
-          <w:kern w:val="2"/>
-          <w:sz w:val="24"/>
-          <w:szCs w:val="24"/>
-          <w14:ligatures w14:val="standardContextual"/>
-        </w:rPr>
-      </w:pPr>
-      <w:hyperlink w:anchor="_Toc161177776" w:history="1">
+          <w:sz w:val="22"/>
+          <w:szCs w:val="22"/>
+        </w:rPr>
+      </w:pPr>
+      <w:hyperlink w:anchor="_Toc162718504" w:history="1">
         <w:r>
           <w:rPr>
             <w:rStyle w:val="a6"/>
@@ -1855,10 +1827,8 @@
             <w:rFonts w:asciiTheme="minorHAnsi" w:hAnsiTheme="minorHAnsi" w:cstheme="minorBidi"/>
             <w:b w:val="0"/>
             <w:caps w:val="0"/>
-            <w:kern w:val="2"/>
-            <w:sz w:val="24"/>
-            <w:szCs w:val="24"/>
-            <w14:ligatures w14:val="standardContextual"/>
+            <w:sz w:val="22"/>
+            <w:szCs w:val="22"/>
           </w:rPr>
           <w:tab/>
         </w:r>
@@ -1884,7 +1854,7 @@
           <w:rPr>
             <w:webHidden/>
           </w:rPr>
-          <w:instrText xml:space="preserve"> PAGEREF _Toc161177776 \h </w:instrText>
+          <w:instrText xml:space="preserve"> PAGEREF _Toc162718504 \h </w:instrText>
         </w:r>
         <w:r>
           <w:rPr>
@@ -1917,14 +1887,12 @@
         <w:rPr>
           <w:rFonts w:asciiTheme="minorHAnsi" w:eastAsiaTheme="minorEastAsia" w:hAnsiTheme="minorHAnsi" w:cstheme="minorBidi"/>
           <w:noProof/>
-          <w:kern w:val="2"/>
-          <w:sz w:val="24"/>
-          <w:szCs w:val="24"/>
+          <w:sz w:val="22"/>
+          <w:szCs w:val="22"/>
           <w:lang w:eastAsia="ru-RU"/>
-          <w14:ligatures w14:val="standardContextual"/>
-        </w:rPr>
-      </w:pPr>
-      <w:hyperlink w:anchor="_Toc161177777" w:history="1">
+        </w:rPr>
+      </w:pPr>
+      <w:hyperlink w:anchor="_Toc162718505" w:history="1">
         <w:r>
           <w:rPr>
             <w:rStyle w:val="a6"/>
@@ -1951,7 +1919,7 @@
             <w:noProof/>
             <w:webHidden/>
           </w:rPr>
-          <w:instrText xml:space="preserve"> PAGEREF _Toc161177777 \h </w:instrText>
+          <w:instrText xml:space="preserve"> PAGEREF _Toc162718505 \h </w:instrText>
         </w:r>
         <w:r>
           <w:rPr>
@@ -1988,14 +1956,12 @@
         <w:rPr>
           <w:rFonts w:asciiTheme="minorHAnsi" w:eastAsiaTheme="minorEastAsia" w:hAnsiTheme="minorHAnsi" w:cstheme="minorBidi"/>
           <w:noProof/>
-          <w:kern w:val="2"/>
-          <w:sz w:val="24"/>
-          <w:szCs w:val="24"/>
+          <w:sz w:val="22"/>
+          <w:szCs w:val="22"/>
           <w:lang w:eastAsia="ru-RU"/>
-          <w14:ligatures w14:val="standardContextual"/>
-        </w:rPr>
-      </w:pPr>
-      <w:hyperlink w:anchor="_Toc161177778" w:history="1">
+        </w:rPr>
+      </w:pPr>
+      <w:hyperlink w:anchor="_Toc162718506" w:history="1">
         <w:r>
           <w:rPr>
             <w:rStyle w:val="a6"/>
@@ -2022,7 +1988,7 @@
             <w:noProof/>
             <w:webHidden/>
           </w:rPr>
-          <w:instrText xml:space="preserve"> PAGEREF _Toc161177778 \h </w:instrText>
+          <w:instrText xml:space="preserve"> PAGEREF _Toc162718506 \h </w:instrText>
         </w:r>
         <w:r>
           <w:rPr>
@@ -2063,13 +2029,11 @@
           <w:rFonts w:asciiTheme="minorHAnsi" w:hAnsiTheme="minorHAnsi" w:cstheme="minorBidi"/>
           <w:b w:val="0"/>
           <w:caps w:val="0"/>
-          <w:kern w:val="2"/>
-          <w:sz w:val="24"/>
-          <w:szCs w:val="24"/>
-          <w14:ligatures w14:val="standardContextual"/>
-        </w:rPr>
-      </w:pPr>
-      <w:hyperlink w:anchor="_Toc161177779" w:history="1">
+          <w:sz w:val="22"/>
+          <w:szCs w:val="22"/>
+        </w:rPr>
+      </w:pPr>
+      <w:hyperlink w:anchor="_Toc162718507" w:history="1">
         <w:r>
           <w:rPr>
             <w:rStyle w:val="a6"/>
@@ -2081,10 +2045,8 @@
             <w:rFonts w:asciiTheme="minorHAnsi" w:hAnsiTheme="minorHAnsi" w:cstheme="minorBidi"/>
             <w:b w:val="0"/>
             <w:caps w:val="0"/>
-            <w:kern w:val="2"/>
-            <w:sz w:val="24"/>
-            <w:szCs w:val="24"/>
-            <w14:ligatures w14:val="standardContextual"/>
+            <w:sz w:val="22"/>
+            <w:szCs w:val="22"/>
           </w:rPr>
           <w:tab/>
         </w:r>
@@ -2110,7 +2072,7 @@
           <w:rPr>
             <w:webHidden/>
           </w:rPr>
-          <w:instrText xml:space="preserve"> PAGEREF _Toc161177779 \h </w:instrText>
+          <w:instrText xml:space="preserve"> PAGEREF _Toc162718507 \h </w:instrText>
         </w:r>
         <w:r>
           <w:rPr>
@@ -2143,14 +2105,12 @@
         <w:rPr>
           <w:rFonts w:asciiTheme="minorHAnsi" w:eastAsiaTheme="minorEastAsia" w:hAnsiTheme="minorHAnsi" w:cstheme="minorBidi"/>
           <w:noProof/>
-          <w:kern w:val="2"/>
-          <w:sz w:val="24"/>
-          <w:szCs w:val="24"/>
+          <w:sz w:val="22"/>
+          <w:szCs w:val="22"/>
           <w:lang w:eastAsia="ru-RU"/>
-          <w14:ligatures w14:val="standardContextual"/>
-        </w:rPr>
-      </w:pPr>
-      <w:hyperlink w:anchor="_Toc161177780" w:history="1">
+        </w:rPr>
+      </w:pPr>
+      <w:hyperlink w:anchor="_Toc162718508" w:history="1">
         <w:r>
           <w:rPr>
             <w:rStyle w:val="a6"/>
@@ -2177,7 +2137,7 @@
             <w:noProof/>
             <w:webHidden/>
           </w:rPr>
-          <w:instrText xml:space="preserve"> PAGEREF _Toc161177780 \h </w:instrText>
+          <w:instrText xml:space="preserve"> PAGEREF _Toc162718508 \h </w:instrText>
         </w:r>
         <w:r>
           <w:rPr>
@@ -2218,13 +2178,11 @@
           <w:rFonts w:asciiTheme="minorHAnsi" w:hAnsiTheme="minorHAnsi" w:cstheme="minorBidi"/>
           <w:b w:val="0"/>
           <w:caps w:val="0"/>
-          <w:kern w:val="2"/>
-          <w:sz w:val="24"/>
-          <w:szCs w:val="24"/>
-          <w14:ligatures w14:val="standardContextual"/>
-        </w:rPr>
-      </w:pPr>
-      <w:hyperlink w:anchor="_Toc161177781" w:history="1">
+          <w:sz w:val="22"/>
+          <w:szCs w:val="22"/>
+        </w:rPr>
+      </w:pPr>
+      <w:hyperlink w:anchor="_Toc162718509" w:history="1">
         <w:r>
           <w:rPr>
             <w:rStyle w:val="a6"/>
@@ -2236,10 +2194,8 @@
             <w:rFonts w:asciiTheme="minorHAnsi" w:hAnsiTheme="minorHAnsi" w:cstheme="minorBidi"/>
             <w:b w:val="0"/>
             <w:caps w:val="0"/>
-            <w:kern w:val="2"/>
-            <w:sz w:val="24"/>
-            <w:szCs w:val="24"/>
-            <w14:ligatures w14:val="standardContextual"/>
+            <w:sz w:val="22"/>
+            <w:szCs w:val="22"/>
           </w:rPr>
           <w:tab/>
         </w:r>
@@ -2265,7 +2221,7 @@
           <w:rPr>
             <w:webHidden/>
           </w:rPr>
-          <w:instrText xml:space="preserve"> PAGEREF _Toc161177781 \h </w:instrText>
+          <w:instrText xml:space="preserve"> PAGEREF _Toc162718509 \h </w:instrText>
         </w:r>
         <w:r>
           <w:rPr>
@@ -2298,14 +2254,12 @@
         <w:rPr>
           <w:rFonts w:asciiTheme="minorHAnsi" w:eastAsiaTheme="minorEastAsia" w:hAnsiTheme="minorHAnsi" w:cstheme="minorBidi"/>
           <w:noProof/>
-          <w:kern w:val="2"/>
-          <w:sz w:val="24"/>
-          <w:szCs w:val="24"/>
+          <w:sz w:val="22"/>
+          <w:szCs w:val="22"/>
           <w:lang w:eastAsia="ru-RU"/>
-          <w14:ligatures w14:val="standardContextual"/>
-        </w:rPr>
-      </w:pPr>
-      <w:hyperlink w:anchor="_Toc161177782" w:history="1">
+        </w:rPr>
+      </w:pPr>
+      <w:hyperlink w:anchor="_Toc162718510" w:history="1">
         <w:r>
           <w:rPr>
             <w:rStyle w:val="a6"/>
@@ -2332,7 +2286,7 @@
             <w:noProof/>
             <w:webHidden/>
           </w:rPr>
-          <w:instrText xml:space="preserve"> PAGEREF _Toc161177782 \h </w:instrText>
+          <w:instrText xml:space="preserve"> PAGEREF _Toc162718510 \h </w:instrText>
         </w:r>
         <w:r>
           <w:rPr>
@@ -2369,14 +2323,12 @@
         <w:rPr>
           <w:rFonts w:asciiTheme="minorHAnsi" w:eastAsiaTheme="minorEastAsia" w:hAnsiTheme="minorHAnsi" w:cstheme="minorBidi"/>
           <w:noProof/>
-          <w:kern w:val="2"/>
-          <w:sz w:val="24"/>
-          <w:szCs w:val="24"/>
+          <w:sz w:val="22"/>
+          <w:szCs w:val="22"/>
           <w:lang w:eastAsia="ru-RU"/>
-          <w14:ligatures w14:val="standardContextual"/>
-        </w:rPr>
-      </w:pPr>
-      <w:hyperlink w:anchor="_Toc161177783" w:history="1">
+        </w:rPr>
+      </w:pPr>
+      <w:hyperlink w:anchor="_Toc162718511" w:history="1">
         <w:r>
           <w:rPr>
             <w:rStyle w:val="a6"/>
@@ -2404,7 +2356,7 @@
             <w:noProof/>
             <w:webHidden/>
           </w:rPr>
-          <w:instrText xml:space="preserve"> PAGEREF _Toc161177783 \h </w:instrText>
+          <w:instrText xml:space="preserve"> PAGEREF _Toc162718511 \h </w:instrText>
         </w:r>
         <w:r>
           <w:rPr>
@@ -2441,14 +2393,12 @@
         <w:rPr>
           <w:rFonts w:asciiTheme="minorHAnsi" w:eastAsiaTheme="minorEastAsia" w:hAnsiTheme="minorHAnsi" w:cstheme="minorBidi"/>
           <w:noProof/>
-          <w:kern w:val="2"/>
-          <w:sz w:val="24"/>
-          <w:szCs w:val="24"/>
+          <w:sz w:val="22"/>
+          <w:szCs w:val="22"/>
           <w:lang w:eastAsia="ru-RU"/>
-          <w14:ligatures w14:val="standardContextual"/>
-        </w:rPr>
-      </w:pPr>
-      <w:hyperlink w:anchor="_Toc161177784" w:history="1">
+        </w:rPr>
+      </w:pPr>
+      <w:hyperlink w:anchor="_Toc162718512" w:history="1">
         <w:r>
           <w:rPr>
             <w:rStyle w:val="a6"/>
@@ -2475,7 +2425,7 @@
             <w:noProof/>
             <w:webHidden/>
           </w:rPr>
-          <w:instrText xml:space="preserve"> PAGEREF _Toc161177784 \h </w:instrText>
+          <w:instrText xml:space="preserve"> PAGEREF _Toc162718512 \h </w:instrText>
         </w:r>
         <w:r>
           <w:rPr>
@@ -2495,7 +2445,7 @@
             <w:noProof/>
             <w:webHidden/>
           </w:rPr>
-          <w:t>19</w:t>
+          <w:t>20</w:t>
         </w:r>
         <w:r>
           <w:rPr>
@@ -2516,13 +2466,11 @@
           <w:rFonts w:asciiTheme="minorHAnsi" w:hAnsiTheme="minorHAnsi" w:cstheme="minorBidi"/>
           <w:b w:val="0"/>
           <w:caps w:val="0"/>
-          <w:kern w:val="2"/>
-          <w:sz w:val="24"/>
-          <w:szCs w:val="24"/>
-          <w14:ligatures w14:val="standardContextual"/>
-        </w:rPr>
-      </w:pPr>
-      <w:hyperlink w:anchor="_Toc161177785" w:history="1">
+          <w:sz w:val="22"/>
+          <w:szCs w:val="22"/>
+        </w:rPr>
+      </w:pPr>
+      <w:hyperlink w:anchor="_Toc162718513" w:history="1">
         <w:r>
           <w:rPr>
             <w:rStyle w:val="a6"/>
@@ -2534,10 +2482,8 @@
             <w:rFonts w:asciiTheme="minorHAnsi" w:hAnsiTheme="minorHAnsi" w:cstheme="minorBidi"/>
             <w:b w:val="0"/>
             <w:caps w:val="0"/>
-            <w:kern w:val="2"/>
-            <w:sz w:val="24"/>
-            <w:szCs w:val="24"/>
-            <w14:ligatures w14:val="standardContextual"/>
+            <w:sz w:val="22"/>
+            <w:szCs w:val="22"/>
           </w:rPr>
           <w:tab/>
         </w:r>
@@ -2563,7 +2509,7 @@
           <w:rPr>
             <w:webHidden/>
           </w:rPr>
-          <w:instrText xml:space="preserve"> PAGEREF _Toc161177785 \h </w:instrText>
+          <w:instrText xml:space="preserve"> PAGEREF _Toc162718513 \h </w:instrText>
         </w:r>
         <w:r>
           <w:rPr>
@@ -2580,7 +2526,7 @@
           <w:rPr>
             <w:webHidden/>
           </w:rPr>
-          <w:t>21</w:t>
+          <w:t>22</w:t>
         </w:r>
         <w:r>
           <w:rPr>
@@ -2596,14 +2542,12 @@
         <w:rPr>
           <w:rFonts w:asciiTheme="minorHAnsi" w:eastAsiaTheme="minorEastAsia" w:hAnsiTheme="minorHAnsi" w:cstheme="minorBidi"/>
           <w:noProof/>
-          <w:kern w:val="2"/>
-          <w:sz w:val="24"/>
-          <w:szCs w:val="24"/>
+          <w:sz w:val="22"/>
+          <w:szCs w:val="22"/>
           <w:lang w:eastAsia="ru-RU"/>
-          <w14:ligatures w14:val="standardContextual"/>
-        </w:rPr>
-      </w:pPr>
-      <w:hyperlink w:anchor="_Toc161177786" w:history="1">
+        </w:rPr>
+      </w:pPr>
+      <w:hyperlink w:anchor="_Toc162718514" w:history="1">
         <w:r>
           <w:rPr>
             <w:rStyle w:val="a6"/>
@@ -2630,7 +2574,7 @@
             <w:noProof/>
             <w:webHidden/>
           </w:rPr>
-          <w:instrText xml:space="preserve"> PAGEREF _Toc161177786 \h </w:instrText>
+          <w:instrText xml:space="preserve"> PAGEREF _Toc162718514 \h </w:instrText>
         </w:r>
         <w:r>
           <w:rPr>
@@ -2650,7 +2594,7 @@
             <w:noProof/>
             <w:webHidden/>
           </w:rPr>
-          <w:t>22</w:t>
+          <w:t>23</w:t>
         </w:r>
         <w:r>
           <w:rPr>
@@ -2671,13 +2615,11 @@
           <w:rFonts w:asciiTheme="minorHAnsi" w:hAnsiTheme="minorHAnsi" w:cstheme="minorBidi"/>
           <w:b w:val="0"/>
           <w:caps w:val="0"/>
-          <w:kern w:val="2"/>
-          <w:sz w:val="24"/>
-          <w:szCs w:val="24"/>
-          <w14:ligatures w14:val="standardContextual"/>
-        </w:rPr>
-      </w:pPr>
-      <w:hyperlink w:anchor="_Toc161177787" w:history="1">
+          <w:sz w:val="22"/>
+          <w:szCs w:val="22"/>
+        </w:rPr>
+      </w:pPr>
+      <w:hyperlink w:anchor="_Toc162718515" w:history="1">
         <w:r>
           <w:rPr>
             <w:rStyle w:val="a6"/>
@@ -2689,10 +2631,8 @@
             <w:rFonts w:asciiTheme="minorHAnsi" w:hAnsiTheme="minorHAnsi" w:cstheme="minorBidi"/>
             <w:b w:val="0"/>
             <w:caps w:val="0"/>
-            <w:kern w:val="2"/>
-            <w:sz w:val="24"/>
-            <w:szCs w:val="24"/>
-            <w14:ligatures w14:val="standardContextual"/>
+            <w:sz w:val="22"/>
+            <w:szCs w:val="22"/>
           </w:rPr>
           <w:tab/>
         </w:r>
@@ -2718,7 +2658,7 @@
           <w:rPr>
             <w:webHidden/>
           </w:rPr>
-          <w:instrText xml:space="preserve"> PAGEREF _Toc161177787 \h </w:instrText>
+          <w:instrText xml:space="preserve"> PAGEREF _Toc162718515 \h </w:instrText>
         </w:r>
         <w:r>
           <w:rPr>
@@ -2735,7 +2675,7 @@
           <w:rPr>
             <w:webHidden/>
           </w:rPr>
-          <w:t>25</w:t>
+          <w:t>27</w:t>
         </w:r>
         <w:r>
           <w:rPr>
@@ -2748,38 +2688,15 @@
     <w:p>
       <w:pPr>
         <w:pStyle w:val="11"/>
-        <w:tabs>
-          <w:tab w:val="left" w:pos="560"/>
-        </w:tabs>
         <w:rPr>
           <w:rFonts w:asciiTheme="minorHAnsi" w:hAnsiTheme="minorHAnsi" w:cstheme="minorBidi"/>
           <w:b w:val="0"/>
           <w:caps w:val="0"/>
-          <w:kern w:val="2"/>
-          <w:sz w:val="24"/>
-          <w:szCs w:val="24"/>
-          <w14:ligatures w14:val="standardContextual"/>
-        </w:rPr>
-      </w:pPr>
-      <w:hyperlink w:anchor="_Toc161177788" w:history="1">
-        <w:r>
-          <w:rPr>
-            <w:rStyle w:val="a6"/>
-          </w:rPr>
-          <w:t>8.</w:t>
-        </w:r>
-        <w:r>
-          <w:rPr>
-            <w:rFonts w:asciiTheme="minorHAnsi" w:hAnsiTheme="minorHAnsi" w:cstheme="minorBidi"/>
-            <w:b w:val="0"/>
-            <w:caps w:val="0"/>
-            <w:kern w:val="2"/>
-            <w:sz w:val="24"/>
-            <w:szCs w:val="24"/>
-            <w14:ligatures w14:val="standardContextual"/>
-          </w:rPr>
-          <w:tab/>
-        </w:r>
+          <w:sz w:val="22"/>
+          <w:szCs w:val="22"/>
+        </w:rPr>
+      </w:pPr>
+      <w:hyperlink w:anchor="_Toc162718516" w:history="1">
         <w:r>
           <w:rPr>
             <w:rStyle w:val="a6"/>
@@ -2802,7 +2719,7 @@
           <w:rPr>
             <w:webHidden/>
           </w:rPr>
-          <w:instrText xml:space="preserve"> PAGEREF _Toc161177788 \h </w:instrText>
+          <w:instrText xml:space="preserve"> PAGEREF _Toc162718516 \h </w:instrText>
         </w:r>
         <w:r>
           <w:rPr>
@@ -2819,7 +2736,7 @@
           <w:rPr>
             <w:webHidden/>
           </w:rPr>
-          <w:t>26</w:t>
+          <w:t>28</w:t>
         </w:r>
         <w:r>
           <w:rPr>
@@ -2839,28 +2756,24 @@
           <w:rFonts w:asciiTheme="minorHAnsi" w:hAnsiTheme="minorHAnsi" w:cstheme="minorBidi"/>
           <w:b w:val="0"/>
           <w:caps w:val="0"/>
-          <w:kern w:val="2"/>
-          <w:sz w:val="24"/>
-          <w:szCs w:val="24"/>
-          <w14:ligatures w14:val="standardContextual"/>
-        </w:rPr>
-      </w:pPr>
-      <w:hyperlink w:anchor="_Toc161177789" w:history="1">
+          <w:sz w:val="22"/>
+          <w:szCs w:val="22"/>
+        </w:rPr>
+      </w:pPr>
+      <w:hyperlink w:anchor="_Toc162718517" w:history="1">
         <w:r>
           <w:rPr>
             <w:rStyle w:val="a6"/>
           </w:rPr>
-          <w:t>9.</w:t>
+          <w:t>8.</w:t>
         </w:r>
         <w:r>
           <w:rPr>
             <w:rFonts w:asciiTheme="minorHAnsi" w:hAnsiTheme="minorHAnsi" w:cstheme="minorBidi"/>
             <w:b w:val="0"/>
             <w:caps w:val="0"/>
-            <w:kern w:val="2"/>
-            <w:sz w:val="24"/>
-            <w:szCs w:val="24"/>
-            <w14:ligatures w14:val="standardContextual"/>
+            <w:sz w:val="22"/>
+            <w:szCs w:val="22"/>
           </w:rPr>
           <w:tab/>
         </w:r>
@@ -2886,7 +2799,7 @@
           <w:rPr>
             <w:webHidden/>
           </w:rPr>
-          <w:instrText xml:space="preserve"> PAGEREF _Toc161177789 \h </w:instrText>
+          <w:instrText xml:space="preserve"> PAGEREF _Toc162718517 \h </w:instrText>
         </w:r>
         <w:r>
           <w:rPr>
@@ -2903,7 +2816,7 @@
           <w:rPr>
             <w:webHidden/>
           </w:rPr>
-          <w:t>27</w:t>
+          <w:t>29</w:t>
         </w:r>
         <w:r>
           <w:rPr>
@@ -2919,14 +2832,12 @@
         <w:rPr>
           <w:rFonts w:asciiTheme="minorHAnsi" w:eastAsiaTheme="minorEastAsia" w:hAnsiTheme="minorHAnsi" w:cstheme="minorBidi"/>
           <w:noProof/>
-          <w:kern w:val="2"/>
-          <w:sz w:val="24"/>
-          <w:szCs w:val="24"/>
+          <w:sz w:val="22"/>
+          <w:szCs w:val="22"/>
           <w:lang w:eastAsia="ru-RU"/>
-          <w14:ligatures w14:val="standardContextual"/>
-        </w:rPr>
-      </w:pPr>
-      <w:hyperlink w:anchor="_Toc161177790" w:history="1">
+        </w:rPr>
+      </w:pPr>
+      <w:hyperlink w:anchor="_Toc162718518" w:history="1">
         <w:r>
           <w:rPr>
             <w:rStyle w:val="a6"/>
@@ -2953,7 +2864,7 @@
             <w:noProof/>
             <w:webHidden/>
           </w:rPr>
-          <w:instrText xml:space="preserve"> PAGEREF _Toc161177790 \h </w:instrText>
+          <w:instrText xml:space="preserve"> PAGEREF _Toc162718518 \h </w:instrText>
         </w:r>
         <w:r>
           <w:rPr>
@@ -2973,7 +2884,7 @@
             <w:noProof/>
             <w:webHidden/>
           </w:rPr>
-          <w:t>27</w:t>
+          <w:t>29</w:t>
         </w:r>
         <w:r>
           <w:rPr>
@@ -2990,14 +2901,12 @@
         <w:rPr>
           <w:rFonts w:asciiTheme="minorHAnsi" w:eastAsiaTheme="minorEastAsia" w:hAnsiTheme="minorHAnsi" w:cstheme="minorBidi"/>
           <w:noProof/>
-          <w:kern w:val="2"/>
-          <w:sz w:val="24"/>
-          <w:szCs w:val="24"/>
+          <w:sz w:val="22"/>
+          <w:szCs w:val="22"/>
           <w:lang w:eastAsia="ru-RU"/>
-          <w14:ligatures w14:val="standardContextual"/>
-        </w:rPr>
-      </w:pPr>
-      <w:hyperlink w:anchor="_Toc161177791" w:history="1">
+        </w:rPr>
+      </w:pPr>
+      <w:hyperlink w:anchor="_Toc162718519" w:history="1">
         <w:r>
           <w:rPr>
             <w:rStyle w:val="a6"/>
@@ -3024,7 +2933,7 @@
             <w:noProof/>
             <w:webHidden/>
           </w:rPr>
-          <w:instrText xml:space="preserve"> PAGEREF _Toc161177791 \h </w:instrText>
+          <w:instrText xml:space="preserve"> PAGEREF _Toc162718519 \h </w:instrText>
         </w:r>
         <w:r>
           <w:rPr>
@@ -3044,7 +2953,7 @@
             <w:noProof/>
             <w:webHidden/>
           </w:rPr>
-          <w:t>28</w:t>
+          <w:t>30</w:t>
         </w:r>
         <w:r>
           <w:rPr>
@@ -3061,14 +2970,12 @@
         <w:rPr>
           <w:rFonts w:asciiTheme="minorHAnsi" w:eastAsiaTheme="minorEastAsia" w:hAnsiTheme="minorHAnsi" w:cstheme="minorBidi"/>
           <w:noProof/>
-          <w:kern w:val="2"/>
-          <w:sz w:val="24"/>
-          <w:szCs w:val="24"/>
+          <w:sz w:val="22"/>
+          <w:szCs w:val="22"/>
           <w:lang w:eastAsia="ru-RU"/>
-          <w14:ligatures w14:val="standardContextual"/>
-        </w:rPr>
-      </w:pPr>
-      <w:hyperlink w:anchor="_Toc161177792" w:history="1">
+        </w:rPr>
+      </w:pPr>
+      <w:hyperlink w:anchor="_Toc162718520" w:history="1">
         <w:r>
           <w:rPr>
             <w:rStyle w:val="a6"/>
@@ -3095,7 +3002,7 @@
             <w:noProof/>
             <w:webHidden/>
           </w:rPr>
-          <w:instrText xml:space="preserve"> PAGEREF _Toc161177792 \h </w:instrText>
+          <w:instrText xml:space="preserve"> PAGEREF _Toc162718520 \h </w:instrText>
         </w:r>
         <w:r>
           <w:rPr>
@@ -3115,7 +3022,7 @@
             <w:noProof/>
             <w:webHidden/>
           </w:rPr>
-          <w:t>28</w:t>
+          <w:t>30</w:t>
         </w:r>
         <w:r>
           <w:rPr>
@@ -3133,13 +3040,11 @@
           <w:rFonts w:asciiTheme="minorHAnsi" w:hAnsiTheme="minorHAnsi" w:cstheme="minorBidi"/>
           <w:b w:val="0"/>
           <w:caps w:val="0"/>
-          <w:kern w:val="2"/>
-          <w:sz w:val="24"/>
-          <w:szCs w:val="24"/>
-          <w14:ligatures w14:val="standardContextual"/>
-        </w:rPr>
-      </w:pPr>
-      <w:hyperlink w:anchor="_Toc161177793" w:history="1">
+          <w:sz w:val="22"/>
+          <w:szCs w:val="22"/>
+        </w:rPr>
+      </w:pPr>
+      <w:hyperlink w:anchor="_Toc162718521" w:history="1">
         <w:r>
           <w:rPr>
             <w:rStyle w:val="a6"/>
@@ -3169,7 +3074,7 @@
           <w:rPr>
             <w:webHidden/>
           </w:rPr>
-          <w:instrText xml:space="preserve"> PAGEREF _Toc161177793 \h </w:instrText>
+          <w:instrText xml:space="preserve"> PAGEREF _Toc162718521 \h </w:instrText>
         </w:r>
         <w:r>
           <w:rPr>
@@ -3186,7 +3091,7 @@
           <w:rPr>
             <w:webHidden/>
           </w:rPr>
-          <w:t>31</w:t>
+          <w:t>33</w:t>
         </w:r>
         <w:r>
           <w:rPr>
@@ -3222,7 +3127,7 @@
       <w:pPr>
         <w:pStyle w:val="-"/>
       </w:pPr>
-      <w:bookmarkStart w:id="7" w:name="_Toc161177766"/>
+      <w:bookmarkStart w:id="7" w:name="_Toc162718494"/>
       <w:bookmarkEnd w:id="5"/>
       <w:bookmarkEnd w:id="6"/>
       <w:r>
@@ -5063,7 +4968,7 @@
           <w:numId w:val="25"/>
         </w:numPr>
       </w:pPr>
-      <w:bookmarkStart w:id="8" w:name="_Toc161177767"/>
+      <w:bookmarkStart w:id="8" w:name="_Toc162718495"/>
       <w:r>
         <w:lastRenderedPageBreak/>
         <w:t>Выбор прототипа</w:t>
@@ -5074,7 +4979,7 @@
       <w:pPr>
         <w:pStyle w:val="afe"/>
       </w:pPr>
-      <w:bookmarkStart w:id="9" w:name="_Toc161177768"/>
+      <w:bookmarkStart w:id="9" w:name="_Toc162718496"/>
       <w:r>
         <w:t>1.1 Анализ технического задания</w:t>
       </w:r>
@@ -5141,7 +5046,7 @@
       <w:pPr>
         <w:pStyle w:val="afe"/>
       </w:pPr>
-      <w:bookmarkStart w:id="10" w:name="_Toc161177769"/>
+      <w:bookmarkStart w:id="10" w:name="_Toc162718497"/>
       <w:r>
         <w:lastRenderedPageBreak/>
         <w:t>1.2 Анализ прототипов</w:t>
@@ -5152,7 +5057,7 @@
       <w:pPr>
         <w:pStyle w:val="afb"/>
       </w:pPr>
-      <w:bookmarkStart w:id="11" w:name="_Toc161177770"/>
+      <w:bookmarkStart w:id="11" w:name="_Toc162718498"/>
       <w:r>
         <w:t>1.2.1 Анализ первого прототипа</w:t>
       </w:r>
@@ -5246,7 +5151,7 @@
       <w:pPr>
         <w:pStyle w:val="afb"/>
       </w:pPr>
-      <w:bookmarkStart w:id="12" w:name="_Toc161177771"/>
+      <w:bookmarkStart w:id="12" w:name="_Toc162718499"/>
       <w:r>
         <w:lastRenderedPageBreak/>
         <w:t>1.2.2. Анализ второго прототипа</w:t>
@@ -5267,10 +5172,16 @@
         <w:t>хорошие опоры</w:t>
       </w:r>
       <w:r>
+        <w:t xml:space="preserve"> и интересная компоновка промежуточных валов</w:t>
+      </w:r>
+      <w:r>
         <w:t xml:space="preserve">. </w:t>
       </w:r>
       <w:r>
-        <w:t xml:space="preserve">Установка валов не учитывает </w:t>
+        <w:t>Однако у</w:t>
+      </w:r>
+      <w:r>
+        <w:t xml:space="preserve">становка валов не учитывает </w:t>
       </w:r>
       <w:r>
         <w:t xml:space="preserve">принцип </w:t>
@@ -5285,10 +5196,22 @@
         <w:t xml:space="preserve">. </w:t>
       </w:r>
       <w:r>
-        <w:t xml:space="preserve">Модуль передачи выходного вала маленький. </w:t>
-      </w:r>
-      <w:r>
-        <w:t>На выходном валу сложное крепление в 2 подшипника в одну пластин</w:t>
+        <w:t>Модуль передачи выходного вала маленький.</w:t>
+      </w:r>
+      <w:r>
+        <w:t xml:space="preserve"> В конструкции толстые крышки корпуса. </w:t>
+      </w:r>
+      <w:r>
+        <w:t>На</w:t>
+      </w:r>
+      <w:r>
+        <w:t xml:space="preserve"> </w:t>
+      </w:r>
+      <w:r>
+        <w:t>выходном</w:t>
+      </w:r>
+      <w:r>
+        <w:t xml:space="preserve"> валу сложное крепление в 2 подшипника в одну пластин</w:t>
       </w:r>
       <w:r>
         <w:t>у</w:t>
@@ -5356,22 +5279,23 @@
         <w:pStyle w:val="aff1"/>
       </w:pPr>
       <w:r>
-        <w:t>Рисунок 1.2.2 Прототип плохого исполнения с опорами</w:t>
-      </w:r>
-    </w:p>
-    <w:p>
-      <w:pPr>
-        <w:pStyle w:val="aff1"/>
-      </w:pPr>
+        <w:t xml:space="preserve">Рисунок 1.2.2 </w:t>
+      </w:r>
+      <w:r>
+        <w:t>второй п</w:t>
+      </w:r>
+      <w:r>
+        <w:t>рототип</w:t>
+      </w:r>
+      <w:r>
+        <w:t xml:space="preserve"> с хорошим промежуточным валом</w:t>
+      </w:r>
     </w:p>
     <w:p>
       <w:pPr>
         <w:pStyle w:val="afb"/>
       </w:pPr>
-      <w:r>
-        <w:br w:type="page"/>
-      </w:r>
-      <w:bookmarkStart w:id="13" w:name="_Toc161177772"/>
+      <w:bookmarkStart w:id="13" w:name="_Toc162718500"/>
       <w:r>
         <w:lastRenderedPageBreak/>
         <w:t>1.2.3. Анализ третьего прототипа</w:t>
@@ -5446,7 +5370,13 @@
         <w:pStyle w:val="aff1"/>
       </w:pPr>
       <w:r>
-        <w:t xml:space="preserve">Рисунок 1.2.3 Прототип </w:t>
+        <w:t xml:space="preserve">Рисунок 1.2.3 </w:t>
+      </w:r>
+      <w:r>
+        <w:t>Третий п</w:t>
+      </w:r>
+      <w:r>
+        <w:t xml:space="preserve">рототип </w:t>
       </w:r>
       <w:proofErr w:type="spellStart"/>
       <w:r>
@@ -5475,7 +5405,7 @@
           <w:numId w:val="25"/>
         </w:numPr>
       </w:pPr>
-      <w:bookmarkStart w:id="14" w:name="_Toc161177773"/>
+      <w:bookmarkStart w:id="14" w:name="_Toc162718501"/>
       <w:r>
         <w:lastRenderedPageBreak/>
         <w:t>Выбор двигателя</w:t>
@@ -7155,7 +7085,7 @@
           <w:rFonts w:eastAsia="Times New Roman"/>
         </w:rPr>
       </w:pPr>
-      <w:bookmarkStart w:id="15" w:name="_Toc161177774"/>
+      <w:bookmarkStart w:id="15" w:name="_Toc162718502"/>
       <w:r>
         <w:rPr>
           <w:rFonts w:eastAsia="Times New Roman"/>
@@ -8638,7 +8568,14 @@
                     <w:rFonts w:ascii="Cambria Math" w:eastAsia="Cambria Math" w:hAnsi="Cambria Math" w:cs="Cambria Math"/>
                     <w:lang w:val="en-US"/>
                   </w:rPr>
-                  <m:t>-6</m:t>
+                  <m:t>-</m:t>
+                </m:r>
+                <m:r>
+                  <w:rPr>
+                    <w:rFonts w:ascii="Cambria Math" w:eastAsia="Cambria Math" w:hAnsi="Cambria Math" w:cs="Cambria Math"/>
+                    <w:lang w:val="en-US"/>
+                  </w:rPr>
+                  <m:t>9</m:t>
                 </m:r>
               </m:sup>
             </m:sSup>
@@ -8720,7 +8657,21 @@
             <w:rFonts w:ascii="Cambria Math" w:eastAsia="Cambria Math" w:hAnsi="Cambria Math" w:cs="Cambria Math"/>
             <w:lang w:val="en-US"/>
           </w:rPr>
-          <m:t xml:space="preserve">.025 </m:t>
+          <m:t>.0</m:t>
+        </m:r>
+        <m:r>
+          <w:rPr>
+            <w:rFonts w:ascii="Cambria Math" w:eastAsia="Cambria Math" w:hAnsi="Cambria Math" w:cs="Cambria Math"/>
+            <w:lang w:val="en-US"/>
+          </w:rPr>
+          <m:t>0032</m:t>
+        </m:r>
+        <m:r>
+          <w:rPr>
+            <w:rFonts w:ascii="Cambria Math" w:eastAsia="Cambria Math" w:hAnsi="Cambria Math" w:cs="Cambria Math"/>
+            <w:lang w:val="en-US"/>
+          </w:rPr>
+          <m:t xml:space="preserve"> </m:t>
         </m:r>
         <m:r>
           <m:rPr>
@@ -8824,7 +8775,21 @@
               <w:rFonts w:ascii="Cambria Math" w:eastAsia="Cambria Math" w:hAnsi="Cambria Math" w:cs="Cambria Math"/>
               <w:lang w:val="en-US"/>
             </w:rPr>
-            <m:t>.025 НМ</m:t>
+            <m:t>.0</m:t>
+          </m:r>
+          <m:r>
+            <w:rPr>
+              <w:rFonts w:ascii="Cambria Math" w:eastAsia="Cambria Math" w:hAnsi="Cambria Math" w:cs="Cambria Math"/>
+              <w:lang w:val="en-US"/>
+            </w:rPr>
+            <m:t>0032</m:t>
+          </m:r>
+          <m:r>
+            <w:rPr>
+              <w:rFonts w:ascii="Cambria Math" w:eastAsia="Cambria Math" w:hAnsi="Cambria Math" w:cs="Cambria Math"/>
+              <w:lang w:val="en-US"/>
+            </w:rPr>
+            <m:t xml:space="preserve"> НМ</m:t>
           </m:r>
         </m:oMath>
       </m:oMathPara>
@@ -8836,7 +8801,7 @@
           <w:rFonts w:eastAsiaTheme="minorEastAsia"/>
         </w:rPr>
       </w:pPr>
-      <w:bookmarkStart w:id="16" w:name="_Toc161177775"/>
+      <w:bookmarkStart w:id="16" w:name="_Toc162718503"/>
       <w:r>
         <w:rPr>
           <w:rFonts w:eastAsiaTheme="minorEastAsia"/>
@@ -8912,7 +8877,7 @@
           <w:lang w:val="en-US"/>
         </w:rPr>
       </w:pPr>
-      <w:bookmarkStart w:id="17" w:name="_Toc161177776"/>
+      <w:bookmarkStart w:id="17" w:name="_Toc162718504"/>
       <w:r>
         <w:lastRenderedPageBreak/>
         <w:t>Кинематический расчет</w:t>
@@ -8931,7 +8896,7 @@
       <w:pPr>
         <w:pStyle w:val="afe"/>
       </w:pPr>
-      <w:bookmarkStart w:id="18" w:name="_Toc161177777"/>
+      <w:bookmarkStart w:id="18" w:name="_Toc162718505"/>
       <w:r>
         <w:t>3.1 Расчет передаточного отношения привода</w:t>
       </w:r>
@@ -10133,7 +10098,7 @@
       <w:pPr>
         <w:pStyle w:val="afe"/>
       </w:pPr>
-      <w:bookmarkStart w:id="19" w:name="_Toc161177778"/>
+      <w:bookmarkStart w:id="19" w:name="_Toc162718506"/>
       <w:r>
         <w:lastRenderedPageBreak/>
         <w:t xml:space="preserve">3.2 </w:t>
@@ -11960,7 +11925,7 @@
           <w:numId w:val="25"/>
         </w:numPr>
       </w:pPr>
-      <w:bookmarkStart w:id="20" w:name="_Toc161177779"/>
+      <w:bookmarkStart w:id="20" w:name="_Toc162718507"/>
       <w:r>
         <w:lastRenderedPageBreak/>
         <w:t>Силовой расчет</w:t>
@@ -12781,7 +12746,7 @@
       <w:pPr>
         <w:pStyle w:val="afb"/>
       </w:pPr>
-      <w:bookmarkStart w:id="21" w:name="_Toc161177780"/>
+      <w:bookmarkStart w:id="21" w:name="_Toc162718508"/>
       <w:r>
         <w:lastRenderedPageBreak/>
         <w:t xml:space="preserve">4.1 </w:t>
@@ -14188,7 +14153,7 @@
           <w:numId w:val="25"/>
         </w:numPr>
       </w:pPr>
-      <w:bookmarkStart w:id="24" w:name="_Toc161177781"/>
+      <w:bookmarkStart w:id="24" w:name="_Toc162718509"/>
       <w:r>
         <w:lastRenderedPageBreak/>
         <w:t>Расчет зубчатых колес на прочность</w:t>
@@ -14214,7 +14179,7 @@
       <w:pPr>
         <w:pStyle w:val="afb"/>
       </w:pPr>
-      <w:bookmarkStart w:id="25" w:name="_Toc161177782"/>
+      <w:bookmarkStart w:id="25" w:name="_Toc162718510"/>
       <w:r>
         <w:t>5</w:t>
       </w:r>
@@ -15110,7 +15075,7 @@
           <w:rFonts w:eastAsia="Times New Roman"/>
         </w:rPr>
       </w:pPr>
-      <w:bookmarkStart w:id="26" w:name="_Toc161177783"/>
+      <w:bookmarkStart w:id="26" w:name="_Toc162718511"/>
       <w:r>
         <w:rPr>
           <w:rFonts w:eastAsia="Times New Roman"/>
@@ -18534,7 +18499,7 @@
           <w:rFonts w:eastAsiaTheme="minorEastAsia"/>
         </w:rPr>
       </w:pPr>
-      <w:bookmarkStart w:id="27" w:name="_Toc161177784"/>
+      <w:bookmarkStart w:id="27" w:name="_Toc162718512"/>
       <w:r>
         <w:rPr>
           <w:rFonts w:eastAsiaTheme="minorEastAsia"/>
@@ -20650,12 +20615,13 @@
         </w:rPr>
         <w:t xml:space="preserve">Значения модулей зацепления округляются в соответствии с ГОСТ 9563–60. </w:t>
       </w:r>
-      <w:r>
+    </w:p>
+    <w:p>
+      <w:pPr>
         <w:rPr>
           <w:rFonts w:eastAsiaTheme="minorEastAsia"/>
         </w:rPr>
-        <w:t>(</w:t>
-      </w:r>
+      </w:pPr>
       <w:r>
         <w:rPr>
           <w:rFonts w:eastAsiaTheme="minorEastAsia"/>
@@ -20699,27 +20665,69 @@
           <w:rPr>
             <w:rFonts w:ascii="Cambria Math" w:eastAsiaTheme="minorEastAsia" w:hAnsi="Cambria Math"/>
           </w:rPr>
-          <m:t>=0</m:t>
+          <m:t>=0.5</m:t>
         </m:r>
+      </m:oMath>
+    </w:p>
+    <w:p>
+      <w:pPr>
+        <w:rPr>
+          <w:rFonts w:eastAsiaTheme="minorEastAsia"/>
+        </w:rPr>
+      </w:pPr>
+      <w:r>
+        <w:rPr>
+          <w:rFonts w:eastAsiaTheme="minorEastAsia"/>
+        </w:rPr>
+        <w:t>С учетом дальнейшей установки муфты на последнем валу принимаю</w:t>
+      </w:r>
+      <w:r>
+        <w:rPr>
+          <w:rFonts w:eastAsiaTheme="minorEastAsia"/>
+        </w:rPr>
+        <w:t xml:space="preserve"> </w:t>
+      </w:r>
+      <m:oMath>
+        <m:sSub>
+          <m:sSubPr>
+            <m:ctrlPr>
+              <w:rPr>
+                <w:rFonts w:ascii="Cambria Math" w:eastAsiaTheme="minorEastAsia" w:hAnsi="Cambria Math"/>
+                <w:i/>
+              </w:rPr>
+            </m:ctrlPr>
+          </m:sSubPr>
+          <m:e>
+            <m:r>
+              <w:rPr>
+                <w:rFonts w:ascii="Cambria Math" w:eastAsiaTheme="minorEastAsia" w:hAnsi="Cambria Math"/>
+              </w:rPr>
+              <m:t>m</m:t>
+            </m:r>
+          </m:e>
+          <m:sub>
+            <m:r>
+              <w:rPr>
+                <w:rFonts w:ascii="Cambria Math" w:eastAsiaTheme="minorEastAsia" w:hAnsi="Cambria Math"/>
+              </w:rPr>
+              <m:t>78</m:t>
+            </m:r>
+          </m:sub>
+        </m:sSub>
         <m:r>
           <w:rPr>
             <w:rFonts w:ascii="Cambria Math" w:eastAsiaTheme="minorEastAsia" w:hAnsi="Cambria Math"/>
           </w:rPr>
-          <m:t>.5</m:t>
+          <m:t>=0.6</m:t>
         </m:r>
       </m:oMath>
-      <w:r>
+    </w:p>
+    <w:p>
+      <w:pPr>
         <w:rPr>
           <w:rFonts w:eastAsiaTheme="minorEastAsia"/>
         </w:rPr>
-        <w:t>):</w:t>
-      </w:r>
-      <w:r>
-        <w:rPr>
-          <w:rFonts w:eastAsiaTheme="minorEastAsia"/>
-        </w:rPr>
-        <w:t xml:space="preserve"> </w:t>
-      </w:r>
+      </w:pPr>
     </w:p>
     <w:p>
       <w:pPr>
@@ -20739,7 +20747,6 @@
         <w:rPr>
           <w:rFonts w:eastAsiaTheme="minorEastAsia"/>
           <w:i/>
-          <w:lang w:val="en-US"/>
         </w:rPr>
       </w:pPr>
       <m:oMathPara>
@@ -20850,8 +20857,27 @@
               <w:rFonts w:ascii="Cambria Math" w:eastAsiaTheme="minorEastAsia" w:hAnsi="Cambria Math"/>
               <w:lang w:val="en-US"/>
             </w:rPr>
-            <m:t>=</m:t>
-          </m:r>
+            <m:t xml:space="preserve">=0.5 </m:t>
+          </m:r>
+          <m:r>
+            <w:rPr>
+              <w:rFonts w:ascii="Cambria Math" w:eastAsiaTheme="minorEastAsia" w:hAnsi="Cambria Math"/>
+            </w:rPr>
+            <m:t>мм</m:t>
+          </m:r>
+        </m:oMath>
+      </m:oMathPara>
+    </w:p>
+    <w:p>
+      <w:pPr>
+        <w:rPr>
+          <w:rFonts w:eastAsiaTheme="minorEastAsia"/>
+          <w:i/>
+          <w:lang w:val="en-US"/>
+        </w:rPr>
+      </w:pPr>
+      <m:oMathPara>
+        <m:oMath>
           <m:sSub>
             <m:sSubPr>
               <m:ctrlPr>
@@ -20886,28 +20912,7 @@
               <w:rFonts w:ascii="Cambria Math" w:eastAsiaTheme="minorEastAsia" w:hAnsi="Cambria Math"/>
               <w:lang w:val="en-US"/>
             </w:rPr>
-            <m:t>=</m:t>
-          </m:r>
-          <m:r>
-            <w:rPr>
-              <w:rFonts w:ascii="Cambria Math" w:eastAsiaTheme="minorEastAsia" w:hAnsi="Cambria Math"/>
-              <w:lang w:val="en-US"/>
-            </w:rPr>
-            <m:t>0.</m:t>
-          </m:r>
-          <m:r>
-            <w:rPr>
-              <w:rFonts w:ascii="Cambria Math" w:eastAsiaTheme="minorEastAsia" w:hAnsi="Cambria Math"/>
-              <w:lang w:val="en-US"/>
-            </w:rPr>
-            <m:t>5</m:t>
-          </m:r>
-          <m:r>
-            <w:rPr>
-              <w:rFonts w:ascii="Cambria Math" w:eastAsiaTheme="minorEastAsia" w:hAnsi="Cambria Math"/>
-              <w:lang w:val="en-US"/>
-            </w:rPr>
-            <m:t xml:space="preserve"> </m:t>
+            <m:t xml:space="preserve">=0.6 </m:t>
           </m:r>
           <m:r>
             <w:rPr>
@@ -20926,7 +20931,7 @@
           <w:numId w:val="25"/>
         </w:numPr>
       </w:pPr>
-      <w:bookmarkStart w:id="28" w:name="_Toc161177785"/>
+      <w:bookmarkStart w:id="28" w:name="_Toc162718513"/>
       <w:r>
         <w:lastRenderedPageBreak/>
         <w:t>Геометрический расчет</w:t>
@@ -21256,7 +21261,7 @@
           <w:rFonts w:eastAsiaTheme="minorEastAsia"/>
         </w:rPr>
       </w:pPr>
-      <w:bookmarkStart w:id="29" w:name="_Toc161177786"/>
+      <w:bookmarkStart w:id="29" w:name="_Toc162718514"/>
       <w:r>
         <w:rPr>
           <w:rFonts w:eastAsiaTheme="minorEastAsia"/>
@@ -21386,64 +21391,7 @@
               <w:rFonts w:ascii="Cambria Math" w:eastAsiaTheme="minorEastAsia" w:hAnsi="Cambria Math"/>
               <w:lang w:val="en-US"/>
             </w:rPr>
-            <m:t>=</m:t>
-          </m:r>
-          <m:sSub>
-            <m:sSubPr>
-              <m:ctrlPr>
-                <w:rPr>
-                  <w:rFonts w:ascii="Cambria Math" w:eastAsiaTheme="minorEastAsia" w:hAnsi="Cambria Math"/>
-                  <w:i/>
-                  <w:lang w:val="en-US"/>
-                </w:rPr>
-              </m:ctrlPr>
-            </m:sSubPr>
-            <m:e>
-              <m:r>
-                <w:rPr>
-                  <w:rFonts w:ascii="Cambria Math" w:eastAsiaTheme="minorEastAsia" w:hAnsi="Cambria Math"/>
-                  <w:lang w:val="en-US"/>
-                </w:rPr>
-                <m:t>d</m:t>
-              </m:r>
-            </m:e>
-            <m:sub>
-              <m:r>
-                <w:rPr>
-                  <w:rFonts w:ascii="Cambria Math" w:eastAsiaTheme="minorEastAsia" w:hAnsi="Cambria Math"/>
-                  <w:lang w:val="en-US"/>
-                </w:rPr>
-                <m:t>7</m:t>
-              </m:r>
-            </m:sub>
-          </m:sSub>
-          <m:r>
-            <w:rPr>
-              <w:rFonts w:ascii="Cambria Math" w:eastAsiaTheme="minorEastAsia" w:hAnsi="Cambria Math"/>
-              <w:lang w:val="en-US"/>
-            </w:rPr>
-            <m:t>=0.</m:t>
-          </m:r>
-          <m:r>
-            <w:rPr>
-              <w:rFonts w:ascii="Cambria Math" w:eastAsiaTheme="minorEastAsia" w:hAnsi="Cambria Math"/>
-              <w:lang w:val="en-US"/>
-            </w:rPr>
-            <m:t>5</m:t>
-          </m:r>
-          <m:r>
-            <w:rPr>
-              <w:rFonts w:ascii="Cambria Math" w:eastAsiaTheme="minorEastAsia" w:hAnsi="Cambria Math"/>
-              <w:lang w:val="en-US"/>
-            </w:rPr>
-            <m:t>⋅25=</m:t>
-          </m:r>
-          <m:r>
-            <w:rPr>
-              <w:rFonts w:ascii="Cambria Math" w:eastAsiaTheme="minorEastAsia" w:hAnsi="Cambria Math"/>
-              <w:lang w:val="en-US"/>
-            </w:rPr>
-            <m:t>12.5</m:t>
+            <m:t>=0.5⋅25=12.5</m:t>
           </m:r>
           <m:r>
             <w:rPr>
@@ -21457,9 +21405,8 @@
     <w:p>
       <w:pPr>
         <w:rPr>
-          <w:rFonts w:ascii="Cambria Math" w:eastAsiaTheme="minorEastAsia" w:hAnsi="Cambria Math"/>
-          <w:lang w:val="en-US"/>
-          <w:oMath/>
+          <w:rFonts w:eastAsiaTheme="minorEastAsia"/>
+          <w:i/>
         </w:rPr>
       </w:pPr>
       <m:oMathPara>
@@ -21489,7 +21436,7 @@
                   <w:rFonts w:ascii="Cambria Math" w:eastAsiaTheme="minorEastAsia" w:hAnsi="Cambria Math"/>
                   <w:lang w:val="en-US"/>
                 </w:rPr>
-                <m:t>2</m:t>
+                <m:t>7</m:t>
               </m:r>
             </m:sub>
           </m:sSub>
@@ -21498,48 +21445,13 @@
               <w:rFonts w:ascii="Cambria Math" w:eastAsiaTheme="minorEastAsia" w:hAnsi="Cambria Math"/>
               <w:lang w:val="en-US"/>
             </w:rPr>
-            <m:t>=0.</m:t>
+            <m:t xml:space="preserve">=0.6⋅25=15 </m:t>
           </m:r>
           <m:r>
             <w:rPr>
               <w:rFonts w:ascii="Cambria Math" w:eastAsiaTheme="minorEastAsia" w:hAnsi="Cambria Math"/>
-              <w:lang w:val="en-US"/>
-            </w:rPr>
-            <m:t>5</m:t>
-          </m:r>
-          <m:r>
-            <w:rPr>
-              <w:rFonts w:ascii="Cambria Math" w:eastAsiaTheme="minorEastAsia" w:hAnsi="Cambria Math"/>
-              <w:lang w:val="en-US"/>
-            </w:rPr>
-            <m:t>⋅100=</m:t>
-          </m:r>
-          <m:r>
-            <w:rPr>
-              <w:rFonts w:ascii="Cambria Math" w:eastAsiaTheme="minorEastAsia" w:hAnsi="Cambria Math"/>
-              <w:lang w:val="en-US"/>
-            </w:rPr>
-            <m:t>5</m:t>
-          </m:r>
-          <m:r>
-            <w:rPr>
-              <w:rFonts w:ascii="Cambria Math" w:eastAsiaTheme="minorEastAsia" w:hAnsi="Cambria Math"/>
-              <w:lang w:val="en-US"/>
-            </w:rPr>
-            <m:t xml:space="preserve">0 </m:t>
-          </m:r>
-          <m:r>
-            <w:rPr>
-              <w:rFonts w:ascii="Cambria Math" w:eastAsiaTheme="minorEastAsia" w:hAnsi="Cambria Math"/>
             </w:rPr>
             <m:t>мм</m:t>
-          </m:r>
-          <m:r>
-            <w:rPr>
-              <w:rFonts w:ascii="Cambria Math" w:eastAsiaTheme="minorEastAsia" w:hAnsi="Cambria Math"/>
-              <w:lang w:val="en-US"/>
-            </w:rPr>
-            <m:t xml:space="preserve"> </m:t>
           </m:r>
         </m:oMath>
       </m:oMathPara>
@@ -21548,97 +21460,8 @@
       <w:pPr>
         <w:rPr>
           <w:rFonts w:ascii="Cambria Math" w:eastAsiaTheme="minorEastAsia" w:hAnsi="Cambria Math"/>
+          <w:lang w:val="en-US"/>
           <w:oMath/>
-        </w:rPr>
-      </w:pPr>
-      <m:oMathPara>
-        <m:oMath>
-          <m:r>
-            <w:rPr>
-              <w:rFonts w:ascii="Cambria Math" w:eastAsiaTheme="minorEastAsia" w:hAnsi="Cambria Math"/>
-              <w:lang w:val="en-US"/>
-            </w:rPr>
-            <m:t xml:space="preserve"> </m:t>
-          </m:r>
-          <m:sSub>
-            <m:sSubPr>
-              <m:ctrlPr>
-                <w:rPr>
-                  <w:rFonts w:ascii="Cambria Math" w:eastAsiaTheme="minorEastAsia" w:hAnsi="Cambria Math"/>
-                  <w:i/>
-                  <w:lang w:val="en-US"/>
-                </w:rPr>
-              </m:ctrlPr>
-            </m:sSubPr>
-            <m:e>
-              <m:r>
-                <w:rPr>
-                  <w:rFonts w:ascii="Cambria Math" w:eastAsiaTheme="minorEastAsia" w:hAnsi="Cambria Math"/>
-                  <w:lang w:val="en-US"/>
-                </w:rPr>
-                <m:t>d</m:t>
-              </m:r>
-            </m:e>
-            <m:sub>
-              <m:r>
-                <w:rPr>
-                  <w:rFonts w:ascii="Cambria Math" w:eastAsiaTheme="minorEastAsia" w:hAnsi="Cambria Math"/>
-                  <w:lang w:val="en-US"/>
-                </w:rPr>
-                <m:t>4</m:t>
-              </m:r>
-            </m:sub>
-          </m:sSub>
-          <m:r>
-            <w:rPr>
-              <w:rFonts w:ascii="Cambria Math" w:eastAsiaTheme="minorEastAsia" w:hAnsi="Cambria Math"/>
-              <w:lang w:val="en-US"/>
-            </w:rPr>
-            <m:t>=0.</m:t>
-          </m:r>
-          <m:r>
-            <w:rPr>
-              <w:rFonts w:ascii="Cambria Math" w:eastAsiaTheme="minorEastAsia" w:hAnsi="Cambria Math"/>
-              <w:lang w:val="en-US"/>
-            </w:rPr>
-            <m:t>5</m:t>
-          </m:r>
-          <m:r>
-            <w:rPr>
-              <w:rFonts w:ascii="Cambria Math" w:eastAsiaTheme="minorEastAsia" w:hAnsi="Cambria Math"/>
-              <w:lang w:val="en-US"/>
-            </w:rPr>
-            <m:t>⋅150=</m:t>
-          </m:r>
-          <m:r>
-            <w:rPr>
-              <w:rFonts w:ascii="Cambria Math" w:eastAsiaTheme="minorEastAsia" w:hAnsi="Cambria Math"/>
-              <w:lang w:val="en-US"/>
-            </w:rPr>
-            <m:t>75</m:t>
-          </m:r>
-          <m:r>
-            <w:rPr>
-              <w:rFonts w:ascii="Cambria Math" w:eastAsiaTheme="minorEastAsia" w:hAnsi="Cambria Math"/>
-              <w:lang w:val="en-US"/>
-            </w:rPr>
-            <m:t xml:space="preserve"> </m:t>
-          </m:r>
-          <m:r>
-            <w:rPr>
-              <w:rFonts w:ascii="Cambria Math" w:eastAsiaTheme="minorEastAsia" w:hAnsi="Cambria Math"/>
-            </w:rPr>
-            <m:t>мм</m:t>
-          </m:r>
-        </m:oMath>
-      </m:oMathPara>
-    </w:p>
-    <w:p>
-      <w:pPr>
-        <w:rPr>
-          <w:rFonts w:eastAsiaTheme="minorEastAsia"/>
-          <w:i/>
-          <w:lang w:val="en-US"/>
         </w:rPr>
       </w:pPr>
       <m:oMathPara>
@@ -21668,7 +21491,7 @@
                   <w:rFonts w:ascii="Cambria Math" w:eastAsiaTheme="minorEastAsia" w:hAnsi="Cambria Math"/>
                   <w:lang w:val="en-US"/>
                 </w:rPr>
-                <m:t>6</m:t>
+                <m:t>2</m:t>
               </m:r>
             </m:sub>
           </m:sSub>
@@ -21677,48 +21500,81 @@
               <w:rFonts w:ascii="Cambria Math" w:eastAsiaTheme="minorEastAsia" w:hAnsi="Cambria Math"/>
               <w:lang w:val="en-US"/>
             </w:rPr>
-            <m:t>=0.</m:t>
+            <m:t xml:space="preserve">=0.5⋅100=50 </m:t>
+          </m:r>
+          <m:r>
+            <w:rPr>
+              <w:rFonts w:ascii="Cambria Math" w:eastAsiaTheme="minorEastAsia" w:hAnsi="Cambria Math"/>
+            </w:rPr>
+            <m:t>мм</m:t>
           </m:r>
           <m:r>
             <w:rPr>
               <w:rFonts w:ascii="Cambria Math" w:eastAsiaTheme="minorEastAsia" w:hAnsi="Cambria Math"/>
               <w:lang w:val="en-US"/>
             </w:rPr>
-            <m:t>5</m:t>
-          </m:r>
+            <m:t xml:space="preserve"> </m:t>
+          </m:r>
+        </m:oMath>
+      </m:oMathPara>
+    </w:p>
+    <w:p>
+      <w:pPr>
+        <w:rPr>
+          <w:rFonts w:ascii="Cambria Math" w:eastAsiaTheme="minorEastAsia" w:hAnsi="Cambria Math"/>
+          <w:oMath/>
+        </w:rPr>
+      </w:pPr>
+      <m:oMathPara>
+        <m:oMath>
           <m:r>
             <w:rPr>
               <w:rFonts w:ascii="Cambria Math" w:eastAsiaTheme="minorEastAsia" w:hAnsi="Cambria Math"/>
               <w:lang w:val="en-US"/>
             </w:rPr>
-            <m:t xml:space="preserve"> ⋅200=</m:t>
-          </m:r>
+            <m:t xml:space="preserve"> </m:t>
+          </m:r>
+          <m:sSub>
+            <m:sSubPr>
+              <m:ctrlPr>
+                <w:rPr>
+                  <w:rFonts w:ascii="Cambria Math" w:eastAsiaTheme="minorEastAsia" w:hAnsi="Cambria Math"/>
+                  <w:i/>
+                  <w:lang w:val="en-US"/>
+                </w:rPr>
+              </m:ctrlPr>
+            </m:sSubPr>
+            <m:e>
+              <m:r>
+                <w:rPr>
+                  <w:rFonts w:ascii="Cambria Math" w:eastAsiaTheme="minorEastAsia" w:hAnsi="Cambria Math"/>
+                  <w:lang w:val="en-US"/>
+                </w:rPr>
+                <m:t>d</m:t>
+              </m:r>
+            </m:e>
+            <m:sub>
+              <m:r>
+                <w:rPr>
+                  <w:rFonts w:ascii="Cambria Math" w:eastAsiaTheme="minorEastAsia" w:hAnsi="Cambria Math"/>
+                  <w:lang w:val="en-US"/>
+                </w:rPr>
+                <m:t>4</m:t>
+              </m:r>
+            </m:sub>
+          </m:sSub>
           <m:r>
             <w:rPr>
               <w:rFonts w:ascii="Cambria Math" w:eastAsiaTheme="minorEastAsia" w:hAnsi="Cambria Math"/>
               <w:lang w:val="en-US"/>
             </w:rPr>
-            <m:t>10</m:t>
+            <m:t xml:space="preserve">=0.5⋅150=75 </m:t>
           </m:r>
           <m:r>
             <w:rPr>
               <w:rFonts w:ascii="Cambria Math" w:eastAsiaTheme="minorEastAsia" w:hAnsi="Cambria Math"/>
-              <w:lang w:val="en-US"/>
-            </w:rPr>
-            <m:t xml:space="preserve">0 </m:t>
-          </m:r>
-          <m:r>
-            <w:rPr>
-              <w:rFonts w:ascii="Cambria Math" w:eastAsiaTheme="minorEastAsia" w:hAnsi="Cambria Math"/>
             </w:rPr>
             <m:t>мм</m:t>
-          </m:r>
-          <m:r>
-            <w:rPr>
-              <w:rFonts w:ascii="Cambria Math" w:eastAsiaTheme="minorEastAsia" w:hAnsi="Cambria Math"/>
-              <w:lang w:val="en-US"/>
-            </w:rPr>
-            <m:t xml:space="preserve"> </m:t>
           </m:r>
         </m:oMath>
       </m:oMathPara>
@@ -21728,6 +21584,7 @@
         <w:rPr>
           <w:rFonts w:eastAsiaTheme="minorEastAsia"/>
           <w:i/>
+          <w:lang w:val="en-US"/>
         </w:rPr>
       </w:pPr>
       <m:oMathPara>
@@ -21757,7 +21614,7 @@
                   <w:rFonts w:ascii="Cambria Math" w:eastAsiaTheme="minorEastAsia" w:hAnsi="Cambria Math"/>
                   <w:lang w:val="en-US"/>
                 </w:rPr>
-                <m:t>8</m:t>
+                <m:t>6</m:t>
               </m:r>
             </m:sub>
           </m:sSub>
@@ -21766,35 +21623,68 @@
               <w:rFonts w:ascii="Cambria Math" w:eastAsiaTheme="minorEastAsia" w:hAnsi="Cambria Math"/>
               <w:lang w:val="en-US"/>
             </w:rPr>
-            <m:t>= 0.</m:t>
+            <m:t xml:space="preserve">=0.5 ⋅200=100 </m:t>
+          </m:r>
+          <m:r>
+            <w:rPr>
+              <w:rFonts w:ascii="Cambria Math" w:eastAsiaTheme="minorEastAsia" w:hAnsi="Cambria Math"/>
+            </w:rPr>
+            <m:t>мм</m:t>
           </m:r>
           <m:r>
             <w:rPr>
               <w:rFonts w:ascii="Cambria Math" w:eastAsiaTheme="minorEastAsia" w:hAnsi="Cambria Math"/>
               <w:lang w:val="en-US"/>
             </w:rPr>
-            <m:t>5</m:t>
-          </m:r>
+            <m:t xml:space="preserve"> </m:t>
+          </m:r>
+        </m:oMath>
+      </m:oMathPara>
+    </w:p>
+    <w:p>
+      <w:pPr>
+        <w:rPr>
+          <w:rFonts w:eastAsiaTheme="minorEastAsia"/>
+          <w:i/>
+        </w:rPr>
+      </w:pPr>
+      <m:oMathPara>
+        <m:oMath>
+          <m:sSub>
+            <m:sSubPr>
+              <m:ctrlPr>
+                <w:rPr>
+                  <w:rFonts w:ascii="Cambria Math" w:eastAsiaTheme="minorEastAsia" w:hAnsi="Cambria Math"/>
+                  <w:i/>
+                  <w:lang w:val="en-US"/>
+                </w:rPr>
+              </m:ctrlPr>
+            </m:sSubPr>
+            <m:e>
+              <m:r>
+                <w:rPr>
+                  <w:rFonts w:ascii="Cambria Math" w:eastAsiaTheme="minorEastAsia" w:hAnsi="Cambria Math"/>
+                  <w:lang w:val="en-US"/>
+                </w:rPr>
+                <m:t>d</m:t>
+              </m:r>
+            </m:e>
+            <m:sub>
+              <m:r>
+                <w:rPr>
+                  <w:rFonts w:ascii="Cambria Math" w:eastAsiaTheme="minorEastAsia" w:hAnsi="Cambria Math"/>
+                  <w:lang w:val="en-US"/>
+                </w:rPr>
+                <m:t>8</m:t>
+              </m:r>
+            </m:sub>
+          </m:sSub>
           <m:r>
             <w:rPr>
               <w:rFonts w:ascii="Cambria Math" w:eastAsiaTheme="minorEastAsia" w:hAnsi="Cambria Math"/>
               <w:lang w:val="en-US"/>
             </w:rPr>
-            <m:t>⋅200=</m:t>
-          </m:r>
-          <m:r>
-            <w:rPr>
-              <w:rFonts w:ascii="Cambria Math" w:eastAsiaTheme="minorEastAsia" w:hAnsi="Cambria Math"/>
-              <w:lang w:val="en-US"/>
-            </w:rPr>
-            <m:t>10</m:t>
-          </m:r>
-          <m:r>
-            <w:rPr>
-              <w:rFonts w:ascii="Cambria Math" w:eastAsiaTheme="minorEastAsia" w:hAnsi="Cambria Math"/>
-              <w:lang w:val="en-US"/>
-            </w:rPr>
-            <m:t xml:space="preserve">0 </m:t>
+            <m:t xml:space="preserve">= 0.6⋅200=120 </m:t>
           </m:r>
           <m:r>
             <w:rPr>
@@ -22433,7 +22323,46 @@
               <w:rFonts w:ascii="Cambria Math" w:eastAsiaTheme="minorEastAsia" w:hAnsi="Cambria Math"/>
               <w:lang w:val="en-US"/>
             </w:rPr>
-            <m:t>=d</m:t>
+            <m:t>=12.5</m:t>
+          </m:r>
+          <m:r>
+            <w:rPr>
+              <w:rFonts w:ascii="Cambria Math" w:eastAsiaTheme="minorEastAsia" w:hAnsi="Cambria Math"/>
+              <w:lang w:val="en-US"/>
+            </w:rPr>
+            <m:t>+2</m:t>
+          </m:r>
+          <m:r>
+            <m:rPr>
+              <m:sty m:val="p"/>
+            </m:rPr>
+            <w:rPr>
+              <w:rFonts w:ascii="Cambria Math" w:eastAsiaTheme="minorEastAsia" w:hAnsi="Cambria Math"/>
+              <w:lang w:val="en-US"/>
+            </w:rPr>
+            <m:t>⋅0.5⋅1=13.5 мм</m:t>
+          </m:r>
+        </m:oMath>
+      </m:oMathPara>
+    </w:p>
+    <w:p>
+      <w:pPr>
+        <w:rPr>
+          <w:rFonts w:eastAsiaTheme="minorEastAsia"/>
+          <w:lang w:val="en-US"/>
+        </w:rPr>
+      </w:pPr>
+      <m:oMathPara>
+        <m:oMath>
+          <m:r>
+            <m:rPr>
+              <m:sty m:val="p"/>
+            </m:rPr>
+            <w:rPr>
+              <w:rFonts w:ascii="Cambria Math" w:eastAsiaTheme="minorEastAsia" w:hAnsi="Cambria Math"/>
+              <w:lang w:val="en-US"/>
+            </w:rPr>
+            <m:t>d</m:t>
           </m:r>
           <m:r>
             <m:rPr>
@@ -22454,7 +22383,14 @@
               <w:rFonts w:ascii="Cambria Math" w:eastAsiaTheme="minorEastAsia" w:hAnsi="Cambria Math"/>
               <w:lang w:val="en-US"/>
             </w:rPr>
-            <m:t>=</m:t>
+            <m:t>=15</m:t>
+          </m:r>
+          <m:r>
+            <w:rPr>
+              <w:rFonts w:ascii="Cambria Math" w:eastAsiaTheme="minorEastAsia" w:hAnsi="Cambria Math"/>
+              <w:lang w:val="en-US"/>
+            </w:rPr>
+            <m:t>+2</m:t>
           </m:r>
           <m:r>
             <m:rPr>
@@ -22464,15 +22400,20 @@
               <w:rFonts w:ascii="Cambria Math" w:eastAsiaTheme="minorEastAsia" w:hAnsi="Cambria Math"/>
               <w:lang w:val="en-US"/>
             </w:rPr>
-            <m:t>12.5</m:t>
-          </m:r>
-          <m:r>
-            <w:rPr>
-              <w:rFonts w:ascii="Cambria Math" w:eastAsiaTheme="minorEastAsia" w:hAnsi="Cambria Math"/>
-              <w:lang w:val="en-US"/>
-            </w:rPr>
-            <m:t>+2</m:t>
-          </m:r>
+            <m:t>⋅0.6⋅1=16.2 мм</m:t>
+          </m:r>
+        </m:oMath>
+      </m:oMathPara>
+    </w:p>
+    <w:p>
+      <w:pPr>
+        <w:rPr>
+          <w:rFonts w:eastAsiaTheme="minorEastAsia"/>
+          <w:lang w:val="en-US"/>
+        </w:rPr>
+      </w:pPr>
+      <m:oMathPara>
+        <m:oMath>
           <m:r>
             <m:rPr>
               <m:sty m:val="p"/>
@@ -22481,7 +22422,18 @@
               <w:rFonts w:ascii="Cambria Math" w:eastAsiaTheme="minorEastAsia" w:hAnsi="Cambria Math"/>
               <w:lang w:val="en-US"/>
             </w:rPr>
-            <m:t>⋅0.</m:t>
+            <m:t>d</m:t>
+          </m:r>
+          <m:r>
+            <m:rPr>
+              <m:nor/>
+            </m:rPr>
+            <w:rPr>
+              <w:rFonts w:ascii="Cambria Math" w:eastAsiaTheme="minorEastAsia" w:hAnsi="Cambria Math"/>
+              <w:vertAlign w:val="subscript"/>
+              <w:lang w:val="en-US"/>
+            </w:rPr>
+            <m:t>a2</m:t>
           </m:r>
           <m:r>
             <m:rPr>
@@ -22491,7 +22443,14 @@
               <w:rFonts w:ascii="Cambria Math" w:eastAsiaTheme="minorEastAsia" w:hAnsi="Cambria Math"/>
               <w:lang w:val="en-US"/>
             </w:rPr>
-            <m:t>5</m:t>
+            <m:t>=</m:t>
+          </m:r>
+          <m:r>
+            <w:rPr>
+              <w:rFonts w:ascii="Cambria Math" w:eastAsiaTheme="minorEastAsia" w:hAnsi="Cambria Math"/>
+              <w:lang w:val="en-US"/>
+            </w:rPr>
+            <m:t>50+2</m:t>
           </m:r>
           <m:r>
             <m:rPr>
@@ -22501,8 +22460,20 @@
               <w:rFonts w:ascii="Cambria Math" w:eastAsiaTheme="minorEastAsia" w:hAnsi="Cambria Math"/>
               <w:lang w:val="en-US"/>
             </w:rPr>
-            <m:t>⋅1=</m:t>
-          </m:r>
+            <m:t>⋅0.5⋅1=51 мм</m:t>
+          </m:r>
+        </m:oMath>
+      </m:oMathPara>
+    </w:p>
+    <w:p>
+      <w:pPr>
+        <w:rPr>
+          <w:rFonts w:eastAsiaTheme="minorEastAsia"/>
+          <w:lang w:val="en-US"/>
+        </w:rPr>
+      </w:pPr>
+      <m:oMathPara>
+        <m:oMath>
           <m:r>
             <m:rPr>
               <m:sty m:val="p"/>
@@ -22511,7 +22482,18 @@
               <w:rFonts w:ascii="Cambria Math" w:eastAsiaTheme="minorEastAsia" w:hAnsi="Cambria Math"/>
               <w:lang w:val="en-US"/>
             </w:rPr>
-            <m:t>13.5</m:t>
+            <m:t>d</m:t>
+          </m:r>
+          <m:r>
+            <m:rPr>
+              <m:nor/>
+            </m:rPr>
+            <w:rPr>
+              <w:rFonts w:ascii="Cambria Math" w:eastAsiaTheme="minorEastAsia" w:hAnsi="Cambria Math"/>
+              <w:vertAlign w:val="subscript"/>
+              <w:lang w:val="en-US"/>
+            </w:rPr>
+            <m:t>a4</m:t>
           </m:r>
           <m:r>
             <m:rPr>
@@ -22521,20 +22503,15 @@
               <w:rFonts w:ascii="Cambria Math" w:eastAsiaTheme="minorEastAsia" w:hAnsi="Cambria Math"/>
               <w:lang w:val="en-US"/>
             </w:rPr>
-            <m:t xml:space="preserve"> мм</m:t>
-          </m:r>
-        </m:oMath>
-      </m:oMathPara>
-    </w:p>
-    <w:p>
-      <w:pPr>
-        <w:rPr>
-          <w:rFonts w:eastAsiaTheme="minorEastAsia"/>
-          <w:lang w:val="en-US"/>
-        </w:rPr>
-      </w:pPr>
-      <m:oMathPara>
-        <m:oMath>
+            <m:t>=</m:t>
+          </m:r>
+          <m:r>
+            <w:rPr>
+              <w:rFonts w:ascii="Cambria Math" w:eastAsiaTheme="minorEastAsia" w:hAnsi="Cambria Math"/>
+              <w:lang w:val="en-US"/>
+            </w:rPr>
+            <m:t>75+2</m:t>
+          </m:r>
           <m:r>
             <m:rPr>
               <m:sty m:val="p"/>
@@ -22543,199 +22520,7 @@
               <w:rFonts w:ascii="Cambria Math" w:eastAsiaTheme="minorEastAsia" w:hAnsi="Cambria Math"/>
               <w:lang w:val="en-US"/>
             </w:rPr>
-            <m:t>d</m:t>
-          </m:r>
-          <m:r>
-            <m:rPr>
-              <m:nor/>
-            </m:rPr>
-            <w:rPr>
-              <w:rFonts w:ascii="Cambria Math" w:eastAsiaTheme="minorEastAsia" w:hAnsi="Cambria Math"/>
-              <w:vertAlign w:val="subscript"/>
-              <w:lang w:val="en-US"/>
-            </w:rPr>
-            <m:t>a2</m:t>
-          </m:r>
-          <m:r>
-            <m:rPr>
-              <m:sty m:val="p"/>
-            </m:rPr>
-            <w:rPr>
-              <w:rFonts w:ascii="Cambria Math" w:eastAsiaTheme="minorEastAsia" w:hAnsi="Cambria Math"/>
-              <w:lang w:val="en-US"/>
-            </w:rPr>
-            <m:t>=</m:t>
-          </m:r>
-          <m:r>
-            <w:rPr>
-              <w:rFonts w:ascii="Cambria Math" w:eastAsiaTheme="minorEastAsia" w:hAnsi="Cambria Math"/>
-              <w:lang w:val="en-US"/>
-            </w:rPr>
-            <m:t>50</m:t>
-          </m:r>
-          <m:r>
-            <w:rPr>
-              <w:rFonts w:ascii="Cambria Math" w:eastAsiaTheme="minorEastAsia" w:hAnsi="Cambria Math"/>
-              <w:lang w:val="en-US"/>
-            </w:rPr>
-            <m:t>+2</m:t>
-          </m:r>
-          <m:r>
-            <m:rPr>
-              <m:sty m:val="p"/>
-            </m:rPr>
-            <w:rPr>
-              <w:rFonts w:ascii="Cambria Math" w:eastAsiaTheme="minorEastAsia" w:hAnsi="Cambria Math"/>
-              <w:lang w:val="en-US"/>
-            </w:rPr>
-            <m:t>⋅0.</m:t>
-          </m:r>
-          <m:r>
-            <m:rPr>
-              <m:sty m:val="p"/>
-            </m:rPr>
-            <w:rPr>
-              <w:rFonts w:ascii="Cambria Math" w:eastAsiaTheme="minorEastAsia" w:hAnsi="Cambria Math"/>
-              <w:lang w:val="en-US"/>
-            </w:rPr>
-            <m:t>5</m:t>
-          </m:r>
-          <m:r>
-            <m:rPr>
-              <m:sty m:val="p"/>
-            </m:rPr>
-            <w:rPr>
-              <w:rFonts w:ascii="Cambria Math" w:eastAsiaTheme="minorEastAsia" w:hAnsi="Cambria Math"/>
-              <w:lang w:val="en-US"/>
-            </w:rPr>
-            <m:t>⋅1=</m:t>
-          </m:r>
-          <m:r>
-            <m:rPr>
-              <m:sty m:val="p"/>
-            </m:rPr>
-            <w:rPr>
-              <w:rFonts w:ascii="Cambria Math" w:eastAsiaTheme="minorEastAsia" w:hAnsi="Cambria Math"/>
-              <w:lang w:val="en-US"/>
-            </w:rPr>
-            <m:t>51</m:t>
-          </m:r>
-          <m:r>
-            <m:rPr>
-              <m:sty m:val="p"/>
-            </m:rPr>
-            <w:rPr>
-              <w:rFonts w:ascii="Cambria Math" w:eastAsiaTheme="minorEastAsia" w:hAnsi="Cambria Math"/>
-              <w:lang w:val="en-US"/>
-            </w:rPr>
-            <m:t xml:space="preserve"> мм</m:t>
-          </m:r>
-        </m:oMath>
-      </m:oMathPara>
-    </w:p>
-    <w:p>
-      <w:pPr>
-        <w:rPr>
-          <w:rFonts w:eastAsiaTheme="minorEastAsia"/>
-          <w:lang w:val="en-US"/>
-        </w:rPr>
-      </w:pPr>
-      <m:oMathPara>
-        <m:oMath>
-          <m:r>
-            <m:rPr>
-              <m:sty m:val="p"/>
-            </m:rPr>
-            <w:rPr>
-              <w:rFonts w:ascii="Cambria Math" w:eastAsiaTheme="minorEastAsia" w:hAnsi="Cambria Math"/>
-              <w:lang w:val="en-US"/>
-            </w:rPr>
-            <m:t>d</m:t>
-          </m:r>
-          <m:r>
-            <m:rPr>
-              <m:nor/>
-            </m:rPr>
-            <w:rPr>
-              <w:rFonts w:ascii="Cambria Math" w:eastAsiaTheme="minorEastAsia" w:hAnsi="Cambria Math"/>
-              <w:vertAlign w:val="subscript"/>
-              <w:lang w:val="en-US"/>
-            </w:rPr>
-            <m:t>a4</m:t>
-          </m:r>
-          <m:r>
-            <m:rPr>
-              <m:sty m:val="p"/>
-            </m:rPr>
-            <w:rPr>
-              <w:rFonts w:ascii="Cambria Math" w:eastAsiaTheme="minorEastAsia" w:hAnsi="Cambria Math"/>
-              <w:lang w:val="en-US"/>
-            </w:rPr>
-            <m:t>=</m:t>
-          </m:r>
-          <m:r>
-            <w:rPr>
-              <w:rFonts w:ascii="Cambria Math" w:eastAsiaTheme="minorEastAsia" w:hAnsi="Cambria Math"/>
-              <w:lang w:val="en-US"/>
-            </w:rPr>
-            <m:t>75</m:t>
-          </m:r>
-          <m:r>
-            <w:rPr>
-              <w:rFonts w:ascii="Cambria Math" w:eastAsiaTheme="minorEastAsia" w:hAnsi="Cambria Math"/>
-              <w:lang w:val="en-US"/>
-            </w:rPr>
-            <m:t>+2</m:t>
-          </m:r>
-          <m:r>
-            <m:rPr>
-              <m:sty m:val="p"/>
-            </m:rPr>
-            <w:rPr>
-              <w:rFonts w:ascii="Cambria Math" w:eastAsiaTheme="minorEastAsia" w:hAnsi="Cambria Math"/>
-              <w:lang w:val="en-US"/>
-            </w:rPr>
-            <m:t>⋅0.</m:t>
-          </m:r>
-          <m:r>
-            <m:rPr>
-              <m:sty m:val="p"/>
-            </m:rPr>
-            <w:rPr>
-              <w:rFonts w:ascii="Cambria Math" w:eastAsiaTheme="minorEastAsia" w:hAnsi="Cambria Math"/>
-              <w:lang w:val="en-US"/>
-            </w:rPr>
-            <m:t>5</m:t>
-          </m:r>
-          <m:r>
-            <m:rPr>
-              <m:sty m:val="p"/>
-            </m:rPr>
-            <w:rPr>
-              <w:rFonts w:ascii="Cambria Math" w:eastAsiaTheme="minorEastAsia" w:hAnsi="Cambria Math"/>
-              <w:lang w:val="en-US"/>
-            </w:rPr>
-            <m:t>⋅1=</m:t>
-          </m:r>
-          <m:r>
-            <m:rPr>
-              <m:sty m:val="p"/>
-            </m:rPr>
-            <w:rPr>
-              <w:rFonts w:ascii="Cambria Math" w:eastAsiaTheme="minorEastAsia" w:hAnsi="Cambria Math"/>
-              <w:lang w:val="en-US"/>
-            </w:rPr>
-            <m:t>76</m:t>
-          </m:r>
-          <m:r>
-            <m:rPr>
-              <m:sty m:val="p"/>
-            </m:rPr>
-            <w:rPr>
-              <w:rFonts w:ascii="Cambria Math" w:eastAsiaTheme="minorEastAsia" w:hAnsi="Cambria Math"/>
-              <w:lang w:val="en-US"/>
-            </w:rPr>
-            <m:t xml:space="preserve"> </m:t>
+            <m:t xml:space="preserve">⋅0.5⋅1=76 </m:t>
           </m:r>
           <m:r>
             <m:rPr>
@@ -22805,14 +22590,7 @@
               <w:rFonts w:ascii="Cambria Math" w:eastAsiaTheme="minorEastAsia" w:hAnsi="Cambria Math"/>
               <w:lang w:val="en-US"/>
             </w:rPr>
-            <m:t>10</m:t>
-          </m:r>
-          <m:r>
-            <w:rPr>
-              <w:rFonts w:ascii="Cambria Math" w:eastAsiaTheme="minorEastAsia" w:hAnsi="Cambria Math"/>
-              <w:lang w:val="en-US"/>
-            </w:rPr>
-            <m:t>0+2</m:t>
+            <m:t>100+2</m:t>
           </m:r>
           <m:r>
             <m:rPr>
@@ -22822,47 +22600,7 @@
               <w:rFonts w:ascii="Cambria Math" w:eastAsiaTheme="minorEastAsia" w:hAnsi="Cambria Math"/>
               <w:lang w:val="en-US"/>
             </w:rPr>
-            <m:t>⋅0.</m:t>
-          </m:r>
-          <m:r>
-            <m:rPr>
-              <m:sty m:val="p"/>
-            </m:rPr>
-            <w:rPr>
-              <w:rFonts w:ascii="Cambria Math" w:eastAsiaTheme="minorEastAsia" w:hAnsi="Cambria Math"/>
-              <w:lang w:val="en-US"/>
-            </w:rPr>
-            <m:t>5</m:t>
-          </m:r>
-          <m:r>
-            <m:rPr>
-              <m:sty m:val="p"/>
-            </m:rPr>
-            <w:rPr>
-              <w:rFonts w:ascii="Cambria Math" w:eastAsiaTheme="minorEastAsia" w:hAnsi="Cambria Math"/>
-              <w:lang w:val="en-US"/>
-            </w:rPr>
-            <m:t>⋅1=</m:t>
-          </m:r>
-          <m:r>
-            <m:rPr>
-              <m:sty m:val="p"/>
-            </m:rPr>
-            <w:rPr>
-              <w:rFonts w:ascii="Cambria Math" w:eastAsiaTheme="minorEastAsia" w:hAnsi="Cambria Math"/>
-              <w:lang w:val="en-US"/>
-            </w:rPr>
-            <m:t>101</m:t>
-          </m:r>
-          <m:r>
-            <m:rPr>
-              <m:sty m:val="p"/>
-            </m:rPr>
-            <w:rPr>
-              <w:rFonts w:ascii="Cambria Math" w:eastAsiaTheme="minorEastAsia" w:hAnsi="Cambria Math"/>
-              <w:lang w:val="en-US"/>
-            </w:rPr>
-            <m:t xml:space="preserve"> </m:t>
+            <m:t xml:space="preserve">⋅0.5⋅1=101 </m:t>
           </m:r>
           <m:r>
             <w:rPr>
@@ -22919,14 +22657,7 @@
               <w:rFonts w:ascii="Cambria Math" w:eastAsiaTheme="minorEastAsia" w:hAnsi="Cambria Math"/>
               <w:lang w:val="en-US"/>
             </w:rPr>
-            <m:t>10</m:t>
-          </m:r>
-          <m:r>
-            <w:rPr>
-              <w:rFonts w:ascii="Cambria Math" w:eastAsiaTheme="minorEastAsia" w:hAnsi="Cambria Math"/>
-              <w:lang w:val="en-US"/>
-            </w:rPr>
-            <m:t>0+2</m:t>
+            <m:t>120+2</m:t>
           </m:r>
           <m:r>
             <m:rPr>
@@ -22936,47 +22667,7 @@
               <w:rFonts w:ascii="Cambria Math" w:eastAsiaTheme="minorEastAsia" w:hAnsi="Cambria Math"/>
               <w:lang w:val="en-US"/>
             </w:rPr>
-            <m:t>⋅0.</m:t>
-          </m:r>
-          <m:r>
-            <m:rPr>
-              <m:sty m:val="p"/>
-            </m:rPr>
-            <w:rPr>
-              <w:rFonts w:ascii="Cambria Math" w:eastAsiaTheme="minorEastAsia" w:hAnsi="Cambria Math"/>
-              <w:lang w:val="en-US"/>
-            </w:rPr>
-            <m:t>5</m:t>
-          </m:r>
-          <m:r>
-            <m:rPr>
-              <m:sty m:val="p"/>
-            </m:rPr>
-            <w:rPr>
-              <w:rFonts w:ascii="Cambria Math" w:eastAsiaTheme="minorEastAsia" w:hAnsi="Cambria Math"/>
-              <w:lang w:val="en-US"/>
-            </w:rPr>
-            <m:t>⋅1=</m:t>
-          </m:r>
-          <m:r>
-            <m:rPr>
-              <m:sty m:val="p"/>
-            </m:rPr>
-            <w:rPr>
-              <w:rFonts w:ascii="Cambria Math" w:eastAsiaTheme="minorEastAsia" w:hAnsi="Cambria Math"/>
-              <w:lang w:val="en-US"/>
-            </w:rPr>
-            <m:t>101</m:t>
-          </m:r>
-          <m:r>
-            <m:rPr>
-              <m:sty m:val="p"/>
-            </m:rPr>
-            <w:rPr>
-              <w:rFonts w:ascii="Cambria Math" w:eastAsiaTheme="minorEastAsia" w:hAnsi="Cambria Math"/>
-              <w:lang w:val="en-US"/>
-            </w:rPr>
-            <m:t xml:space="preserve"> </m:t>
+            <m:t xml:space="preserve">⋅0.6⋅1=121.2 </m:t>
           </m:r>
           <m:r>
             <w:rPr>
@@ -23055,6 +22746,7 @@
                     <w:rFonts w:ascii="Cambria Math" w:eastAsiaTheme="minorEastAsia" w:hAnsi="Cambria Math"/>
                     <w:lang w:val="en-US"/>
                   </w:rPr>
+                  <w:lastRenderedPageBreak/>
                   <m:t>d</m:t>
                 </m:r>
                 <m:r>
@@ -23354,7 +23046,6 @@
           <w:rFonts w:eastAsiaTheme="minorEastAsia"/>
           <w:lang w:val="en-US"/>
         </w:rPr>
-        <w:lastRenderedPageBreak/>
         <w:t>m</w:t>
       </w:r>
       <w:r>
@@ -23618,7 +23309,7 @@
               <w:rFonts w:ascii="Cambria Math" w:eastAsiaTheme="minorEastAsia" w:hAnsi="Cambria Math"/>
               <w:lang w:val="en-US"/>
             </w:rPr>
-            <m:t>=</m:t>
+            <m:t>=12.5-2</m:t>
           </m:r>
           <m:r>
             <m:rPr>
@@ -23628,6 +23319,74 @@
               <w:rFonts w:ascii="Cambria Math" w:eastAsiaTheme="minorEastAsia" w:hAnsi="Cambria Math"/>
               <w:lang w:val="en-US"/>
             </w:rPr>
+            <m:t>⋅0.5⋅</m:t>
+          </m:r>
+          <m:d>
+            <m:dPr>
+              <m:ctrlPr>
+                <w:rPr>
+                  <w:rFonts w:ascii="Cambria Math" w:eastAsiaTheme="minorEastAsia" w:hAnsi="Cambria Math"/>
+                  <w:lang w:val="en-US"/>
+                </w:rPr>
+              </m:ctrlPr>
+            </m:dPr>
+            <m:e>
+              <m:r>
+                <m:rPr>
+                  <m:sty m:val="p"/>
+                </m:rPr>
+                <w:rPr>
+                  <w:rFonts w:ascii="Cambria Math" w:eastAsiaTheme="minorEastAsia" w:hAnsi="Cambria Math"/>
+                  <w:lang w:val="en-US"/>
+                </w:rPr>
+                <m:t>1+0</m:t>
+              </m:r>
+              <m:r>
+                <w:rPr>
+                  <w:rFonts w:ascii="Cambria Math" w:eastAsiaTheme="minorEastAsia" w:hAnsi="Cambria Math"/>
+                  <w:lang w:val="en-US"/>
+                </w:rPr>
+                <m:t>.5</m:t>
+              </m:r>
+            </m:e>
+          </m:d>
+          <m:r>
+            <m:rPr>
+              <m:sty m:val="p"/>
+            </m:rPr>
+            <w:rPr>
+              <w:rFonts w:ascii="Cambria Math" w:eastAsiaTheme="minorEastAsia" w:hAnsi="Cambria Math"/>
+              <w:lang w:val="en-US"/>
+            </w:rPr>
+            <m:t xml:space="preserve">=11  </m:t>
+          </m:r>
+          <m:r>
+            <w:rPr>
+              <w:rFonts w:ascii="Cambria Math" w:eastAsiaTheme="minorEastAsia" w:hAnsi="Cambria Math"/>
+            </w:rPr>
+            <m:t>мм</m:t>
+          </m:r>
+        </m:oMath>
+      </m:oMathPara>
+    </w:p>
+    <w:p>
+      <w:pPr>
+        <w:rPr>
+          <w:rFonts w:eastAsiaTheme="minorEastAsia"/>
+          <w:i/>
+          <w:lang w:val="en-US"/>
+        </w:rPr>
+      </w:pPr>
+      <m:oMathPara>
+        <m:oMath>
+          <m:r>
+            <m:rPr>
+              <m:sty m:val="p"/>
+            </m:rPr>
+            <w:rPr>
+              <w:rFonts w:ascii="Cambria Math" w:eastAsiaTheme="minorEastAsia" w:hAnsi="Cambria Math"/>
+              <w:lang w:val="en-US"/>
+            </w:rPr>
             <m:t>d</m:t>
           </m:r>
           <m:r>
@@ -23646,21 +23405,7 @@
               <w:rFonts w:ascii="Cambria Math" w:eastAsiaTheme="minorEastAsia" w:hAnsi="Cambria Math"/>
               <w:lang w:val="en-US"/>
             </w:rPr>
-            <m:t>=</m:t>
-          </m:r>
-          <m:r>
-            <w:rPr>
-              <w:rFonts w:ascii="Cambria Math" w:eastAsiaTheme="minorEastAsia" w:hAnsi="Cambria Math"/>
-              <w:lang w:val="en-US"/>
-            </w:rPr>
-            <m:t>12.5</m:t>
-          </m:r>
-          <m:r>
-            <w:rPr>
-              <w:rFonts w:ascii="Cambria Math" w:eastAsiaTheme="minorEastAsia" w:hAnsi="Cambria Math"/>
-              <w:lang w:val="en-US"/>
-            </w:rPr>
-            <m:t>-2</m:t>
+            <m:t>=15-2</m:t>
           </m:r>
           <m:r>
             <m:rPr>
@@ -23670,8 +23415,37 @@
               <w:rFonts w:ascii="Cambria Math" w:eastAsiaTheme="minorEastAsia" w:hAnsi="Cambria Math"/>
               <w:lang w:val="en-US"/>
             </w:rPr>
-            <m:t>⋅0.</m:t>
-          </m:r>
+            <m:t>⋅0.6⋅</m:t>
+          </m:r>
+          <m:d>
+            <m:dPr>
+              <m:ctrlPr>
+                <w:rPr>
+                  <w:rFonts w:ascii="Cambria Math" w:eastAsiaTheme="minorEastAsia" w:hAnsi="Cambria Math"/>
+                  <w:lang w:val="en-US"/>
+                </w:rPr>
+              </m:ctrlPr>
+            </m:dPr>
+            <m:e>
+              <m:r>
+                <m:rPr>
+                  <m:sty m:val="p"/>
+                </m:rPr>
+                <w:rPr>
+                  <w:rFonts w:ascii="Cambria Math" w:eastAsiaTheme="minorEastAsia" w:hAnsi="Cambria Math"/>
+                  <w:lang w:val="en-US"/>
+                </w:rPr>
+                <m:t>1+0</m:t>
+              </m:r>
+              <m:r>
+                <w:rPr>
+                  <w:rFonts w:ascii="Cambria Math" w:eastAsiaTheme="minorEastAsia" w:hAnsi="Cambria Math"/>
+                  <w:lang w:val="en-US"/>
+                </w:rPr>
+                <m:t>.35</m:t>
+              </m:r>
+            </m:e>
+          </m:d>
           <m:r>
             <m:rPr>
               <m:sty m:val="p"/>
@@ -23680,8 +23454,26 @@
               <w:rFonts w:ascii="Cambria Math" w:eastAsiaTheme="minorEastAsia" w:hAnsi="Cambria Math"/>
               <w:lang w:val="en-US"/>
             </w:rPr>
-            <m:t>5</m:t>
-          </m:r>
+            <m:t xml:space="preserve">=13.38  </m:t>
+          </m:r>
+          <m:r>
+            <w:rPr>
+              <w:rFonts w:ascii="Cambria Math" w:eastAsiaTheme="minorEastAsia" w:hAnsi="Cambria Math"/>
+            </w:rPr>
+            <m:t>мм</m:t>
+          </m:r>
+        </m:oMath>
+      </m:oMathPara>
+    </w:p>
+    <w:p>
+      <w:pPr>
+        <w:rPr>
+          <w:rFonts w:eastAsiaTheme="minorEastAsia"/>
+          <w:lang w:val="en-US"/>
+        </w:rPr>
+      </w:pPr>
+      <m:oMathPara>
+        <m:oMath>
           <m:r>
             <m:rPr>
               <m:sty m:val="p"/>
@@ -23690,7 +23482,45 @@
               <w:rFonts w:ascii="Cambria Math" w:eastAsiaTheme="minorEastAsia" w:hAnsi="Cambria Math"/>
               <w:lang w:val="en-US"/>
             </w:rPr>
-            <m:t>⋅</m:t>
+            <m:t>d</m:t>
+          </m:r>
+          <m:r>
+            <m:rPr>
+              <m:nor/>
+            </m:rPr>
+            <w:rPr>
+              <w:rFonts w:ascii="Cambria Math" w:eastAsiaTheme="minorEastAsia" w:hAnsi="Cambria Math"/>
+              <w:vertAlign w:val="subscript"/>
+              <w:lang w:val="en-US"/>
+            </w:rPr>
+            <m:t>f2</m:t>
+          </m:r>
+          <m:r>
+            <m:rPr>
+              <m:sty m:val="p"/>
+            </m:rPr>
+            <w:rPr>
+              <w:rFonts w:ascii="Cambria Math" w:eastAsiaTheme="minorEastAsia" w:hAnsi="Cambria Math"/>
+              <w:lang w:val="en-US"/>
+            </w:rPr>
+            <m:t>=</m:t>
+          </m:r>
+          <m:r>
+            <w:rPr>
+              <w:rFonts w:ascii="Cambria Math" w:eastAsiaTheme="minorEastAsia" w:hAnsi="Cambria Math"/>
+              <w:lang w:val="en-US"/>
+            </w:rPr>
+            <m:t>50-2</m:t>
+          </m:r>
+          <m:r>
+            <m:rPr>
+              <m:sty m:val="p"/>
+            </m:rPr>
+            <w:rPr>
+              <w:rFonts w:ascii="Cambria Math" w:eastAsiaTheme="minorEastAsia" w:hAnsi="Cambria Math"/>
+              <w:lang w:val="en-US"/>
+            </w:rPr>
+            <m:t>⋅0.5⋅</m:t>
           </m:r>
           <m:d>
             <m:dPr>
@@ -23717,14 +23547,7 @@
                   <w:rFonts w:ascii="Cambria Math" w:eastAsiaTheme="minorEastAsia" w:hAnsi="Cambria Math"/>
                   <w:lang w:val="en-US"/>
                 </w:rPr>
-                <m:t>.</m:t>
-              </m:r>
-              <m:r>
-                <w:rPr>
-                  <w:rFonts w:ascii="Cambria Math" w:eastAsiaTheme="minorEastAsia" w:hAnsi="Cambria Math"/>
-                  <w:lang w:val="en-US"/>
-                </w:rPr>
-                <m:t>5</m:t>
+                <m:t>.5</m:t>
               </m:r>
             </m:e>
           </m:d>
@@ -23736,8 +23559,20 @@
               <w:rFonts w:ascii="Cambria Math" w:eastAsiaTheme="minorEastAsia" w:hAnsi="Cambria Math"/>
               <w:lang w:val="en-US"/>
             </w:rPr>
-            <m:t>=</m:t>
-          </m:r>
+            <m:t>=48.5 мм</m:t>
+          </m:r>
+        </m:oMath>
+      </m:oMathPara>
+    </w:p>
+    <w:p>
+      <w:pPr>
+        <w:rPr>
+          <w:rFonts w:eastAsiaTheme="minorEastAsia"/>
+          <w:lang w:val="en-US"/>
+        </w:rPr>
+      </w:pPr>
+      <m:oMathPara>
+        <m:oMath>
           <m:r>
             <m:rPr>
               <m:sty m:val="p"/>
@@ -23746,7 +23581,18 @@
               <w:rFonts w:ascii="Cambria Math" w:eastAsiaTheme="minorEastAsia" w:hAnsi="Cambria Math"/>
               <w:lang w:val="en-US"/>
             </w:rPr>
-            <m:t xml:space="preserve">11 </m:t>
+            <m:t>d</m:t>
+          </m:r>
+          <m:r>
+            <m:rPr>
+              <m:nor/>
+            </m:rPr>
+            <w:rPr>
+              <w:rFonts w:ascii="Cambria Math" w:eastAsiaTheme="minorEastAsia" w:hAnsi="Cambria Math"/>
+              <w:vertAlign w:val="subscript"/>
+              <w:lang w:val="en-US"/>
+            </w:rPr>
+            <m:t>f4</m:t>
           </m:r>
           <m:r>
             <m:rPr>
@@ -23756,26 +23602,15 @@
               <w:rFonts w:ascii="Cambria Math" w:eastAsiaTheme="minorEastAsia" w:hAnsi="Cambria Math"/>
               <w:lang w:val="en-US"/>
             </w:rPr>
-            <m:t xml:space="preserve"> </m:t>
+            <m:t>=</m:t>
           </m:r>
           <m:r>
             <w:rPr>
               <w:rFonts w:ascii="Cambria Math" w:eastAsiaTheme="minorEastAsia" w:hAnsi="Cambria Math"/>
-            </w:rPr>
-            <m:t>мм</m:t>
-          </m:r>
-        </m:oMath>
-      </m:oMathPara>
-    </w:p>
-    <w:p>
-      <w:pPr>
-        <w:rPr>
-          <w:rFonts w:eastAsiaTheme="minorEastAsia"/>
-          <w:lang w:val="en-US"/>
-        </w:rPr>
-      </w:pPr>
-      <m:oMathPara>
-        <m:oMath>
+              <w:lang w:val="en-US"/>
+            </w:rPr>
+            <m:t>75-2</m:t>
+          </m:r>
           <m:r>
             <m:rPr>
               <m:sty m:val="p"/>
@@ -23784,6 +23619,67 @@
               <w:rFonts w:ascii="Cambria Math" w:eastAsiaTheme="minorEastAsia" w:hAnsi="Cambria Math"/>
               <w:lang w:val="en-US"/>
             </w:rPr>
+            <m:t>⋅0.5⋅</m:t>
+          </m:r>
+          <m:d>
+            <m:dPr>
+              <m:ctrlPr>
+                <w:rPr>
+                  <w:rFonts w:ascii="Cambria Math" w:eastAsiaTheme="minorEastAsia" w:hAnsi="Cambria Math"/>
+                  <w:lang w:val="en-US"/>
+                </w:rPr>
+              </m:ctrlPr>
+            </m:dPr>
+            <m:e>
+              <m:r>
+                <m:rPr>
+                  <m:sty m:val="p"/>
+                </m:rPr>
+                <w:rPr>
+                  <w:rFonts w:ascii="Cambria Math" w:eastAsiaTheme="minorEastAsia" w:hAnsi="Cambria Math"/>
+                  <w:lang w:val="en-US"/>
+                </w:rPr>
+                <m:t>1+0</m:t>
+              </m:r>
+              <m:r>
+                <w:rPr>
+                  <w:rFonts w:ascii="Cambria Math" w:eastAsiaTheme="minorEastAsia" w:hAnsi="Cambria Math"/>
+                  <w:lang w:val="en-US"/>
+                </w:rPr>
+                <m:t>.5</m:t>
+              </m:r>
+            </m:e>
+          </m:d>
+          <m:r>
+            <m:rPr>
+              <m:sty m:val="p"/>
+            </m:rPr>
+            <w:rPr>
+              <w:rFonts w:ascii="Cambria Math" w:eastAsiaTheme="minorEastAsia" w:hAnsi="Cambria Math"/>
+              <w:lang w:val="en-US"/>
+            </w:rPr>
+            <m:t xml:space="preserve">=73.5 мм </m:t>
+          </m:r>
+        </m:oMath>
+      </m:oMathPara>
+    </w:p>
+    <w:p>
+      <w:pPr>
+        <w:rPr>
+          <w:rFonts w:eastAsiaTheme="minorEastAsia"/>
+          <w:lang w:val="en-US"/>
+        </w:rPr>
+      </w:pPr>
+      <m:oMathPara>
+        <m:oMath>
+          <m:r>
+            <m:rPr>
+              <m:sty m:val="p"/>
+            </m:rPr>
+            <w:rPr>
+              <w:rFonts w:ascii="Cambria Math" w:eastAsiaTheme="minorEastAsia" w:hAnsi="Cambria Math"/>
+              <w:lang w:val="en-US"/>
+            </w:rPr>
             <m:t>d</m:t>
           </m:r>
           <m:r>
@@ -23795,7 +23691,7 @@
               <w:vertAlign w:val="subscript"/>
               <w:lang w:val="en-US"/>
             </w:rPr>
-            <m:t>f2</m:t>
+            <m:t>f6</m:t>
           </m:r>
           <m:r>
             <m:rPr>
@@ -23812,14 +23708,7 @@
               <w:rFonts w:ascii="Cambria Math" w:eastAsiaTheme="minorEastAsia" w:hAnsi="Cambria Math"/>
               <w:lang w:val="en-US"/>
             </w:rPr>
-            <m:t>50</m:t>
-          </m:r>
-          <m:r>
-            <w:rPr>
-              <w:rFonts w:ascii="Cambria Math" w:eastAsiaTheme="minorEastAsia" w:hAnsi="Cambria Math"/>
-              <w:lang w:val="en-US"/>
-            </w:rPr>
-            <m:t>-2</m:t>
+            <m:t>100-2</m:t>
           </m:r>
           <m:r>
             <m:rPr>
@@ -23829,8 +23718,36 @@
               <w:rFonts w:ascii="Cambria Math" w:eastAsiaTheme="minorEastAsia" w:hAnsi="Cambria Math"/>
               <w:lang w:val="en-US"/>
             </w:rPr>
-            <m:t>⋅0.</m:t>
-          </m:r>
+            <m:t>⋅0.5⋅</m:t>
+          </m:r>
+          <m:d>
+            <m:dPr>
+              <m:ctrlPr>
+                <w:rPr>
+                  <w:rFonts w:ascii="Cambria Math" w:eastAsiaTheme="minorEastAsia" w:hAnsi="Cambria Math"/>
+                </w:rPr>
+              </m:ctrlPr>
+            </m:dPr>
+            <m:e>
+              <m:r>
+                <m:rPr>
+                  <m:sty m:val="p"/>
+                </m:rPr>
+                <w:rPr>
+                  <w:rFonts w:ascii="Cambria Math" w:eastAsiaTheme="minorEastAsia" w:hAnsi="Cambria Math"/>
+                  <w:lang w:val="en-US"/>
+                </w:rPr>
+                <m:t>1+0</m:t>
+              </m:r>
+              <m:r>
+                <w:rPr>
+                  <w:rFonts w:ascii="Cambria Math" w:eastAsiaTheme="minorEastAsia" w:hAnsi="Cambria Math"/>
+                  <w:lang w:val="en-US"/>
+                </w:rPr>
+                <m:t>.5</m:t>
+              </m:r>
+            </m:e>
+          </m:d>
           <m:r>
             <m:rPr>
               <m:sty m:val="p"/>
@@ -23839,8 +23756,26 @@
               <w:rFonts w:ascii="Cambria Math" w:eastAsiaTheme="minorEastAsia" w:hAnsi="Cambria Math"/>
               <w:lang w:val="en-US"/>
             </w:rPr>
-            <m:t>5</m:t>
-          </m:r>
+            <m:t xml:space="preserve">=98.5 </m:t>
+          </m:r>
+          <m:r>
+            <w:rPr>
+              <w:rFonts w:ascii="Cambria Math" w:eastAsiaTheme="minorEastAsia" w:hAnsi="Cambria Math"/>
+            </w:rPr>
+            <m:t>мм</m:t>
+          </m:r>
+        </m:oMath>
+      </m:oMathPara>
+    </w:p>
+    <w:p>
+      <w:pPr>
+        <w:rPr>
+          <w:rFonts w:eastAsiaTheme="minorEastAsia"/>
+          <w:lang w:val="en-US"/>
+        </w:rPr>
+      </w:pPr>
+      <m:oMathPara>
+        <m:oMath>
           <m:r>
             <m:rPr>
               <m:sty m:val="p"/>
@@ -23849,14 +23784,51 @@
               <w:rFonts w:ascii="Cambria Math" w:eastAsiaTheme="minorEastAsia" w:hAnsi="Cambria Math"/>
               <w:lang w:val="en-US"/>
             </w:rPr>
-            <m:t>⋅</m:t>
+            <m:t>d</m:t>
+          </m:r>
+          <m:r>
+            <m:rPr>
+              <m:nor/>
+            </m:rPr>
+            <w:rPr>
+              <w:rFonts w:ascii="Cambria Math" w:eastAsiaTheme="minorEastAsia" w:hAnsi="Cambria Math"/>
+              <w:vertAlign w:val="subscript"/>
+              <w:lang w:val="en-US"/>
+            </w:rPr>
+            <m:t>f8</m:t>
+          </m:r>
+          <m:r>
+            <m:rPr>
+              <m:sty m:val="p"/>
+            </m:rPr>
+            <w:rPr>
+              <w:rFonts w:ascii="Cambria Math" w:eastAsiaTheme="minorEastAsia" w:hAnsi="Cambria Math"/>
+              <w:lang w:val="en-US"/>
+            </w:rPr>
+            <m:t>=</m:t>
+          </m:r>
+          <m:r>
+            <w:rPr>
+              <w:rFonts w:ascii="Cambria Math" w:eastAsiaTheme="minorEastAsia" w:hAnsi="Cambria Math"/>
+              <w:lang w:val="en-US"/>
+            </w:rPr>
+            <m:t>120-2</m:t>
+          </m:r>
+          <m:r>
+            <m:rPr>
+              <m:sty m:val="p"/>
+            </m:rPr>
+            <w:rPr>
+              <w:rFonts w:ascii="Cambria Math" w:eastAsiaTheme="minorEastAsia" w:hAnsi="Cambria Math"/>
+              <w:lang w:val="en-US"/>
+            </w:rPr>
+            <m:t>⋅0.6⋅</m:t>
           </m:r>
           <m:d>
             <m:dPr>
               <m:ctrlPr>
                 <w:rPr>
                   <w:rFonts w:ascii="Cambria Math" w:eastAsiaTheme="minorEastAsia" w:hAnsi="Cambria Math"/>
-                  <w:lang w:val="en-US"/>
                 </w:rPr>
               </m:ctrlPr>
             </m:dPr>
@@ -23876,14 +23848,7 @@
                   <w:rFonts w:ascii="Cambria Math" w:eastAsiaTheme="minorEastAsia" w:hAnsi="Cambria Math"/>
                   <w:lang w:val="en-US"/>
                 </w:rPr>
-                <m:t>.</m:t>
-              </m:r>
-              <m:r>
-                <w:rPr>
-                  <w:rFonts w:ascii="Cambria Math" w:eastAsiaTheme="minorEastAsia" w:hAnsi="Cambria Math"/>
-                  <w:lang w:val="en-US"/>
-                </w:rPr>
-                <m:t>5</m:t>
+                <m:t>.35</m:t>
               </m:r>
             </m:e>
           </m:d>
@@ -23895,543 +23860,7 @@
               <w:rFonts w:ascii="Cambria Math" w:eastAsiaTheme="minorEastAsia" w:hAnsi="Cambria Math"/>
               <w:lang w:val="en-US"/>
             </w:rPr>
-            <m:t>=</m:t>
-          </m:r>
-          <m:r>
-            <m:rPr>
-              <m:sty m:val="p"/>
-            </m:rPr>
-            <w:rPr>
-              <w:rFonts w:ascii="Cambria Math" w:eastAsiaTheme="minorEastAsia" w:hAnsi="Cambria Math"/>
-              <w:lang w:val="en-US"/>
-            </w:rPr>
-            <m:t>48.5</m:t>
-          </m:r>
-          <m:r>
-            <m:rPr>
-              <m:sty m:val="p"/>
-            </m:rPr>
-            <w:rPr>
-              <w:rFonts w:ascii="Cambria Math" w:eastAsiaTheme="minorEastAsia" w:hAnsi="Cambria Math"/>
-              <w:lang w:val="en-US"/>
-            </w:rPr>
-            <m:t xml:space="preserve"> мм</m:t>
-          </m:r>
-        </m:oMath>
-      </m:oMathPara>
-    </w:p>
-    <w:p>
-      <w:pPr>
-        <w:rPr>
-          <w:rFonts w:eastAsiaTheme="minorEastAsia"/>
-          <w:lang w:val="en-US"/>
-        </w:rPr>
-      </w:pPr>
-      <m:oMathPara>
-        <m:oMath>
-          <m:r>
-            <m:rPr>
-              <m:sty m:val="p"/>
-            </m:rPr>
-            <w:rPr>
-              <w:rFonts w:ascii="Cambria Math" w:eastAsiaTheme="minorEastAsia" w:hAnsi="Cambria Math"/>
-              <w:lang w:val="en-US"/>
-            </w:rPr>
-            <m:t>d</m:t>
-          </m:r>
-          <m:r>
-            <m:rPr>
-              <m:nor/>
-            </m:rPr>
-            <w:rPr>
-              <w:rFonts w:ascii="Cambria Math" w:eastAsiaTheme="minorEastAsia" w:hAnsi="Cambria Math"/>
-              <w:vertAlign w:val="subscript"/>
-              <w:lang w:val="en-US"/>
-            </w:rPr>
-            <m:t>f4</m:t>
-          </m:r>
-          <m:r>
-            <m:rPr>
-              <m:sty m:val="p"/>
-            </m:rPr>
-            <w:rPr>
-              <w:rFonts w:ascii="Cambria Math" w:eastAsiaTheme="minorEastAsia" w:hAnsi="Cambria Math"/>
-              <w:lang w:val="en-US"/>
-            </w:rPr>
-            <m:t>=</m:t>
-          </m:r>
-          <m:r>
-            <w:rPr>
-              <w:rFonts w:ascii="Cambria Math" w:eastAsiaTheme="minorEastAsia" w:hAnsi="Cambria Math"/>
-              <w:lang w:val="en-US"/>
-            </w:rPr>
-            <m:t>75</m:t>
-          </m:r>
-          <m:r>
-            <w:rPr>
-              <w:rFonts w:ascii="Cambria Math" w:eastAsiaTheme="minorEastAsia" w:hAnsi="Cambria Math"/>
-              <w:lang w:val="en-US"/>
-            </w:rPr>
-            <m:t>-2</m:t>
-          </m:r>
-          <m:r>
-            <m:rPr>
-              <m:sty m:val="p"/>
-            </m:rPr>
-            <w:rPr>
-              <w:rFonts w:ascii="Cambria Math" w:eastAsiaTheme="minorEastAsia" w:hAnsi="Cambria Math"/>
-              <w:lang w:val="en-US"/>
-            </w:rPr>
-            <m:t>⋅0.</m:t>
-          </m:r>
-          <m:r>
-            <m:rPr>
-              <m:sty m:val="p"/>
-            </m:rPr>
-            <w:rPr>
-              <w:rFonts w:ascii="Cambria Math" w:eastAsiaTheme="minorEastAsia" w:hAnsi="Cambria Math"/>
-              <w:lang w:val="en-US"/>
-            </w:rPr>
-            <m:t>5</m:t>
-          </m:r>
-          <m:r>
-            <m:rPr>
-              <m:sty m:val="p"/>
-            </m:rPr>
-            <w:rPr>
-              <w:rFonts w:ascii="Cambria Math" w:eastAsiaTheme="minorEastAsia" w:hAnsi="Cambria Math"/>
-              <w:lang w:val="en-US"/>
-            </w:rPr>
-            <m:t>⋅</m:t>
-          </m:r>
-          <m:d>
-            <m:dPr>
-              <m:ctrlPr>
-                <w:rPr>
-                  <w:rFonts w:ascii="Cambria Math" w:eastAsiaTheme="minorEastAsia" w:hAnsi="Cambria Math"/>
-                  <w:lang w:val="en-US"/>
-                </w:rPr>
-              </m:ctrlPr>
-            </m:dPr>
-            <m:e>
-              <m:r>
-                <m:rPr>
-                  <m:sty m:val="p"/>
-                </m:rPr>
-                <w:rPr>
-                  <w:rFonts w:ascii="Cambria Math" w:eastAsiaTheme="minorEastAsia" w:hAnsi="Cambria Math"/>
-                  <w:lang w:val="en-US"/>
-                </w:rPr>
-                <m:t>1+0</m:t>
-              </m:r>
-              <m:r>
-                <w:rPr>
-                  <w:rFonts w:ascii="Cambria Math" w:eastAsiaTheme="minorEastAsia" w:hAnsi="Cambria Math"/>
-                  <w:lang w:val="en-US"/>
-                </w:rPr>
-                <m:t>.5</m:t>
-              </m:r>
-            </m:e>
-          </m:d>
-          <m:r>
-            <m:rPr>
-              <m:sty m:val="p"/>
-            </m:rPr>
-            <w:rPr>
-              <w:rFonts w:ascii="Cambria Math" w:eastAsiaTheme="minorEastAsia" w:hAnsi="Cambria Math"/>
-              <w:lang w:val="en-US"/>
-            </w:rPr>
-            <m:t>=</m:t>
-          </m:r>
-          <m:r>
-            <m:rPr>
-              <m:sty m:val="p"/>
-            </m:rPr>
-            <w:rPr>
-              <w:rFonts w:ascii="Cambria Math" w:eastAsiaTheme="minorEastAsia" w:hAnsi="Cambria Math"/>
-              <w:lang w:val="en-US"/>
-            </w:rPr>
-            <m:t>73</m:t>
-          </m:r>
-          <m:r>
-            <m:rPr>
-              <m:sty m:val="p"/>
-            </m:rPr>
-            <w:rPr>
-              <w:rFonts w:ascii="Cambria Math" w:eastAsiaTheme="minorEastAsia" w:hAnsi="Cambria Math"/>
-              <w:lang w:val="en-US"/>
-            </w:rPr>
-            <m:t>.</m:t>
-          </m:r>
-          <m:r>
-            <m:rPr>
-              <m:sty m:val="p"/>
-            </m:rPr>
-            <w:rPr>
-              <w:rFonts w:ascii="Cambria Math" w:eastAsiaTheme="minorEastAsia" w:hAnsi="Cambria Math"/>
-              <w:lang w:val="en-US"/>
-            </w:rPr>
-            <m:t>5</m:t>
-          </m:r>
-          <m:r>
-            <m:rPr>
-              <m:sty m:val="p"/>
-            </m:rPr>
-            <w:rPr>
-              <w:rFonts w:ascii="Cambria Math" w:eastAsiaTheme="minorEastAsia" w:hAnsi="Cambria Math"/>
-              <w:lang w:val="en-US"/>
-            </w:rPr>
-            <m:t xml:space="preserve"> мм </m:t>
-          </m:r>
-        </m:oMath>
-      </m:oMathPara>
-    </w:p>
-    <w:p>
-      <w:pPr>
-        <w:rPr>
-          <w:rFonts w:eastAsiaTheme="minorEastAsia"/>
-          <w:lang w:val="en-US"/>
-        </w:rPr>
-      </w:pPr>
-      <m:oMathPara>
-        <m:oMath>
-          <m:r>
-            <m:rPr>
-              <m:sty m:val="p"/>
-            </m:rPr>
-            <w:rPr>
-              <w:rFonts w:ascii="Cambria Math" w:eastAsiaTheme="minorEastAsia" w:hAnsi="Cambria Math"/>
-              <w:lang w:val="en-US"/>
-            </w:rPr>
-            <m:t>d</m:t>
-          </m:r>
-          <m:r>
-            <m:rPr>
-              <m:nor/>
-            </m:rPr>
-            <w:rPr>
-              <w:rFonts w:ascii="Cambria Math" w:eastAsiaTheme="minorEastAsia" w:hAnsi="Cambria Math"/>
-              <w:vertAlign w:val="subscript"/>
-              <w:lang w:val="en-US"/>
-            </w:rPr>
-            <m:t>f6</m:t>
-          </m:r>
-          <m:r>
-            <m:rPr>
-              <m:sty m:val="p"/>
-            </m:rPr>
-            <w:rPr>
-              <w:rFonts w:ascii="Cambria Math" w:eastAsiaTheme="minorEastAsia" w:hAnsi="Cambria Math"/>
-              <w:lang w:val="en-US"/>
-            </w:rPr>
-            <m:t>=</m:t>
-          </m:r>
-          <m:r>
-            <w:rPr>
-              <w:rFonts w:ascii="Cambria Math" w:eastAsiaTheme="minorEastAsia" w:hAnsi="Cambria Math"/>
-              <w:lang w:val="en-US"/>
-            </w:rPr>
-            <m:t>100</m:t>
-          </m:r>
-          <m:r>
-            <w:rPr>
-              <w:rFonts w:ascii="Cambria Math" w:eastAsiaTheme="minorEastAsia" w:hAnsi="Cambria Math"/>
-              <w:lang w:val="en-US"/>
-            </w:rPr>
-            <m:t>-2</m:t>
-          </m:r>
-          <m:r>
-            <m:rPr>
-              <m:sty m:val="p"/>
-            </m:rPr>
-            <w:rPr>
-              <w:rFonts w:ascii="Cambria Math" w:eastAsiaTheme="minorEastAsia" w:hAnsi="Cambria Math"/>
-              <w:lang w:val="en-US"/>
-            </w:rPr>
-            <m:t>⋅0.</m:t>
-          </m:r>
-          <m:r>
-            <m:rPr>
-              <m:sty m:val="p"/>
-            </m:rPr>
-            <w:rPr>
-              <w:rFonts w:ascii="Cambria Math" w:eastAsiaTheme="minorEastAsia" w:hAnsi="Cambria Math"/>
-              <w:lang w:val="en-US"/>
-            </w:rPr>
-            <m:t>5</m:t>
-          </m:r>
-          <m:r>
-            <m:rPr>
-              <m:sty m:val="p"/>
-            </m:rPr>
-            <w:rPr>
-              <w:rFonts w:ascii="Cambria Math" w:eastAsiaTheme="minorEastAsia" w:hAnsi="Cambria Math"/>
-              <w:lang w:val="en-US"/>
-            </w:rPr>
-            <m:t>⋅</m:t>
-          </m:r>
-          <m:d>
-            <m:dPr>
-              <m:ctrlPr>
-                <w:rPr>
-                  <w:rFonts w:ascii="Cambria Math" w:eastAsiaTheme="minorEastAsia" w:hAnsi="Cambria Math"/>
-                </w:rPr>
-              </m:ctrlPr>
-            </m:dPr>
-            <m:e>
-              <m:r>
-                <m:rPr>
-                  <m:sty m:val="p"/>
-                </m:rPr>
-                <w:rPr>
-                  <w:rFonts w:ascii="Cambria Math" w:eastAsiaTheme="minorEastAsia" w:hAnsi="Cambria Math"/>
-                  <w:lang w:val="en-US"/>
-                </w:rPr>
-                <m:t>1+0</m:t>
-              </m:r>
-              <m:r>
-                <w:rPr>
-                  <w:rFonts w:ascii="Cambria Math" w:eastAsiaTheme="minorEastAsia" w:hAnsi="Cambria Math"/>
-                  <w:lang w:val="en-US"/>
-                </w:rPr>
-                <m:t>.</m:t>
-              </m:r>
-              <m:r>
-                <w:rPr>
-                  <w:rFonts w:ascii="Cambria Math" w:eastAsiaTheme="minorEastAsia" w:hAnsi="Cambria Math"/>
-                  <w:lang w:val="en-US"/>
-                </w:rPr>
-                <m:t>5</m:t>
-              </m:r>
-            </m:e>
-          </m:d>
-          <m:r>
-            <m:rPr>
-              <m:sty m:val="p"/>
-            </m:rPr>
-            <w:rPr>
-              <w:rFonts w:ascii="Cambria Math" w:eastAsiaTheme="minorEastAsia" w:hAnsi="Cambria Math"/>
-              <w:lang w:val="en-US"/>
-            </w:rPr>
-            <m:t>=</m:t>
-          </m:r>
-          <m:r>
-            <m:rPr>
-              <m:sty m:val="p"/>
-            </m:rPr>
-            <w:rPr>
-              <w:rFonts w:ascii="Cambria Math" w:eastAsiaTheme="minorEastAsia" w:hAnsi="Cambria Math"/>
-              <w:lang w:val="en-US"/>
-            </w:rPr>
-            <m:t>9</m:t>
-          </m:r>
-          <m:r>
-            <m:rPr>
-              <m:sty m:val="p"/>
-            </m:rPr>
-            <w:rPr>
-              <w:rFonts w:ascii="Cambria Math" w:eastAsiaTheme="minorEastAsia" w:hAnsi="Cambria Math"/>
-              <w:lang w:val="en-US"/>
-            </w:rPr>
-            <m:t>8.</m:t>
-          </m:r>
-          <m:r>
-            <m:rPr>
-              <m:sty m:val="p"/>
-            </m:rPr>
-            <w:rPr>
-              <w:rFonts w:ascii="Cambria Math" w:eastAsiaTheme="minorEastAsia" w:hAnsi="Cambria Math"/>
-              <w:lang w:val="en-US"/>
-            </w:rPr>
-            <m:t>5</m:t>
-          </m:r>
-          <m:r>
-            <m:rPr>
-              <m:sty m:val="p"/>
-            </m:rPr>
-            <w:rPr>
-              <w:rFonts w:ascii="Cambria Math" w:eastAsiaTheme="minorEastAsia" w:hAnsi="Cambria Math"/>
-              <w:lang w:val="en-US"/>
-            </w:rPr>
-            <m:t xml:space="preserve"> </m:t>
-          </m:r>
-          <m:r>
-            <w:rPr>
-              <w:rFonts w:ascii="Cambria Math" w:eastAsiaTheme="minorEastAsia" w:hAnsi="Cambria Math"/>
-            </w:rPr>
-            <m:t>мм</m:t>
-          </m:r>
-        </m:oMath>
-      </m:oMathPara>
-    </w:p>
-    <w:p>
-      <w:pPr>
-        <w:rPr>
-          <w:rFonts w:eastAsiaTheme="minorEastAsia"/>
-          <w:lang w:val="en-US"/>
-        </w:rPr>
-      </w:pPr>
-      <m:oMathPara>
-        <m:oMath>
-          <m:r>
-            <m:rPr>
-              <m:sty m:val="p"/>
-            </m:rPr>
-            <w:rPr>
-              <w:rFonts w:ascii="Cambria Math" w:eastAsiaTheme="minorEastAsia" w:hAnsi="Cambria Math"/>
-              <w:lang w:val="en-US"/>
-            </w:rPr>
-            <m:t>d</m:t>
-          </m:r>
-          <m:r>
-            <m:rPr>
-              <m:nor/>
-            </m:rPr>
-            <w:rPr>
-              <w:rFonts w:ascii="Cambria Math" w:eastAsiaTheme="minorEastAsia" w:hAnsi="Cambria Math"/>
-              <w:vertAlign w:val="subscript"/>
-              <w:lang w:val="en-US"/>
-            </w:rPr>
-            <m:t>f8</m:t>
-          </m:r>
-          <m:r>
-            <m:rPr>
-              <m:sty m:val="p"/>
-            </m:rPr>
-            <w:rPr>
-              <w:rFonts w:ascii="Cambria Math" w:eastAsiaTheme="minorEastAsia" w:hAnsi="Cambria Math"/>
-              <w:lang w:val="en-US"/>
-            </w:rPr>
-            <m:t>=</m:t>
-          </m:r>
-          <m:r>
-            <w:rPr>
-              <w:rFonts w:ascii="Cambria Math" w:eastAsiaTheme="minorEastAsia" w:hAnsi="Cambria Math"/>
-              <w:lang w:val="en-US"/>
-            </w:rPr>
-            <m:t>100</m:t>
-          </m:r>
-          <m:r>
-            <w:rPr>
-              <w:rFonts w:ascii="Cambria Math" w:eastAsiaTheme="minorEastAsia" w:hAnsi="Cambria Math"/>
-              <w:lang w:val="en-US"/>
-            </w:rPr>
-            <m:t>-2</m:t>
-          </m:r>
-          <m:r>
-            <m:rPr>
-              <m:sty m:val="p"/>
-            </m:rPr>
-            <w:rPr>
-              <w:rFonts w:ascii="Cambria Math" w:eastAsiaTheme="minorEastAsia" w:hAnsi="Cambria Math"/>
-              <w:lang w:val="en-US"/>
-            </w:rPr>
-            <m:t>⋅0.</m:t>
-          </m:r>
-          <m:r>
-            <m:rPr>
-              <m:sty m:val="p"/>
-            </m:rPr>
-            <w:rPr>
-              <w:rFonts w:ascii="Cambria Math" w:eastAsiaTheme="minorEastAsia" w:hAnsi="Cambria Math"/>
-              <w:lang w:val="en-US"/>
-            </w:rPr>
-            <m:t>5</m:t>
-          </m:r>
-          <m:r>
-            <m:rPr>
-              <m:sty m:val="p"/>
-            </m:rPr>
-            <w:rPr>
-              <w:rFonts w:ascii="Cambria Math" w:eastAsiaTheme="minorEastAsia" w:hAnsi="Cambria Math"/>
-              <w:lang w:val="en-US"/>
-            </w:rPr>
-            <m:t>⋅</m:t>
-          </m:r>
-          <m:d>
-            <m:dPr>
-              <m:ctrlPr>
-                <w:rPr>
-                  <w:rFonts w:ascii="Cambria Math" w:eastAsiaTheme="minorEastAsia" w:hAnsi="Cambria Math"/>
-                </w:rPr>
-              </m:ctrlPr>
-            </m:dPr>
-            <m:e>
-              <m:r>
-                <m:rPr>
-                  <m:sty m:val="p"/>
-                </m:rPr>
-                <w:rPr>
-                  <w:rFonts w:ascii="Cambria Math" w:eastAsiaTheme="minorEastAsia" w:hAnsi="Cambria Math"/>
-                  <w:lang w:val="en-US"/>
-                </w:rPr>
-                <m:t>1+0</m:t>
-              </m:r>
-              <m:r>
-                <w:rPr>
-                  <w:rFonts w:ascii="Cambria Math" w:eastAsiaTheme="minorEastAsia" w:hAnsi="Cambria Math"/>
-                  <w:lang w:val="en-US"/>
-                </w:rPr>
-                <m:t>.</m:t>
-              </m:r>
-              <m:r>
-                <w:rPr>
-                  <w:rFonts w:ascii="Cambria Math" w:eastAsiaTheme="minorEastAsia" w:hAnsi="Cambria Math"/>
-                  <w:lang w:val="en-US"/>
-                </w:rPr>
-                <m:t>5</m:t>
-              </m:r>
-            </m:e>
-          </m:d>
-          <m:r>
-            <m:rPr>
-              <m:sty m:val="p"/>
-            </m:rPr>
-            <w:rPr>
-              <w:rFonts w:ascii="Cambria Math" w:eastAsiaTheme="minorEastAsia" w:hAnsi="Cambria Math"/>
-              <w:lang w:val="en-US"/>
-            </w:rPr>
-            <m:t>=</m:t>
-          </m:r>
-          <m:r>
-            <m:rPr>
-              <m:sty m:val="p"/>
-            </m:rPr>
-            <w:rPr>
-              <w:rFonts w:ascii="Cambria Math" w:eastAsiaTheme="minorEastAsia" w:hAnsi="Cambria Math"/>
-              <w:lang w:val="en-US"/>
-            </w:rPr>
-            <m:t>9</m:t>
-          </m:r>
-          <m:r>
-            <m:rPr>
-              <m:sty m:val="p"/>
-            </m:rPr>
-            <w:rPr>
-              <w:rFonts w:ascii="Cambria Math" w:eastAsiaTheme="minorEastAsia" w:hAnsi="Cambria Math"/>
-              <w:lang w:val="en-US"/>
-            </w:rPr>
-            <m:t>8.</m:t>
-          </m:r>
-          <m:r>
-            <m:rPr>
-              <m:sty m:val="p"/>
-            </m:rPr>
-            <w:rPr>
-              <w:rFonts w:ascii="Cambria Math" w:eastAsiaTheme="minorEastAsia" w:hAnsi="Cambria Math"/>
-              <w:lang w:val="en-US"/>
-            </w:rPr>
-            <m:t>5</m:t>
-          </m:r>
-          <m:r>
-            <m:rPr>
-              <m:sty m:val="p"/>
-            </m:rPr>
-            <w:rPr>
-              <w:rFonts w:ascii="Cambria Math" w:eastAsiaTheme="minorEastAsia" w:hAnsi="Cambria Math"/>
-              <w:lang w:val="en-US"/>
-            </w:rPr>
-            <m:t xml:space="preserve"> </m:t>
+            <m:t xml:space="preserve">=118.38 </m:t>
           </m:r>
           <m:r>
             <m:rPr>
@@ -24739,13 +24168,7 @@
             <w:rPr>
               <w:rFonts w:ascii="Cambria Math" w:eastAsiaTheme="minorEastAsia" w:hAnsi="Cambria Math"/>
             </w:rPr>
-            <m:t>.</m:t>
-          </m:r>
-          <m:r>
-            <w:rPr>
-              <w:rFonts w:ascii="Cambria Math" w:eastAsiaTheme="minorEastAsia" w:hAnsi="Cambria Math"/>
-            </w:rPr>
-            <m:t>5</m:t>
+            <m:t>.5</m:t>
           </m:r>
           <m:r>
             <m:rPr>
@@ -24754,67 +24177,87 @@
             <w:rPr>
               <w:rFonts w:ascii="Cambria Math" w:eastAsiaTheme="minorEastAsia" w:hAnsi="Cambria Math"/>
             </w:rPr>
-            <m:t>·π=1.</m:t>
-          </m:r>
+            <m:t>·π=1.5</m:t>
+          </m:r>
+          <m:r>
+            <w:rPr>
+              <w:rFonts w:ascii="Cambria Math" w:eastAsiaTheme="minorEastAsia" w:hAnsi="Cambria Math"/>
+            </w:rPr>
+            <m:t>7</m:t>
+          </m:r>
+        </m:oMath>
+      </m:oMathPara>
+    </w:p>
+    <w:p>
+      <w:pPr>
+        <w:pStyle w:val="afc"/>
+        <w:rPr>
+          <w:rFonts w:eastAsiaTheme="minorEastAsia"/>
+        </w:rPr>
+      </w:pPr>
+      <w:r>
+        <w:rPr>
+          <w:rFonts w:eastAsiaTheme="minorEastAsia"/>
+        </w:rPr>
+        <w:t>Ширина колеса определяется по формуле:</w:t>
+      </w:r>
+    </w:p>
+    <w:p>
+      <w:pPr>
+        <w:rPr>
+          <w:rFonts w:eastAsiaTheme="minorEastAsia"/>
+        </w:rPr>
+      </w:pPr>
+      <m:oMathPara>
+        <m:oMath>
           <m:r>
             <m:rPr>
               <m:sty m:val="p"/>
             </m:rPr>
             <w:rPr>
               <w:rFonts w:ascii="Cambria Math" w:eastAsiaTheme="minorEastAsia" w:hAnsi="Cambria Math"/>
-            </w:rPr>
-            <m:t>5</m:t>
-          </m:r>
-          <m:r>
+              <w:lang w:val="en-US"/>
+            </w:rPr>
+            <m:t>b</m:t>
+          </m:r>
+          <m:r>
+            <m:rPr>
+              <m:nor/>
+            </m:rPr>
             <w:rPr>
               <w:rFonts w:ascii="Cambria Math" w:eastAsiaTheme="minorEastAsia" w:hAnsi="Cambria Math"/>
-            </w:rPr>
-            <m:t>7</m:t>
-          </m:r>
-        </m:oMath>
-      </m:oMathPara>
-    </w:p>
-    <w:p>
-      <w:pPr>
-        <w:pStyle w:val="afc"/>
-        <w:rPr>
-          <w:rFonts w:eastAsiaTheme="minorEastAsia"/>
-        </w:rPr>
-      </w:pPr>
-      <w:r>
-        <w:rPr>
-          <w:rFonts w:eastAsiaTheme="minorEastAsia"/>
-        </w:rPr>
-        <w:t>Ширина колеса определяется по формуле:</w:t>
-      </w:r>
-    </w:p>
-    <w:p>
-      <w:pPr>
-        <w:rPr>
-          <w:rFonts w:eastAsiaTheme="minorEastAsia"/>
-        </w:rPr>
-      </w:pPr>
-      <m:oMathPara>
-        <m:oMath>
+              <w:vertAlign w:val="subscript"/>
+            </w:rPr>
+            <m:t>к</m:t>
+          </m:r>
           <m:r>
             <m:rPr>
               <m:sty m:val="p"/>
             </m:rPr>
             <w:rPr>
               <w:rFonts w:ascii="Cambria Math" w:eastAsiaTheme="minorEastAsia" w:hAnsi="Cambria Math"/>
-              <w:lang w:val="en-US"/>
-            </w:rPr>
-            <m:t>b</m:t>
+            </w:rPr>
+            <m:t>=</m:t>
+          </m:r>
+          <m:r>
+            <m:rPr>
+              <m:sty m:val="p"/>
+            </m:rPr>
+            <w:rPr>
+              <w:rFonts w:ascii="Cambria Math" w:hAnsi="Cambria Math"/>
+            </w:rPr>
+            <m:t>ψ</m:t>
           </m:r>
           <m:r>
             <m:rPr>
               <m:nor/>
             </m:rPr>
             <w:rPr>
-              <w:rFonts w:ascii="Cambria Math" w:eastAsiaTheme="minorEastAsia" w:hAnsi="Cambria Math"/>
+              <w:rFonts w:ascii="Cambria Math" w:hAnsi="Cambria Math"/>
               <w:vertAlign w:val="subscript"/>
-            </w:rPr>
-            <m:t>к</m:t>
+              <w:lang w:val="en-US"/>
+            </w:rPr>
+            <m:t>m</m:t>
           </m:r>
           <m:r>
             <m:rPr>
@@ -24823,42 +24266,13 @@
             <w:rPr>
               <w:rFonts w:ascii="Cambria Math" w:eastAsiaTheme="minorEastAsia" w:hAnsi="Cambria Math"/>
             </w:rPr>
-            <m:t>=</m:t>
+            <m:t>·</m:t>
           </m:r>
           <m:r>
             <m:rPr>
               <m:sty m:val="p"/>
             </m:rPr>
             <w:rPr>
-              <w:rFonts w:ascii="Cambria Math" w:hAnsi="Cambria Math"/>
-            </w:rPr>
-            <m:t>ψ</m:t>
-          </m:r>
-          <m:r>
-            <m:rPr>
-              <m:nor/>
-            </m:rPr>
-            <w:rPr>
-              <w:rFonts w:ascii="Cambria Math" w:hAnsi="Cambria Math"/>
-              <w:vertAlign w:val="subscript"/>
-              <w:lang w:val="en-US"/>
-            </w:rPr>
-            <m:t>m</m:t>
-          </m:r>
-          <m:r>
-            <m:rPr>
-              <m:sty m:val="p"/>
-            </m:rPr>
-            <w:rPr>
-              <w:rFonts w:ascii="Cambria Math" w:eastAsiaTheme="minorEastAsia" w:hAnsi="Cambria Math"/>
-            </w:rPr>
-            <m:t>·</m:t>
-          </m:r>
-          <m:r>
-            <m:rPr>
-              <m:sty m:val="p"/>
-            </m:rPr>
-            <w:rPr>
               <w:rFonts w:ascii="Cambria Math" w:eastAsiaTheme="minorEastAsia" w:hAnsi="Cambria Math"/>
               <w:lang w:val="en-US"/>
             </w:rPr>
@@ -24978,6 +24392,7 @@
           <w:rFonts w:eastAsiaTheme="minorEastAsia"/>
           <w:lang w:val="en-US"/>
         </w:rPr>
+        <w:lastRenderedPageBreak/>
         <w:t>m</w:t>
       </w:r>
       <w:r>
@@ -25104,78 +24519,14 @@
             <w:rPr>
               <w:rFonts w:ascii="Cambria Math" w:eastAsiaTheme="minorEastAsia" w:hAnsi="Cambria Math"/>
             </w:rPr>
-            <m:t>=</m:t>
-          </m:r>
-          <m:sSub>
-            <m:sSubPr>
-              <m:ctrlPr>
-                <w:rPr>
-                  <w:rFonts w:ascii="Cambria Math" w:eastAsiaTheme="minorEastAsia" w:hAnsi="Cambria Math"/>
-                  <w:i/>
-                </w:rPr>
-              </m:ctrlPr>
-            </m:sSubPr>
-            <m:e>
-              <m:r>
-                <w:rPr>
-                  <w:rFonts w:ascii="Cambria Math" w:eastAsiaTheme="minorEastAsia" w:hAnsi="Cambria Math"/>
-                </w:rPr>
-                <m:t>b</m:t>
-              </m:r>
-            </m:e>
-            <m:sub>
-              <m:r>
-                <w:rPr>
-                  <w:rFonts w:ascii="Cambria Math" w:eastAsiaTheme="minorEastAsia" w:hAnsi="Cambria Math"/>
-                </w:rPr>
-                <m:t>8</m:t>
-              </m:r>
-            </m:sub>
-          </m:sSub>
-          <m:r>
-            <w:rPr>
-              <w:rFonts w:ascii="Cambria Math" w:eastAsiaTheme="minorEastAsia" w:hAnsi="Cambria Math"/>
-            </w:rPr>
-            <m:t>=</m:t>
-          </m:r>
-          <m:r>
-            <w:rPr>
-              <w:rFonts w:ascii="Cambria Math" w:eastAsiaTheme="minorEastAsia" w:hAnsi="Cambria Math"/>
-            </w:rPr>
-            <m:t>6</m:t>
-          </m:r>
-          <m:r>
-            <w:rPr>
-              <w:rFonts w:ascii="Cambria Math" w:eastAsiaTheme="minorEastAsia" w:hAnsi="Cambria Math"/>
-            </w:rPr>
-            <m:t>⋅0.</m:t>
-          </m:r>
-          <m:r>
-            <w:rPr>
-              <w:rFonts w:ascii="Cambria Math" w:eastAsiaTheme="minorEastAsia" w:hAnsi="Cambria Math"/>
-            </w:rPr>
-            <m:t>5</m:t>
+            <m:t>=6⋅0.5</m:t>
           </m:r>
           <m:r>
             <w:rPr>
               <w:rFonts w:ascii="Cambria Math" w:eastAsiaTheme="minorEastAsia" w:hAnsi="Cambria Math"/>
               <w:lang w:val="en-US"/>
             </w:rPr>
-            <m:t xml:space="preserve"> =</m:t>
-          </m:r>
-          <m:r>
-            <w:rPr>
-              <w:rFonts w:ascii="Cambria Math" w:eastAsiaTheme="minorEastAsia" w:hAnsi="Cambria Math"/>
-              <w:lang w:val="en-US"/>
-            </w:rPr>
-            <m:t>3</m:t>
-          </m:r>
-          <m:r>
-            <w:rPr>
-              <w:rFonts w:ascii="Cambria Math" w:eastAsiaTheme="minorEastAsia" w:hAnsi="Cambria Math"/>
-              <w:lang w:val="en-US"/>
-            </w:rPr>
-            <m:t xml:space="preserve"> </m:t>
+            <m:t xml:space="preserve"> =3 </m:t>
           </m:r>
           <m:r>
             <w:rPr>
@@ -25189,127 +24540,6 @@
     <w:p>
       <w:pPr>
         <w:pStyle w:val="afc"/>
-        <w:rPr>
-          <w:rFonts w:eastAsiaTheme="minorEastAsia"/>
-        </w:rPr>
-      </w:pPr>
-    </w:p>
-    <w:p>
-      <w:pPr>
-        <w:pStyle w:val="afc"/>
-        <w:rPr>
-          <w:rFonts w:eastAsiaTheme="minorEastAsia"/>
-        </w:rPr>
-      </w:pPr>
-    </w:p>
-    <w:p>
-      <w:pPr>
-        <w:pStyle w:val="afc"/>
-        <w:rPr>
-          <w:rFonts w:eastAsiaTheme="minorEastAsia"/>
-        </w:rPr>
-      </w:pPr>
-      <w:r>
-        <w:rPr>
-          <w:rFonts w:eastAsiaTheme="minorEastAsia"/>
-        </w:rPr>
-        <w:t>Ширина шестерни определяется по формуле:</w:t>
-      </w:r>
-    </w:p>
-    <w:p>
-      <w:pPr>
-        <w:rPr>
-          <w:rFonts w:eastAsiaTheme="minorEastAsia"/>
-        </w:rPr>
-      </w:pPr>
-      <m:oMathPara>
-        <m:oMath>
-          <m:r>
-            <m:rPr>
-              <m:sty m:val="p"/>
-            </m:rPr>
-            <w:rPr>
-              <w:rFonts w:ascii="Cambria Math" w:eastAsiaTheme="minorEastAsia" w:hAnsi="Cambria Math"/>
-              <w:lang w:val="en-US"/>
-            </w:rPr>
-            <m:t>b</m:t>
-          </m:r>
-          <m:r>
-            <m:rPr>
-              <m:nor/>
-            </m:rPr>
-            <w:rPr>
-              <w:rFonts w:ascii="Cambria Math" w:eastAsiaTheme="minorEastAsia" w:hAnsi="Cambria Math"/>
-              <w:vertAlign w:val="subscript"/>
-            </w:rPr>
-            <m:t>ш</m:t>
-          </m:r>
-          <m:r>
-            <m:rPr>
-              <m:sty m:val="p"/>
-            </m:rPr>
-            <w:rPr>
-              <w:rFonts w:ascii="Cambria Math" w:eastAsiaTheme="minorEastAsia" w:hAnsi="Cambria Math"/>
-            </w:rPr>
-            <m:t>=</m:t>
-          </m:r>
-          <m:r>
-            <m:rPr>
-              <m:sty m:val="p"/>
-            </m:rPr>
-            <w:rPr>
-              <w:rFonts w:ascii="Cambria Math" w:eastAsiaTheme="minorEastAsia" w:hAnsi="Cambria Math"/>
-              <w:lang w:val="en-US"/>
-            </w:rPr>
-            <m:t>b</m:t>
-          </m:r>
-          <m:r>
-            <m:rPr>
-              <m:nor/>
-            </m:rPr>
-            <w:rPr>
-              <w:rFonts w:ascii="Cambria Math" w:eastAsiaTheme="minorEastAsia" w:hAnsi="Cambria Math"/>
-              <w:vertAlign w:val="subscript"/>
-            </w:rPr>
-            <m:t>к</m:t>
-          </m:r>
-          <m:r>
-            <w:rPr>
-              <w:rFonts w:ascii="Cambria Math" w:eastAsiaTheme="minorEastAsia" w:hAnsi="Cambria Math"/>
-              <w:vertAlign w:val="subscript"/>
-            </w:rPr>
-            <m:t>+</m:t>
-          </m:r>
-          <m:r>
-            <m:rPr>
-              <m:sty m:val="p"/>
-            </m:rPr>
-            <w:rPr>
-              <w:rFonts w:ascii="Cambria Math" w:eastAsiaTheme="minorEastAsia" w:hAnsi="Cambria Math"/>
-              <w:vertAlign w:val="subscript"/>
-              <w:lang w:val="en-US"/>
-            </w:rPr>
-            <m:t>m</m:t>
-          </m:r>
-        </m:oMath>
-      </m:oMathPara>
-    </w:p>
-    <w:p>
-      <w:pPr>
-        <w:pStyle w:val="afc"/>
-        <w:rPr>
-          <w:rFonts w:eastAsiaTheme="minorEastAsia"/>
-        </w:rPr>
-      </w:pPr>
-      <w:r>
-        <w:rPr>
-          <w:rFonts w:eastAsiaTheme="minorEastAsia"/>
-        </w:rPr>
-        <w:t>Тогда ширина шестерней будет равна:</w:t>
-      </w:r>
-    </w:p>
-    <w:p>
-      <w:pPr>
         <w:rPr>
           <w:rFonts w:eastAsiaTheme="minorEastAsia"/>
         </w:rPr>
@@ -25338,7 +24568,7 @@
                 <w:rPr>
                   <w:rFonts w:ascii="Cambria Math" w:eastAsiaTheme="minorEastAsia" w:hAnsi="Cambria Math"/>
                 </w:rPr>
-                <m:t>1</m:t>
+                <m:t>8</m:t>
               </m:r>
             </m:sub>
           </m:sSub>
@@ -25346,8 +24576,146 @@
             <w:rPr>
               <w:rFonts w:ascii="Cambria Math" w:eastAsiaTheme="minorEastAsia" w:hAnsi="Cambria Math"/>
             </w:rPr>
+            <m:t>=6⋅0.6</m:t>
+          </m:r>
+          <m:r>
+            <w:rPr>
+              <w:rFonts w:ascii="Cambria Math" w:eastAsiaTheme="minorEastAsia" w:hAnsi="Cambria Math"/>
+              <w:lang w:val="en-US"/>
+            </w:rPr>
+            <m:t xml:space="preserve"> =3.6 </m:t>
+          </m:r>
+          <m:r>
+            <w:rPr>
+              <w:rFonts w:ascii="Cambria Math" w:eastAsiaTheme="minorEastAsia" w:hAnsi="Cambria Math"/>
+            </w:rPr>
+            <m:t>мм</m:t>
+          </m:r>
+        </m:oMath>
+      </m:oMathPara>
+    </w:p>
+    <w:p>
+      <w:pPr>
+        <w:pStyle w:val="afc"/>
+        <w:rPr>
+          <w:rFonts w:eastAsiaTheme="minorEastAsia"/>
+        </w:rPr>
+      </w:pPr>
+    </w:p>
+    <w:p>
+      <w:pPr>
+        <w:pStyle w:val="afc"/>
+        <w:rPr>
+          <w:rFonts w:eastAsiaTheme="minorEastAsia"/>
+        </w:rPr>
+      </w:pPr>
+      <w:r>
+        <w:rPr>
+          <w:rFonts w:eastAsiaTheme="minorEastAsia"/>
+        </w:rPr>
+        <w:t>Ширина шестерни определяется по формуле:</w:t>
+      </w:r>
+    </w:p>
+    <w:p>
+      <w:pPr>
+        <w:rPr>
+          <w:rFonts w:eastAsiaTheme="minorEastAsia"/>
+        </w:rPr>
+      </w:pPr>
+      <m:oMathPara>
+        <m:oMath>
+          <m:r>
+            <m:rPr>
+              <m:sty m:val="p"/>
+            </m:rPr>
+            <w:rPr>
+              <w:rFonts w:ascii="Cambria Math" w:eastAsiaTheme="minorEastAsia" w:hAnsi="Cambria Math"/>
+              <w:lang w:val="en-US"/>
+            </w:rPr>
+            <m:t>b</m:t>
+          </m:r>
+          <m:r>
+            <m:rPr>
+              <m:nor/>
+            </m:rPr>
+            <w:rPr>
+              <w:rFonts w:ascii="Cambria Math" w:eastAsiaTheme="minorEastAsia" w:hAnsi="Cambria Math"/>
+              <w:vertAlign w:val="subscript"/>
+            </w:rPr>
+            <m:t>ш</m:t>
+          </m:r>
+          <m:r>
+            <m:rPr>
+              <m:sty m:val="p"/>
+            </m:rPr>
+            <w:rPr>
+              <w:rFonts w:ascii="Cambria Math" w:eastAsiaTheme="minorEastAsia" w:hAnsi="Cambria Math"/>
+            </w:rPr>
             <m:t>=</m:t>
           </m:r>
+          <m:r>
+            <m:rPr>
+              <m:sty m:val="p"/>
+            </m:rPr>
+            <w:rPr>
+              <w:rFonts w:ascii="Cambria Math" w:eastAsiaTheme="minorEastAsia" w:hAnsi="Cambria Math"/>
+              <w:lang w:val="en-US"/>
+            </w:rPr>
+            <m:t>b</m:t>
+          </m:r>
+          <m:r>
+            <m:rPr>
+              <m:nor/>
+            </m:rPr>
+            <w:rPr>
+              <w:rFonts w:ascii="Cambria Math" w:eastAsiaTheme="minorEastAsia" w:hAnsi="Cambria Math"/>
+              <w:vertAlign w:val="subscript"/>
+            </w:rPr>
+            <m:t>к</m:t>
+          </m:r>
+          <m:r>
+            <w:rPr>
+              <w:rFonts w:ascii="Cambria Math" w:eastAsiaTheme="minorEastAsia" w:hAnsi="Cambria Math"/>
+              <w:vertAlign w:val="subscript"/>
+            </w:rPr>
+            <m:t>+</m:t>
+          </m:r>
+          <m:r>
+            <m:rPr>
+              <m:sty m:val="p"/>
+            </m:rPr>
+            <w:rPr>
+              <w:rFonts w:ascii="Cambria Math" w:eastAsiaTheme="minorEastAsia" w:hAnsi="Cambria Math"/>
+              <w:vertAlign w:val="subscript"/>
+              <w:lang w:val="en-US"/>
+            </w:rPr>
+            <m:t>m</m:t>
+          </m:r>
+        </m:oMath>
+      </m:oMathPara>
+    </w:p>
+    <w:p>
+      <w:pPr>
+        <w:pStyle w:val="afc"/>
+        <w:rPr>
+          <w:rFonts w:eastAsiaTheme="minorEastAsia"/>
+        </w:rPr>
+      </w:pPr>
+      <w:r>
+        <w:rPr>
+          <w:rFonts w:eastAsiaTheme="minorEastAsia"/>
+        </w:rPr>
+        <w:t>Тогда ширина шестерней будет равна:</w:t>
+      </w:r>
+    </w:p>
+    <w:p>
+      <w:pPr>
+        <w:rPr>
+          <w:rFonts w:eastAsiaTheme="minorEastAsia"/>
+        </w:rPr>
+      </w:pPr>
+      <m:oMathPara>
+        <m:oMath>
           <m:sSub>
             <m:sSubPr>
               <m:ctrlPr>
@@ -25370,7 +24738,7 @@
                 <w:rPr>
                   <w:rFonts w:ascii="Cambria Math" w:eastAsiaTheme="minorEastAsia" w:hAnsi="Cambria Math"/>
                 </w:rPr>
-                <m:t>3</m:t>
+                <m:t>1</m:t>
               </m:r>
             </m:sub>
           </m:sSub>
@@ -25402,7 +24770,7 @@
                 <w:rPr>
                   <w:rFonts w:ascii="Cambria Math" w:eastAsiaTheme="minorEastAsia" w:hAnsi="Cambria Math"/>
                 </w:rPr>
-                <m:t>5</m:t>
+                <m:t>3</m:t>
               </m:r>
             </m:sub>
           </m:sSub>
@@ -25434,7 +24802,7 @@
                 <w:rPr>
                   <w:rFonts w:ascii="Cambria Math" w:eastAsiaTheme="minorEastAsia" w:hAnsi="Cambria Math"/>
                 </w:rPr>
-                <m:t>7</m:t>
+                <m:t>5</m:t>
               </m:r>
             </m:sub>
           </m:sSub>
@@ -25442,52 +24810,64 @@
             <w:rPr>
               <w:rFonts w:ascii="Cambria Math" w:eastAsiaTheme="minorEastAsia" w:hAnsi="Cambria Math"/>
             </w:rPr>
-            <m:t>=</m:t>
-          </m:r>
-          <m:r>
-            <w:rPr>
-              <w:rFonts w:ascii="Cambria Math" w:eastAsiaTheme="minorEastAsia" w:hAnsi="Cambria Math"/>
-            </w:rPr>
-            <m:t>3</m:t>
-          </m:r>
-          <m:r>
-            <w:rPr>
-              <w:rFonts w:ascii="Cambria Math" w:eastAsiaTheme="minorEastAsia" w:hAnsi="Cambria Math"/>
-            </w:rPr>
-            <m:t>+0.</m:t>
-          </m:r>
-          <m:r>
-            <w:rPr>
-              <w:rFonts w:ascii="Cambria Math" w:eastAsiaTheme="minorEastAsia" w:hAnsi="Cambria Math"/>
-            </w:rPr>
-            <m:t>5</m:t>
+            <m:t>=3+0.5</m:t>
           </m:r>
           <m:r>
             <w:rPr>
               <w:rFonts w:ascii="Cambria Math" w:eastAsiaTheme="minorEastAsia" w:hAnsi="Cambria Math"/>
               <w:lang w:val="en-US"/>
             </w:rPr>
-            <m:t>=</m:t>
+            <m:t xml:space="preserve">=3.5 </m:t>
           </m:r>
           <m:r>
             <w:rPr>
               <w:rFonts w:ascii="Cambria Math" w:eastAsiaTheme="minorEastAsia" w:hAnsi="Cambria Math"/>
-              <w:lang w:val="en-US"/>
-            </w:rPr>
-            <m:t>3.5</m:t>
-          </m:r>
+            </w:rPr>
+            <m:t xml:space="preserve">мм </m:t>
+          </m:r>
+        </m:oMath>
+      </m:oMathPara>
+    </w:p>
+    <w:p>
+      <w:pPr>
+        <w:rPr>
+          <w:rFonts w:eastAsiaTheme="minorEastAsia"/>
+          <w:i/>
+        </w:rPr>
+      </w:pPr>
+      <m:oMathPara>
+        <m:oMath>
+          <m:sSub>
+            <m:sSubPr>
+              <m:ctrlPr>
+                <w:rPr>
+                  <w:rFonts w:ascii="Cambria Math" w:eastAsiaTheme="minorEastAsia" w:hAnsi="Cambria Math"/>
+                  <w:i/>
+                </w:rPr>
+              </m:ctrlPr>
+            </m:sSubPr>
+            <m:e>
+              <m:r>
+                <w:rPr>
+                  <w:rFonts w:ascii="Cambria Math" w:eastAsiaTheme="minorEastAsia" w:hAnsi="Cambria Math"/>
+                </w:rPr>
+                <m:t>b</m:t>
+              </m:r>
+            </m:e>
+            <m:sub>
+              <m:r>
+                <w:rPr>
+                  <w:rFonts w:ascii="Cambria Math" w:eastAsiaTheme="minorEastAsia" w:hAnsi="Cambria Math"/>
+                </w:rPr>
+                <m:t>7</m:t>
+              </m:r>
+            </m:sub>
+          </m:sSub>
           <m:r>
             <w:rPr>
               <w:rFonts w:ascii="Cambria Math" w:eastAsiaTheme="minorEastAsia" w:hAnsi="Cambria Math"/>
-              <w:lang w:val="en-US"/>
-            </w:rPr>
-            <m:t xml:space="preserve"> </m:t>
-          </m:r>
-          <m:r>
-            <w:rPr>
-              <w:rFonts w:ascii="Cambria Math" w:eastAsiaTheme="minorEastAsia" w:hAnsi="Cambria Math"/>
-            </w:rPr>
-            <m:t xml:space="preserve">мм </m:t>
+            </w:rPr>
+            <m:t>=3.6+0.6=4.2 мм</m:t>
           </m:r>
         </m:oMath>
       </m:oMathPara>
@@ -25820,19 +25200,7 @@
             <w:rPr>
               <w:rFonts w:ascii="Cambria Math" w:eastAsiaTheme="minorEastAsia" w:hAnsi="Cambria Math"/>
             </w:rPr>
-            <m:t>=</m:t>
-          </m:r>
-          <m:r>
-            <w:rPr>
-              <w:rFonts w:ascii="Cambria Math" w:eastAsiaTheme="minorEastAsia" w:hAnsi="Cambria Math"/>
-            </w:rPr>
-            <m:t xml:space="preserve">31.25 </m:t>
-          </m:r>
-          <m:r>
-            <w:rPr>
-              <w:rFonts w:ascii="Cambria Math" w:eastAsiaTheme="minorEastAsia" w:hAnsi="Cambria Math"/>
-            </w:rPr>
-            <m:t>мм</m:t>
+            <m:t>=31.25 мм</m:t>
           </m:r>
         </m:oMath>
       </m:oMathPara>
@@ -25982,19 +25350,7 @@
             <w:rPr>
               <w:rFonts w:ascii="Cambria Math" w:eastAsiaTheme="minorEastAsia" w:hAnsi="Cambria Math"/>
             </w:rPr>
-            <m:t>=</m:t>
-          </m:r>
-          <m:r>
-            <w:rPr>
-              <w:rFonts w:ascii="Cambria Math" w:eastAsiaTheme="minorEastAsia" w:hAnsi="Cambria Math"/>
-            </w:rPr>
-            <m:t>43.75</m:t>
-          </m:r>
-          <m:r>
-            <w:rPr>
-              <w:rFonts w:ascii="Cambria Math" w:eastAsiaTheme="minorEastAsia" w:hAnsi="Cambria Math"/>
-            </w:rPr>
-            <m:t xml:space="preserve"> мм</m:t>
+            <m:t>=43.75 мм</m:t>
           </m:r>
         </m:oMath>
       </m:oMathPara>
@@ -26163,7 +25519,137 @@
                       <w:rFonts w:ascii="Cambria Math" w:eastAsiaTheme="minorEastAsia" w:hAnsi="Cambria Math"/>
                       <w:lang w:val="en-US"/>
                     </w:rPr>
-                    <m:t>10</m:t>
+                    <m:t>100</m:t>
+                  </m:r>
+                </m:e>
+              </m:d>
+              <m:ctrlPr>
+                <w:rPr>
+                  <w:rFonts w:ascii="Cambria Math" w:eastAsiaTheme="minorEastAsia" w:hAnsi="Cambria Math"/>
+                </w:rPr>
+              </m:ctrlPr>
+            </m:num>
+            <m:den>
+              <m:r>
+                <w:rPr>
+                  <w:rFonts w:ascii="Cambria Math" w:eastAsiaTheme="minorEastAsia" w:hAnsi="Cambria Math"/>
+                </w:rPr>
+                <m:t>0.5</m:t>
+              </m:r>
+            </m:den>
+          </m:f>
+          <m:r>
+            <w:rPr>
+              <w:rFonts w:ascii="Cambria Math" w:eastAsiaTheme="minorEastAsia" w:hAnsi="Cambria Math"/>
+            </w:rPr>
+            <m:t>=56.25 мм</m:t>
+          </m:r>
+        </m:oMath>
+      </m:oMathPara>
+    </w:p>
+    <w:p>
+      <w:pPr>
+        <w:ind w:firstLine="425"/>
+        <w:rPr>
+          <w:rFonts w:eastAsiaTheme="minorEastAsia"/>
+        </w:rPr>
+      </w:pPr>
+      <m:oMathPara>
+        <m:oMath>
+          <m:sSub>
+            <m:sSubPr>
+              <m:ctrlPr>
+                <w:rPr>
+                  <w:rFonts w:ascii="Cambria Math" w:eastAsiaTheme="minorEastAsia" w:hAnsi="Cambria Math"/>
+                  <w:lang w:val="en-US"/>
+                </w:rPr>
+              </m:ctrlPr>
+            </m:sSubPr>
+            <m:e>
+              <m:r>
+                <m:rPr>
+                  <m:sty m:val="p"/>
+                </m:rPr>
+                <w:rPr>
+                  <w:rFonts w:ascii="Cambria Math" w:eastAsiaTheme="minorEastAsia" w:hAnsi="Cambria Math"/>
+                  <w:lang w:val="en-US"/>
+                </w:rPr>
+                <m:t>a</m:t>
+              </m:r>
+            </m:e>
+            <m:sub>
+              <m:r>
+                <m:rPr>
+                  <m:sty m:val="p"/>
+                </m:rPr>
+                <w:rPr>
+                  <w:rFonts w:ascii="Cambria Math" w:eastAsiaTheme="minorEastAsia" w:hAnsi="Cambria Math"/>
+                </w:rPr>
+                <m:t>78</m:t>
+              </m:r>
+            </m:sub>
+          </m:sSub>
+          <m:r>
+            <m:rPr>
+              <m:sty m:val="p"/>
+            </m:rPr>
+            <w:rPr>
+              <w:rFonts w:ascii="Cambria Math" w:eastAsiaTheme="minorEastAsia" w:hAnsi="Cambria Math"/>
+            </w:rPr>
+            <m:t>=</m:t>
+          </m:r>
+          <m:f>
+            <m:fPr>
+              <m:ctrlPr>
+                <w:rPr>
+                  <w:rFonts w:ascii="Cambria Math" w:eastAsiaTheme="minorEastAsia" w:hAnsi="Cambria Math"/>
+                  <w:i/>
+                </w:rPr>
+              </m:ctrlPr>
+            </m:fPr>
+            <m:num>
+              <m:r>
+                <w:rPr>
+                  <w:rFonts w:ascii="Cambria Math" w:eastAsiaTheme="minorEastAsia" w:hAnsi="Cambria Math"/>
+                </w:rPr>
+                <m:t>0.5·</m:t>
+              </m:r>
+              <m:r>
+                <m:rPr>
+                  <m:sty m:val="p"/>
+                </m:rPr>
+                <w:rPr>
+                  <w:rFonts w:ascii="Cambria Math" w:eastAsiaTheme="minorEastAsia" w:hAnsi="Cambria Math"/>
+                </w:rPr>
+                <m:t>0.6·</m:t>
+              </m:r>
+              <m:d>
+                <m:dPr>
+                  <m:ctrlPr>
+                    <w:rPr>
+                      <w:rFonts w:ascii="Cambria Math" w:eastAsiaTheme="minorEastAsia" w:hAnsi="Cambria Math"/>
+                    </w:rPr>
+                  </m:ctrlPr>
+                </m:dPr>
+                <m:e>
+                  <m:r>
+                    <m:rPr>
+                      <m:sty m:val="p"/>
+                    </m:rPr>
+                    <w:rPr>
+                      <w:rFonts w:ascii="Cambria Math" w:eastAsiaTheme="minorEastAsia" w:hAnsi="Cambria Math"/>
+                      <w:lang w:val="en-US"/>
+                    </w:rPr>
+                    <m:t>15</m:t>
+                  </m:r>
+                  <m:r>
+                    <m:rPr>
+                      <m:sty m:val="p"/>
+                    </m:rPr>
+                    <w:rPr>
+                      <w:rFonts w:ascii="Cambria Math" w:eastAsiaTheme="minorEastAsia" w:hAnsi="Cambria Math"/>
+                    </w:rPr>
+                    <m:t>+</m:t>
                   </m:r>
                   <m:r>
                     <m:rPr>
@@ -26173,7 +25659,7 @@
                       <w:rFonts w:ascii="Cambria Math" w:eastAsiaTheme="minorEastAsia" w:hAnsi="Cambria Math"/>
                       <w:lang w:val="en-US"/>
                     </w:rPr>
-                    <m:t>0</m:t>
+                    <m:t>120</m:t>
                   </m:r>
                 </m:e>
               </m:d>
@@ -26188,7 +25674,7 @@
                 <w:rPr>
                   <w:rFonts w:ascii="Cambria Math" w:eastAsiaTheme="minorEastAsia" w:hAnsi="Cambria Math"/>
                 </w:rPr>
-                <m:t>0.5</m:t>
+                <m:t>0.6</m:t>
               </m:r>
             </m:den>
           </m:f>
@@ -26196,34 +25682,35 @@
             <w:rPr>
               <w:rFonts w:ascii="Cambria Math" w:eastAsiaTheme="minorEastAsia" w:hAnsi="Cambria Math"/>
             </w:rPr>
-            <m:t>=</m:t>
-          </m:r>
-          <m:r>
-            <w:rPr>
-              <w:rFonts w:ascii="Cambria Math" w:eastAsiaTheme="minorEastAsia" w:hAnsi="Cambria Math"/>
-            </w:rPr>
-            <m:t>56</m:t>
-          </m:r>
-          <m:r>
-            <w:rPr>
-              <w:rFonts w:ascii="Cambria Math" w:eastAsiaTheme="minorEastAsia" w:hAnsi="Cambria Math"/>
-            </w:rPr>
-            <m:t>.</m:t>
-          </m:r>
-          <m:r>
-            <w:rPr>
-              <w:rFonts w:ascii="Cambria Math" w:eastAsiaTheme="minorEastAsia" w:hAnsi="Cambria Math"/>
-            </w:rPr>
-            <m:t>25</m:t>
-          </m:r>
-          <m:r>
-            <w:rPr>
-              <w:rFonts w:ascii="Cambria Math" w:eastAsiaTheme="minorEastAsia" w:hAnsi="Cambria Math"/>
-            </w:rPr>
-            <m:t xml:space="preserve"> мм</m:t>
+            <m:t>=67.5 мм</m:t>
           </m:r>
         </m:oMath>
       </m:oMathPara>
+    </w:p>
+    <w:p>
+      <w:pPr>
+        <w:spacing w:after="160" w:line="259" w:lineRule="auto"/>
+        <w:ind w:firstLine="0"/>
+        <w:contextualSpacing w:val="0"/>
+        <w:jc w:val="left"/>
+        <w:rPr>
+          <w:rFonts w:eastAsiaTheme="minorEastAsia"/>
+        </w:rPr>
+      </w:pPr>
+      <w:r>
+        <w:rPr>
+          <w:rFonts w:eastAsiaTheme="minorEastAsia"/>
+        </w:rPr>
+        <w:br w:type="page"/>
+      </w:r>
+    </w:p>
+    <w:p>
+      <w:pPr>
+        <w:ind w:firstLine="425"/>
+        <w:rPr>
+          <w:rFonts w:eastAsiaTheme="minorEastAsia"/>
+        </w:rPr>
+      </w:pPr>
     </w:p>
     <w:p>
       <w:pPr>
@@ -26268,11 +25755,11 @@
         <w:tblLook w:val="0000" w:firstRow="0" w:lastRow="0" w:firstColumn="0" w:lastColumn="0" w:noHBand="0" w:noVBand="0"/>
       </w:tblPr>
       <w:tblGrid>
-        <w:gridCol w:w="1637"/>
-        <w:gridCol w:w="772"/>
+        <w:gridCol w:w="1636"/>
+        <w:gridCol w:w="771"/>
         <w:gridCol w:w="1717"/>
-        <w:gridCol w:w="1915"/>
-        <w:gridCol w:w="2286"/>
+        <w:gridCol w:w="1916"/>
+        <w:gridCol w:w="2287"/>
         <w:gridCol w:w="1022"/>
         <w:gridCol w:w="894"/>
       </w:tblGrid>
@@ -26591,10 +26078,10 @@
                   <v:path o:extrusionok="f" gradientshapeok="t" o:connecttype="rect"/>
                   <o:lock v:ext="edit" aspectratio="t"/>
                 </v:shapetype>
-                <v:shape id="_x0000_i1025" type="#_x0000_t75" alt="" style="width:12.5pt;height:20pt;mso-width-percent:0;mso-height-percent:0;mso-width-percent:0;mso-height-percent:0" o:ole="">
+                <v:shape id="_x0000_i1025" type="#_x0000_t75" alt="" style="width:11.8pt;height:20.4pt;mso-width-percent:0;mso-height-percent:0;mso-width-percent:0;mso-height-percent:0" o:ole="">
                   <v:imagedata r:id="rId14" o:title=""/>
                 </v:shape>
-                <o:OLEObject Type="Embed" ProgID="Equation.3" ShapeID="_x0000_i1025" DrawAspect="Content" ObjectID="_1773319580" r:id="rId15"/>
+                <o:OLEObject Type="Embed" ProgID="Equation.3" ShapeID="_x0000_i1025" DrawAspect="Content" ObjectID="_1773331992" r:id="rId15"/>
               </w:object>
             </w:r>
             <w:r>
@@ -27512,7 +26999,7 @@
               <w:rPr>
                 <w:lang w:val="en-US"/>
               </w:rPr>
-              <w:t>12.5</w:t>
+              <w:t>15</w:t>
             </w:r>
           </w:p>
         </w:tc>
@@ -27531,7 +27018,7 @@
               <w:rPr>
                 <w:lang w:val="en-US"/>
               </w:rPr>
-              <w:t>13.5</w:t>
+              <w:t>16.2</w:t>
             </w:r>
           </w:p>
         </w:tc>
@@ -27550,7 +27037,7 @@
               <w:rPr>
                 <w:lang w:val="en-US"/>
               </w:rPr>
-              <w:t>11</w:t>
+              <w:t>13.38</w:t>
             </w:r>
           </w:p>
         </w:tc>
@@ -27571,6 +27058,12 @@
                 <w:lang w:val="en-US"/>
               </w:rPr>
               <w:t>3</w:t>
+            </w:r>
+            <w:r>
+              <w:rPr>
+                <w:lang w:val="en-US"/>
+              </w:rPr>
+              <w:t>.6</w:t>
             </w:r>
           </w:p>
         </w:tc>
@@ -27594,7 +27087,7 @@
                   <w:rPr>
                     <w:rFonts w:ascii="Cambria Math" w:eastAsiaTheme="minorEastAsia" w:hAnsi="Cambria Math"/>
                   </w:rPr>
-                  <m:t>56.25</m:t>
+                  <m:t>67.5</m:t>
                 </m:r>
               </m:oMath>
             </m:oMathPara>
@@ -27658,7 +27151,7 @@
               <w:rPr>
                 <w:lang w:val="en-US"/>
               </w:rPr>
-              <w:t>100</w:t>
+              <w:t>120</w:t>
             </w:r>
           </w:p>
         </w:tc>
@@ -27677,7 +27170,7 @@
               <w:rPr>
                 <w:lang w:val="en-US"/>
               </w:rPr>
-              <w:t>101</w:t>
+              <w:t>121.2</w:t>
             </w:r>
           </w:p>
         </w:tc>
@@ -27696,7 +27189,7 @@
               <w:rPr>
                 <w:lang w:val="en-US"/>
               </w:rPr>
-              <w:t>98.5</w:t>
+              <w:t>118.38</w:t>
             </w:r>
           </w:p>
         </w:tc>
@@ -27716,7 +27209,7 @@
               <w:rPr>
                 <w:lang w:val="en-US"/>
               </w:rPr>
-              <w:t>3.5</w:t>
+              <w:t>4.2</w:t>
             </w:r>
           </w:p>
         </w:tc>
@@ -27756,7 +27249,6 @@
         <w:pStyle w:val="afc"/>
         <w:rPr>
           <w:rFonts w:eastAsiaTheme="minorEastAsia"/>
-          <w:lang w:val="en-US"/>
         </w:rPr>
       </w:pPr>
       <w:r>
@@ -27768,6 +27260,9 @@
       </w:r>
       <w:r>
         <w:t>.</w:t>
+      </w:r>
+      <w:r>
+        <w:tab/>
       </w:r>
     </w:p>
     <w:p>
@@ -27797,7 +27292,7 @@
           <w:numId w:val="25"/>
         </w:numPr>
       </w:pPr>
-      <w:bookmarkStart w:id="30" w:name="_Toc161177787"/>
+      <w:bookmarkStart w:id="30" w:name="_Toc162718515"/>
       <w:r>
         <w:lastRenderedPageBreak/>
         <w:t>Проектный расчет вала</w:t>
@@ -28957,12 +28452,12 @@
         </w:rPr>
         <w:t xml:space="preserve"> 4 мм на все валы</w:t>
       </w:r>
-      <w:bookmarkStart w:id="31" w:name="_Toc161177788"/>
     </w:p>
     <w:p>
       <w:pPr>
         <w:pStyle w:val="-"/>
       </w:pPr>
+      <w:bookmarkStart w:id="31" w:name="_Toc162718516"/>
       <w:r>
         <w:lastRenderedPageBreak/>
         <w:t>Выбор подшипников</w:t>
@@ -29887,7 +29382,7 @@
           <w:numId w:val="25"/>
         </w:numPr>
       </w:pPr>
-      <w:bookmarkStart w:id="32" w:name="_Toc161177789"/>
+      <w:bookmarkStart w:id="32" w:name="_Toc162718517"/>
       <w:r>
         <w:lastRenderedPageBreak/>
         <w:t>Расчет предохранительной муфты</w:t>
@@ -29926,7 +29421,7 @@
       <w:pPr>
         <w:pStyle w:val="afb"/>
       </w:pPr>
-      <w:bookmarkStart w:id="33" w:name="_Toc161177790"/>
+      <w:bookmarkStart w:id="33" w:name="_Toc162718518"/>
       <w:r>
         <w:t xml:space="preserve">9.1 </w:t>
       </w:r>
@@ -31217,7 +30712,7 @@
       <w:pPr>
         <w:pStyle w:val="afb"/>
       </w:pPr>
-      <w:bookmarkStart w:id="34" w:name="_Toc161177791"/>
+      <w:bookmarkStart w:id="34" w:name="_Toc162718519"/>
       <w:r>
         <w:lastRenderedPageBreak/>
         <w:t>9.</w:t>
@@ -32021,7 +31516,7 @@
       <w:pPr>
         <w:pStyle w:val="afb"/>
       </w:pPr>
-      <w:bookmarkStart w:id="35" w:name="_Toc161177792"/>
+      <w:bookmarkStart w:id="35" w:name="_Toc162718520"/>
       <w:r>
         <w:t>9.</w:t>
       </w:r>
@@ -35219,7 +34714,7 @@
       <w:pPr>
         <w:pStyle w:val="-"/>
       </w:pPr>
-      <w:bookmarkStart w:id="36" w:name="_Toc161177793"/>
+      <w:bookmarkStart w:id="36" w:name="_Toc162718521"/>
       <w:r>
         <w:rPr>
           <w:iCs/>
@@ -38755,7 +38250,6 @@
   <w:style w:type="character" w:default="1" w:styleId="a1">
     <w:name w:val="Default Paragraph Font"/>
     <w:uiPriority w:val="1"/>
-    <w:semiHidden/>
     <w:unhideWhenUsed/>
   </w:style>
   <w:style w:type="table" w:default="1" w:styleId="a2">

</xml_diff>